<commit_message>
AC 1.1 and 1.2 for 5CO03
</commit_message>
<xml_diff>
--- a/5CO03/muneera/5CO03 Professional behaviours and valuing people - June 2024 (2).docx
+++ b/5CO03/muneera/5CO03 Professional behaviours and valuing people - June 2024 (2).docx
@@ -1,6 +1,6 @@
 
 <file path=word/document.xml><?xml version="1.0" encoding="utf-8"?>
-<w:document xmlns:wpc="http://schemas.microsoft.com/office/word/2010/wordprocessingCanvas" xmlns:cx="http://schemas.microsoft.com/office/drawing/2014/chartex" xmlns:cx1="http://schemas.microsoft.com/office/drawing/2015/9/8/chartex" xmlns:cx2="http://schemas.microsoft.com/office/drawing/2015/10/21/chartex" xmlns:cx3="http://schemas.microsoft.com/office/drawing/2016/5/9/chartex" xmlns:cx4="http://schemas.microsoft.com/office/drawing/2016/5/10/chartex" xmlns:cx5="http://schemas.microsoft.com/office/drawing/2016/5/11/chartex" xmlns:cx6="http://schemas.microsoft.com/office/drawing/2016/5/12/chartex" xmlns:cx7="http://schemas.microsoft.com/office/drawing/2016/5/13/chartex" xmlns:cx8="http://schemas.microsoft.com/office/drawing/2016/5/14/chartex" xmlns:mc="http://schemas.openxmlformats.org/markup-compatibility/2006" xmlns:aink="http://schemas.microsoft.com/office/drawing/2016/ink" xmlns:am3d="http://schemas.microsoft.com/office/drawing/2017/model3d" xmlns:o="urn:schemas-microsoft-com:office:office" xmlns:oel="http://schemas.microsoft.com/office/2019/extlst" xmlns:r="http://schemas.openxmlformats.org/officeDocument/2006/relationships" xmlns:m="http://schemas.openxmlformats.org/officeDocument/2006/math" xmlns:v="urn:schemas-microsoft-com:vml" xmlns:wp14="http://schemas.microsoft.com/office/word/2010/wordprocessingDrawing" xmlns:wp="http://schemas.openxmlformats.org/drawingml/2006/wordprocessingDrawing" xmlns:w10="urn:schemas-microsoft-com:office:word" xmlns:w="http://schemas.openxmlformats.org/wordprocessingml/2006/main" xmlns:w14="http://schemas.microsoft.com/office/word/2010/wordml" xmlns:w15="http://schemas.microsoft.com/office/word/2012/wordml" xmlns:w16cex="http://schemas.microsoft.com/office/word/2018/wordml/cex" xmlns:w16cid="http://schemas.microsoft.com/office/word/2016/wordml/cid" xmlns:w16="http://schemas.microsoft.com/office/word/2018/wordml" xmlns:w16du="http://schemas.microsoft.com/office/word/2023/wordml/word16du" xmlns:w16sdtdh="http://schemas.microsoft.com/office/word/2020/wordml/sdtdatahash" xmlns:w16se="http://schemas.microsoft.com/office/word/2015/wordml/symex" xmlns:wpg="http://schemas.microsoft.com/office/word/2010/wordprocessingGroup" xmlns:wpi="http://schemas.microsoft.com/office/word/2010/wordprocessingInk" xmlns:wne="http://schemas.microsoft.com/office/word/2006/wordml" xmlns:wps="http://schemas.microsoft.com/office/word/2010/wordprocessingShape" mc:Ignorable="w14 w15 w16se w16cid w16 w16cex w16sdtdh wp14">
+<w:document xmlns:wpc="http://schemas.microsoft.com/office/word/2010/wordprocessingCanvas" xmlns:cx="http://schemas.microsoft.com/office/drawing/2014/chartex" xmlns:cx1="http://schemas.microsoft.com/office/drawing/2015/9/8/chartex" xmlns:cx2="http://schemas.microsoft.com/office/drawing/2015/10/21/chartex" xmlns:cx3="http://schemas.microsoft.com/office/drawing/2016/5/9/chartex" xmlns:cx4="http://schemas.microsoft.com/office/drawing/2016/5/10/chartex" xmlns:cx5="http://schemas.microsoft.com/office/drawing/2016/5/11/chartex" xmlns:cx6="http://schemas.microsoft.com/office/drawing/2016/5/12/chartex" xmlns:cx7="http://schemas.microsoft.com/office/drawing/2016/5/13/chartex" xmlns:cx8="http://schemas.microsoft.com/office/drawing/2016/5/14/chartex" xmlns:mc="http://schemas.openxmlformats.org/markup-compatibility/2006" xmlns:aink="http://schemas.microsoft.com/office/drawing/2016/ink" xmlns:am3d="http://schemas.microsoft.com/office/drawing/2017/model3d" xmlns:o="urn:schemas-microsoft-com:office:office" xmlns:oel="http://schemas.microsoft.com/office/2019/extlst" xmlns:r="http://schemas.openxmlformats.org/officeDocument/2006/relationships" xmlns:m="http://schemas.openxmlformats.org/officeDocument/2006/math" xmlns:v="urn:schemas-microsoft-com:vml" xmlns:wp14="http://schemas.microsoft.com/office/word/2010/wordprocessingDrawing" xmlns:wp="http://schemas.openxmlformats.org/drawingml/2006/wordprocessingDrawing" xmlns:w10="urn:schemas-microsoft-com:office:word" xmlns:w="http://schemas.openxmlformats.org/wordprocessingml/2006/main" xmlns:w14="http://schemas.microsoft.com/office/word/2010/wordml" xmlns:w15="http://schemas.microsoft.com/office/word/2012/wordml" xmlns:w16cex="http://schemas.microsoft.com/office/word/2018/wordml/cex" xmlns:w16cid="http://schemas.microsoft.com/office/word/2016/wordml/cid" xmlns:w16="http://schemas.microsoft.com/office/word/2018/wordml" xmlns:w16sdtdh="http://schemas.microsoft.com/office/word/2020/wordml/sdtdatahash" xmlns:w16se="http://schemas.microsoft.com/office/word/2015/wordml/symex" xmlns:wpg="http://schemas.microsoft.com/office/word/2010/wordprocessingGroup" xmlns:wpi="http://schemas.microsoft.com/office/word/2010/wordprocessingInk" xmlns:wne="http://schemas.microsoft.com/office/word/2006/wordml" xmlns:wps="http://schemas.microsoft.com/office/word/2010/wordprocessingShape" mc:Ignorable="w14 w15 w16se w16cid w16 w16cex w16sdtdh wp14">
   <w:body>
     <w:tbl>
       <w:tblPr>
@@ -292,13 +292,13 @@
               </wp:anchor>
             </w:drawing>
           </mc:Choice>
-          <mc:Fallback xmlns:a14="http://schemas.microsoft.com/office/drawing/2010/main" xmlns:pic="http://schemas.openxmlformats.org/drawingml/2006/picture" xmlns:a="http://schemas.openxmlformats.org/drawingml/2006/main">
-            <w:pict w14:anchorId="4E418A93">
-              <v:shapetype id="_x0000_t202" coordsize="21600,21600" o:spt="202" path="m,l,21600r21600,l21600,xe" w14:anchorId="2C2F7FA6">
+          <mc:Fallback>
+            <w:pict>
+              <v:shapetype w14:anchorId="2C2F7FA6" id="_x0000_t202" coordsize="21600,21600" o:spt="202" path="m,l,21600r21600,l21600,xe">
                 <v:stroke joinstyle="miter"/>
                 <v:path gradientshapeok="t" o:connecttype="rect"/>
               </v:shapetype>
-              <v:shape id="Text Box 1" style="position:absolute;margin-left:-104.85pt;margin-top:-180.7pt;width:657.75pt;height:967.95pt;z-index:-251650037;visibility:visible;mso-wrap-style:square;mso-width-percent:0;mso-height-percent:0;mso-wrap-distance-left:9pt;mso-wrap-distance-top:0;mso-wrap-distance-right:9pt;mso-wrap-distance-bottom:0;mso-position-horizontal:absolute;mso-position-horizontal-relative:text;mso-position-vertical:absolute;mso-position-vertical-relative:text;mso-width-percent:0;mso-height-percent:0;mso-width-relative:margin;mso-height-relative:margin;v-text-anchor:top" o:spid="_x0000_s1026" fillcolor="#fce4d4 [665]" strokeweight=".5pt" type="#_x0000_t202" o:gfxdata="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">
+              <v:shape id="Text Box 1" o:spid="_x0000_s1026" type="#_x0000_t202" style="position:absolute;margin-left:-104.85pt;margin-top:-180.7pt;width:657.75pt;height:967.95pt;z-index:-251650037;visibility:visible;mso-wrap-style:square;mso-width-percent:0;mso-height-percent:0;mso-wrap-distance-left:9pt;mso-wrap-distance-top:0;mso-wrap-distance-right:9pt;mso-wrap-distance-bottom:0;mso-position-horizontal:absolute;mso-position-horizontal-relative:text;mso-position-vertical:absolute;mso-position-vertical-relative:text;mso-width-percent:0;mso-height-percent:0;mso-width-relative:margin;mso-height-relative:margin;v-text-anchor:top" o:gfxdata="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" fillcolor="#fce4d4 [665]" strokeweight=".5pt">
                 <v:textbox>
                   <w:txbxContent>
                     <w:p/>
@@ -2694,7 +2694,7 @@
               </wp:anchor>
             </w:drawing>
           </mc:Choice>
-          <mc:Fallback xmlns:a14="http://schemas.microsoft.com/office/drawing/2010/main" xmlns:pic="http://schemas.openxmlformats.org/drawingml/2006/picture" xmlns:a="http://schemas.openxmlformats.org/drawingml/2006/main">
+          <mc:Fallback xmlns:a="http://schemas.openxmlformats.org/drawingml/2006/main" xmlns:pic="http://schemas.openxmlformats.org/drawingml/2006/picture" xmlns:a14="http://schemas.microsoft.com/office/drawing/2010/main" xmlns:w16du="http://schemas.microsoft.com/office/word/2023/wordml/word16du">
             <w:pict w14:anchorId="48092449">
               <v:rect id="Rectangle 5" style="position:absolute;margin-left:438.8pt;margin-top:.65pt;width:490pt;height:94pt;z-index:-251658238;visibility:visible;mso-wrap-style:square;mso-width-percent:0;mso-height-percent:0;mso-wrap-distance-left:9pt;mso-wrap-distance-top:0;mso-wrap-distance-right:9pt;mso-wrap-distance-bottom:0;mso-position-horizontal:right;mso-position-horizontal-relative:margin;mso-position-vertical:absolute;mso-position-vertical-relative:margin;mso-width-percent:0;mso-height-percent:0;mso-width-relative:margin;mso-height-relative:margin;v-text-anchor:middle" o:spid="_x0000_s1026" fillcolor="#8aca66 [1942]" stroked="f" strokeweight="1pt" w14:anchorId="0A97018C" o:gfxdata="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">
                 <v:fill opacity="3341f"/>
@@ -2989,7 +2989,7 @@
               </wp:anchor>
             </w:drawing>
           </mc:Choice>
-          <mc:Fallback xmlns:a14="http://schemas.microsoft.com/office/drawing/2010/main" xmlns:pic="http://schemas.openxmlformats.org/drawingml/2006/picture" xmlns:a="http://schemas.openxmlformats.org/drawingml/2006/main">
+          <mc:Fallback xmlns:a="http://schemas.openxmlformats.org/drawingml/2006/main" xmlns:pic="http://schemas.openxmlformats.org/drawingml/2006/picture" xmlns:a14="http://schemas.microsoft.com/office/drawing/2010/main" xmlns:w16du="http://schemas.microsoft.com/office/word/2023/wordml/word16du">
             <w:pict w14:anchorId="173710D2">
               <v:rect id="Rectangle 3" style="position:absolute;margin-left:-.3pt;margin-top:183.15pt;width:490.5pt;height:505.8pt;z-index:-251658237;visibility:visible;mso-wrap-style:square;mso-width-percent:0;mso-height-percent:0;mso-wrap-distance-left:9pt;mso-wrap-distance-top:0;mso-wrap-distance-right:9pt;mso-wrap-distance-bottom:0;mso-position-horizontal:absolute;mso-position-horizontal-relative:margin;mso-position-vertical:absolute;mso-position-vertical-relative:margin;mso-width-percent:0;mso-height-percent:0;mso-width-relative:margin;mso-height-relative:margin;v-text-anchor:middle" o:spid="_x0000_s1026" fillcolor="#8aca66 [1942]" stroked="f" strokeweight="1pt" w14:anchorId="6A4FCD57" o:gfxdata="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">
                 <v:fill opacity="3341f"/>
@@ -3094,7 +3094,27 @@
           <w:kern w:val="36"/>
           <w:szCs w:val="22"/>
         </w:rPr>
-        <w:t>Whether or not organisations have a dedicated HR team, they will at some point need guidance on ethical and effective human resource management practice in areas such as workforce planning, recruitment, inclusion and diversity, learning and development, and human capital reporting. British and International standards provide such guidance. International experts develop them, in collaboration with key stakeholders. These standards advocate responsible people management practices and support the organisations that adopt them to improve their organisational resilience and sustainability.</w:t>
+        <w:t xml:space="preserve">Whether or not organisations have a dedicated HR team, they will at some point need guidance on ethical and effective human resource management practice in areas such as workforce planning, recruitment, </w:t>
+      </w:r>
+      <w:proofErr w:type="gramStart"/>
+      <w:r>
+        <w:rPr>
+          <w:rFonts w:ascii="Calibri" w:hAnsi="Calibri" w:cs="Calibri"/>
+          <w:color w:val="7F7F7F" w:themeColor="text1" w:themeTint="80"/>
+          <w:kern w:val="36"/>
+          <w:szCs w:val="22"/>
+        </w:rPr>
+        <w:t>inclusion</w:t>
+      </w:r>
+      <w:proofErr w:type="gramEnd"/>
+      <w:r>
+        <w:rPr>
+          <w:rFonts w:ascii="Calibri" w:hAnsi="Calibri" w:cs="Calibri"/>
+          <w:color w:val="7F7F7F" w:themeColor="text1" w:themeTint="80"/>
+          <w:kern w:val="36"/>
+          <w:szCs w:val="22"/>
+        </w:rPr>
+        <w:t xml:space="preserve"> and diversity, learning and development, and human capital reporting. British and International standards provide such guidance. International experts develop them, in collaboration with key stakeholders. These standards advocate responsible people management practices and support the organisations that adopt them to improve their organisational resilience and sustainability.</w:t>
       </w:r>
       <w:hyperlink r:id="rId16" w:history="1">
         <w:r>
@@ -3168,7 +3188,39 @@
           <w:szCs w:val="22"/>
           <w:lang w:eastAsia="en-GB"/>
         </w:rPr>
-        <w:t>Equality, diversity and inclusion (EDI) in the workplace (November 2022)</w:t>
+        <w:t xml:space="preserve">Equality, </w:t>
+      </w:r>
+      <w:proofErr w:type="gramStart"/>
+      <w:r>
+        <w:rPr>
+          <w:rFonts w:ascii="Calibri" w:eastAsia="Times New Roman" w:hAnsi="Calibri" w:cs="Calibri"/>
+          <w:b/>
+          <w:bCs/>
+          <w:i w:val="0"/>
+          <w:iCs w:val="0"/>
+          <w:color w:val="7F7F7F" w:themeColor="text1" w:themeTint="80"/>
+          <w:kern w:val="36"/>
+          <w:sz w:val="22"/>
+          <w:szCs w:val="22"/>
+          <w:lang w:eastAsia="en-GB"/>
+        </w:rPr>
+        <w:t>diversity</w:t>
+      </w:r>
+      <w:proofErr w:type="gramEnd"/>
+      <w:r>
+        <w:rPr>
+          <w:rFonts w:ascii="Calibri" w:eastAsia="Times New Roman" w:hAnsi="Calibri" w:cs="Calibri"/>
+          <w:b/>
+          <w:bCs/>
+          <w:i w:val="0"/>
+          <w:iCs w:val="0"/>
+          <w:color w:val="7F7F7F" w:themeColor="text1" w:themeTint="80"/>
+          <w:kern w:val="36"/>
+          <w:sz w:val="22"/>
+          <w:szCs w:val="22"/>
+          <w:lang w:eastAsia="en-GB"/>
+        </w:rPr>
+        <w:t xml:space="preserve"> and inclusion (EDI) in the workplace (November 2022)</w:t>
       </w:r>
     </w:p>
     <w:p>
@@ -3202,7 +3254,27 @@
           <w:sz w:val="22"/>
           <w:szCs w:val="22"/>
         </w:rPr>
-        <w:t>Whilst legal frameworks vary across different countries, in the UK the Equality Act 2010 provides legal protection for nine protected characteristics: age, disability, gender reassignment, marriage and civil partnership, pregnancy and maternity, race, religion or belief, sex and sexual orientation.  However, an effective EDI strategy goes beyond legal compliance and seeks to take an intersectional approach adding value to an organisation, contributing to the wellbeing and equality of outcomes and impact on all employees. This includes: accent, age, caring responsibilities, colour, culture, visible and invisible disability, gender identity and expression, mental health, neurodiversity, physical appearance, political opinion, pregnancy and maternity/paternity and family status and socio-economic circumstances amongst other personal characteristics and experiences.</w:t>
+        <w:t xml:space="preserve">Whilst legal frameworks vary across different countries, in the UK the Equality Act 2010 provides legal protection for nine protected characteristics: age, disability, gender reassignment, marriage and civil partnership, pregnancy and maternity, race, religion or belief, sex and sexual orientation.  However, an effective EDI strategy goes beyond legal compliance and seeks to take an intersectional approach adding value to an organisation, contributing to the wellbeing and equality of outcomes and impact on all employees. This </w:t>
+      </w:r>
+      <w:proofErr w:type="gramStart"/>
+      <w:r>
+        <w:rPr>
+          <w:rFonts w:ascii="Calibri" w:hAnsi="Calibri" w:cs="Calibri"/>
+          <w:color w:val="7F7F7F" w:themeColor="text1" w:themeTint="80"/>
+          <w:sz w:val="22"/>
+          <w:szCs w:val="22"/>
+        </w:rPr>
+        <w:t>includes:</w:t>
+      </w:r>
+      <w:proofErr w:type="gramEnd"/>
+      <w:r>
+        <w:rPr>
+          <w:rFonts w:ascii="Calibri" w:hAnsi="Calibri" w:cs="Calibri"/>
+          <w:color w:val="7F7F7F" w:themeColor="text1" w:themeTint="80"/>
+          <w:sz w:val="22"/>
+          <w:szCs w:val="22"/>
+        </w:rPr>
+        <w:t xml:space="preserve"> accent, age, caring responsibilities, colour, culture, visible and invisible disability, gender identity and expression, mental health, neurodiversity, physical appearance, political opinion, pregnancy and maternity/paternity and family status and socio-economic circumstances amongst other personal characteristics and experiences.</w:t>
       </w:r>
       <w:r>
         <w:rPr>
@@ -3386,7 +3458,7 @@
               </wp:anchor>
             </w:drawing>
           </mc:Choice>
-          <mc:Fallback xmlns:a14="http://schemas.microsoft.com/office/drawing/2010/main" xmlns:pic="http://schemas.openxmlformats.org/drawingml/2006/picture" xmlns:a="http://schemas.openxmlformats.org/drawingml/2006/main">
+          <mc:Fallback xmlns:a="http://schemas.openxmlformats.org/drawingml/2006/main" xmlns:pic="http://schemas.openxmlformats.org/drawingml/2006/picture" xmlns:a14="http://schemas.microsoft.com/office/drawing/2010/main" xmlns:w16du="http://schemas.microsoft.com/office/word/2023/wordml/word16du">
             <w:pict w14:anchorId="0C7857E9">
               <v:rect id="Rectangle 2064194059" style="position:absolute;margin-left:-.3pt;margin-top:.15pt;width:490.5pt;height:270pt;z-index:-251656181;visibility:visible;mso-wrap-style:square;mso-width-percent:0;mso-height-percent:0;mso-wrap-distance-left:9pt;mso-wrap-distance-top:0;mso-wrap-distance-right:9pt;mso-wrap-distance-bottom:0;mso-position-horizontal:absolute;mso-position-horizontal-relative:margin;mso-position-vertical:absolute;mso-position-vertical-relative:margin;mso-width-percent:0;mso-height-percent:0;mso-width-relative:margin;mso-height-relative:margin;v-text-anchor:middle" o:spid="_x0000_s1026" fillcolor="#8aca66 [1942]" stroked="f" strokeweight="1pt" w14:anchorId="7E823BDE" o:gfxdata="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">
                 <v:fill opacity="3341f"/>
@@ -3526,7 +3598,29 @@
           <w:szCs w:val="22"/>
           <w:lang w:eastAsia="en-GB"/>
         </w:rPr>
-        <w:t>In this guide, we discuss the red flags to watch out for, along with practical tips and resources to safeguard your organisation and people against ethical breaches and misconduct. The guide draws on – and complements – the latest CIPD research, and features nine areas of action employers can prioritise to ensure they behave ethically.</w:t>
+        <w:t xml:space="preserve">In this guide, we discuss the red flags to watch out for, along with practical tips and resources to safeguard your organisation and people against ethical breaches and misconduct. The guide draws on – and complements – the latest CIPD </w:t>
+      </w:r>
+      <w:proofErr w:type="gramStart"/>
+      <w:r>
+        <w:rPr>
+          <w:rFonts w:ascii="Calibri" w:eastAsia="Times New Roman" w:hAnsi="Calibri" w:cs="Calibri"/>
+          <w:color w:val="7F7F7F" w:themeColor="text1" w:themeTint="80"/>
+          <w:kern w:val="36"/>
+          <w:szCs w:val="22"/>
+          <w:lang w:eastAsia="en-GB"/>
+        </w:rPr>
+        <w:t>research, and</w:t>
+      </w:r>
+      <w:proofErr w:type="gramEnd"/>
+      <w:r>
+        <w:rPr>
+          <w:rFonts w:ascii="Calibri" w:eastAsia="Times New Roman" w:hAnsi="Calibri" w:cs="Calibri"/>
+          <w:color w:val="7F7F7F" w:themeColor="text1" w:themeTint="80"/>
+          <w:kern w:val="36"/>
+          <w:szCs w:val="22"/>
+          <w:lang w:eastAsia="en-GB"/>
+        </w:rPr>
+        <w:t xml:space="preserve"> features nine areas of action employers can prioritise to ensure they behave ethically.</w:t>
       </w:r>
       <w:r>
         <w:rPr>
@@ -3724,7 +3818,7 @@
               </wp:anchor>
             </w:drawing>
           </mc:Choice>
-          <mc:Fallback xmlns:a14="http://schemas.microsoft.com/office/drawing/2010/main" xmlns:pic="http://schemas.openxmlformats.org/drawingml/2006/picture" xmlns:a="http://schemas.openxmlformats.org/drawingml/2006/main">
+          <mc:Fallback xmlns:a="http://schemas.openxmlformats.org/drawingml/2006/main" xmlns:pic="http://schemas.openxmlformats.org/drawingml/2006/picture" xmlns:a14="http://schemas.microsoft.com/office/drawing/2010/main" xmlns:w16du="http://schemas.microsoft.com/office/word/2023/wordml/word16du">
             <w:pict w14:anchorId="15B6E07B">
               <v:rect id="Rectangle 7" style="position:absolute;margin-left:0;margin-top:-1.85pt;width:488.5pt;height:288.5pt;z-index:-251658236;visibility:visible;mso-wrap-style:square;mso-width-percent:0;mso-height-percent:0;mso-wrap-distance-left:9pt;mso-wrap-distance-top:0;mso-wrap-distance-right:9pt;mso-wrap-distance-bottom:0;mso-position-horizontal:left;mso-position-horizontal-relative:margin;mso-position-vertical:absolute;mso-position-vertical-relative:margin;mso-width-percent:0;mso-height-percent:0;mso-width-relative:margin;mso-height-relative:margin;v-text-anchor:middle" o:spid="_x0000_s1026" fillcolor="#8aca66 [1942]" stroked="f" strokeweight="1pt" w14:anchorId="39C928DF" o:gfxdata="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">
                 <v:fill opacity="3341f"/>
@@ -3858,7 +3952,21 @@
         <w:rPr>
           <w:rFonts w:ascii="Calibri" w:hAnsi="Calibri" w:cs="Calibri"/>
         </w:rPr>
-        <w:t>Reading the CIPD Insight, Fact Sheets and related online material on these topics as well as key research authors on the subject.</w:t>
+        <w:t xml:space="preserve">Reading the CIPD Insight, Fact </w:t>
+      </w:r>
+      <w:proofErr w:type="gramStart"/>
+      <w:r>
+        <w:rPr>
+          <w:rFonts w:ascii="Calibri" w:hAnsi="Calibri" w:cs="Calibri"/>
+        </w:rPr>
+        <w:t>Sheets</w:t>
+      </w:r>
+      <w:proofErr w:type="gramEnd"/>
+      <w:r>
+        <w:rPr>
+          <w:rFonts w:ascii="Calibri" w:hAnsi="Calibri" w:cs="Calibri"/>
+        </w:rPr>
+        <w:t xml:space="preserve"> and related online material on these topics as well as key research authors on the subject.</w:t>
       </w:r>
     </w:p>
     <w:p>
@@ -4240,7 +4348,23 @@
           <w:rFonts w:ascii="Calibri" w:hAnsi="Calibri" w:cs="Calibri"/>
           <w:color w:val="000000" w:themeColor="text1"/>
         </w:rPr>
-        <w:t>Consider the importance of people professionals being able to influence others and ensure that the ‘people practice voice’ is heard in an organisation, through informed, clear and confident communication. (AC</w:t>
+        <w:t xml:space="preserve">Consider the importance of people professionals being able to influence others and ensure that the ‘people practice voice’ is heard in an organisation, through informed, </w:t>
+      </w:r>
+      <w:proofErr w:type="gramStart"/>
+      <w:r>
+        <w:rPr>
+          <w:rFonts w:ascii="Calibri" w:hAnsi="Calibri" w:cs="Calibri"/>
+          <w:color w:val="000000" w:themeColor="text1"/>
+        </w:rPr>
+        <w:t>clear</w:t>
+      </w:r>
+      <w:proofErr w:type="gramEnd"/>
+      <w:r>
+        <w:rPr>
+          <w:rFonts w:ascii="Calibri" w:hAnsi="Calibri" w:cs="Calibri"/>
+          <w:color w:val="000000" w:themeColor="text1"/>
+        </w:rPr>
+        <w:t xml:space="preserve"> and confident communication. (AC</w:t>
       </w:r>
       <w:r>
         <w:rPr>
@@ -4346,7 +4470,23 @@
           <w:rFonts w:ascii="Calibri" w:hAnsi="Calibri" w:cs="Calibri"/>
           <w:color w:val="000000" w:themeColor="text1"/>
         </w:rPr>
-        <w:t>a) where you consider something to be unethical (whether or not it is illegal)</w:t>
+        <w:t>a) where you consider something to be unethical (</w:t>
+      </w:r>
+      <w:proofErr w:type="gramStart"/>
+      <w:r>
+        <w:rPr>
+          <w:rFonts w:ascii="Calibri" w:hAnsi="Calibri" w:cs="Calibri"/>
+          <w:color w:val="000000" w:themeColor="text1"/>
+        </w:rPr>
+        <w:t>whether or not</w:t>
+      </w:r>
+      <w:proofErr w:type="gramEnd"/>
+      <w:r>
+        <w:rPr>
+          <w:rFonts w:ascii="Calibri" w:hAnsi="Calibri" w:cs="Calibri"/>
+          <w:color w:val="000000" w:themeColor="text1"/>
+        </w:rPr>
+        <w:t xml:space="preserve"> it is illegal)</w:t>
       </w:r>
       <w:r>
         <w:rPr>
@@ -4690,7 +4830,7 @@
               </wp:anchor>
             </w:drawing>
           </mc:Choice>
-          <mc:Fallback xmlns:a14="http://schemas.microsoft.com/office/drawing/2010/main" xmlns:pic="http://schemas.openxmlformats.org/drawingml/2006/picture" xmlns:a="http://schemas.openxmlformats.org/drawingml/2006/main">
+          <mc:Fallback xmlns:a="http://schemas.openxmlformats.org/drawingml/2006/main" xmlns:pic="http://schemas.openxmlformats.org/drawingml/2006/picture" xmlns:a14="http://schemas.microsoft.com/office/drawing/2010/main" xmlns:w16du="http://schemas.microsoft.com/office/word/2023/wordml/word16du">
             <w:pict w14:anchorId="053E21B5">
               <v:rect id="Rectangle 6" style="position:absolute;margin-left:-.3pt;margin-top:.45pt;width:490.5pt;height:162pt;z-index:-251658235;visibility:visible;mso-wrap-style:square;mso-width-percent:0;mso-height-percent:0;mso-wrap-distance-left:9pt;mso-wrap-distance-top:0;mso-wrap-distance-right:9pt;mso-wrap-distance-bottom:0;mso-position-horizontal:absolute;mso-position-horizontal-relative:margin;mso-position-vertical:absolute;mso-position-vertical-relative:text;mso-width-percent:0;mso-height-percent:0;mso-width-relative:margin;mso-height-relative:margin;v-text-anchor:middle" o:spid="_x0000_s1026" fillcolor="#8aca66 [1942]" stroked="f" strokeweight="1pt" w14:anchorId="192E6702" o:gfxdata="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">
                 <v:fill opacity="3341f"/>
@@ -4850,7 +4990,27 @@
           <w:color w:val="000000"/>
           <w:shd w:val="clear" w:color="auto" w:fill="FFFFFF"/>
         </w:rPr>
-        <w:t>We advise you read the guidance on how to set out your references on the Learner Hub.</w:t>
+        <w:t xml:space="preserve">We advise you </w:t>
+      </w:r>
+      <w:proofErr w:type="gramStart"/>
+      <w:r>
+        <w:rPr>
+          <w:rStyle w:val="normaltextrun"/>
+          <w:rFonts w:ascii="Calibri" w:hAnsi="Calibri" w:cs="Calibri"/>
+          <w:color w:val="000000"/>
+          <w:shd w:val="clear" w:color="auto" w:fill="FFFFFF"/>
+        </w:rPr>
+        <w:t>read</w:t>
+      </w:r>
+      <w:proofErr w:type="gramEnd"/>
+      <w:r>
+        <w:rPr>
+          <w:rStyle w:val="normaltextrun"/>
+          <w:rFonts w:ascii="Calibri" w:hAnsi="Calibri" w:cs="Calibri"/>
+          <w:color w:val="000000"/>
+          <w:shd w:val="clear" w:color="auto" w:fill="FFFFFF"/>
+        </w:rPr>
+        <w:t xml:space="preserve"> the guidance on how to set out your references on the Learner Hub.</w:t>
       </w:r>
       <w:r>
         <w:rPr>
@@ -4921,6 +5081,7 @@
           <w:sz w:val="40"/>
           <w:szCs w:val="40"/>
         </w:rPr>
+        <w:lastRenderedPageBreak/>
         <w:t xml:space="preserve"> Task one </w:t>
       </w:r>
       <w:r>
@@ -5087,19 +5248,414 @@
               <w:jc w:val="both"/>
               <w:rPr>
                 <w:rFonts w:ascii="Calibri" w:hAnsi="Calibri" w:cs="Calibri"/>
-                <w:i/>
-                <w:iCs/>
                 <w:color w:val="243E15" w:themeColor="accent3" w:themeShade="80"/>
               </w:rPr>
             </w:pPr>
             <w:r>
               <w:rPr>
                 <w:rFonts w:ascii="Calibri" w:hAnsi="Calibri" w:cs="Calibri"/>
-                <w:i/>
-                <w:iCs/>
                 <w:color w:val="243E15" w:themeColor="accent3" w:themeShade="80"/>
               </w:rPr>
-              <w:t>Type here…</w:t>
+              <w:t>When using the term professional, it entails that people are engaged in a specific field of knowledge and skills that enable them to perform their tasks up to specific standards defined by profession governing body</w:t>
+            </w:r>
+            <w:r>
+              <w:rPr>
+                <w:rFonts w:ascii="Calibri" w:hAnsi="Calibri" w:cs="Calibri"/>
+                <w:color w:val="243E15" w:themeColor="accent3" w:themeShade="80"/>
+              </w:rPr>
+              <w:t xml:space="preserve"> (Perez, 2019).</w:t>
+            </w:r>
+            <w:r>
+              <w:rPr>
+                <w:rFonts w:ascii="Calibri" w:hAnsi="Calibri" w:cs="Calibri"/>
+                <w:color w:val="243E15" w:themeColor="accent3" w:themeShade="80"/>
+              </w:rPr>
+              <w:t xml:space="preserve"> It also implies presenting oneself </w:t>
+            </w:r>
+            <w:r>
+              <w:rPr>
+                <w:rFonts w:ascii="Calibri" w:hAnsi="Calibri" w:cs="Calibri"/>
+                <w:color w:val="243E15" w:themeColor="accent3" w:themeShade="80"/>
+              </w:rPr>
+              <w:t>and embracing profession key values (</w:t>
+            </w:r>
+            <w:proofErr w:type="spellStart"/>
+            <w:r>
+              <w:rPr>
+                <w:rFonts w:ascii="Calibri" w:hAnsi="Calibri" w:cs="Calibri"/>
+                <w:color w:val="243E15" w:themeColor="accent3" w:themeShade="80"/>
+              </w:rPr>
+              <w:t>Herrity</w:t>
+            </w:r>
+            <w:proofErr w:type="spellEnd"/>
+            <w:r>
+              <w:rPr>
+                <w:rFonts w:ascii="Calibri" w:hAnsi="Calibri" w:cs="Calibri"/>
+                <w:color w:val="243E15" w:themeColor="accent3" w:themeShade="80"/>
+              </w:rPr>
+              <w:t>, 2023</w:t>
+            </w:r>
+            <w:r>
+              <w:rPr>
+                <w:rFonts w:ascii="Calibri" w:hAnsi="Calibri" w:cs="Calibri"/>
+                <w:color w:val="243E15" w:themeColor="accent3" w:themeShade="80"/>
+              </w:rPr>
+              <w:t>).</w:t>
+            </w:r>
+          </w:p>
+          <w:p>
+            <w:pPr>
+              <w:jc w:val="both"/>
+              <w:rPr>
+                <w:rFonts w:ascii="Calibri" w:hAnsi="Calibri" w:cs="Calibri"/>
+                <w:color w:val="243E15" w:themeColor="accent3" w:themeShade="80"/>
+              </w:rPr>
+            </w:pPr>
+            <w:r>
+              <w:rPr>
+                <w:rFonts w:ascii="Calibri" w:hAnsi="Calibri" w:cs="Calibri"/>
+                <w:color w:val="243E15" w:themeColor="accent3" w:themeShade="80"/>
+              </w:rPr>
+              <w:t>Accordingly</w:t>
+            </w:r>
+            <w:r>
+              <w:rPr>
+                <w:rFonts w:ascii="Calibri" w:hAnsi="Calibri" w:cs="Calibri"/>
+                <w:color w:val="243E15" w:themeColor="accent3" w:themeShade="80"/>
+              </w:rPr>
+              <w:t xml:space="preserve">, a professional is someone who possesses a </w:t>
+            </w:r>
+            <w:r>
+              <w:rPr>
+                <w:rFonts w:ascii="Calibri" w:hAnsi="Calibri" w:cs="Calibri"/>
+                <w:color w:val="243E15" w:themeColor="accent3" w:themeShade="80"/>
+              </w:rPr>
+              <w:t>basic</w:t>
+            </w:r>
+            <w:r>
+              <w:rPr>
+                <w:rFonts w:ascii="Calibri" w:hAnsi="Calibri" w:cs="Calibri"/>
+                <w:color w:val="243E15" w:themeColor="accent3" w:themeShade="80"/>
+              </w:rPr>
+              <w:t xml:space="preserve"> knowledge</w:t>
+            </w:r>
+            <w:r>
+              <w:rPr>
+                <w:rFonts w:ascii="Calibri" w:hAnsi="Calibri" w:cs="Calibri"/>
+                <w:color w:val="243E15" w:themeColor="accent3" w:themeShade="80"/>
+              </w:rPr>
+              <w:t xml:space="preserve"> of the profession</w:t>
+            </w:r>
+            <w:r>
+              <w:rPr>
+                <w:rFonts w:ascii="Calibri" w:hAnsi="Calibri" w:cs="Calibri"/>
+                <w:color w:val="243E15" w:themeColor="accent3" w:themeShade="80"/>
+              </w:rPr>
+              <w:t xml:space="preserve">, </w:t>
+            </w:r>
+            <w:r>
+              <w:rPr>
+                <w:rFonts w:ascii="Calibri" w:hAnsi="Calibri" w:cs="Calibri"/>
+                <w:color w:val="243E15" w:themeColor="accent3" w:themeShade="80"/>
+              </w:rPr>
+              <w:t xml:space="preserve">key </w:t>
+            </w:r>
+            <w:r>
+              <w:rPr>
+                <w:rFonts w:ascii="Calibri" w:hAnsi="Calibri" w:cs="Calibri"/>
+                <w:color w:val="243E15" w:themeColor="accent3" w:themeShade="80"/>
+              </w:rPr>
+              <w:t xml:space="preserve">skills, and values or </w:t>
+            </w:r>
+            <w:r>
+              <w:rPr>
+                <w:rFonts w:ascii="Calibri" w:hAnsi="Calibri" w:cs="Calibri"/>
+                <w:color w:val="243E15" w:themeColor="accent3" w:themeShade="80"/>
+              </w:rPr>
+              <w:t>behaviours</w:t>
+            </w:r>
+            <w:r>
+              <w:rPr>
+                <w:rFonts w:ascii="Calibri" w:hAnsi="Calibri" w:cs="Calibri"/>
+                <w:color w:val="243E15" w:themeColor="accent3" w:themeShade="80"/>
+              </w:rPr>
+              <w:t xml:space="preserve"> that enable them to </w:t>
+            </w:r>
+            <w:r>
+              <w:rPr>
+                <w:rFonts w:ascii="Calibri" w:hAnsi="Calibri" w:cs="Calibri"/>
+                <w:color w:val="243E15" w:themeColor="accent3" w:themeShade="80"/>
+              </w:rPr>
+              <w:t>work in that profession.</w:t>
+            </w:r>
+          </w:p>
+          <w:p>
+            <w:pPr>
+              <w:jc w:val="both"/>
+              <w:rPr>
+                <w:rFonts w:ascii="Calibri" w:hAnsi="Calibri" w:cs="Calibri"/>
+                <w:color w:val="243E15" w:themeColor="accent3" w:themeShade="80"/>
+              </w:rPr>
+            </w:pPr>
+          </w:p>
+          <w:p>
+            <w:pPr>
+              <w:jc w:val="both"/>
+              <w:rPr>
+                <w:rFonts w:ascii="Calibri" w:hAnsi="Calibri" w:cs="Calibri"/>
+                <w:color w:val="243E15" w:themeColor="accent3" w:themeShade="80"/>
+              </w:rPr>
+            </w:pPr>
+            <w:r>
+              <w:rPr>
+                <w:rFonts w:ascii="Calibri" w:hAnsi="Calibri" w:cs="Calibri"/>
+                <w:color w:val="243E15" w:themeColor="accent3" w:themeShade="80"/>
+              </w:rPr>
+              <w:t xml:space="preserve">To be a people professional, individual must have specialized knowledge, defined skill-set, and personal behaviours, and values and </w:t>
+            </w:r>
+            <w:r>
+              <w:rPr>
+                <w:rFonts w:ascii="Calibri" w:hAnsi="Calibri" w:cs="Calibri"/>
+                <w:color w:val="243E15" w:themeColor="accent3" w:themeShade="80"/>
+              </w:rPr>
+              <w:t>engage with and provide support to other stakeholders.</w:t>
+            </w:r>
+            <w:r>
+              <w:t xml:space="preserve"> </w:t>
+            </w:r>
+            <w:r>
+              <w:rPr>
+                <w:rFonts w:ascii="Calibri" w:hAnsi="Calibri" w:cs="Calibri"/>
+                <w:color w:val="243E15" w:themeColor="accent3" w:themeShade="80"/>
+              </w:rPr>
+              <w:t xml:space="preserve">To ensure a strong knowledge </w:t>
+            </w:r>
+            <w:r>
+              <w:rPr>
+                <w:rFonts w:ascii="Calibri" w:hAnsi="Calibri" w:cs="Calibri"/>
+                <w:color w:val="243E15" w:themeColor="accent3" w:themeShade="80"/>
+              </w:rPr>
+              <w:t>base</w:t>
+            </w:r>
+            <w:r>
+              <w:rPr>
+                <w:rFonts w:ascii="Calibri" w:hAnsi="Calibri" w:cs="Calibri"/>
+                <w:color w:val="243E15" w:themeColor="accent3" w:themeShade="80"/>
+              </w:rPr>
+              <w:t xml:space="preserve"> and adherence </w:t>
+            </w:r>
+            <w:r>
+              <w:rPr>
+                <w:rFonts w:ascii="Calibri" w:hAnsi="Calibri" w:cs="Calibri"/>
+                <w:color w:val="243E15" w:themeColor="accent3" w:themeShade="80"/>
+              </w:rPr>
+              <w:t>the profession</w:t>
+            </w:r>
+            <w:r>
+              <w:rPr>
+                <w:rFonts w:ascii="Calibri" w:hAnsi="Calibri" w:cs="Calibri"/>
+                <w:color w:val="243E15" w:themeColor="accent3" w:themeShade="80"/>
+              </w:rPr>
+              <w:t xml:space="preserve"> code of conduct, professionals must be </w:t>
+            </w:r>
+            <w:r>
+              <w:rPr>
+                <w:rFonts w:ascii="Calibri" w:hAnsi="Calibri" w:cs="Calibri"/>
+                <w:color w:val="243E15" w:themeColor="accent3" w:themeShade="80"/>
+              </w:rPr>
+              <w:t>affiliated</w:t>
+            </w:r>
+            <w:r>
+              <w:rPr>
+                <w:rFonts w:ascii="Calibri" w:hAnsi="Calibri" w:cs="Calibri"/>
+                <w:color w:val="243E15" w:themeColor="accent3" w:themeShade="80"/>
+              </w:rPr>
+              <w:t xml:space="preserve"> with a professional organization or governing body that provides the necessary guidance and standards for people professionals to </w:t>
+            </w:r>
+            <w:r>
+              <w:rPr>
+                <w:rFonts w:ascii="Calibri" w:hAnsi="Calibri" w:cs="Calibri"/>
+                <w:color w:val="243E15" w:themeColor="accent3" w:themeShade="80"/>
+              </w:rPr>
+              <w:t>abide by. For example. In people profession, CIPD is the governing body that provides their fellows with the knowledge they should have, skills they should acquire, values and behaviours they should possess. CIPD, through its profession map, introduces to people professionals core behaviours so that people professional live and work principle-led, outcome-driven, evidence-based working lives (CIPD, n.d.)</w:t>
+            </w:r>
+            <w:r>
+              <w:rPr>
+                <w:rFonts w:ascii="Calibri" w:hAnsi="Calibri" w:cs="Calibri"/>
+                <w:color w:val="243E15" w:themeColor="accent3" w:themeShade="80"/>
+              </w:rPr>
+              <w:t>.</w:t>
+            </w:r>
+          </w:p>
+          <w:p>
+            <w:pPr>
+              <w:jc w:val="both"/>
+              <w:rPr>
+                <w:rFonts w:ascii="Calibri" w:hAnsi="Calibri" w:cs="Calibri"/>
+                <w:color w:val="243E15" w:themeColor="accent3" w:themeShade="80"/>
+              </w:rPr>
+            </w:pPr>
+          </w:p>
+          <w:p>
+            <w:pPr>
+              <w:jc w:val="both"/>
+              <w:rPr>
+                <w:rFonts w:ascii="Calibri" w:hAnsi="Calibri" w:cs="Calibri"/>
+                <w:color w:val="243E15" w:themeColor="accent3" w:themeShade="80"/>
+              </w:rPr>
+            </w:pPr>
+            <w:r>
+              <w:rPr>
+                <w:rFonts w:ascii="Calibri" w:hAnsi="Calibri" w:cs="Calibri"/>
+                <w:color w:val="243E15" w:themeColor="accent3" w:themeShade="80"/>
+              </w:rPr>
+              <w:t>For example, in the CIPD profession map, two of the main core behaviours that should be espoused by a people profession are working inclusively and valuing people.</w:t>
+            </w:r>
+          </w:p>
+          <w:p>
+            <w:pPr>
+              <w:jc w:val="both"/>
+              <w:rPr>
+                <w:rFonts w:ascii="Calibri" w:hAnsi="Calibri" w:cs="Calibri"/>
+                <w:color w:val="243E15" w:themeColor="accent3" w:themeShade="80"/>
+              </w:rPr>
+            </w:pPr>
+          </w:p>
+          <w:p>
+            <w:pPr>
+              <w:jc w:val="both"/>
+              <w:rPr>
+                <w:rFonts w:ascii="Calibri" w:hAnsi="Calibri" w:cs="Calibri"/>
+                <w:color w:val="243E15" w:themeColor="accent3" w:themeShade="80"/>
+              </w:rPr>
+            </w:pPr>
+            <w:r>
+              <w:rPr>
+                <w:rFonts w:ascii="Calibri" w:hAnsi="Calibri" w:cs="Calibri"/>
+                <w:color w:val="243E15" w:themeColor="accent3" w:themeShade="80"/>
+              </w:rPr>
+              <w:t>Identifying oneself bias and challenging them and interacting with people equally are core values for a people professional based on the procession map. Empathy is understanding others’ viewpoints and emotions and valuing them and putting oneself in others’ positions. It helps people professional relate to others so that they can build relationship with them and have mutual trust.</w:t>
+            </w:r>
+            <w:r>
+              <w:rPr>
+                <w:rFonts w:ascii="Calibri" w:hAnsi="Calibri" w:cs="Calibri"/>
+                <w:color w:val="243E15" w:themeColor="accent3" w:themeShade="80"/>
+              </w:rPr>
+              <w:t xml:space="preserve"> A culture of professionalism and fairness is built with others through empathy.  </w:t>
+            </w:r>
+          </w:p>
+          <w:p>
+            <w:pPr>
+              <w:jc w:val="both"/>
+              <w:rPr>
+                <w:rFonts w:ascii="Calibri" w:hAnsi="Calibri" w:cs="Calibri"/>
+                <w:color w:val="243E15" w:themeColor="accent3" w:themeShade="80"/>
+              </w:rPr>
+            </w:pPr>
+          </w:p>
+          <w:p>
+            <w:pPr>
+              <w:jc w:val="both"/>
+              <w:rPr>
+                <w:rFonts w:ascii="Calibri" w:hAnsi="Calibri" w:cs="Calibri"/>
+                <w:color w:val="243E15" w:themeColor="accent3" w:themeShade="80"/>
+              </w:rPr>
+            </w:pPr>
+            <w:r>
+              <w:rPr>
+                <w:rFonts w:ascii="Calibri" w:hAnsi="Calibri" w:cs="Calibri"/>
+                <w:color w:val="243E15" w:themeColor="accent3" w:themeShade="80"/>
+              </w:rPr>
+              <w:t>In business context, however, it is more likely than not for people to consider making profits on the account of personal and professional values. This is an unethical and unprofessional practice that contradicts professional standards of CI</w:t>
+            </w:r>
+            <w:r>
+              <w:rPr>
+                <w:rFonts w:ascii="Calibri" w:hAnsi="Calibri" w:cs="Calibri"/>
+                <w:color w:val="243E15" w:themeColor="accent3" w:themeShade="80"/>
+              </w:rPr>
+              <w:t>PD.</w:t>
+            </w:r>
+          </w:p>
+          <w:p>
+            <w:pPr>
+              <w:jc w:val="both"/>
+              <w:rPr>
+                <w:rFonts w:ascii="Calibri" w:hAnsi="Calibri" w:cs="Calibri"/>
+                <w:color w:val="243E15" w:themeColor="accent3" w:themeShade="80"/>
+              </w:rPr>
+            </w:pPr>
+          </w:p>
+          <w:p>
+            <w:pPr>
+              <w:jc w:val="both"/>
+              <w:rPr>
+                <w:rFonts w:ascii="Calibri" w:hAnsi="Calibri" w:cs="Calibri"/>
+                <w:color w:val="243E15" w:themeColor="accent3" w:themeShade="80"/>
+              </w:rPr>
+            </w:pPr>
+            <w:r>
+              <w:rPr>
+                <w:rFonts w:ascii="Calibri" w:hAnsi="Calibri" w:cs="Calibri"/>
+                <w:color w:val="243E15" w:themeColor="accent3" w:themeShade="80"/>
+              </w:rPr>
+              <w:t xml:space="preserve">In addition, profession map introduces core and specialist knowledge that must be known by people professional, for example, </w:t>
+            </w:r>
+            <w:r>
+              <w:rPr>
+                <w:rFonts w:ascii="Calibri" w:hAnsi="Calibri" w:cs="Calibri"/>
+                <w:color w:val="243E15" w:themeColor="accent3" w:themeShade="80"/>
+              </w:rPr>
+              <w:t>people practice and employee well-being.</w:t>
+            </w:r>
+          </w:p>
+          <w:p>
+            <w:pPr>
+              <w:jc w:val="both"/>
+              <w:rPr>
+                <w:rFonts w:ascii="Calibri" w:hAnsi="Calibri" w:cs="Calibri"/>
+                <w:color w:val="243E15" w:themeColor="accent3" w:themeShade="80"/>
+              </w:rPr>
+            </w:pPr>
+          </w:p>
+          <w:p>
+            <w:pPr>
+              <w:jc w:val="both"/>
+              <w:rPr>
+                <w:rFonts w:ascii="Calibri" w:hAnsi="Calibri" w:cs="Calibri"/>
+                <w:color w:val="243E15" w:themeColor="accent3" w:themeShade="80"/>
+              </w:rPr>
+            </w:pPr>
+            <w:r>
+              <w:rPr>
+                <w:rFonts w:ascii="Calibri" w:hAnsi="Calibri" w:cs="Calibri"/>
+                <w:color w:val="243E15" w:themeColor="accent3" w:themeShade="80"/>
+              </w:rPr>
+              <w:t>People professionals need to know how people interacts with the business through employee life cycle. They need to acquire the skills and knowledge to be able to effectively select and hire the best talent, appraise performance based on organizational objectives, develop, and fill skills gap, and effectively terminate employee’s life cycle with employee so that they keep good relationship with the organization.</w:t>
+            </w:r>
+          </w:p>
+          <w:p>
+            <w:pPr>
+              <w:jc w:val="both"/>
+              <w:rPr>
+                <w:rFonts w:ascii="Calibri" w:hAnsi="Calibri" w:cs="Calibri"/>
+                <w:color w:val="243E15" w:themeColor="accent3" w:themeShade="80"/>
+              </w:rPr>
+            </w:pPr>
+          </w:p>
+          <w:p>
+            <w:pPr>
+              <w:jc w:val="both"/>
+              <w:rPr>
+                <w:rFonts w:ascii="Calibri" w:hAnsi="Calibri" w:cs="Calibri"/>
+                <w:color w:val="243E15" w:themeColor="accent3" w:themeShade="80"/>
+              </w:rPr>
+            </w:pPr>
+            <w:r>
+              <w:rPr>
+                <w:rFonts w:ascii="Calibri" w:hAnsi="Calibri" w:cs="Calibri"/>
+                <w:color w:val="243E15" w:themeColor="accent3" w:themeShade="80"/>
+              </w:rPr>
+              <w:t>Moreover, people professionals also need to maintain employee well-being so that they retain talented people. Dealing with people unprofessionally through the life cycle would cost the organization a lot in terms of talent and reputation as well.</w:t>
             </w:r>
           </w:p>
           <w:p>
@@ -5282,19 +5838,101 @@
               <w:jc w:val="both"/>
               <w:rPr>
                 <w:rFonts w:ascii="Calibri" w:hAnsi="Calibri" w:cs="Calibri"/>
-                <w:i/>
-                <w:iCs/>
                 <w:color w:val="243E15" w:themeColor="accent3" w:themeShade="80"/>
               </w:rPr>
             </w:pPr>
-            <w:r>
-              <w:rPr>
-                <w:rFonts w:ascii="Calibri" w:hAnsi="Calibri" w:cs="Calibri"/>
-                <w:i/>
-                <w:iCs/>
+          </w:p>
+          <w:p>
+            <w:pPr>
+              <w:jc w:val="both"/>
+              <w:rPr>
+                <w:rFonts w:ascii="Calibri" w:hAnsi="Calibri" w:cs="Calibri"/>
                 <w:color w:val="243E15" w:themeColor="accent3" w:themeShade="80"/>
               </w:rPr>
-              <w:t>Type here…</w:t>
+            </w:pPr>
+            <w:r>
+              <w:rPr>
+                <w:rFonts w:ascii="Calibri" w:hAnsi="Calibri" w:cs="Calibri"/>
+                <w:color w:val="243E15" w:themeColor="accent3" w:themeShade="80"/>
+              </w:rPr>
+              <w:t xml:space="preserve">Ethical values entail how people behave individually or how organizations run of a corporate level </w:t>
+            </w:r>
+            <w:r>
+              <w:rPr>
+                <w:rFonts w:ascii="Calibri" w:hAnsi="Calibri" w:cs="Calibri"/>
+                <w:color w:val="243E15" w:themeColor="accent3" w:themeShade="80"/>
+              </w:rPr>
+              <w:t>(Sherman, 2020).</w:t>
+            </w:r>
+            <w:r>
+              <w:rPr>
+                <w:rFonts w:ascii="Calibri" w:hAnsi="Calibri" w:cs="Calibri"/>
+                <w:color w:val="243E15" w:themeColor="accent3" w:themeShade="80"/>
+              </w:rPr>
+              <w:t xml:space="preserve"> </w:t>
+            </w:r>
+            <w:r>
+              <w:rPr>
+                <w:rFonts w:ascii="Calibri" w:hAnsi="Calibri" w:cs="Calibri"/>
+                <w:color w:val="243E15" w:themeColor="accent3" w:themeShade="80"/>
+              </w:rPr>
+              <w:t>They</w:t>
+            </w:r>
+            <w:r>
+              <w:rPr>
+                <w:rFonts w:ascii="Calibri" w:hAnsi="Calibri" w:cs="Calibri"/>
+                <w:color w:val="243E15" w:themeColor="accent3" w:themeShade="80"/>
+              </w:rPr>
+              <w:t xml:space="preserve"> help with the decision making</w:t>
+            </w:r>
+            <w:r>
+              <w:rPr>
+                <w:rFonts w:ascii="Calibri" w:hAnsi="Calibri" w:cs="Calibri"/>
+                <w:color w:val="243E15" w:themeColor="accent3" w:themeShade="80"/>
+              </w:rPr>
+              <w:t xml:space="preserve"> and provide the moral compass that dictate and drive human behaviour as it is the right thing to do (CIPD, 2019)</w:t>
+            </w:r>
+            <w:r>
+              <w:rPr>
+                <w:rFonts w:ascii="Calibri" w:hAnsi="Calibri" w:cs="Calibri"/>
+                <w:color w:val="243E15" w:themeColor="accent3" w:themeShade="80"/>
+              </w:rPr>
+              <w:t>.</w:t>
+            </w:r>
+            <w:r>
+              <w:rPr>
+                <w:rFonts w:ascii="Calibri" w:hAnsi="Calibri" w:cs="Calibri"/>
+                <w:color w:val="243E15" w:themeColor="accent3" w:themeShade="80"/>
+              </w:rPr>
+              <w:t xml:space="preserve"> They embody the belief system of individuals about what is accepted and deemed right and what is deemed ethically unacceptable. Unethical practices do not only cause scandals for </w:t>
+            </w:r>
+            <w:r>
+              <w:rPr>
+                <w:rFonts w:ascii="Calibri" w:hAnsi="Calibri" w:cs="Calibri"/>
+                <w:color w:val="243E15" w:themeColor="accent3" w:themeShade="80"/>
+              </w:rPr>
+              <w:t>organizations, but</w:t>
+            </w:r>
+            <w:r>
+              <w:rPr>
+                <w:rFonts w:ascii="Calibri" w:hAnsi="Calibri" w:cs="Calibri"/>
+                <w:color w:val="243E15" w:themeColor="accent3" w:themeShade="80"/>
+              </w:rPr>
+              <w:t xml:space="preserve"> i</w:t>
+            </w:r>
+            <w:r>
+              <w:rPr>
+                <w:rFonts w:ascii="Calibri" w:hAnsi="Calibri" w:cs="Calibri"/>
+                <w:color w:val="243E15" w:themeColor="accent3" w:themeShade="80"/>
+              </w:rPr>
+              <w:t>t</w:t>
+            </w:r>
+            <w:r>
+              <w:rPr>
+                <w:rFonts w:ascii="Calibri" w:hAnsi="Calibri" w:cs="Calibri"/>
+                <w:color w:val="243E15" w:themeColor="accent3" w:themeShade="80"/>
+              </w:rPr>
+              <w:t xml:space="preserve"> also influences the business itself in terms of employee performance and retention (Baker, 2022).</w:t>
             </w:r>
           </w:p>
           <w:p>
@@ -5302,12 +5940,225 @@
               <w:jc w:val="both"/>
               <w:rPr>
                 <w:rFonts w:ascii="Calibri" w:hAnsi="Calibri" w:cs="Calibri"/>
-                <w:b/>
-                <w:bCs/>
-                <w:sz w:val="20"/>
-                <w:szCs w:val="20"/>
-              </w:rPr>
-            </w:pPr>
+                <w:color w:val="243E15" w:themeColor="accent3" w:themeShade="80"/>
+              </w:rPr>
+            </w:pPr>
+          </w:p>
+          <w:p>
+            <w:pPr>
+              <w:jc w:val="both"/>
+              <w:rPr>
+                <w:rFonts w:ascii="Calibri" w:hAnsi="Calibri" w:cs="Calibri"/>
+                <w:color w:val="243E15" w:themeColor="accent3" w:themeShade="80"/>
+              </w:rPr>
+            </w:pPr>
+            <w:r>
+              <w:rPr>
+                <w:rFonts w:ascii="Calibri" w:hAnsi="Calibri" w:cs="Calibri"/>
+                <w:color w:val="243E15" w:themeColor="accent3" w:themeShade="80"/>
+              </w:rPr>
+              <w:t xml:space="preserve">Personal values that could be applied in people profession and can impact people professional daily work and their relationship with different stakeholders they work with can include but do </w:t>
+            </w:r>
+            <w:r>
+              <w:rPr>
+                <w:rFonts w:ascii="Calibri" w:hAnsi="Calibri" w:cs="Calibri"/>
+                <w:color w:val="243E15" w:themeColor="accent3" w:themeShade="80"/>
+              </w:rPr>
+              <w:t>limit</w:t>
+            </w:r>
+            <w:r>
+              <w:rPr>
+                <w:rFonts w:ascii="Calibri" w:hAnsi="Calibri" w:cs="Calibri"/>
+                <w:color w:val="243E15" w:themeColor="accent3" w:themeShade="80"/>
+              </w:rPr>
+              <w:t xml:space="preserve"> to: </w:t>
+            </w:r>
+          </w:p>
+          <w:p>
+            <w:pPr>
+              <w:pStyle w:val="ListParagraph"/>
+              <w:spacing w:line="360" w:lineRule="auto"/>
+              <w:ind w:left="775"/>
+              <w:jc w:val="both"/>
+              <w:rPr>
+                <w:rFonts w:ascii="Calibri" w:hAnsi="Calibri" w:cs="Calibri"/>
+                <w:color w:val="243E15" w:themeColor="accent3" w:themeShade="80"/>
+              </w:rPr>
+            </w:pPr>
+          </w:p>
+          <w:p>
+            <w:pPr>
+              <w:pStyle w:val="ListParagraph"/>
+              <w:numPr>
+                <w:ilvl w:val="0"/>
+                <w:numId w:val="48"/>
+              </w:numPr>
+              <w:spacing w:line="360" w:lineRule="auto"/>
+              <w:jc w:val="both"/>
+              <w:rPr>
+                <w:rFonts w:ascii="Calibri" w:hAnsi="Calibri" w:cs="Calibri"/>
+                <w:color w:val="243E15" w:themeColor="accent3" w:themeShade="80"/>
+              </w:rPr>
+            </w:pPr>
+            <w:r>
+              <w:rPr>
+                <w:rFonts w:ascii="Calibri" w:hAnsi="Calibri" w:cs="Calibri"/>
+                <w:color w:val="243E15" w:themeColor="accent3" w:themeShade="80"/>
+              </w:rPr>
+              <w:t>Integrity:</w:t>
+            </w:r>
+          </w:p>
+          <w:p>
+            <w:pPr>
+              <w:jc w:val="both"/>
+              <w:rPr>
+                <w:rFonts w:ascii="Calibri" w:hAnsi="Calibri" w:cs="Calibri"/>
+                <w:color w:val="243E15" w:themeColor="accent3" w:themeShade="80"/>
+              </w:rPr>
+            </w:pPr>
+            <w:r>
+              <w:rPr>
+                <w:rFonts w:ascii="Calibri" w:hAnsi="Calibri" w:cs="Calibri"/>
+                <w:color w:val="243E15" w:themeColor="accent3" w:themeShade="80"/>
+              </w:rPr>
+              <w:t>Integrity is abiding by professional ethical standard or the professional code of conduct. It entails honesty and being accountable for committing mistakes and correcting them</w:t>
+            </w:r>
+            <w:r>
+              <w:rPr>
+                <w:rFonts w:ascii="Calibri" w:hAnsi="Calibri" w:cs="Calibri"/>
+                <w:color w:val="243E15" w:themeColor="accent3" w:themeShade="80"/>
+              </w:rPr>
+              <w:t xml:space="preserve"> (</w:t>
+            </w:r>
+            <w:r>
+              <w:rPr>
+                <w:rFonts w:ascii="Calibri" w:hAnsi="Calibri" w:cs="Calibri"/>
+                <w:color w:val="243E15" w:themeColor="accent3" w:themeShade="80"/>
+              </w:rPr>
+              <w:t>Perry</w:t>
+            </w:r>
+            <w:r>
+              <w:rPr>
+                <w:rFonts w:ascii="Calibri" w:hAnsi="Calibri" w:cs="Calibri"/>
+                <w:color w:val="243E15" w:themeColor="accent3" w:themeShade="80"/>
+              </w:rPr>
+              <w:t>, 202)</w:t>
+            </w:r>
+            <w:r>
+              <w:rPr>
+                <w:rFonts w:ascii="Calibri" w:hAnsi="Calibri" w:cs="Calibri"/>
+                <w:color w:val="243E15" w:themeColor="accent3" w:themeShade="80"/>
+              </w:rPr>
+              <w:t xml:space="preserve">. Working with integrity is an essential ethical value that can improve how people work. For instance, employees who have a skill gap and ask colleagues for help and admit their mistakes should they happen help boosting teamwork and performance. Those people would be, also, able to gain respect, </w:t>
+            </w:r>
+            <w:r>
+              <w:rPr>
+                <w:rFonts w:ascii="Calibri" w:hAnsi="Calibri" w:cs="Calibri"/>
+                <w:color w:val="243E15" w:themeColor="accent3" w:themeShade="80"/>
+              </w:rPr>
+              <w:t>trust,</w:t>
+            </w:r>
+            <w:r>
+              <w:rPr>
+                <w:rFonts w:ascii="Calibri" w:hAnsi="Calibri" w:cs="Calibri"/>
+                <w:color w:val="243E15" w:themeColor="accent3" w:themeShade="80"/>
+              </w:rPr>
+              <w:t xml:space="preserve"> and decent reputation within the organization.</w:t>
+            </w:r>
+          </w:p>
+          <w:p>
+            <w:pPr>
+              <w:pStyle w:val="ListParagraph"/>
+              <w:numPr>
+                <w:ilvl w:val="0"/>
+                <w:numId w:val="48"/>
+              </w:numPr>
+              <w:spacing w:line="360" w:lineRule="auto"/>
+              <w:jc w:val="both"/>
+              <w:rPr>
+                <w:rFonts w:ascii="Calibri" w:hAnsi="Calibri" w:cs="Calibri"/>
+                <w:color w:val="243E15" w:themeColor="accent3" w:themeShade="80"/>
+              </w:rPr>
+            </w:pPr>
+            <w:r>
+              <w:rPr>
+                <w:rFonts w:ascii="Calibri" w:hAnsi="Calibri" w:cs="Calibri"/>
+                <w:color w:val="243E15" w:themeColor="accent3" w:themeShade="80"/>
+              </w:rPr>
+              <w:t>Fairness</w:t>
+            </w:r>
+          </w:p>
+          <w:p>
+            <w:pPr>
+              <w:jc w:val="both"/>
+              <w:rPr>
+                <w:rFonts w:ascii="Calibri" w:hAnsi="Calibri" w:cs="Calibri"/>
+                <w:color w:val="243E15" w:themeColor="accent3" w:themeShade="80"/>
+              </w:rPr>
+            </w:pPr>
+            <w:r>
+              <w:rPr>
+                <w:rFonts w:ascii="Calibri" w:hAnsi="Calibri" w:cs="Calibri"/>
+                <w:color w:val="243E15" w:themeColor="accent3" w:themeShade="80"/>
+              </w:rPr>
+              <w:t xml:space="preserve">Fairness is the quality of being imperial, just, and treat people without discrimination. It has a tremendous impact on the workplace ethos and the relationship of people one another; therefore, it must be espoused by people professionals. Advancement opportunities, for instance, should be given for be given to all employees on just basis. Employee who are treated fairly will be more </w:t>
+            </w:r>
+            <w:r>
+              <w:rPr>
+                <w:rFonts w:ascii="Calibri" w:hAnsi="Calibri" w:cs="Calibri"/>
+                <w:color w:val="243E15" w:themeColor="accent3" w:themeShade="80"/>
+              </w:rPr>
+              <w:t>engaged and committed to their work</w:t>
+            </w:r>
+            <w:r>
+              <w:rPr>
+                <w:rFonts w:ascii="Calibri" w:hAnsi="Calibri" w:cs="Calibri"/>
+                <w:color w:val="243E15" w:themeColor="accent3" w:themeShade="80"/>
+              </w:rPr>
+              <w:t>.</w:t>
+            </w:r>
+            <w:r>
+              <w:rPr>
+                <w:rFonts w:ascii="Calibri" w:hAnsi="Calibri" w:cs="Calibri"/>
+                <w:color w:val="243E15" w:themeColor="accent3" w:themeShade="80"/>
+              </w:rPr>
+              <w:t xml:space="preserve"> </w:t>
+            </w:r>
+            <w:r>
+              <w:rPr>
+                <w:rFonts w:ascii="Calibri" w:hAnsi="Calibri" w:cs="Calibri"/>
+                <w:color w:val="243E15" w:themeColor="accent3" w:themeShade="80"/>
+              </w:rPr>
+              <w:t xml:space="preserve">On the other hand, unjust and inequitable work principles would result in employees feeling </w:t>
+            </w:r>
+            <w:r>
+              <w:rPr>
+                <w:rFonts w:ascii="Calibri" w:hAnsi="Calibri" w:cs="Calibri"/>
+                <w:color w:val="243E15" w:themeColor="accent3" w:themeShade="80"/>
+              </w:rPr>
+              <w:t xml:space="preserve">disengaged </w:t>
+            </w:r>
+            <w:r>
+              <w:rPr>
+                <w:rFonts w:ascii="Calibri" w:hAnsi="Calibri" w:cs="Calibri"/>
+                <w:color w:val="243E15" w:themeColor="accent3" w:themeShade="80"/>
+              </w:rPr>
+              <w:t xml:space="preserve">and </w:t>
+            </w:r>
+            <w:r>
+              <w:rPr>
+                <w:rFonts w:ascii="Calibri" w:hAnsi="Calibri" w:cs="Calibri"/>
+                <w:color w:val="243E15" w:themeColor="accent3" w:themeShade="80"/>
+              </w:rPr>
+              <w:t>alienated</w:t>
+            </w:r>
+            <w:r>
+              <w:rPr>
+                <w:rFonts w:ascii="Calibri" w:hAnsi="Calibri" w:cs="Calibri"/>
+                <w:color w:val="243E15" w:themeColor="accent3" w:themeShade="80"/>
+              </w:rPr>
+              <w:t>.</w:t>
+            </w:r>
           </w:p>
         </w:tc>
       </w:tr>
@@ -5342,7 +6193,23 @@
                 <w:rFonts w:ascii="Calibri" w:hAnsi="Calibri" w:cs="Calibri"/>
                 <w:color w:val="000000" w:themeColor="text1"/>
               </w:rPr>
-              <w:t>Consider the importance of people professionals contributing to discussions in an informed, clear and confident way to influence others.</w:t>
+              <w:t xml:space="preserve">Consider the importance of people professionals contributing to discussions in an informed, </w:t>
+            </w:r>
+            <w:proofErr w:type="gramStart"/>
+            <w:r>
+              <w:rPr>
+                <w:rFonts w:ascii="Calibri" w:hAnsi="Calibri" w:cs="Calibri"/>
+                <w:color w:val="000000" w:themeColor="text1"/>
+              </w:rPr>
+              <w:t>clear</w:t>
+            </w:r>
+            <w:proofErr w:type="gramEnd"/>
+            <w:r>
+              <w:rPr>
+                <w:rFonts w:ascii="Calibri" w:hAnsi="Calibri" w:cs="Calibri"/>
+                <w:color w:val="000000" w:themeColor="text1"/>
+              </w:rPr>
+              <w:t xml:space="preserve"> and confident way to influence others.</w:t>
             </w:r>
             <w:r>
               <w:rPr>
@@ -5564,7 +6431,21 @@
               <w:rPr>
                 <w:rFonts w:ascii="Calibri" w:hAnsi="Calibri" w:cs="Calibri"/>
               </w:rPr>
-              <w:t>a) where you consider something to be unethical (whether or not it is illegal), </w:t>
+              <w:t>a) where you consider something to be unethical (</w:t>
+            </w:r>
+            <w:proofErr w:type="gramStart"/>
+            <w:r>
+              <w:rPr>
+                <w:rFonts w:ascii="Calibri" w:hAnsi="Calibri" w:cs="Calibri"/>
+              </w:rPr>
+              <w:t>whether or not</w:t>
+            </w:r>
+            <w:proofErr w:type="gramEnd"/>
+            <w:r>
+              <w:rPr>
+                <w:rFonts w:ascii="Calibri" w:hAnsi="Calibri" w:cs="Calibri"/>
+              </w:rPr>
+              <w:t xml:space="preserve"> it is illegal), </w:t>
             </w:r>
           </w:p>
           <w:p>
@@ -5707,6 +6588,7 @@
                 <w:iCs/>
                 <w:color w:val="243E15" w:themeColor="accent3" w:themeShade="80"/>
               </w:rPr>
+              <w:lastRenderedPageBreak/>
               <w:t>Type here…</w:t>
             </w:r>
           </w:p>
@@ -6215,7 +7097,7 @@
         <w:tblLook w:val="04A0" w:firstRow="1" w:lastRow="0" w:firstColumn="1" w:lastColumn="0" w:noHBand="0" w:noVBand="1"/>
       </w:tblPr>
       <w:tblGrid>
-        <w:gridCol w:w="9615"/>
+        <w:gridCol w:w="9786"/>
       </w:tblGrid>
       <w:tr>
         <w:trPr>
@@ -6293,6 +7175,219 @@
           </w:p>
           <w:p>
             <w:pPr>
+              <w:rPr>
+                <w:rFonts w:cstheme="majorBidi"/>
+                <w:color w:val="333333"/>
+                <w:shd w:val="clear" w:color="auto" w:fill="FFFFFF"/>
+                <w:lang w:val="en-US"/>
+              </w:rPr>
+            </w:pPr>
+            <w:r>
+              <w:rPr>
+                <w:rFonts w:cstheme="majorBidi"/>
+                <w:color w:val="333333"/>
+                <w:shd w:val="clear" w:color="auto" w:fill="FFFFFF"/>
+              </w:rPr>
+              <w:t>Perez</w:t>
+            </w:r>
+            <w:r>
+              <w:rPr>
+                <w:rFonts w:cstheme="majorBidi"/>
+                <w:color w:val="333333"/>
+                <w:shd w:val="clear" w:color="auto" w:fill="FFFFFF"/>
+                <w:lang w:val="en-US"/>
+              </w:rPr>
+              <w:t xml:space="preserve"> R., (2019) </w:t>
+            </w:r>
+            <w:r>
+              <w:rPr>
+                <w:rFonts w:cstheme="majorBidi"/>
+                <w:i/>
+                <w:iCs/>
+                <w:color w:val="333333"/>
+                <w:shd w:val="clear" w:color="auto" w:fill="FFFFFF"/>
+                <w:lang w:val="en-US"/>
+              </w:rPr>
+              <w:t xml:space="preserve">What Does It Mean to Be a Professional? </w:t>
+            </w:r>
+            <w:r>
+              <w:rPr>
+                <w:rFonts w:cstheme="majorBidi"/>
+                <w:color w:val="333333"/>
+                <w:shd w:val="clear" w:color="auto" w:fill="FFFFFF"/>
+                <w:lang w:val="en-US"/>
+              </w:rPr>
+              <w:t xml:space="preserve">Available at </w:t>
+            </w:r>
+            <w:hyperlink r:id="rId21" w:history="1">
+              <w:r>
+                <w:rPr>
+                  <w:rStyle w:val="Hyperlink"/>
+                  <w:rFonts w:cstheme="majorBidi"/>
+                  <w:shd w:val="clear" w:color="auto" w:fill="FFFFFF"/>
+                  <w:lang w:val="en-US"/>
+                </w:rPr>
+                <w:t>https://journals.lww.com/professionalcasemanagementjournal/fulltext/2019/07000/what_does_it_mean_to_be_a_professional_.7.aspx</w:t>
+              </w:r>
+            </w:hyperlink>
+            <w:r>
+              <w:rPr>
+                <w:rFonts w:cstheme="majorBidi"/>
+                <w:color w:val="333333"/>
+                <w:shd w:val="clear" w:color="auto" w:fill="FFFFFF"/>
+                <w:lang w:val="en-US"/>
+              </w:rPr>
+              <w:t xml:space="preserve"> [Accessed </w:t>
+            </w:r>
+            <w:r>
+              <w:rPr>
+                <w:rFonts w:cstheme="majorBidi"/>
+                <w:color w:val="333333"/>
+                <w:shd w:val="clear" w:color="auto" w:fill="FFFFFF"/>
+                <w:lang w:val="en-US"/>
+              </w:rPr>
+              <w:t>13</w:t>
+            </w:r>
+            <w:r>
+              <w:rPr>
+                <w:rFonts w:cstheme="majorBidi"/>
+                <w:color w:val="333333"/>
+                <w:shd w:val="clear" w:color="auto" w:fill="FFFFFF"/>
+                <w:lang w:val="en-US"/>
+              </w:rPr>
+              <w:t xml:space="preserve"> </w:t>
+            </w:r>
+            <w:r>
+              <w:rPr>
+                <w:rFonts w:cstheme="majorBidi"/>
+                <w:color w:val="333333"/>
+                <w:shd w:val="clear" w:color="auto" w:fill="FFFFFF"/>
+                <w:lang w:val="en-US"/>
+              </w:rPr>
+              <w:t>August</w:t>
+            </w:r>
+            <w:r>
+              <w:rPr>
+                <w:rFonts w:cstheme="majorBidi"/>
+                <w:color w:val="333333"/>
+                <w:shd w:val="clear" w:color="auto" w:fill="FFFFFF"/>
+                <w:lang w:val="en-US"/>
+              </w:rPr>
+              <w:t xml:space="preserve"> 2023].</w:t>
+            </w:r>
+          </w:p>
+          <w:p>
+            <w:pPr>
+              <w:textAlignment w:val="baseline"/>
+              <w:rPr>
+                <w:rFonts w:ascii="Calibri" w:eastAsia="Times New Roman" w:hAnsi="Calibri" w:cs="Calibri"/>
+                <w:sz w:val="24"/>
+                <w:lang w:val="en-US" w:eastAsia="en-GB"/>
+              </w:rPr>
+            </w:pPr>
+          </w:p>
+          <w:p>
+            <w:pPr>
+              <w:textAlignment w:val="baseline"/>
+              <w:rPr>
+                <w:rFonts w:cstheme="majorBidi"/>
+                <w:color w:val="333333"/>
+                <w:shd w:val="clear" w:color="auto" w:fill="FFFFFF"/>
+                <w:lang w:val="en-US"/>
+              </w:rPr>
+            </w:pPr>
+            <w:proofErr w:type="spellStart"/>
+            <w:r>
+              <w:rPr>
+                <w:rFonts w:cstheme="majorBidi"/>
+              </w:rPr>
+              <w:t>Herrity</w:t>
+            </w:r>
+            <w:proofErr w:type="spellEnd"/>
+            <w:r>
+              <w:rPr>
+                <w:rFonts w:cstheme="majorBidi"/>
+                <w:lang w:val="en-US"/>
+              </w:rPr>
+              <w:t xml:space="preserve"> J., (2023) What Does It Mean to Be Professional? </w:t>
+            </w:r>
+            <w:hyperlink r:id="rId22" w:history="1">
+              <w:r>
+                <w:rPr>
+                  <w:rStyle w:val="Hyperlink"/>
+                  <w:rFonts w:cstheme="majorBidi"/>
+                  <w:lang w:val="en-US"/>
+                </w:rPr>
+                <w:t>https://www.indeed.com/career-advice/career-development/what-does-it-mean-to-be-professional</w:t>
+              </w:r>
+            </w:hyperlink>
+            <w:r>
+              <w:rPr>
+                <w:rStyle w:val="Hyperlink"/>
+                <w:rFonts w:cstheme="majorBidi"/>
+                <w:lang w:val="en-US"/>
+              </w:rPr>
+              <w:t xml:space="preserve"> </w:t>
+            </w:r>
+            <w:r>
+              <w:rPr>
+                <w:rFonts w:cstheme="majorBidi"/>
+                <w:color w:val="333333"/>
+                <w:shd w:val="clear" w:color="auto" w:fill="FFFFFF"/>
+                <w:lang w:val="en-US"/>
+              </w:rPr>
+              <w:t xml:space="preserve">[Accessed </w:t>
+            </w:r>
+            <w:r>
+              <w:rPr>
+                <w:rFonts w:cstheme="majorBidi"/>
+                <w:color w:val="333333"/>
+                <w:shd w:val="clear" w:color="auto" w:fill="FFFFFF"/>
+                <w:lang w:val="en-US"/>
+              </w:rPr>
+              <w:t>13</w:t>
+            </w:r>
+            <w:r>
+              <w:rPr>
+                <w:rFonts w:cstheme="majorBidi"/>
+                <w:color w:val="333333"/>
+                <w:shd w:val="clear" w:color="auto" w:fill="FFFFFF"/>
+                <w:lang w:val="en-US"/>
+              </w:rPr>
+              <w:t xml:space="preserve"> </w:t>
+            </w:r>
+            <w:r>
+              <w:rPr>
+                <w:rFonts w:cstheme="majorBidi"/>
+                <w:color w:val="333333"/>
+                <w:shd w:val="clear" w:color="auto" w:fill="FFFFFF"/>
+                <w:lang w:val="en-US"/>
+              </w:rPr>
+              <w:t>August</w:t>
+            </w:r>
+            <w:r>
+              <w:rPr>
+                <w:rFonts w:cstheme="majorBidi"/>
+                <w:color w:val="333333"/>
+                <w:shd w:val="clear" w:color="auto" w:fill="FFFFFF"/>
+                <w:lang w:val="en-US"/>
+              </w:rPr>
+              <w:t xml:space="preserve"> 2023].</w:t>
+            </w:r>
+          </w:p>
+          <w:p>
+            <w:pPr>
+              <w:textAlignment w:val="baseline"/>
+              <w:rPr>
+                <w:rFonts w:cstheme="majorBidi"/>
+                <w:color w:val="333333"/>
+                <w:shd w:val="clear" w:color="auto" w:fill="FFFFFF"/>
+                <w:lang w:val="en-US"/>
+              </w:rPr>
+            </w:pPr>
+          </w:p>
+          <w:p>
+            <w:pPr>
               <w:textAlignment w:val="baseline"/>
               <w:rPr>
                 <w:rFonts w:ascii="Calibri" w:eastAsia="Times New Roman" w:hAnsi="Calibri" w:cs="Calibri"/>
@@ -6302,27 +7397,77 @@
             </w:pPr>
             <w:r>
               <w:rPr>
-                <w:rFonts w:ascii="Calibri" w:eastAsia="Times New Roman" w:hAnsi="Calibri" w:cs="Calibri"/>
-                <w:lang w:eastAsia="en-GB"/>
-              </w:rPr>
-              <w:t> </w:t>
-            </w:r>
-          </w:p>
-          <w:p>
-            <w:pPr>
-              <w:textAlignment w:val="baseline"/>
-              <w:rPr>
-                <w:rFonts w:ascii="Calibri" w:eastAsia="Times New Roman" w:hAnsi="Calibri" w:cs="Calibri"/>
-                <w:sz w:val="24"/>
-                <w:lang w:eastAsia="en-GB"/>
-              </w:rPr>
-            </w:pPr>
-            <w:r>
-              <w:rPr>
-                <w:rFonts w:ascii="Calibri" w:eastAsia="Times New Roman" w:hAnsi="Calibri" w:cs="Calibri"/>
-                <w:lang w:eastAsia="en-GB"/>
-              </w:rPr>
-              <w:t> </w:t>
+                <w:rFonts w:cstheme="majorBidi"/>
+                <w:color w:val="333333"/>
+                <w:shd w:val="clear" w:color="auto" w:fill="FFFFFF"/>
+                <w:lang w:val="en-US"/>
+              </w:rPr>
+              <w:t xml:space="preserve">CIPD (n.d.) Explore the profession map Available at </w:t>
+            </w:r>
+            <w:hyperlink r:id="rId23" w:history="1">
+              <w:r>
+                <w:rPr>
+                  <w:rStyle w:val="Hyperlink"/>
+                  <w:rFonts w:cstheme="majorBidi"/>
+                  <w:shd w:val="clear" w:color="auto" w:fill="FFFFFF"/>
+                  <w:lang w:val="en-US"/>
+                </w:rPr>
+                <w:t>https://peopleprofession.cipd.org/profession-map</w:t>
+              </w:r>
+            </w:hyperlink>
+            <w:r>
+              <w:rPr>
+                <w:rStyle w:val="Hyperlink"/>
+                <w:rFonts w:cstheme="majorBidi"/>
+                <w:shd w:val="clear" w:color="auto" w:fill="FFFFFF"/>
+                <w:lang w:val="en-US"/>
+              </w:rPr>
+              <w:t xml:space="preserve"> </w:t>
+            </w:r>
+            <w:r>
+              <w:rPr>
+                <w:rFonts w:cstheme="majorBidi"/>
+                <w:color w:val="333333"/>
+                <w:shd w:val="clear" w:color="auto" w:fill="FFFFFF"/>
+                <w:lang w:val="en-US"/>
+              </w:rPr>
+              <w:t xml:space="preserve">[Accessed </w:t>
+            </w:r>
+            <w:r>
+              <w:rPr>
+                <w:rFonts w:cstheme="majorBidi"/>
+                <w:color w:val="333333"/>
+                <w:shd w:val="clear" w:color="auto" w:fill="FFFFFF"/>
+                <w:lang w:val="en-US"/>
+              </w:rPr>
+              <w:t>13</w:t>
+            </w:r>
+            <w:r>
+              <w:rPr>
+                <w:rFonts w:cstheme="majorBidi"/>
+                <w:color w:val="333333"/>
+                <w:shd w:val="clear" w:color="auto" w:fill="FFFFFF"/>
+                <w:lang w:val="en-US"/>
+              </w:rPr>
+              <w:t xml:space="preserve"> </w:t>
+            </w:r>
+            <w:r>
+              <w:rPr>
+                <w:rFonts w:cstheme="majorBidi"/>
+                <w:color w:val="333333"/>
+                <w:shd w:val="clear" w:color="auto" w:fill="FFFFFF"/>
+                <w:lang w:val="en-US"/>
+              </w:rPr>
+              <w:t>August</w:t>
+            </w:r>
+            <w:r>
+              <w:rPr>
+                <w:rFonts w:cstheme="majorBidi"/>
+                <w:color w:val="333333"/>
+                <w:shd w:val="clear" w:color="auto" w:fill="FFFFFF"/>
+                <w:lang w:val="en-US"/>
+              </w:rPr>
+              <w:t xml:space="preserve"> 2023].</w:t>
             </w:r>
           </w:p>
         </w:tc>
@@ -6766,7 +7911,15 @@
           <w:rFonts w:ascii="Calibri" w:hAnsi="Calibri" w:cs="Calibri"/>
           <w:color w:val="000000"/>
         </w:rPr>
-        <w:t xml:space="preserve"> your current strengths, weaknesses, and development needs. </w:t>
+        <w:t xml:space="preserve"> your current strengths, weaknesses, and </w:t>
+      </w:r>
+      <w:r>
+        <w:rPr>
+          <w:rFonts w:ascii="Calibri" w:hAnsi="Calibri" w:cs="Calibri"/>
+          <w:color w:val="000000"/>
+        </w:rPr>
+        <w:lastRenderedPageBreak/>
+        <w:t xml:space="preserve">development needs. </w:t>
       </w:r>
       <w:bookmarkStart w:id="6" w:name="_Hlk129787405"/>
       <w:r>
@@ -7015,7 +8168,23 @@
           <w:rFonts w:ascii="Calibri" w:hAnsi="Calibri" w:cs="Calibri"/>
           <w:color w:val="000000"/>
         </w:rPr>
-        <w:t>, which you consider to have impacted your behaviour and performance.  (AC</w:t>
+        <w:t xml:space="preserve">, which you consider </w:t>
+      </w:r>
+      <w:proofErr w:type="gramStart"/>
+      <w:r>
+        <w:rPr>
+          <w:rFonts w:ascii="Calibri" w:hAnsi="Calibri" w:cs="Calibri"/>
+          <w:color w:val="000000"/>
+        </w:rPr>
+        <w:t>to have</w:t>
+      </w:r>
+      <w:proofErr w:type="gramEnd"/>
+      <w:r>
+        <w:rPr>
+          <w:rFonts w:ascii="Calibri" w:hAnsi="Calibri" w:cs="Calibri"/>
+          <w:color w:val="000000"/>
+        </w:rPr>
+        <w:t xml:space="preserve"> impacted your behaviour and performance.  (AC</w:t>
       </w:r>
       <w:r>
         <w:rPr>
@@ -7497,9 +8666,9 @@
               </wp:anchor>
             </w:drawing>
           </mc:Choice>
-          <mc:Fallback xmlns:a14="http://schemas.microsoft.com/office/drawing/2010/main" xmlns:pic="http://schemas.openxmlformats.org/drawingml/2006/picture" xmlns:a="http://schemas.openxmlformats.org/drawingml/2006/main">
-            <w:pict w14:anchorId="459E15CE">
-              <v:rect id="Rectangle 4" style="position:absolute;margin-left:-.3pt;margin-top:.55pt;width:490pt;height:198pt;z-index:-251658233;visibility:visible;mso-wrap-style:square;mso-width-percent:0;mso-height-percent:0;mso-wrap-distance-left:9pt;mso-wrap-distance-top:0;mso-wrap-distance-right:9pt;mso-wrap-distance-bottom:0;mso-position-horizontal:absolute;mso-position-horizontal-relative:margin;mso-position-vertical:absolute;mso-position-vertical-relative:text;mso-width-percent:0;mso-height-percent:0;mso-width-relative:margin;mso-height-relative:margin;v-text-anchor:middle" o:spid="_x0000_s1027" fillcolor="#8aca66 [1942]" stroked="f" strokeweight="1pt" w14:anchorId="0206F46F" o:gfxdata="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">
+          <mc:Fallback>
+            <w:pict>
+              <v:rect w14:anchorId="0206F46F" id="Rectangle 4" o:spid="_x0000_s1027" style="position:absolute;margin-left:-.3pt;margin-top:.55pt;width:490pt;height:198pt;z-index:-251658233;visibility:visible;mso-wrap-style:square;mso-width-percent:0;mso-height-percent:0;mso-wrap-distance-left:9pt;mso-wrap-distance-top:0;mso-wrap-distance-right:9pt;mso-wrap-distance-bottom:0;mso-position-horizontal:absolute;mso-position-horizontal-relative:margin;mso-position-vertical:absolute;mso-position-vertical-relative:text;mso-width-percent:0;mso-height-percent:0;mso-width-relative:margin;mso-height-relative:margin;v-text-anchor:middle" o:gfxdata="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" fillcolor="#8aca66 [1942]" stroked="f" strokeweight="1pt">
                 <v:fill opacity="3341f"/>
                 <v:textbox>
                   <w:txbxContent>
@@ -9054,6 +10223,7 @@
           <w:szCs w:val="40"/>
           <w:lang w:eastAsia="en-US"/>
         </w:rPr>
+        <w:lastRenderedPageBreak/>
         <w:t xml:space="preserve">Assessment Criteria Evidence Checklist </w:t>
       </w:r>
     </w:p>
@@ -9087,7 +10257,23 @@
           <w:rFonts w:ascii="Calibri" w:eastAsia="Times New Roman" w:hAnsi="Calibri" w:cs="Calibri"/>
           <w:lang w:eastAsia="en-GB"/>
         </w:rPr>
-        <w:t>You may find the following checklist helpful to make sure that you have included the required evidence to meet the task. This is not a mandatory requirement as long as it is clear in your submission where the assessment criteria have been met.</w:t>
+        <w:t xml:space="preserve">You may find the following checklist helpful to make sure that you have included the required evidence to meet the task. This is not a mandatory requirement </w:t>
+      </w:r>
+      <w:proofErr w:type="gramStart"/>
+      <w:r>
+        <w:rPr>
+          <w:rFonts w:ascii="Calibri" w:eastAsia="Times New Roman" w:hAnsi="Calibri" w:cs="Calibri"/>
+          <w:lang w:eastAsia="en-GB"/>
+        </w:rPr>
+        <w:t>as long as</w:t>
+      </w:r>
+      <w:proofErr w:type="gramEnd"/>
+      <w:r>
+        <w:rPr>
+          <w:rFonts w:ascii="Calibri" w:eastAsia="Times New Roman" w:hAnsi="Calibri" w:cs="Calibri"/>
+          <w:lang w:eastAsia="en-GB"/>
+        </w:rPr>
+        <w:t xml:space="preserve"> it is clear in your submission where the assessment criteria have been met.</w:t>
       </w:r>
     </w:p>
     <w:p>
@@ -9462,7 +10648,23 @@
                 <w:rFonts w:ascii="Calibri" w:hAnsi="Calibri" w:cs="Calibri"/>
                 <w:color w:val="000000" w:themeColor="text1"/>
               </w:rPr>
-              <w:t>Consider the importance of people professionals contributing to discussions in an informed, clear and confident way to influence others.</w:t>
+              <w:t xml:space="preserve">Consider the importance of people professionals contributing to discussions in an informed, </w:t>
+            </w:r>
+            <w:proofErr w:type="gramStart"/>
+            <w:r>
+              <w:rPr>
+                <w:rFonts w:ascii="Calibri" w:hAnsi="Calibri" w:cs="Calibri"/>
+                <w:color w:val="000000" w:themeColor="text1"/>
+              </w:rPr>
+              <w:t>clear</w:t>
+            </w:r>
+            <w:proofErr w:type="gramEnd"/>
+            <w:r>
+              <w:rPr>
+                <w:rFonts w:ascii="Calibri" w:hAnsi="Calibri" w:cs="Calibri"/>
+                <w:color w:val="000000" w:themeColor="text1"/>
+              </w:rPr>
+              <w:t xml:space="preserve"> and confident way to influence others.</w:t>
             </w:r>
           </w:p>
         </w:tc>
@@ -10616,6 +11818,7 @@
           <w:sz w:val="32"/>
           <w:szCs w:val="22"/>
         </w:rPr>
+        <w:lastRenderedPageBreak/>
         <w:t>Declaration of Authentication</w:t>
       </w:r>
     </w:p>
@@ -11103,9 +12306,9 @@
               </wp:anchor>
             </w:drawing>
           </mc:Choice>
-          <mc:Fallback xmlns:a14="http://schemas.microsoft.com/office/drawing/2010/main" xmlns:pic="http://schemas.openxmlformats.org/drawingml/2006/picture" xmlns:a="http://schemas.openxmlformats.org/drawingml/2006/main">
-            <w:pict w14:anchorId="3CC8AFD7">
-              <v:shape id="Text Box 657492952" style="position:absolute;margin-left:-2.1pt;margin-top:12.65pt;width:481.8pt;height:307.2pt;z-index:-251654133;visibility:visible;mso-wrap-style:square;mso-width-percent:0;mso-height-percent:0;mso-wrap-distance-left:9pt;mso-wrap-distance-top:0;mso-wrap-distance-right:9pt;mso-wrap-distance-bottom:0;mso-position-horizontal:absolute;mso-position-horizontal-relative:text;mso-position-vertical:absolute;mso-position-vertical-relative:text;mso-width-percent:0;mso-height-percent:0;mso-width-relative:margin;mso-height-relative:margin;v-text-anchor:top" o:spid="_x0000_s1028" fillcolor="white [3201]" strokeweight=".5pt" type="#_x0000_t202" o:gfxdata="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" w14:anchorId="1A5E33EC">
+          <mc:Fallback>
+            <w:pict>
+              <v:shape w14:anchorId="1A5E33EC" id="Text Box 657492952" o:spid="_x0000_s1028" type="#_x0000_t202" style="position:absolute;margin-left:-2.1pt;margin-top:12.65pt;width:481.8pt;height:307.2pt;z-index:-251654133;visibility:visible;mso-wrap-style:square;mso-width-percent:0;mso-height-percent:0;mso-wrap-distance-left:9pt;mso-wrap-distance-top:0;mso-wrap-distance-right:9pt;mso-wrap-distance-bottom:0;mso-position-horizontal:absolute;mso-position-horizontal-relative:text;mso-position-vertical:absolute;mso-position-vertical-relative:text;mso-width-percent:0;mso-height-percent:0;mso-width-relative:margin;mso-height-relative:margin;v-text-anchor:top" o:gfxdata="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" fillcolor="white [3201]" strokeweight=".5pt">
                 <v:textbox>
                   <w:txbxContent>
                     <w:p/>
@@ -11960,6 +13163,7 @@
           <w:sz w:val="48"/>
           <w:szCs w:val="48"/>
         </w:rPr>
+        <w:lastRenderedPageBreak/>
         <mc:AlternateContent>
           <mc:Choice Requires="wps">
             <w:drawing>
@@ -12033,7 +13237,7 @@
               </wp:anchor>
             </w:drawing>
           </mc:Choice>
-          <mc:Fallback xmlns:a14="http://schemas.microsoft.com/office/drawing/2010/main" xmlns:pic="http://schemas.openxmlformats.org/drawingml/2006/picture" xmlns:a="http://schemas.openxmlformats.org/drawingml/2006/main">
+          <mc:Fallback xmlns:a="http://schemas.openxmlformats.org/drawingml/2006/main" xmlns:pic="http://schemas.openxmlformats.org/drawingml/2006/picture" xmlns:a14="http://schemas.microsoft.com/office/drawing/2010/main" xmlns:w16du="http://schemas.microsoft.com/office/word/2023/wordml/word16du">
             <w:pict w14:anchorId="56239201">
               <v:rect id="Rectangle 12" style="position:absolute;margin-left:0;margin-top:3.65pt;width:490.5pt;height:101.4pt;z-index:-251658229;visibility:visible;mso-wrap-style:square;mso-width-percent:0;mso-height-percent:0;mso-wrap-distance-left:9pt;mso-wrap-distance-top:0;mso-wrap-distance-right:9pt;mso-wrap-distance-bottom:0;mso-position-horizontal:left;mso-position-horizontal-relative:margin;mso-position-vertical:absolute;mso-position-vertical-relative:margin;mso-width-percent:0;mso-height-percent:0;mso-width-relative:margin;mso-height-relative:margin;v-text-anchor:middle" o:spid="_x0000_s1026" fillcolor="#8aca66 [1942]" stroked="f" strokeweight="1pt" w14:anchorId="134FCFEF" o:gfxdata="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">
                 <v:fill opacity="3341f"/>
@@ -12093,7 +13297,7 @@
                     </pic:cNvPicPr>
                   </pic:nvPicPr>
                   <pic:blipFill>
-                    <a:blip r:embed="rId21" cstate="print">
+                    <a:blip r:embed="rId24" cstate="print">
                       <a:duotone>
                         <a:schemeClr val="accent2">
                           <a:shade val="45000"/>
@@ -12748,6 +13952,7 @@
           <w:sz w:val="36"/>
           <w:szCs w:val="36"/>
         </w:rPr>
+        <w:lastRenderedPageBreak/>
         <w:t>Mark</w:t>
       </w:r>
       <w:r>
@@ -13548,7 +14753,23 @@
                 <w:rFonts w:ascii="Calibri" w:hAnsi="Calibri" w:cs="Calibri"/>
                 <w:color w:val="000000"/>
               </w:rPr>
-              <w:t>Answers are clear, concise and well argued, directly respond to what has been asked.</w:t>
+              <w:t xml:space="preserve">Answers are clear, </w:t>
+            </w:r>
+            <w:proofErr w:type="gramStart"/>
+            <w:r>
+              <w:rPr>
+                <w:rFonts w:ascii="Calibri" w:hAnsi="Calibri" w:cs="Calibri"/>
+                <w:color w:val="000000"/>
+              </w:rPr>
+              <w:t>concise</w:t>
+            </w:r>
+            <w:proofErr w:type="gramEnd"/>
+            <w:r>
+              <w:rPr>
+                <w:rFonts w:ascii="Calibri" w:hAnsi="Calibri" w:cs="Calibri"/>
+                <w:color w:val="000000"/>
+              </w:rPr>
+              <w:t xml:space="preserve"> and well argued, directly respond to what has been asked.</w:t>
             </w:r>
           </w:p>
           <w:p>
@@ -13596,7 +14817,7 @@
       </w:pPr>
     </w:p>
     <w:sectPr>
-      <w:headerReference w:type="default" r:id="rId22"/>
+      <w:headerReference w:type="default" r:id="rId25"/>
       <w:pgSz w:w="11900" w:h="16840"/>
       <w:pgMar w:top="1077" w:right="964" w:bottom="1077" w:left="1134" w:header="720" w:footer="720" w:gutter="0"/>
       <w:cols w:space="720"/>
@@ -13607,7 +14828,7 @@
 </file>
 
 <file path=word/endnotes.xml><?xml version="1.0" encoding="utf-8"?>
-<w:endnotes xmlns:wpc="http://schemas.microsoft.com/office/word/2010/wordprocessingCanvas" xmlns:cx="http://schemas.microsoft.com/office/drawing/2014/chartex" xmlns:cx1="http://schemas.microsoft.com/office/drawing/2015/9/8/chartex" xmlns:cx2="http://schemas.microsoft.com/office/drawing/2015/10/21/chartex" xmlns:cx3="http://schemas.microsoft.com/office/drawing/2016/5/9/chartex" xmlns:cx4="http://schemas.microsoft.com/office/drawing/2016/5/10/chartex" xmlns:cx5="http://schemas.microsoft.com/office/drawing/2016/5/11/chartex" xmlns:cx6="http://schemas.microsoft.com/office/drawing/2016/5/12/chartex" xmlns:cx7="http://schemas.microsoft.com/office/drawing/2016/5/13/chartex" xmlns:cx8="http://schemas.microsoft.com/office/drawing/2016/5/14/chartex" xmlns:mc="http://schemas.openxmlformats.org/markup-compatibility/2006" xmlns:aink="http://schemas.microsoft.com/office/drawing/2016/ink" xmlns:am3d="http://schemas.microsoft.com/office/drawing/2017/model3d" xmlns:o="urn:schemas-microsoft-com:office:office" xmlns:oel="http://schemas.microsoft.com/office/2019/extlst" xmlns:r="http://schemas.openxmlformats.org/officeDocument/2006/relationships" xmlns:m="http://schemas.openxmlformats.org/officeDocument/2006/math" xmlns:v="urn:schemas-microsoft-com:vml" xmlns:wp14="http://schemas.microsoft.com/office/word/2010/wordprocessingDrawing" xmlns:wp="http://schemas.openxmlformats.org/drawingml/2006/wordprocessingDrawing" xmlns:w10="urn:schemas-microsoft-com:office:word" xmlns:w="http://schemas.openxmlformats.org/wordprocessingml/2006/main" xmlns:w14="http://schemas.microsoft.com/office/word/2010/wordml" xmlns:w15="http://schemas.microsoft.com/office/word/2012/wordml" xmlns:w16cex="http://schemas.microsoft.com/office/word/2018/wordml/cex" xmlns:w16cid="http://schemas.microsoft.com/office/word/2016/wordml/cid" xmlns:w16="http://schemas.microsoft.com/office/word/2018/wordml" xmlns:w16du="http://schemas.microsoft.com/office/word/2023/wordml/word16du" xmlns:w16sdtdh="http://schemas.microsoft.com/office/word/2020/wordml/sdtdatahash" xmlns:w16se="http://schemas.microsoft.com/office/word/2015/wordml/symex" xmlns:wpg="http://schemas.microsoft.com/office/word/2010/wordprocessingGroup" xmlns:wpi="http://schemas.microsoft.com/office/word/2010/wordprocessingInk" xmlns:wne="http://schemas.microsoft.com/office/word/2006/wordml" xmlns:wps="http://schemas.microsoft.com/office/word/2010/wordprocessingShape" mc:Ignorable="w14 w15 w16se w16cid w16 w16cex w16sdtdh wp14">
+<w:endnotes xmlns:wpc="http://schemas.microsoft.com/office/word/2010/wordprocessingCanvas" xmlns:cx="http://schemas.microsoft.com/office/drawing/2014/chartex" xmlns:cx1="http://schemas.microsoft.com/office/drawing/2015/9/8/chartex" xmlns:cx2="http://schemas.microsoft.com/office/drawing/2015/10/21/chartex" xmlns:cx3="http://schemas.microsoft.com/office/drawing/2016/5/9/chartex" xmlns:cx4="http://schemas.microsoft.com/office/drawing/2016/5/10/chartex" xmlns:cx5="http://schemas.microsoft.com/office/drawing/2016/5/11/chartex" xmlns:cx6="http://schemas.microsoft.com/office/drawing/2016/5/12/chartex" xmlns:cx7="http://schemas.microsoft.com/office/drawing/2016/5/13/chartex" xmlns:cx8="http://schemas.microsoft.com/office/drawing/2016/5/14/chartex" xmlns:mc="http://schemas.openxmlformats.org/markup-compatibility/2006" xmlns:aink="http://schemas.microsoft.com/office/drawing/2016/ink" xmlns:am3d="http://schemas.microsoft.com/office/drawing/2017/model3d" xmlns:o="urn:schemas-microsoft-com:office:office" xmlns:oel="http://schemas.microsoft.com/office/2019/extlst" xmlns:r="http://schemas.openxmlformats.org/officeDocument/2006/relationships" xmlns:m="http://schemas.openxmlformats.org/officeDocument/2006/math" xmlns:v="urn:schemas-microsoft-com:vml" xmlns:wp14="http://schemas.microsoft.com/office/word/2010/wordprocessingDrawing" xmlns:wp="http://schemas.openxmlformats.org/drawingml/2006/wordprocessingDrawing" xmlns:w10="urn:schemas-microsoft-com:office:word" xmlns:w="http://schemas.openxmlformats.org/wordprocessingml/2006/main" xmlns:w14="http://schemas.microsoft.com/office/word/2010/wordml" xmlns:w15="http://schemas.microsoft.com/office/word/2012/wordml" xmlns:w16cex="http://schemas.microsoft.com/office/word/2018/wordml/cex" xmlns:w16cid="http://schemas.microsoft.com/office/word/2016/wordml/cid" xmlns:w16="http://schemas.microsoft.com/office/word/2018/wordml" xmlns:w16sdtdh="http://schemas.microsoft.com/office/word/2020/wordml/sdtdatahash" xmlns:w16se="http://schemas.microsoft.com/office/word/2015/wordml/symex" xmlns:wpg="http://schemas.microsoft.com/office/word/2010/wordprocessingGroup" xmlns:wpi="http://schemas.microsoft.com/office/word/2010/wordprocessingInk" xmlns:wne="http://schemas.microsoft.com/office/word/2006/wordml" xmlns:wps="http://schemas.microsoft.com/office/word/2010/wordprocessingShape" mc:Ignorable="w14 w15 w16se w16cid w16 w16cex w16sdtdh wp14">
   <w:endnote w:type="separator" w:id="-1">
     <w:p>
       <w:pPr>
@@ -13639,7 +14860,7 @@
 </file>
 
 <file path=word/footer1.xml><?xml version="1.0" encoding="utf-8"?>
-<w:ftr xmlns:wpc="http://schemas.microsoft.com/office/word/2010/wordprocessingCanvas" xmlns:cx="http://schemas.microsoft.com/office/drawing/2014/chartex" xmlns:cx1="http://schemas.microsoft.com/office/drawing/2015/9/8/chartex" xmlns:cx2="http://schemas.microsoft.com/office/drawing/2015/10/21/chartex" xmlns:cx3="http://schemas.microsoft.com/office/drawing/2016/5/9/chartex" xmlns:cx4="http://schemas.microsoft.com/office/drawing/2016/5/10/chartex" xmlns:cx5="http://schemas.microsoft.com/office/drawing/2016/5/11/chartex" xmlns:cx6="http://schemas.microsoft.com/office/drawing/2016/5/12/chartex" xmlns:cx7="http://schemas.microsoft.com/office/drawing/2016/5/13/chartex" xmlns:cx8="http://schemas.microsoft.com/office/drawing/2016/5/14/chartex" xmlns:mc="http://schemas.openxmlformats.org/markup-compatibility/2006" xmlns:aink="http://schemas.microsoft.com/office/drawing/2016/ink" xmlns:am3d="http://schemas.microsoft.com/office/drawing/2017/model3d" xmlns:o="urn:schemas-microsoft-com:office:office" xmlns:oel="http://schemas.microsoft.com/office/2019/extlst" xmlns:r="http://schemas.openxmlformats.org/officeDocument/2006/relationships" xmlns:m="http://schemas.openxmlformats.org/officeDocument/2006/math" xmlns:v="urn:schemas-microsoft-com:vml" xmlns:wp14="http://schemas.microsoft.com/office/word/2010/wordprocessingDrawing" xmlns:wp="http://schemas.openxmlformats.org/drawingml/2006/wordprocessingDrawing" xmlns:w10="urn:schemas-microsoft-com:office:word" xmlns:w="http://schemas.openxmlformats.org/wordprocessingml/2006/main" xmlns:w14="http://schemas.microsoft.com/office/word/2010/wordml" xmlns:w15="http://schemas.microsoft.com/office/word/2012/wordml" xmlns:w16cex="http://schemas.microsoft.com/office/word/2018/wordml/cex" xmlns:w16cid="http://schemas.microsoft.com/office/word/2016/wordml/cid" xmlns:w16="http://schemas.microsoft.com/office/word/2018/wordml" xmlns:w16du="http://schemas.microsoft.com/office/word/2023/wordml/word16du" xmlns:w16sdtdh="http://schemas.microsoft.com/office/word/2020/wordml/sdtdatahash" xmlns:w16se="http://schemas.microsoft.com/office/word/2015/wordml/symex" xmlns:wpg="http://schemas.microsoft.com/office/word/2010/wordprocessingGroup" xmlns:wpi="http://schemas.microsoft.com/office/word/2010/wordprocessingInk" xmlns:wne="http://schemas.microsoft.com/office/word/2006/wordml" xmlns:wps="http://schemas.microsoft.com/office/word/2010/wordprocessingShape" mc:Ignorable="w14 w15 w16se w16cid w16 w16cex w16sdtdh wp14">
+<w:ftr xmlns:wpc="http://schemas.microsoft.com/office/word/2010/wordprocessingCanvas" xmlns:cx="http://schemas.microsoft.com/office/drawing/2014/chartex" xmlns:cx1="http://schemas.microsoft.com/office/drawing/2015/9/8/chartex" xmlns:cx2="http://schemas.microsoft.com/office/drawing/2015/10/21/chartex" xmlns:cx3="http://schemas.microsoft.com/office/drawing/2016/5/9/chartex" xmlns:cx4="http://schemas.microsoft.com/office/drawing/2016/5/10/chartex" xmlns:cx5="http://schemas.microsoft.com/office/drawing/2016/5/11/chartex" xmlns:cx6="http://schemas.microsoft.com/office/drawing/2016/5/12/chartex" xmlns:cx7="http://schemas.microsoft.com/office/drawing/2016/5/13/chartex" xmlns:cx8="http://schemas.microsoft.com/office/drawing/2016/5/14/chartex" xmlns:mc="http://schemas.openxmlformats.org/markup-compatibility/2006" xmlns:aink="http://schemas.microsoft.com/office/drawing/2016/ink" xmlns:am3d="http://schemas.microsoft.com/office/drawing/2017/model3d" xmlns:o="urn:schemas-microsoft-com:office:office" xmlns:oel="http://schemas.microsoft.com/office/2019/extlst" xmlns:r="http://schemas.openxmlformats.org/officeDocument/2006/relationships" xmlns:m="http://schemas.openxmlformats.org/officeDocument/2006/math" xmlns:v="urn:schemas-microsoft-com:vml" xmlns:wp14="http://schemas.microsoft.com/office/word/2010/wordprocessingDrawing" xmlns:wp="http://schemas.openxmlformats.org/drawingml/2006/wordprocessingDrawing" xmlns:w10="urn:schemas-microsoft-com:office:word" xmlns:w="http://schemas.openxmlformats.org/wordprocessingml/2006/main" xmlns:w14="http://schemas.microsoft.com/office/word/2010/wordml" xmlns:w15="http://schemas.microsoft.com/office/word/2012/wordml" xmlns:w16cex="http://schemas.microsoft.com/office/word/2018/wordml/cex" xmlns:w16cid="http://schemas.microsoft.com/office/word/2016/wordml/cid" xmlns:w16="http://schemas.microsoft.com/office/word/2018/wordml" xmlns:w16sdtdh="http://schemas.microsoft.com/office/word/2020/wordml/sdtdatahash" xmlns:w16se="http://schemas.microsoft.com/office/word/2015/wordml/symex" xmlns:wpg="http://schemas.microsoft.com/office/word/2010/wordprocessingGroup" xmlns:wpi="http://schemas.microsoft.com/office/word/2010/wordprocessingInk" xmlns:wne="http://schemas.microsoft.com/office/word/2006/wordml" xmlns:wps="http://schemas.microsoft.com/office/word/2010/wordprocessingShape" mc:Ignorable="w14 w15 w16se w16cid w16 w16cex w16sdtdh wp14">
   <w:p>
     <w:r>
       <w:rPr>
@@ -13793,7 +15014,7 @@
 </file>
 
 <file path=word/footnotes.xml><?xml version="1.0" encoding="utf-8"?>
-<w:footnotes xmlns:wpc="http://schemas.microsoft.com/office/word/2010/wordprocessingCanvas" xmlns:cx="http://schemas.microsoft.com/office/drawing/2014/chartex" xmlns:cx1="http://schemas.microsoft.com/office/drawing/2015/9/8/chartex" xmlns:cx2="http://schemas.microsoft.com/office/drawing/2015/10/21/chartex" xmlns:cx3="http://schemas.microsoft.com/office/drawing/2016/5/9/chartex" xmlns:cx4="http://schemas.microsoft.com/office/drawing/2016/5/10/chartex" xmlns:cx5="http://schemas.microsoft.com/office/drawing/2016/5/11/chartex" xmlns:cx6="http://schemas.microsoft.com/office/drawing/2016/5/12/chartex" xmlns:cx7="http://schemas.microsoft.com/office/drawing/2016/5/13/chartex" xmlns:cx8="http://schemas.microsoft.com/office/drawing/2016/5/14/chartex" xmlns:mc="http://schemas.openxmlformats.org/markup-compatibility/2006" xmlns:aink="http://schemas.microsoft.com/office/drawing/2016/ink" xmlns:am3d="http://schemas.microsoft.com/office/drawing/2017/model3d" xmlns:o="urn:schemas-microsoft-com:office:office" xmlns:oel="http://schemas.microsoft.com/office/2019/extlst" xmlns:r="http://schemas.openxmlformats.org/officeDocument/2006/relationships" xmlns:m="http://schemas.openxmlformats.org/officeDocument/2006/math" xmlns:v="urn:schemas-microsoft-com:vml" xmlns:wp14="http://schemas.microsoft.com/office/word/2010/wordprocessingDrawing" xmlns:wp="http://schemas.openxmlformats.org/drawingml/2006/wordprocessingDrawing" xmlns:w10="urn:schemas-microsoft-com:office:word" xmlns:w="http://schemas.openxmlformats.org/wordprocessingml/2006/main" xmlns:w14="http://schemas.microsoft.com/office/word/2010/wordml" xmlns:w15="http://schemas.microsoft.com/office/word/2012/wordml" xmlns:w16cex="http://schemas.microsoft.com/office/word/2018/wordml/cex" xmlns:w16cid="http://schemas.microsoft.com/office/word/2016/wordml/cid" xmlns:w16="http://schemas.microsoft.com/office/word/2018/wordml" xmlns:w16du="http://schemas.microsoft.com/office/word/2023/wordml/word16du" xmlns:w16sdtdh="http://schemas.microsoft.com/office/word/2020/wordml/sdtdatahash" xmlns:w16se="http://schemas.microsoft.com/office/word/2015/wordml/symex" xmlns:wpg="http://schemas.microsoft.com/office/word/2010/wordprocessingGroup" xmlns:wpi="http://schemas.microsoft.com/office/word/2010/wordprocessingInk" xmlns:wne="http://schemas.microsoft.com/office/word/2006/wordml" xmlns:wps="http://schemas.microsoft.com/office/word/2010/wordprocessingShape" mc:Ignorable="w14 w15 w16se w16cid w16 w16cex w16sdtdh wp14">
+<w:footnotes xmlns:wpc="http://schemas.microsoft.com/office/word/2010/wordprocessingCanvas" xmlns:cx="http://schemas.microsoft.com/office/drawing/2014/chartex" xmlns:cx1="http://schemas.microsoft.com/office/drawing/2015/9/8/chartex" xmlns:cx2="http://schemas.microsoft.com/office/drawing/2015/10/21/chartex" xmlns:cx3="http://schemas.microsoft.com/office/drawing/2016/5/9/chartex" xmlns:cx4="http://schemas.microsoft.com/office/drawing/2016/5/10/chartex" xmlns:cx5="http://schemas.microsoft.com/office/drawing/2016/5/11/chartex" xmlns:cx6="http://schemas.microsoft.com/office/drawing/2016/5/12/chartex" xmlns:cx7="http://schemas.microsoft.com/office/drawing/2016/5/13/chartex" xmlns:cx8="http://schemas.microsoft.com/office/drawing/2016/5/14/chartex" xmlns:mc="http://schemas.openxmlformats.org/markup-compatibility/2006" xmlns:aink="http://schemas.microsoft.com/office/drawing/2016/ink" xmlns:am3d="http://schemas.microsoft.com/office/drawing/2017/model3d" xmlns:o="urn:schemas-microsoft-com:office:office" xmlns:oel="http://schemas.microsoft.com/office/2019/extlst" xmlns:r="http://schemas.openxmlformats.org/officeDocument/2006/relationships" xmlns:m="http://schemas.openxmlformats.org/officeDocument/2006/math" xmlns:v="urn:schemas-microsoft-com:vml" xmlns:wp14="http://schemas.microsoft.com/office/word/2010/wordprocessingDrawing" xmlns:wp="http://schemas.openxmlformats.org/drawingml/2006/wordprocessingDrawing" xmlns:w10="urn:schemas-microsoft-com:office:word" xmlns:w="http://schemas.openxmlformats.org/wordprocessingml/2006/main" xmlns:w14="http://schemas.microsoft.com/office/word/2010/wordml" xmlns:w15="http://schemas.microsoft.com/office/word/2012/wordml" xmlns:w16cex="http://schemas.microsoft.com/office/word/2018/wordml/cex" xmlns:w16cid="http://schemas.microsoft.com/office/word/2016/wordml/cid" xmlns:w16="http://schemas.microsoft.com/office/word/2018/wordml" xmlns:w16sdtdh="http://schemas.microsoft.com/office/word/2020/wordml/sdtdatahash" xmlns:w16se="http://schemas.microsoft.com/office/word/2015/wordml/symex" xmlns:wpg="http://schemas.microsoft.com/office/word/2010/wordprocessingGroup" xmlns:wpi="http://schemas.microsoft.com/office/word/2010/wordprocessingInk" xmlns:wne="http://schemas.microsoft.com/office/word/2006/wordml" xmlns:wps="http://schemas.microsoft.com/office/word/2010/wordprocessingShape" mc:Ignorable="w14 w15 w16se w16cid w16 w16cex w16sdtdh wp14">
   <w:footnote w:type="separator" w:id="-1">
     <w:p>
       <w:pPr>
@@ -13827,7 +15048,7 @@
 </file>
 
 <file path=word/header1.xml><?xml version="1.0" encoding="utf-8"?>
-<w:hdr xmlns:wpc="http://schemas.microsoft.com/office/word/2010/wordprocessingCanvas" xmlns:cx="http://schemas.microsoft.com/office/drawing/2014/chartex" xmlns:cx1="http://schemas.microsoft.com/office/drawing/2015/9/8/chartex" xmlns:cx2="http://schemas.microsoft.com/office/drawing/2015/10/21/chartex" xmlns:cx3="http://schemas.microsoft.com/office/drawing/2016/5/9/chartex" xmlns:cx4="http://schemas.microsoft.com/office/drawing/2016/5/10/chartex" xmlns:cx5="http://schemas.microsoft.com/office/drawing/2016/5/11/chartex" xmlns:cx6="http://schemas.microsoft.com/office/drawing/2016/5/12/chartex" xmlns:cx7="http://schemas.microsoft.com/office/drawing/2016/5/13/chartex" xmlns:cx8="http://schemas.microsoft.com/office/drawing/2016/5/14/chartex" xmlns:mc="http://schemas.openxmlformats.org/markup-compatibility/2006" xmlns:aink="http://schemas.microsoft.com/office/drawing/2016/ink" xmlns:am3d="http://schemas.microsoft.com/office/drawing/2017/model3d" xmlns:o="urn:schemas-microsoft-com:office:office" xmlns:oel="http://schemas.microsoft.com/office/2019/extlst" xmlns:r="http://schemas.openxmlformats.org/officeDocument/2006/relationships" xmlns:m="http://schemas.openxmlformats.org/officeDocument/2006/math" xmlns:v="urn:schemas-microsoft-com:vml" xmlns:wp14="http://schemas.microsoft.com/office/word/2010/wordprocessingDrawing" xmlns:wp="http://schemas.openxmlformats.org/drawingml/2006/wordprocessingDrawing" xmlns:w10="urn:schemas-microsoft-com:office:word" xmlns:w="http://schemas.openxmlformats.org/wordprocessingml/2006/main" xmlns:w14="http://schemas.microsoft.com/office/word/2010/wordml" xmlns:w15="http://schemas.microsoft.com/office/word/2012/wordml" xmlns:w16cex="http://schemas.microsoft.com/office/word/2018/wordml/cex" xmlns:w16cid="http://schemas.microsoft.com/office/word/2016/wordml/cid" xmlns:w16="http://schemas.microsoft.com/office/word/2018/wordml" xmlns:w16du="http://schemas.microsoft.com/office/word/2023/wordml/word16du" xmlns:w16sdtdh="http://schemas.microsoft.com/office/word/2020/wordml/sdtdatahash" xmlns:w16se="http://schemas.microsoft.com/office/word/2015/wordml/symex" xmlns:wpg="http://schemas.microsoft.com/office/word/2010/wordprocessingGroup" xmlns:wpi="http://schemas.microsoft.com/office/word/2010/wordprocessingInk" xmlns:wne="http://schemas.microsoft.com/office/word/2006/wordml" xmlns:wps="http://schemas.microsoft.com/office/word/2010/wordprocessingShape" mc:Ignorable="w14 w15 w16se w16cid w16 w16cex w16sdtdh wp14">
+<w:hdr xmlns:wpc="http://schemas.microsoft.com/office/word/2010/wordprocessingCanvas" xmlns:cx="http://schemas.microsoft.com/office/drawing/2014/chartex" xmlns:cx1="http://schemas.microsoft.com/office/drawing/2015/9/8/chartex" xmlns:cx2="http://schemas.microsoft.com/office/drawing/2015/10/21/chartex" xmlns:cx3="http://schemas.microsoft.com/office/drawing/2016/5/9/chartex" xmlns:cx4="http://schemas.microsoft.com/office/drawing/2016/5/10/chartex" xmlns:cx5="http://schemas.microsoft.com/office/drawing/2016/5/11/chartex" xmlns:cx6="http://schemas.microsoft.com/office/drawing/2016/5/12/chartex" xmlns:cx7="http://schemas.microsoft.com/office/drawing/2016/5/13/chartex" xmlns:cx8="http://schemas.microsoft.com/office/drawing/2016/5/14/chartex" xmlns:mc="http://schemas.openxmlformats.org/markup-compatibility/2006" xmlns:aink="http://schemas.microsoft.com/office/drawing/2016/ink" xmlns:am3d="http://schemas.microsoft.com/office/drawing/2017/model3d" xmlns:o="urn:schemas-microsoft-com:office:office" xmlns:oel="http://schemas.microsoft.com/office/2019/extlst" xmlns:r="http://schemas.openxmlformats.org/officeDocument/2006/relationships" xmlns:m="http://schemas.openxmlformats.org/officeDocument/2006/math" xmlns:v="urn:schemas-microsoft-com:vml" xmlns:wp14="http://schemas.microsoft.com/office/word/2010/wordprocessingDrawing" xmlns:wp="http://schemas.openxmlformats.org/drawingml/2006/wordprocessingDrawing" xmlns:w10="urn:schemas-microsoft-com:office:word" xmlns:w="http://schemas.openxmlformats.org/wordprocessingml/2006/main" xmlns:w14="http://schemas.microsoft.com/office/word/2010/wordml" xmlns:w15="http://schemas.microsoft.com/office/word/2012/wordml" xmlns:w16cex="http://schemas.microsoft.com/office/word/2018/wordml/cex" xmlns:w16cid="http://schemas.microsoft.com/office/word/2016/wordml/cid" xmlns:w16="http://schemas.microsoft.com/office/word/2018/wordml" xmlns:w16sdtdh="http://schemas.microsoft.com/office/word/2020/wordml/sdtdatahash" xmlns:w16se="http://schemas.microsoft.com/office/word/2015/wordml/symex" xmlns:wpg="http://schemas.microsoft.com/office/word/2010/wordprocessingGroup" xmlns:wpi="http://schemas.microsoft.com/office/word/2010/wordprocessingInk" xmlns:wne="http://schemas.microsoft.com/office/word/2006/wordml" xmlns:wps="http://schemas.microsoft.com/office/word/2010/wordprocessingShape" mc:Ignorable="w14 w15 w16se w16cid w16 w16cex w16sdtdh wp14">
   <w:p>
     <w:pPr>
       <w:pStyle w:val="Header"/>
@@ -13910,7 +15131,7 @@
 </file>
 
 <file path=word/header2.xml><?xml version="1.0" encoding="utf-8"?>
-<w:hdr xmlns:wpc="http://schemas.microsoft.com/office/word/2010/wordprocessingCanvas" xmlns:cx="http://schemas.microsoft.com/office/drawing/2014/chartex" xmlns:cx1="http://schemas.microsoft.com/office/drawing/2015/9/8/chartex" xmlns:cx2="http://schemas.microsoft.com/office/drawing/2015/10/21/chartex" xmlns:cx3="http://schemas.microsoft.com/office/drawing/2016/5/9/chartex" xmlns:cx4="http://schemas.microsoft.com/office/drawing/2016/5/10/chartex" xmlns:cx5="http://schemas.microsoft.com/office/drawing/2016/5/11/chartex" xmlns:cx6="http://schemas.microsoft.com/office/drawing/2016/5/12/chartex" xmlns:cx7="http://schemas.microsoft.com/office/drawing/2016/5/13/chartex" xmlns:cx8="http://schemas.microsoft.com/office/drawing/2016/5/14/chartex" xmlns:mc="http://schemas.openxmlformats.org/markup-compatibility/2006" xmlns:aink="http://schemas.microsoft.com/office/drawing/2016/ink" xmlns:am3d="http://schemas.microsoft.com/office/drawing/2017/model3d" xmlns:o="urn:schemas-microsoft-com:office:office" xmlns:oel="http://schemas.microsoft.com/office/2019/extlst" xmlns:r="http://schemas.openxmlformats.org/officeDocument/2006/relationships" xmlns:m="http://schemas.openxmlformats.org/officeDocument/2006/math" xmlns:v="urn:schemas-microsoft-com:vml" xmlns:wp14="http://schemas.microsoft.com/office/word/2010/wordprocessingDrawing" xmlns:wp="http://schemas.openxmlformats.org/drawingml/2006/wordprocessingDrawing" xmlns:w10="urn:schemas-microsoft-com:office:word" xmlns:w="http://schemas.openxmlformats.org/wordprocessingml/2006/main" xmlns:w14="http://schemas.microsoft.com/office/word/2010/wordml" xmlns:w15="http://schemas.microsoft.com/office/word/2012/wordml" xmlns:w16cex="http://schemas.microsoft.com/office/word/2018/wordml/cex" xmlns:w16cid="http://schemas.microsoft.com/office/word/2016/wordml/cid" xmlns:w16="http://schemas.microsoft.com/office/word/2018/wordml" xmlns:w16du="http://schemas.microsoft.com/office/word/2023/wordml/word16du" xmlns:w16sdtdh="http://schemas.microsoft.com/office/word/2020/wordml/sdtdatahash" xmlns:w16se="http://schemas.microsoft.com/office/word/2015/wordml/symex" xmlns:wpg="http://schemas.microsoft.com/office/word/2010/wordprocessingGroup" xmlns:wpi="http://schemas.microsoft.com/office/word/2010/wordprocessingInk" xmlns:wne="http://schemas.microsoft.com/office/word/2006/wordml" xmlns:wps="http://schemas.microsoft.com/office/word/2010/wordprocessingShape" mc:Ignorable="w14 w15 w16se w16cid w16 w16cex w16sdtdh wp14">
+<w:hdr xmlns:wpc="http://schemas.microsoft.com/office/word/2010/wordprocessingCanvas" xmlns:cx="http://schemas.microsoft.com/office/drawing/2014/chartex" xmlns:cx1="http://schemas.microsoft.com/office/drawing/2015/9/8/chartex" xmlns:cx2="http://schemas.microsoft.com/office/drawing/2015/10/21/chartex" xmlns:cx3="http://schemas.microsoft.com/office/drawing/2016/5/9/chartex" xmlns:cx4="http://schemas.microsoft.com/office/drawing/2016/5/10/chartex" xmlns:cx5="http://schemas.microsoft.com/office/drawing/2016/5/11/chartex" xmlns:cx6="http://schemas.microsoft.com/office/drawing/2016/5/12/chartex" xmlns:cx7="http://schemas.microsoft.com/office/drawing/2016/5/13/chartex" xmlns:cx8="http://schemas.microsoft.com/office/drawing/2016/5/14/chartex" xmlns:mc="http://schemas.openxmlformats.org/markup-compatibility/2006" xmlns:aink="http://schemas.microsoft.com/office/drawing/2016/ink" xmlns:am3d="http://schemas.microsoft.com/office/drawing/2017/model3d" xmlns:o="urn:schemas-microsoft-com:office:office" xmlns:oel="http://schemas.microsoft.com/office/2019/extlst" xmlns:r="http://schemas.openxmlformats.org/officeDocument/2006/relationships" xmlns:m="http://schemas.openxmlformats.org/officeDocument/2006/math" xmlns:v="urn:schemas-microsoft-com:vml" xmlns:wp14="http://schemas.microsoft.com/office/word/2010/wordprocessingDrawing" xmlns:wp="http://schemas.openxmlformats.org/drawingml/2006/wordprocessingDrawing" xmlns:w10="urn:schemas-microsoft-com:office:word" xmlns:w="http://schemas.openxmlformats.org/wordprocessingml/2006/main" xmlns:w14="http://schemas.microsoft.com/office/word/2010/wordml" xmlns:w15="http://schemas.microsoft.com/office/word/2012/wordml" xmlns:w16cex="http://schemas.microsoft.com/office/word/2018/wordml/cex" xmlns:w16cid="http://schemas.microsoft.com/office/word/2016/wordml/cid" xmlns:w16="http://schemas.microsoft.com/office/word/2018/wordml" xmlns:w16sdtdh="http://schemas.microsoft.com/office/word/2020/wordml/sdtdatahash" xmlns:w16se="http://schemas.microsoft.com/office/word/2015/wordml/symex" xmlns:wpg="http://schemas.microsoft.com/office/word/2010/wordprocessingGroup" xmlns:wpi="http://schemas.microsoft.com/office/word/2010/wordprocessingInk" xmlns:wne="http://schemas.microsoft.com/office/word/2006/wordml" xmlns:wps="http://schemas.microsoft.com/office/word/2010/wordprocessingShape" mc:Ignorable="w14 w15 w16se w16cid w16 w16cex w16sdtdh wp14">
   <w:p>
     <w:pPr>
       <w:pStyle w:val="Header"/>
@@ -13959,7 +15180,7 @@
 </file>
 
 <file path=word/numbering.xml><?xml version="1.0" encoding="utf-8"?>
-<w:numbering xmlns:wpc="http://schemas.microsoft.com/office/word/2010/wordprocessingCanvas" xmlns:cx="http://schemas.microsoft.com/office/drawing/2014/chartex" xmlns:cx1="http://schemas.microsoft.com/office/drawing/2015/9/8/chartex" xmlns:cx2="http://schemas.microsoft.com/office/drawing/2015/10/21/chartex" xmlns:cx3="http://schemas.microsoft.com/office/drawing/2016/5/9/chartex" xmlns:cx4="http://schemas.microsoft.com/office/drawing/2016/5/10/chartex" xmlns:cx5="http://schemas.microsoft.com/office/drawing/2016/5/11/chartex" xmlns:cx6="http://schemas.microsoft.com/office/drawing/2016/5/12/chartex" xmlns:cx7="http://schemas.microsoft.com/office/drawing/2016/5/13/chartex" xmlns:cx8="http://schemas.microsoft.com/office/drawing/2016/5/14/chartex" xmlns:mc="http://schemas.openxmlformats.org/markup-compatibility/2006" xmlns:aink="http://schemas.microsoft.com/office/drawing/2016/ink" xmlns:am3d="http://schemas.microsoft.com/office/drawing/2017/model3d" xmlns:o="urn:schemas-microsoft-com:office:office" xmlns:oel="http://schemas.microsoft.com/office/2019/extlst" xmlns:r="http://schemas.openxmlformats.org/officeDocument/2006/relationships" xmlns:m="http://schemas.openxmlformats.org/officeDocument/2006/math" xmlns:v="urn:schemas-microsoft-com:vml" xmlns:wp14="http://schemas.microsoft.com/office/word/2010/wordprocessingDrawing" xmlns:wp="http://schemas.openxmlformats.org/drawingml/2006/wordprocessingDrawing" xmlns:w10="urn:schemas-microsoft-com:office:word" xmlns:w="http://schemas.openxmlformats.org/wordprocessingml/2006/main" xmlns:w14="http://schemas.microsoft.com/office/word/2010/wordml" xmlns:w15="http://schemas.microsoft.com/office/word/2012/wordml" xmlns:w16cex="http://schemas.microsoft.com/office/word/2018/wordml/cex" xmlns:w16cid="http://schemas.microsoft.com/office/word/2016/wordml/cid" xmlns:w16="http://schemas.microsoft.com/office/word/2018/wordml" xmlns:w16du="http://schemas.microsoft.com/office/word/2023/wordml/word16du" xmlns:w16sdtdh="http://schemas.microsoft.com/office/word/2020/wordml/sdtdatahash" xmlns:w16se="http://schemas.microsoft.com/office/word/2015/wordml/symex" xmlns:wpg="http://schemas.microsoft.com/office/word/2010/wordprocessingGroup" xmlns:wpi="http://schemas.microsoft.com/office/word/2010/wordprocessingInk" xmlns:wne="http://schemas.microsoft.com/office/word/2006/wordml" xmlns:wps="http://schemas.microsoft.com/office/word/2010/wordprocessingShape" mc:Ignorable="w14 w15 w16se w16cid w16 w16cex w16sdtdh wp14">
+<w:numbering xmlns:wpc="http://schemas.microsoft.com/office/word/2010/wordprocessingCanvas" xmlns:cx="http://schemas.microsoft.com/office/drawing/2014/chartex" xmlns:cx1="http://schemas.microsoft.com/office/drawing/2015/9/8/chartex" xmlns:cx2="http://schemas.microsoft.com/office/drawing/2015/10/21/chartex" xmlns:cx3="http://schemas.microsoft.com/office/drawing/2016/5/9/chartex" xmlns:cx4="http://schemas.microsoft.com/office/drawing/2016/5/10/chartex" xmlns:cx5="http://schemas.microsoft.com/office/drawing/2016/5/11/chartex" xmlns:cx6="http://schemas.microsoft.com/office/drawing/2016/5/12/chartex" xmlns:cx7="http://schemas.microsoft.com/office/drawing/2016/5/13/chartex" xmlns:cx8="http://schemas.microsoft.com/office/drawing/2016/5/14/chartex" xmlns:mc="http://schemas.openxmlformats.org/markup-compatibility/2006" xmlns:aink="http://schemas.microsoft.com/office/drawing/2016/ink" xmlns:am3d="http://schemas.microsoft.com/office/drawing/2017/model3d" xmlns:o="urn:schemas-microsoft-com:office:office" xmlns:oel="http://schemas.microsoft.com/office/2019/extlst" xmlns:r="http://schemas.openxmlformats.org/officeDocument/2006/relationships" xmlns:m="http://schemas.openxmlformats.org/officeDocument/2006/math" xmlns:v="urn:schemas-microsoft-com:vml" xmlns:wp14="http://schemas.microsoft.com/office/word/2010/wordprocessingDrawing" xmlns:wp="http://schemas.openxmlformats.org/drawingml/2006/wordprocessingDrawing" xmlns:w10="urn:schemas-microsoft-com:office:word" xmlns:w="http://schemas.openxmlformats.org/wordprocessingml/2006/main" xmlns:w14="http://schemas.microsoft.com/office/word/2010/wordml" xmlns:w15="http://schemas.microsoft.com/office/word/2012/wordml" xmlns:w16cex="http://schemas.microsoft.com/office/word/2018/wordml/cex" xmlns:w16cid="http://schemas.microsoft.com/office/word/2016/wordml/cid" xmlns:w16="http://schemas.microsoft.com/office/word/2018/wordml" xmlns:w16sdtdh="http://schemas.microsoft.com/office/word/2020/wordml/sdtdatahash" xmlns:w16se="http://schemas.microsoft.com/office/word/2015/wordml/symex" xmlns:wpg="http://schemas.microsoft.com/office/word/2010/wordprocessingGroup" xmlns:wpi="http://schemas.microsoft.com/office/word/2010/wordprocessingInk" xmlns:wne="http://schemas.microsoft.com/office/word/2006/wordml" xmlns:wps="http://schemas.microsoft.com/office/word/2010/wordprocessingShape" mc:Ignorable="w14 w15 w16se w16cid w16 w16cex w16sdtdh wp14">
   <w:abstractNum w:abstractNumId="0" w15:restartNumberingAfterBreak="0">
     <w:nsid w:val="0BC408A4"/>
     <w:multiLevelType w:val="hybridMultilevel"/>
@@ -14305,6 +15526,119 @@
     </w:lvl>
   </w:abstractNum>
   <w:abstractNum w:abstractNumId="3" w15:restartNumberingAfterBreak="0">
+    <w:nsid w:val="0EE63FFD"/>
+    <w:multiLevelType w:val="hybridMultilevel"/>
+    <w:tmpl w:val="5B04406E"/>
+    <w:lvl w:ilvl="0" w:tplc="04090001">
+      <w:start w:val="1"/>
+      <w:numFmt w:val="bullet"/>
+      <w:lvlText w:val=""/>
+      <w:lvlJc w:val="left"/>
+      <w:pPr>
+        <w:ind w:left="775" w:hanging="360"/>
+      </w:pPr>
+      <w:rPr>
+        <w:rFonts w:ascii="Symbol" w:hAnsi="Symbol" w:hint="default"/>
+      </w:rPr>
+    </w:lvl>
+    <w:lvl w:ilvl="1" w:tplc="04090003" w:tentative="1">
+      <w:start w:val="1"/>
+      <w:numFmt w:val="bullet"/>
+      <w:lvlText w:val="o"/>
+      <w:lvlJc w:val="left"/>
+      <w:pPr>
+        <w:ind w:left="1495" w:hanging="360"/>
+      </w:pPr>
+      <w:rPr>
+        <w:rFonts w:ascii="Courier New" w:hAnsi="Courier New" w:cs="Courier New" w:hint="default"/>
+      </w:rPr>
+    </w:lvl>
+    <w:lvl w:ilvl="2" w:tplc="04090005" w:tentative="1">
+      <w:start w:val="1"/>
+      <w:numFmt w:val="bullet"/>
+      <w:lvlText w:val=""/>
+      <w:lvlJc w:val="left"/>
+      <w:pPr>
+        <w:ind w:left="2215" w:hanging="360"/>
+      </w:pPr>
+      <w:rPr>
+        <w:rFonts w:ascii="Wingdings" w:hAnsi="Wingdings" w:hint="default"/>
+      </w:rPr>
+    </w:lvl>
+    <w:lvl w:ilvl="3" w:tplc="04090001" w:tentative="1">
+      <w:start w:val="1"/>
+      <w:numFmt w:val="bullet"/>
+      <w:lvlText w:val=""/>
+      <w:lvlJc w:val="left"/>
+      <w:pPr>
+        <w:ind w:left="2935" w:hanging="360"/>
+      </w:pPr>
+      <w:rPr>
+        <w:rFonts w:ascii="Symbol" w:hAnsi="Symbol" w:hint="default"/>
+      </w:rPr>
+    </w:lvl>
+    <w:lvl w:ilvl="4" w:tplc="04090003" w:tentative="1">
+      <w:start w:val="1"/>
+      <w:numFmt w:val="bullet"/>
+      <w:lvlText w:val="o"/>
+      <w:lvlJc w:val="left"/>
+      <w:pPr>
+        <w:ind w:left="3655" w:hanging="360"/>
+      </w:pPr>
+      <w:rPr>
+        <w:rFonts w:ascii="Courier New" w:hAnsi="Courier New" w:cs="Courier New" w:hint="default"/>
+      </w:rPr>
+    </w:lvl>
+    <w:lvl w:ilvl="5" w:tplc="04090005" w:tentative="1">
+      <w:start w:val="1"/>
+      <w:numFmt w:val="bullet"/>
+      <w:lvlText w:val=""/>
+      <w:lvlJc w:val="left"/>
+      <w:pPr>
+        <w:ind w:left="4375" w:hanging="360"/>
+      </w:pPr>
+      <w:rPr>
+        <w:rFonts w:ascii="Wingdings" w:hAnsi="Wingdings" w:hint="default"/>
+      </w:rPr>
+    </w:lvl>
+    <w:lvl w:ilvl="6" w:tplc="04090001" w:tentative="1">
+      <w:start w:val="1"/>
+      <w:numFmt w:val="bullet"/>
+      <w:lvlText w:val=""/>
+      <w:lvlJc w:val="left"/>
+      <w:pPr>
+        <w:ind w:left="5095" w:hanging="360"/>
+      </w:pPr>
+      <w:rPr>
+        <w:rFonts w:ascii="Symbol" w:hAnsi="Symbol" w:hint="default"/>
+      </w:rPr>
+    </w:lvl>
+    <w:lvl w:ilvl="7" w:tplc="04090003" w:tentative="1">
+      <w:start w:val="1"/>
+      <w:numFmt w:val="bullet"/>
+      <w:lvlText w:val="o"/>
+      <w:lvlJc w:val="left"/>
+      <w:pPr>
+        <w:ind w:left="5815" w:hanging="360"/>
+      </w:pPr>
+      <w:rPr>
+        <w:rFonts w:ascii="Courier New" w:hAnsi="Courier New" w:cs="Courier New" w:hint="default"/>
+      </w:rPr>
+    </w:lvl>
+    <w:lvl w:ilvl="8" w:tplc="04090005" w:tentative="1">
+      <w:start w:val="1"/>
+      <w:numFmt w:val="bullet"/>
+      <w:lvlText w:val=""/>
+      <w:lvlJc w:val="left"/>
+      <w:pPr>
+        <w:ind w:left="6535" w:hanging="360"/>
+      </w:pPr>
+      <w:rPr>
+        <w:rFonts w:ascii="Wingdings" w:hAnsi="Wingdings" w:hint="default"/>
+      </w:rPr>
+    </w:lvl>
+  </w:abstractNum>
+  <w:abstractNum w:abstractNumId="4" w15:restartNumberingAfterBreak="0">
     <w:nsid w:val="0F2A6196"/>
     <w:multiLevelType w:val="hybridMultilevel"/>
     <w:tmpl w:val="064A984A"/>
@@ -14418,7 +15752,7 @@
       </w:rPr>
     </w:lvl>
   </w:abstractNum>
-  <w:abstractNum w:abstractNumId="4" w15:restartNumberingAfterBreak="0">
+  <w:abstractNum w:abstractNumId="5" w15:restartNumberingAfterBreak="0">
     <w:nsid w:val="0F7117ED"/>
     <w:multiLevelType w:val="hybridMultilevel"/>
     <w:tmpl w:val="6B46DF5E"/>
@@ -14532,7 +15866,7 @@
       </w:rPr>
     </w:lvl>
   </w:abstractNum>
-  <w:abstractNum w:abstractNumId="5" w15:restartNumberingAfterBreak="0">
+  <w:abstractNum w:abstractNumId="6" w15:restartNumberingAfterBreak="0">
     <w:nsid w:val="112E55E4"/>
     <w:multiLevelType w:val="hybridMultilevel"/>
     <w:tmpl w:val="9E1E4ED0"/>
@@ -14645,7 +15979,7 @@
       </w:rPr>
     </w:lvl>
   </w:abstractNum>
-  <w:abstractNum w:abstractNumId="6" w15:restartNumberingAfterBreak="0">
+  <w:abstractNum w:abstractNumId="7" w15:restartNumberingAfterBreak="0">
     <w:nsid w:val="130A24B6"/>
     <w:multiLevelType w:val="hybridMultilevel"/>
     <w:tmpl w:val="3F005906"/>
@@ -14758,7 +16092,7 @@
       </w:rPr>
     </w:lvl>
   </w:abstractNum>
-  <w:abstractNum w:abstractNumId="7" w15:restartNumberingAfterBreak="0">
+  <w:abstractNum w:abstractNumId="8" w15:restartNumberingAfterBreak="0">
     <w:nsid w:val="160021CB"/>
     <w:multiLevelType w:val="hybridMultilevel"/>
     <w:tmpl w:val="497A4E78"/>
@@ -14907,7 +16241,7 @@
       </w:rPr>
     </w:lvl>
   </w:abstractNum>
-  <w:abstractNum w:abstractNumId="8" w15:restartNumberingAfterBreak="0">
+  <w:abstractNum w:abstractNumId="9" w15:restartNumberingAfterBreak="0">
     <w:nsid w:val="16AD12A5"/>
     <w:multiLevelType w:val="hybridMultilevel"/>
     <w:tmpl w:val="F6944EC8"/>
@@ -15020,7 +16354,7 @@
       </w:rPr>
     </w:lvl>
   </w:abstractNum>
-  <w:abstractNum w:abstractNumId="9" w15:restartNumberingAfterBreak="0">
+  <w:abstractNum w:abstractNumId="10" w15:restartNumberingAfterBreak="0">
     <w:nsid w:val="16D17753"/>
     <w:multiLevelType w:val="hybridMultilevel"/>
     <w:tmpl w:val="F830EE28"/>
@@ -15134,7 +16468,7 @@
       </w:rPr>
     </w:lvl>
   </w:abstractNum>
-  <w:abstractNum w:abstractNumId="10" w15:restartNumberingAfterBreak="0">
+  <w:abstractNum w:abstractNumId="11" w15:restartNumberingAfterBreak="0">
     <w:nsid w:val="17E3098F"/>
     <w:multiLevelType w:val="hybridMultilevel"/>
     <w:tmpl w:val="A71A177E"/>
@@ -15283,7 +16617,7 @@
       </w:rPr>
     </w:lvl>
   </w:abstractNum>
-  <w:abstractNum w:abstractNumId="11" w15:restartNumberingAfterBreak="0">
+  <w:abstractNum w:abstractNumId="12" w15:restartNumberingAfterBreak="0">
     <w:nsid w:val="199D405C"/>
     <w:multiLevelType w:val="hybridMultilevel"/>
     <w:tmpl w:val="172A0FDC"/>
@@ -15400,7 +16734,7 @@
       </w:rPr>
     </w:lvl>
   </w:abstractNum>
-  <w:abstractNum w:abstractNumId="12" w15:restartNumberingAfterBreak="0">
+  <w:abstractNum w:abstractNumId="13" w15:restartNumberingAfterBreak="0">
     <w:nsid w:val="1BBB095D"/>
     <w:multiLevelType w:val="hybridMultilevel"/>
     <w:tmpl w:val="B300B10C"/>
@@ -15513,7 +16847,7 @@
       </w:rPr>
     </w:lvl>
   </w:abstractNum>
-  <w:abstractNum w:abstractNumId="13" w15:restartNumberingAfterBreak="0">
+  <w:abstractNum w:abstractNumId="14" w15:restartNumberingAfterBreak="0">
     <w:nsid w:val="1CB63AF7"/>
     <w:multiLevelType w:val="hybridMultilevel"/>
     <w:tmpl w:val="19F2BD66"/>
@@ -15627,7 +16961,7 @@
       </w:rPr>
     </w:lvl>
   </w:abstractNum>
-  <w:abstractNum w:abstractNumId="14" w15:restartNumberingAfterBreak="0">
+  <w:abstractNum w:abstractNumId="15" w15:restartNumberingAfterBreak="0">
     <w:nsid w:val="1DA570CB"/>
     <w:multiLevelType w:val="multilevel"/>
     <w:tmpl w:val="CA7EDE2E"/>
@@ -15768,7 +17102,7 @@
       </w:rPr>
     </w:lvl>
   </w:abstractNum>
-  <w:abstractNum w:abstractNumId="15" w15:restartNumberingAfterBreak="0">
+  <w:abstractNum w:abstractNumId="16" w15:restartNumberingAfterBreak="0">
     <w:nsid w:val="1F5D6068"/>
     <w:multiLevelType w:val="hybridMultilevel"/>
     <w:tmpl w:val="BBAAF100"/>
@@ -15885,7 +17219,7 @@
       </w:rPr>
     </w:lvl>
   </w:abstractNum>
-  <w:abstractNum w:abstractNumId="16" w15:restartNumberingAfterBreak="0">
+  <w:abstractNum w:abstractNumId="17" w15:restartNumberingAfterBreak="0">
     <w:nsid w:val="21EE56C5"/>
     <w:multiLevelType w:val="hybridMultilevel"/>
     <w:tmpl w:val="148CAF6A"/>
@@ -16034,7 +17368,7 @@
       </w:rPr>
     </w:lvl>
   </w:abstractNum>
-  <w:abstractNum w:abstractNumId="17" w15:restartNumberingAfterBreak="0">
+  <w:abstractNum w:abstractNumId="18" w15:restartNumberingAfterBreak="0">
     <w:nsid w:val="2400C3B9"/>
     <w:multiLevelType w:val="hybridMultilevel"/>
     <w:tmpl w:val="FD00A6DE"/>
@@ -16147,7 +17481,7 @@
       </w:rPr>
     </w:lvl>
   </w:abstractNum>
-  <w:abstractNum w:abstractNumId="18" w15:restartNumberingAfterBreak="0">
+  <w:abstractNum w:abstractNumId="19" w15:restartNumberingAfterBreak="0">
     <w:nsid w:val="28B3159A"/>
     <w:multiLevelType w:val="hybridMultilevel"/>
     <w:tmpl w:val="9F44954A"/>
@@ -16237,7 +17571,7 @@
       </w:pPr>
     </w:lvl>
   </w:abstractNum>
-  <w:abstractNum w:abstractNumId="19" w15:restartNumberingAfterBreak="0">
+  <w:abstractNum w:abstractNumId="20" w15:restartNumberingAfterBreak="0">
     <w:nsid w:val="2A746CE3"/>
     <w:multiLevelType w:val="hybridMultilevel"/>
     <w:tmpl w:val="132E0C60"/>
@@ -16349,7 +17683,7 @@
       </w:rPr>
     </w:lvl>
   </w:abstractNum>
-  <w:abstractNum w:abstractNumId="20" w15:restartNumberingAfterBreak="0">
+  <w:abstractNum w:abstractNumId="21" w15:restartNumberingAfterBreak="0">
     <w:nsid w:val="2AC16668"/>
     <w:multiLevelType w:val="hybridMultilevel"/>
     <w:tmpl w:val="D842DD4A"/>
@@ -16462,7 +17796,7 @@
       </w:rPr>
     </w:lvl>
   </w:abstractNum>
-  <w:abstractNum w:abstractNumId="21" w15:restartNumberingAfterBreak="0">
+  <w:abstractNum w:abstractNumId="22" w15:restartNumberingAfterBreak="0">
     <w:nsid w:val="315969B0"/>
     <w:multiLevelType w:val="hybridMultilevel"/>
     <w:tmpl w:val="97205134"/>
@@ -16548,7 +17882,7 @@
       </w:pPr>
     </w:lvl>
   </w:abstractNum>
-  <w:abstractNum w:abstractNumId="22" w15:restartNumberingAfterBreak="0">
+  <w:abstractNum w:abstractNumId="23" w15:restartNumberingAfterBreak="0">
     <w:nsid w:val="368B38CC"/>
     <w:multiLevelType w:val="hybridMultilevel"/>
     <w:tmpl w:val="79F081BC"/>
@@ -16662,7 +17996,7 @@
       </w:rPr>
     </w:lvl>
   </w:abstractNum>
-  <w:abstractNum w:abstractNumId="23" w15:restartNumberingAfterBreak="0">
+  <w:abstractNum w:abstractNumId="24" w15:restartNumberingAfterBreak="0">
     <w:nsid w:val="37AA2111"/>
     <w:multiLevelType w:val="hybridMultilevel"/>
     <w:tmpl w:val="94BC9F2E"/>
@@ -16776,7 +18110,7 @@
       </w:rPr>
     </w:lvl>
   </w:abstractNum>
-  <w:abstractNum w:abstractNumId="24" w15:restartNumberingAfterBreak="0">
+  <w:abstractNum w:abstractNumId="25" w15:restartNumberingAfterBreak="0">
     <w:nsid w:val="3F072EF5"/>
     <w:multiLevelType w:val="hybridMultilevel"/>
     <w:tmpl w:val="5830BBAA"/>
@@ -16925,7 +18259,7 @@
       </w:rPr>
     </w:lvl>
   </w:abstractNum>
-  <w:abstractNum w:abstractNumId="25" w15:restartNumberingAfterBreak="0">
+  <w:abstractNum w:abstractNumId="26" w15:restartNumberingAfterBreak="0">
     <w:nsid w:val="3F49046E"/>
     <w:multiLevelType w:val="hybridMultilevel"/>
     <w:tmpl w:val="2F7C2A80"/>
@@ -17038,7 +18372,7 @@
       </w:rPr>
     </w:lvl>
   </w:abstractNum>
-  <w:abstractNum w:abstractNumId="26" w15:restartNumberingAfterBreak="0">
+  <w:abstractNum w:abstractNumId="27" w15:restartNumberingAfterBreak="0">
     <w:nsid w:val="3FD35591"/>
     <w:multiLevelType w:val="hybridMultilevel"/>
     <w:tmpl w:val="C1322AA6"/>
@@ -17152,7 +18486,7 @@
       </w:rPr>
     </w:lvl>
   </w:abstractNum>
-  <w:abstractNum w:abstractNumId="27" w15:restartNumberingAfterBreak="0">
+  <w:abstractNum w:abstractNumId="28" w15:restartNumberingAfterBreak="0">
     <w:nsid w:val="411B6B6A"/>
     <w:multiLevelType w:val="hybridMultilevel"/>
     <w:tmpl w:val="431A90BE"/>
@@ -17269,7 +18603,7 @@
       </w:rPr>
     </w:lvl>
   </w:abstractNum>
-  <w:abstractNum w:abstractNumId="28" w15:restartNumberingAfterBreak="0">
+  <w:abstractNum w:abstractNumId="29" w15:restartNumberingAfterBreak="0">
     <w:nsid w:val="420E589B"/>
     <w:multiLevelType w:val="hybridMultilevel"/>
     <w:tmpl w:val="018483A8"/>
@@ -17383,7 +18717,7 @@
       </w:rPr>
     </w:lvl>
   </w:abstractNum>
-  <w:abstractNum w:abstractNumId="29" w15:restartNumberingAfterBreak="0">
+  <w:abstractNum w:abstractNumId="30" w15:restartNumberingAfterBreak="0">
     <w:nsid w:val="437348DA"/>
     <w:multiLevelType w:val="hybridMultilevel"/>
     <w:tmpl w:val="FD78A82A"/>
@@ -17475,7 +18809,7 @@
       </w:pPr>
     </w:lvl>
   </w:abstractNum>
-  <w:abstractNum w:abstractNumId="30" w15:restartNumberingAfterBreak="0">
+  <w:abstractNum w:abstractNumId="31" w15:restartNumberingAfterBreak="0">
     <w:nsid w:val="4F0D6EE7"/>
     <w:multiLevelType w:val="hybridMultilevel"/>
     <w:tmpl w:val="9A482EA8"/>
@@ -17589,7 +18923,7 @@
       </w:rPr>
     </w:lvl>
   </w:abstractNum>
-  <w:abstractNum w:abstractNumId="31" w15:restartNumberingAfterBreak="0">
+  <w:abstractNum w:abstractNumId="32" w15:restartNumberingAfterBreak="0">
     <w:nsid w:val="531F0DC1"/>
     <w:multiLevelType w:val="hybridMultilevel"/>
     <w:tmpl w:val="0C3A5D70"/>
@@ -17702,7 +19036,7 @@
       </w:rPr>
     </w:lvl>
   </w:abstractNum>
-  <w:abstractNum w:abstractNumId="32" w15:restartNumberingAfterBreak="0">
+  <w:abstractNum w:abstractNumId="33" w15:restartNumberingAfterBreak="0">
     <w:nsid w:val="548F2707"/>
     <w:multiLevelType w:val="hybridMultilevel"/>
     <w:tmpl w:val="885EE12A"/>
@@ -17791,7 +19125,7 @@
       </w:pPr>
     </w:lvl>
   </w:abstractNum>
-  <w:abstractNum w:abstractNumId="33" w15:restartNumberingAfterBreak="0">
+  <w:abstractNum w:abstractNumId="34" w15:restartNumberingAfterBreak="0">
     <w:nsid w:val="5537646B"/>
     <w:multiLevelType w:val="hybridMultilevel"/>
     <w:tmpl w:val="C41024D6"/>
@@ -17904,7 +19238,7 @@
       </w:rPr>
     </w:lvl>
   </w:abstractNum>
-  <w:abstractNum w:abstractNumId="34" w15:restartNumberingAfterBreak="0">
+  <w:abstractNum w:abstractNumId="35" w15:restartNumberingAfterBreak="0">
     <w:nsid w:val="5CFC69DB"/>
     <w:multiLevelType w:val="hybridMultilevel"/>
     <w:tmpl w:val="7D76813C"/>
@@ -18017,7 +19351,7 @@
       </w:rPr>
     </w:lvl>
   </w:abstractNum>
-  <w:abstractNum w:abstractNumId="35" w15:restartNumberingAfterBreak="0">
+  <w:abstractNum w:abstractNumId="36" w15:restartNumberingAfterBreak="0">
     <w:nsid w:val="5F601F5B"/>
     <w:multiLevelType w:val="hybridMultilevel"/>
     <w:tmpl w:val="60202E32"/>
@@ -18130,7 +19464,7 @@
       </w:rPr>
     </w:lvl>
   </w:abstractNum>
-  <w:abstractNum w:abstractNumId="36" w15:restartNumberingAfterBreak="0">
+  <w:abstractNum w:abstractNumId="37" w15:restartNumberingAfterBreak="0">
     <w:nsid w:val="5FEB0525"/>
     <w:multiLevelType w:val="hybridMultilevel"/>
     <w:tmpl w:val="44E45C3E"/>
@@ -18245,7 +19579,7 @@
       </w:rPr>
     </w:lvl>
   </w:abstractNum>
-  <w:abstractNum w:abstractNumId="37" w15:restartNumberingAfterBreak="0">
+  <w:abstractNum w:abstractNumId="38" w15:restartNumberingAfterBreak="0">
     <w:nsid w:val="694C6675"/>
     <w:multiLevelType w:val="hybridMultilevel"/>
     <w:tmpl w:val="054A5434"/>
@@ -18360,7 +19694,7 @@
       </w:rPr>
     </w:lvl>
   </w:abstractNum>
-  <w:abstractNum w:abstractNumId="38" w15:restartNumberingAfterBreak="0">
+  <w:abstractNum w:abstractNumId="39" w15:restartNumberingAfterBreak="0">
     <w:nsid w:val="6C827752"/>
     <w:multiLevelType w:val="hybridMultilevel"/>
     <w:tmpl w:val="A2B8FAE0"/>
@@ -18509,7 +19843,7 @@
       </w:rPr>
     </w:lvl>
   </w:abstractNum>
-  <w:abstractNum w:abstractNumId="39" w15:restartNumberingAfterBreak="0">
+  <w:abstractNum w:abstractNumId="40" w15:restartNumberingAfterBreak="0">
     <w:nsid w:val="71471181"/>
     <w:multiLevelType w:val="hybridMultilevel"/>
     <w:tmpl w:val="4EF8F676"/>
@@ -18622,7 +19956,7 @@
       </w:rPr>
     </w:lvl>
   </w:abstractNum>
-  <w:abstractNum w:abstractNumId="40" w15:restartNumberingAfterBreak="0">
+  <w:abstractNum w:abstractNumId="41" w15:restartNumberingAfterBreak="0">
     <w:nsid w:val="74A83204"/>
     <w:multiLevelType w:val="hybridMultilevel"/>
     <w:tmpl w:val="F6525712"/>
@@ -18735,7 +20069,7 @@
       </w:rPr>
     </w:lvl>
   </w:abstractNum>
-  <w:abstractNum w:abstractNumId="41" w15:restartNumberingAfterBreak="0">
+  <w:abstractNum w:abstractNumId="42" w15:restartNumberingAfterBreak="0">
     <w:nsid w:val="75685AEC"/>
     <w:multiLevelType w:val="multilevel"/>
     <w:tmpl w:val="C00040D6"/>
@@ -18848,7 +20182,7 @@
       </w:rPr>
     </w:lvl>
   </w:abstractNum>
-  <w:abstractNum w:abstractNumId="42" w15:restartNumberingAfterBreak="0">
+  <w:abstractNum w:abstractNumId="43" w15:restartNumberingAfterBreak="0">
     <w:nsid w:val="77B22CA4"/>
     <w:multiLevelType w:val="hybridMultilevel"/>
     <w:tmpl w:val="38D84956"/>
@@ -18965,7 +20299,7 @@
       </w:rPr>
     </w:lvl>
   </w:abstractNum>
-  <w:abstractNum w:abstractNumId="43" w15:restartNumberingAfterBreak="0">
+  <w:abstractNum w:abstractNumId="44" w15:restartNumberingAfterBreak="0">
     <w:nsid w:val="79772B8B"/>
     <w:multiLevelType w:val="hybridMultilevel"/>
     <w:tmpl w:val="4C9C8496"/>
@@ -19078,7 +20412,7 @@
       </w:rPr>
     </w:lvl>
   </w:abstractNum>
-  <w:abstractNum w:abstractNumId="44" w15:restartNumberingAfterBreak="0">
+  <w:abstractNum w:abstractNumId="45" w15:restartNumberingAfterBreak="0">
     <w:nsid w:val="7E415CD6"/>
     <w:multiLevelType w:val="hybridMultilevel"/>
     <w:tmpl w:val="7F78B7FC"/>
@@ -19191,7 +20525,7 @@
       </w:rPr>
     </w:lvl>
   </w:abstractNum>
-  <w:abstractNum w:abstractNumId="45" w15:restartNumberingAfterBreak="0">
+  <w:abstractNum w:abstractNumId="46" w15:restartNumberingAfterBreak="0">
     <w:nsid w:val="7ED0348C"/>
     <w:multiLevelType w:val="hybridMultilevel"/>
     <w:tmpl w:val="4768D0FC"/>
@@ -19305,7 +20639,7 @@
       </w:rPr>
     </w:lvl>
   </w:abstractNum>
-  <w:abstractNum w:abstractNumId="46" w15:restartNumberingAfterBreak="0">
+  <w:abstractNum w:abstractNumId="47" w15:restartNumberingAfterBreak="0">
     <w:nsid w:val="7F647DC0"/>
     <w:multiLevelType w:val="hybridMultilevel"/>
     <w:tmpl w:val="133C2492"/>
@@ -19392,145 +20726,148 @@
     </w:lvl>
   </w:abstractNum>
   <w:num w:numId="1" w16cid:durableId="1724711742">
-    <w:abstractNumId w:val="4"/>
+    <w:abstractNumId w:val="5"/>
   </w:num>
   <w:num w:numId="2" w16cid:durableId="1581675814">
+    <w:abstractNumId w:val="28"/>
+  </w:num>
+  <w:num w:numId="3" w16cid:durableId="1180318192">
+    <w:abstractNumId w:val="46"/>
+  </w:num>
+  <w:num w:numId="4" w16cid:durableId="1752462682">
+    <w:abstractNumId w:val="38"/>
+  </w:num>
+  <w:num w:numId="5" w16cid:durableId="787548438">
+    <w:abstractNumId w:val="25"/>
+  </w:num>
+  <w:num w:numId="6" w16cid:durableId="2144038405">
+    <w:abstractNumId w:val="8"/>
+  </w:num>
+  <w:num w:numId="7" w16cid:durableId="1425150280">
+    <w:abstractNumId w:val="39"/>
+  </w:num>
+  <w:num w:numId="8" w16cid:durableId="564144731">
+    <w:abstractNumId w:val="11"/>
+  </w:num>
+  <w:num w:numId="9" w16cid:durableId="1516773130">
+    <w:abstractNumId w:val="17"/>
+  </w:num>
+  <w:num w:numId="10" w16cid:durableId="456529161">
+    <w:abstractNumId w:val="29"/>
+  </w:num>
+  <w:num w:numId="11" w16cid:durableId="975523019">
+    <w:abstractNumId w:val="10"/>
+  </w:num>
+  <w:num w:numId="12" w16cid:durableId="119963056">
+    <w:abstractNumId w:val="24"/>
+  </w:num>
+  <w:num w:numId="13" w16cid:durableId="1672952962">
+    <w:abstractNumId w:val="47"/>
+  </w:num>
+  <w:num w:numId="14" w16cid:durableId="1631017189">
+    <w:abstractNumId w:val="22"/>
+  </w:num>
+  <w:num w:numId="15" w16cid:durableId="1128746348">
+    <w:abstractNumId w:val="33"/>
+  </w:num>
+  <w:num w:numId="16" w16cid:durableId="1160120634">
+    <w:abstractNumId w:val="45"/>
+  </w:num>
+  <w:num w:numId="17" w16cid:durableId="224529928">
+    <w:abstractNumId w:val="44"/>
+  </w:num>
+  <w:num w:numId="18" w16cid:durableId="141849482">
+    <w:abstractNumId w:val="35"/>
+  </w:num>
+  <w:num w:numId="19" w16cid:durableId="1399204697">
+    <w:abstractNumId w:val="30"/>
+  </w:num>
+  <w:num w:numId="20" w16cid:durableId="282006079">
+    <w:abstractNumId w:val="12"/>
+  </w:num>
+  <w:num w:numId="21" w16cid:durableId="1120151729">
     <w:abstractNumId w:val="27"/>
   </w:num>
-  <w:num w:numId="3" w16cid:durableId="1180318192">
-    <w:abstractNumId w:val="45"/>
-  </w:num>
-  <w:num w:numId="4" w16cid:durableId="1752462682">
-    <w:abstractNumId w:val="37"/>
-  </w:num>
-  <w:num w:numId="5" w16cid:durableId="787548438">
-    <w:abstractNumId w:val="24"/>
-  </w:num>
-  <w:num w:numId="6" w16cid:durableId="2144038405">
-    <w:abstractNumId w:val="7"/>
-  </w:num>
-  <w:num w:numId="7" w16cid:durableId="1425150280">
-    <w:abstractNumId w:val="38"/>
-  </w:num>
-  <w:num w:numId="8" w16cid:durableId="564144731">
-    <w:abstractNumId w:val="10"/>
-  </w:num>
-  <w:num w:numId="9" w16cid:durableId="1516773130">
-    <w:abstractNumId w:val="16"/>
-  </w:num>
-  <w:num w:numId="10" w16cid:durableId="456529161">
-    <w:abstractNumId w:val="28"/>
-  </w:num>
-  <w:num w:numId="11" w16cid:durableId="975523019">
-    <w:abstractNumId w:val="9"/>
-  </w:num>
-  <w:num w:numId="12" w16cid:durableId="119963056">
-    <w:abstractNumId w:val="23"/>
-  </w:num>
-  <w:num w:numId="13" w16cid:durableId="1672952962">
-    <w:abstractNumId w:val="46"/>
-  </w:num>
-  <w:num w:numId="14" w16cid:durableId="1631017189">
-    <w:abstractNumId w:val="21"/>
-  </w:num>
-  <w:num w:numId="15" w16cid:durableId="1128746348">
-    <w:abstractNumId w:val="32"/>
-  </w:num>
-  <w:num w:numId="16" w16cid:durableId="1160120634">
-    <w:abstractNumId w:val="44"/>
-  </w:num>
-  <w:num w:numId="17" w16cid:durableId="224529928">
-    <w:abstractNumId w:val="43"/>
-  </w:num>
-  <w:num w:numId="18" w16cid:durableId="141849482">
-    <w:abstractNumId w:val="34"/>
-  </w:num>
-  <w:num w:numId="19" w16cid:durableId="1399204697">
-    <w:abstractNumId w:val="29"/>
-  </w:num>
-  <w:num w:numId="20" w16cid:durableId="282006079">
-    <w:abstractNumId w:val="11"/>
-  </w:num>
-  <w:num w:numId="21" w16cid:durableId="1120151729">
-    <w:abstractNumId w:val="26"/>
-  </w:num>
   <w:num w:numId="22" w16cid:durableId="643047392">
-    <w:abstractNumId w:val="30"/>
+    <w:abstractNumId w:val="31"/>
   </w:num>
   <w:num w:numId="23" w16cid:durableId="1098060651">
-    <w:abstractNumId w:val="5"/>
+    <w:abstractNumId w:val="6"/>
   </w:num>
   <w:num w:numId="24" w16cid:durableId="1024669846">
     <w:abstractNumId w:val="0"/>
   </w:num>
   <w:num w:numId="25" w16cid:durableId="1609654821">
-    <w:abstractNumId w:val="6"/>
+    <w:abstractNumId w:val="7"/>
   </w:num>
   <w:num w:numId="26" w16cid:durableId="728453963">
-    <w:abstractNumId w:val="8"/>
+    <w:abstractNumId w:val="9"/>
   </w:num>
   <w:num w:numId="27" w16cid:durableId="1087578730">
-    <w:abstractNumId w:val="39"/>
+    <w:abstractNumId w:val="40"/>
   </w:num>
   <w:num w:numId="28" w16cid:durableId="916403152">
-    <w:abstractNumId w:val="33"/>
+    <w:abstractNumId w:val="34"/>
   </w:num>
   <w:num w:numId="29" w16cid:durableId="574977100">
-    <w:abstractNumId w:val="35"/>
+    <w:abstractNumId w:val="36"/>
   </w:num>
   <w:num w:numId="30" w16cid:durableId="398022126">
-    <w:abstractNumId w:val="31"/>
+    <w:abstractNumId w:val="32"/>
   </w:num>
   <w:num w:numId="31" w16cid:durableId="957181747">
-    <w:abstractNumId w:val="20"/>
+    <w:abstractNumId w:val="21"/>
   </w:num>
   <w:num w:numId="32" w16cid:durableId="920715700">
-    <w:abstractNumId w:val="3"/>
+    <w:abstractNumId w:val="4"/>
   </w:num>
   <w:num w:numId="33" w16cid:durableId="1467090961">
-    <w:abstractNumId w:val="22"/>
+    <w:abstractNumId w:val="23"/>
   </w:num>
   <w:num w:numId="34" w16cid:durableId="1586914932">
-    <w:abstractNumId w:val="42"/>
+    <w:abstractNumId w:val="43"/>
   </w:num>
   <w:num w:numId="35" w16cid:durableId="2120681843">
+    <w:abstractNumId w:val="16"/>
+  </w:num>
+  <w:num w:numId="36" w16cid:durableId="605697534">
     <w:abstractNumId w:val="15"/>
   </w:num>
-  <w:num w:numId="36" w16cid:durableId="605697534">
-    <w:abstractNumId w:val="14"/>
-  </w:num>
   <w:num w:numId="37" w16cid:durableId="414862764">
-    <w:abstractNumId w:val="40"/>
+    <w:abstractNumId w:val="41"/>
   </w:num>
   <w:num w:numId="38" w16cid:durableId="721639185">
     <w:abstractNumId w:val="2"/>
   </w:num>
   <w:num w:numId="39" w16cid:durableId="661660613">
-    <w:abstractNumId w:val="18"/>
+    <w:abstractNumId w:val="19"/>
   </w:num>
   <w:num w:numId="40" w16cid:durableId="1930576973">
-    <w:abstractNumId w:val="13"/>
+    <w:abstractNumId w:val="14"/>
   </w:num>
   <w:num w:numId="41" w16cid:durableId="2086368248">
     <w:abstractNumId w:val="1"/>
   </w:num>
   <w:num w:numId="42" w16cid:durableId="1234585827">
-    <w:abstractNumId w:val="19"/>
+    <w:abstractNumId w:val="20"/>
   </w:num>
   <w:num w:numId="43" w16cid:durableId="1843159052">
-    <w:abstractNumId w:val="41"/>
+    <w:abstractNumId w:val="42"/>
   </w:num>
   <w:num w:numId="44" w16cid:durableId="828978236">
-    <w:abstractNumId w:val="12"/>
+    <w:abstractNumId w:val="13"/>
   </w:num>
   <w:num w:numId="45" w16cid:durableId="1650287479">
-    <w:abstractNumId w:val="17"/>
+    <w:abstractNumId w:val="18"/>
   </w:num>
   <w:num w:numId="46" w16cid:durableId="882445776">
-    <w:abstractNumId w:val="25"/>
+    <w:abstractNumId w:val="26"/>
   </w:num>
   <w:num w:numId="47" w16cid:durableId="225839135">
-    <w:abstractNumId w:val="36"/>
+    <w:abstractNumId w:val="37"/>
+  </w:num>
+  <w:num w:numId="48" w16cid:durableId="284503791">
+    <w:abstractNumId w:val="3"/>
   </w:num>
   <w:numIdMacAtCleanup w:val="11"/>
 </w:numbering>
@@ -21165,16 +22502,25 @@
 </file>
 
 <file path=customXml/item1.xml><?xml version="1.0" encoding="utf-8"?>
-<b:Sources xmlns:b="http://schemas.openxmlformats.org/officeDocument/2006/bibliography" xmlns="http://schemas.openxmlformats.org/officeDocument/2006/bibliography" SelectedStyle="\APASixthEditionOfficeOnline.xsl" StyleName="APA" Version="6"/>
-</file>
-
-<file path=customXml/item2.xml><?xml version="1.0" encoding="utf-8"?>
 <p:properties xmlns:p="http://schemas.microsoft.com/office/2006/metadata/properties" xmlns:xsi="http://www.w3.org/2001/XMLSchema-instance" xmlns:pc="http://schemas.microsoft.com/office/infopath/2007/PartnerControls">
   <documentManagement/>
 </p:properties>
 </file>
 
+<file path=customXml/item2.xml><?xml version="1.0" encoding="utf-8"?>
+<b:Sources xmlns:b="http://schemas.openxmlformats.org/officeDocument/2006/bibliography" xmlns="http://schemas.openxmlformats.org/officeDocument/2006/bibliography" SelectedStyle="\APASixthEditionOfficeOnline.xsl" StyleName="APA" Version="6"/>
+</file>
+
 <file path=customXml/item3.xml><?xml version="1.0" encoding="utf-8"?>
+<?mso-contentType ?>
+<FormTemplates xmlns="http://schemas.microsoft.com/sharepoint/v3/contenttype/forms">
+  <Display>DocumentLibraryForm</Display>
+  <Edit>DocumentLibraryForm</Edit>
+  <New>DocumentLibraryForm</New>
+</FormTemplates>
+</file>
+
+<file path=customXml/item4.xml><?xml version="1.0" encoding="utf-8"?>
 <ct:contentTypeSchema xmlns:ct="http://schemas.microsoft.com/office/2006/metadata/contentType" xmlns:ma="http://schemas.microsoft.com/office/2006/metadata/properties/metaAttributes" ct:_="" ma:_="" ma:contentTypeName="Document" ma:contentTypeID="0x0101004FF9B2CC3C6EFC4BA29F04797AE2D659" ma:contentTypeVersion="7" ma:contentTypeDescription="Create a new document." ma:contentTypeScope="" ma:versionID="36345b7e56bfc20c04d8b8825deccc8d">
   <xsd:schema xmlns:xsd="http://www.w3.org/2001/XMLSchema" xmlns:xs="http://www.w3.org/2001/XMLSchema" xmlns:p="http://schemas.microsoft.com/office/2006/metadata/properties" xmlns:ns2="4b7035d1-0183-4e96-850b-ae8050a6be9b" xmlns:ns3="f00f8fd7-2b7a-4356-89dd-dbb083ac8aaa" targetNamespace="http://schemas.microsoft.com/office/2006/metadata/properties" ma:root="true" ma:fieldsID="6b91f91363def218d6a193745341fd9f" ns2:_="" ns3:_="">
     <xsd:import namespace="4b7035d1-0183-4e96-850b-ae8050a6be9b"/>
@@ -21357,16 +22703,16 @@
 </ct:contentTypeSchema>
 </file>
 
-<file path=customXml/item4.xml><?xml version="1.0" encoding="utf-8"?>
-<?mso-contentType ?>
-<FormTemplates xmlns="http://schemas.microsoft.com/sharepoint/v3/contenttype/forms">
-  <Display>DocumentLibraryForm</Display>
-  <Edit>DocumentLibraryForm</Edit>
-  <New>DocumentLibraryForm</New>
-</FormTemplates>
+<file path=customXml/itemProps1.xml><?xml version="1.0" encoding="utf-8"?>
+<ds:datastoreItem xmlns:ds="http://schemas.openxmlformats.org/officeDocument/2006/customXml" ds:itemID="{0FF16A4F-D94D-4B65-9BAE-153D7E4C5FD9}">
+  <ds:schemaRefs>
+    <ds:schemaRef ds:uri="http://schemas.microsoft.com/office/2006/metadata/properties"/>
+    <ds:schemaRef ds:uri="http://schemas.microsoft.com/office/infopath/2007/PartnerControls"/>
+  </ds:schemaRefs>
+</ds:datastoreItem>
 </file>
 
-<file path=customXml/itemProps1.xml><?xml version="1.0" encoding="utf-8"?>
+<file path=customXml/itemProps2.xml><?xml version="1.0" encoding="utf-8"?>
 <ds:datastoreItem xmlns:ds="http://schemas.openxmlformats.org/officeDocument/2006/customXml" ds:itemID="{E30AF029-46AD-47ED-B283-78FA2A1003CF}">
   <ds:schemaRefs>
     <ds:schemaRef ds:uri="http://schemas.openxmlformats.org/officeDocument/2006/bibliography"/>
@@ -21374,24 +22720,15 @@
 </ds:datastoreItem>
 </file>
 
-<file path=customXml/itemProps2.xml><?xml version="1.0" encoding="utf-8"?>
-<ds:datastoreItem xmlns:ds="http://schemas.openxmlformats.org/officeDocument/2006/customXml" ds:itemID="{0FF16A4F-D94D-4B65-9BAE-153D7E4C5FD9}">
+<file path=customXml/itemProps3.xml><?xml version="1.0" encoding="utf-8"?>
+<ds:datastoreItem xmlns:ds="http://schemas.openxmlformats.org/officeDocument/2006/customXml" ds:itemID="{A6411DCC-916F-481D-9758-D8A67415E20A}">
   <ds:schemaRefs>
-    <ds:schemaRef ds:uri="http://www.w3.org/XML/1998/namespace"/>
-    <ds:schemaRef ds:uri="http://schemas.microsoft.com/office/infopath/2007/PartnerControls"/>
-    <ds:schemaRef ds:uri="http://schemas.microsoft.com/office/2006/documentManagement/types"/>
-    <ds:schemaRef ds:uri="http://purl.org/dc/terms/"/>
-    <ds:schemaRef ds:uri="http://schemas.openxmlformats.org/package/2006/metadata/core-properties"/>
-    <ds:schemaRef ds:uri="http://purl.org/dc/elements/1.1/"/>
-    <ds:schemaRef ds:uri="4b7035d1-0183-4e96-850b-ae8050a6be9b"/>
-    <ds:schemaRef ds:uri="f00f8fd7-2b7a-4356-89dd-dbb083ac8aaa"/>
-    <ds:schemaRef ds:uri="http://schemas.microsoft.com/office/2006/metadata/properties"/>
-    <ds:schemaRef ds:uri="http://purl.org/dc/dcmitype/"/>
+    <ds:schemaRef ds:uri="http://schemas.microsoft.com/sharepoint/v3/contenttype/forms"/>
   </ds:schemaRefs>
 </ds:datastoreItem>
 </file>
 
-<file path=customXml/itemProps3.xml><?xml version="1.0" encoding="utf-8"?>
+<file path=customXml/itemProps4.xml><?xml version="1.0" encoding="utf-8"?>
 <ds:datastoreItem xmlns:ds="http://schemas.openxmlformats.org/officeDocument/2006/customXml" ds:itemID="{884DD26D-88F2-45D3-8F17-0D62D8F6646C}">
   <ds:schemaRefs>
     <ds:schemaRef ds:uri="http://schemas.microsoft.com/office/2006/metadata/contentType"/>
@@ -21408,12 +22745,4 @@
     <ds:schemaRef ds:uri="http://schemas.microsoft.com/internal/obd"/>
   </ds:schemaRefs>
 </ds:datastoreItem>
-</file>
-
-<file path=customXml/itemProps4.xml><?xml version="1.0" encoding="utf-8"?>
-<ds:datastoreItem xmlns:ds="http://schemas.openxmlformats.org/officeDocument/2006/customXml" ds:itemID="{A6411DCC-916F-481D-9758-D8A67415E20A}">
-  <ds:schemaRefs>
-    <ds:schemaRef ds:uri="http://schemas.microsoft.com/sharepoint/v3/contenttype/forms"/>
-  </ds:schemaRefs>
-</ds:datastoreItem>
 </file>
</xml_diff>

<commit_message>
adding references for 1.2
</commit_message>
<xml_diff>
--- a/5CO03/muneera/5CO03 Professional behaviours and valuing people - June 2024 (2).docx
+++ b/5CO03/muneera/5CO03 Professional behaviours and valuing people - June 2024 (2).docx
@@ -2694,7 +2694,7 @@
               </wp:anchor>
             </w:drawing>
           </mc:Choice>
-          <mc:Fallback xmlns:a="http://schemas.openxmlformats.org/drawingml/2006/main" xmlns:pic="http://schemas.openxmlformats.org/drawingml/2006/picture" xmlns:a14="http://schemas.microsoft.com/office/drawing/2010/main" xmlns:w16du="http://schemas.microsoft.com/office/word/2023/wordml/word16du">
+          <mc:Fallback xmlns:w16du="http://schemas.microsoft.com/office/word/2023/wordml/word16du" xmlns:a14="http://schemas.microsoft.com/office/drawing/2010/main" xmlns:pic="http://schemas.openxmlformats.org/drawingml/2006/picture" xmlns:a="http://schemas.openxmlformats.org/drawingml/2006/main">
             <w:pict w14:anchorId="48092449">
               <v:rect id="Rectangle 5" style="position:absolute;margin-left:438.8pt;margin-top:.65pt;width:490pt;height:94pt;z-index:-251658238;visibility:visible;mso-wrap-style:square;mso-width-percent:0;mso-height-percent:0;mso-wrap-distance-left:9pt;mso-wrap-distance-top:0;mso-wrap-distance-right:9pt;mso-wrap-distance-bottom:0;mso-position-horizontal:right;mso-position-horizontal-relative:margin;mso-position-vertical:absolute;mso-position-vertical-relative:margin;mso-width-percent:0;mso-height-percent:0;mso-width-relative:margin;mso-height-relative:margin;v-text-anchor:middle" o:spid="_x0000_s1026" fillcolor="#8aca66 [1942]" stroked="f" strokeweight="1pt" w14:anchorId="0A97018C" o:gfxdata="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">
                 <v:fill opacity="3341f"/>
@@ -2989,7 +2989,7 @@
               </wp:anchor>
             </w:drawing>
           </mc:Choice>
-          <mc:Fallback xmlns:a="http://schemas.openxmlformats.org/drawingml/2006/main" xmlns:pic="http://schemas.openxmlformats.org/drawingml/2006/picture" xmlns:a14="http://schemas.microsoft.com/office/drawing/2010/main" xmlns:w16du="http://schemas.microsoft.com/office/word/2023/wordml/word16du">
+          <mc:Fallback xmlns:w16du="http://schemas.microsoft.com/office/word/2023/wordml/word16du" xmlns:a14="http://schemas.microsoft.com/office/drawing/2010/main" xmlns:pic="http://schemas.openxmlformats.org/drawingml/2006/picture" xmlns:a="http://schemas.openxmlformats.org/drawingml/2006/main">
             <w:pict w14:anchorId="173710D2">
               <v:rect id="Rectangle 3" style="position:absolute;margin-left:-.3pt;margin-top:183.15pt;width:490.5pt;height:505.8pt;z-index:-251658237;visibility:visible;mso-wrap-style:square;mso-width-percent:0;mso-height-percent:0;mso-wrap-distance-left:9pt;mso-wrap-distance-top:0;mso-wrap-distance-right:9pt;mso-wrap-distance-bottom:0;mso-position-horizontal:absolute;mso-position-horizontal-relative:margin;mso-position-vertical:absolute;mso-position-vertical-relative:margin;mso-width-percent:0;mso-height-percent:0;mso-width-relative:margin;mso-height-relative:margin;v-text-anchor:middle" o:spid="_x0000_s1026" fillcolor="#8aca66 [1942]" stroked="f" strokeweight="1pt" w14:anchorId="6A4FCD57" o:gfxdata="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">
                 <v:fill opacity="3341f"/>
@@ -3458,7 +3458,7 @@
               </wp:anchor>
             </w:drawing>
           </mc:Choice>
-          <mc:Fallback xmlns:a="http://schemas.openxmlformats.org/drawingml/2006/main" xmlns:pic="http://schemas.openxmlformats.org/drawingml/2006/picture" xmlns:a14="http://schemas.microsoft.com/office/drawing/2010/main" xmlns:w16du="http://schemas.microsoft.com/office/word/2023/wordml/word16du">
+          <mc:Fallback xmlns:w16du="http://schemas.microsoft.com/office/word/2023/wordml/word16du" xmlns:a14="http://schemas.microsoft.com/office/drawing/2010/main" xmlns:pic="http://schemas.openxmlformats.org/drawingml/2006/picture" xmlns:a="http://schemas.openxmlformats.org/drawingml/2006/main">
             <w:pict w14:anchorId="0C7857E9">
               <v:rect id="Rectangle 2064194059" style="position:absolute;margin-left:-.3pt;margin-top:.15pt;width:490.5pt;height:270pt;z-index:-251656181;visibility:visible;mso-wrap-style:square;mso-width-percent:0;mso-height-percent:0;mso-wrap-distance-left:9pt;mso-wrap-distance-top:0;mso-wrap-distance-right:9pt;mso-wrap-distance-bottom:0;mso-position-horizontal:absolute;mso-position-horizontal-relative:margin;mso-position-vertical:absolute;mso-position-vertical-relative:margin;mso-width-percent:0;mso-height-percent:0;mso-width-relative:margin;mso-height-relative:margin;v-text-anchor:middle" o:spid="_x0000_s1026" fillcolor="#8aca66 [1942]" stroked="f" strokeweight="1pt" w14:anchorId="7E823BDE" o:gfxdata="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">
                 <v:fill opacity="3341f"/>
@@ -3818,7 +3818,7 @@
               </wp:anchor>
             </w:drawing>
           </mc:Choice>
-          <mc:Fallback xmlns:a="http://schemas.openxmlformats.org/drawingml/2006/main" xmlns:pic="http://schemas.openxmlformats.org/drawingml/2006/picture" xmlns:a14="http://schemas.microsoft.com/office/drawing/2010/main" xmlns:w16du="http://schemas.microsoft.com/office/word/2023/wordml/word16du">
+          <mc:Fallback xmlns:w16du="http://schemas.microsoft.com/office/word/2023/wordml/word16du" xmlns:a14="http://schemas.microsoft.com/office/drawing/2010/main" xmlns:pic="http://schemas.openxmlformats.org/drawingml/2006/picture" xmlns:a="http://schemas.openxmlformats.org/drawingml/2006/main">
             <w:pict w14:anchorId="15B6E07B">
               <v:rect id="Rectangle 7" style="position:absolute;margin-left:0;margin-top:-1.85pt;width:488.5pt;height:288.5pt;z-index:-251658236;visibility:visible;mso-wrap-style:square;mso-width-percent:0;mso-height-percent:0;mso-wrap-distance-left:9pt;mso-wrap-distance-top:0;mso-wrap-distance-right:9pt;mso-wrap-distance-bottom:0;mso-position-horizontal:left;mso-position-horizontal-relative:margin;mso-position-vertical:absolute;mso-position-vertical-relative:margin;mso-width-percent:0;mso-height-percent:0;mso-width-relative:margin;mso-height-relative:margin;v-text-anchor:middle" o:spid="_x0000_s1026" fillcolor="#8aca66 [1942]" stroked="f" strokeweight="1pt" w14:anchorId="39C928DF" o:gfxdata="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">
                 <v:fill opacity="3341f"/>
@@ -4830,7 +4830,7 @@
               </wp:anchor>
             </w:drawing>
           </mc:Choice>
-          <mc:Fallback xmlns:a="http://schemas.openxmlformats.org/drawingml/2006/main" xmlns:pic="http://schemas.openxmlformats.org/drawingml/2006/picture" xmlns:a14="http://schemas.microsoft.com/office/drawing/2010/main" xmlns:w16du="http://schemas.microsoft.com/office/word/2023/wordml/word16du">
+          <mc:Fallback xmlns:w16du="http://schemas.microsoft.com/office/word/2023/wordml/word16du" xmlns:a14="http://schemas.microsoft.com/office/drawing/2010/main" xmlns:pic="http://schemas.openxmlformats.org/drawingml/2006/picture" xmlns:a="http://schemas.openxmlformats.org/drawingml/2006/main">
             <w:pict w14:anchorId="053E21B5">
               <v:rect id="Rectangle 6" style="position:absolute;margin-left:-.3pt;margin-top:.45pt;width:490.5pt;height:162pt;z-index:-251658235;visibility:visible;mso-wrap-style:square;mso-width-percent:0;mso-height-percent:0;mso-wrap-distance-left:9pt;mso-wrap-distance-top:0;mso-wrap-distance-right:9pt;mso-wrap-distance-bottom:0;mso-position-horizontal:absolute;mso-position-horizontal-relative:margin;mso-position-vertical:absolute;mso-position-vertical-relative:text;mso-width-percent:0;mso-height-percent:0;mso-width-relative:margin;mso-height-relative:margin;v-text-anchor:middle" o:spid="_x0000_s1026" fillcolor="#8aca66 [1942]" stroked="f" strokeweight="1pt" w14:anchorId="192E6702" o:gfxdata="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">
                 <v:fill opacity="3341f"/>
@@ -7390,9 +7390,10 @@
             <w:pPr>
               <w:textAlignment w:val="baseline"/>
               <w:rPr>
-                <w:rFonts w:ascii="Calibri" w:eastAsia="Times New Roman" w:hAnsi="Calibri" w:cs="Calibri"/>
-                <w:sz w:val="24"/>
-                <w:lang w:eastAsia="en-GB"/>
+                <w:rFonts w:cstheme="majorBidi"/>
+                <w:color w:val="333333"/>
+                <w:shd w:val="clear" w:color="auto" w:fill="FFFFFF"/>
+                <w:lang w:val="en-US"/>
               </w:rPr>
             </w:pPr>
             <w:r>
@@ -7470,6 +7471,539 @@
               <w:t xml:space="preserve"> 2023].</w:t>
             </w:r>
           </w:p>
+          <w:p>
+            <w:pPr>
+              <w:textAlignment w:val="baseline"/>
+              <w:rPr>
+                <w:rFonts w:eastAsia="Times New Roman" w:cstheme="majorBidi"/>
+                <w:color w:val="333333"/>
+                <w:shd w:val="clear" w:color="auto" w:fill="FFFFFF"/>
+                <w:lang w:val="en-US" w:eastAsia="en-GB"/>
+              </w:rPr>
+            </w:pPr>
+          </w:p>
+          <w:p>
+            <w:pPr>
+              <w:textAlignment w:val="baseline"/>
+              <w:rPr>
+                <w:rFonts w:cstheme="majorBidi"/>
+                <w:color w:val="333333"/>
+                <w:shd w:val="clear" w:color="auto" w:fill="FFFFFF"/>
+                <w:lang w:val="en-US"/>
+              </w:rPr>
+            </w:pPr>
+            <w:r>
+              <w:rPr>
+                <w:rFonts w:cstheme="majorBidi"/>
+                <w:color w:val="333333"/>
+                <w:shd w:val="clear" w:color="auto" w:fill="FFFFFF"/>
+                <w:lang w:val="en-US"/>
+              </w:rPr>
+              <w:t>Sherman</w:t>
+            </w:r>
+            <w:r>
+              <w:rPr>
+                <w:rFonts w:cstheme="majorBidi"/>
+                <w:color w:val="333333"/>
+                <w:shd w:val="clear" w:color="auto" w:fill="FFFFFF"/>
+                <w:lang w:val="en-US"/>
+              </w:rPr>
+              <w:t xml:space="preserve"> F., (2020) </w:t>
+            </w:r>
+            <w:r>
+              <w:rPr>
+                <w:rFonts w:cstheme="majorBidi"/>
+                <w:i/>
+                <w:iCs/>
+                <w:color w:val="333333"/>
+                <w:shd w:val="clear" w:color="auto" w:fill="FFFFFF"/>
+                <w:lang w:val="en-US"/>
+              </w:rPr>
+              <w:t>Definition of Business Ethical Values</w:t>
+            </w:r>
+            <w:r>
+              <w:rPr>
+                <w:rFonts w:cstheme="majorBidi"/>
+                <w:i/>
+                <w:iCs/>
+                <w:color w:val="333333"/>
+                <w:shd w:val="clear" w:color="auto" w:fill="FFFFFF"/>
+                <w:lang w:val="en-US"/>
+              </w:rPr>
+              <w:t xml:space="preserve"> </w:t>
+            </w:r>
+            <w:r>
+              <w:rPr>
+                <w:rFonts w:cstheme="majorBidi"/>
+                <w:color w:val="333333"/>
+                <w:shd w:val="clear" w:color="auto" w:fill="FFFFFF"/>
+                <w:lang w:val="en-US"/>
+              </w:rPr>
+              <w:t xml:space="preserve">Available at </w:t>
+            </w:r>
+            <w:hyperlink r:id="rId24" w:history="1">
+              <w:r>
+                <w:rPr>
+                  <w:rStyle w:val="Hyperlink"/>
+                  <w:rFonts w:cstheme="majorBidi"/>
+                  <w:shd w:val="clear" w:color="auto" w:fill="FFFFFF"/>
+                  <w:lang w:val="en-US"/>
+                </w:rPr>
+                <w:t>https://smallbusiness.chron.com/definition-business-ethical-values-21096.html</w:t>
+              </w:r>
+            </w:hyperlink>
+            <w:r>
+              <w:rPr>
+                <w:rStyle w:val="Hyperlink"/>
+                <w:rFonts w:cstheme="majorBidi"/>
+                <w:shd w:val="clear" w:color="auto" w:fill="FFFFFF"/>
+                <w:lang w:val="en-US"/>
+              </w:rPr>
+              <w:t xml:space="preserve"> </w:t>
+            </w:r>
+            <w:r>
+              <w:rPr>
+                <w:rFonts w:cstheme="majorBidi"/>
+                <w:color w:val="333333"/>
+                <w:shd w:val="clear" w:color="auto" w:fill="FFFFFF"/>
+                <w:lang w:val="en-US"/>
+              </w:rPr>
+              <w:t xml:space="preserve">[Accessed </w:t>
+            </w:r>
+            <w:r>
+              <w:rPr>
+                <w:rFonts w:cstheme="majorBidi"/>
+                <w:color w:val="333333"/>
+                <w:shd w:val="clear" w:color="auto" w:fill="FFFFFF"/>
+                <w:lang w:val="en-US"/>
+              </w:rPr>
+              <w:t>13</w:t>
+            </w:r>
+            <w:r>
+              <w:rPr>
+                <w:rFonts w:cstheme="majorBidi"/>
+                <w:color w:val="333333"/>
+                <w:shd w:val="clear" w:color="auto" w:fill="FFFFFF"/>
+                <w:lang w:val="en-US"/>
+              </w:rPr>
+              <w:t xml:space="preserve"> </w:t>
+            </w:r>
+            <w:r>
+              <w:rPr>
+                <w:rFonts w:cstheme="majorBidi"/>
+                <w:color w:val="333333"/>
+                <w:shd w:val="clear" w:color="auto" w:fill="FFFFFF"/>
+                <w:lang w:val="en-US"/>
+              </w:rPr>
+              <w:t>August</w:t>
+            </w:r>
+            <w:r>
+              <w:rPr>
+                <w:rFonts w:cstheme="majorBidi"/>
+                <w:color w:val="333333"/>
+                <w:shd w:val="clear" w:color="auto" w:fill="FFFFFF"/>
+                <w:lang w:val="en-US"/>
+              </w:rPr>
+              <w:t xml:space="preserve"> 2023].</w:t>
+            </w:r>
+          </w:p>
+          <w:p>
+            <w:pPr>
+              <w:textAlignment w:val="baseline"/>
+              <w:rPr>
+                <w:rFonts w:eastAsia="Times New Roman" w:cstheme="majorBidi"/>
+                <w:color w:val="333333"/>
+                <w:shd w:val="clear" w:color="auto" w:fill="FFFFFF"/>
+                <w:lang w:val="en-US" w:eastAsia="en-GB"/>
+              </w:rPr>
+            </w:pPr>
+          </w:p>
+          <w:p>
+            <w:pPr>
+              <w:textAlignment w:val="baseline"/>
+              <w:rPr>
+                <w:rFonts w:cstheme="majorBidi"/>
+                <w:color w:val="333333"/>
+                <w:shd w:val="clear" w:color="auto" w:fill="FFFFFF"/>
+                <w:lang w:val="en-US"/>
+              </w:rPr>
+            </w:pPr>
+            <w:r>
+              <w:rPr>
+                <w:rFonts w:cstheme="majorBidi"/>
+                <w:color w:val="333333"/>
+                <w:shd w:val="clear" w:color="auto" w:fill="FFFFFF"/>
+                <w:lang w:val="en-US"/>
+              </w:rPr>
+              <w:t xml:space="preserve">CIPD (2019) </w:t>
+            </w:r>
+            <w:r>
+              <w:rPr>
+                <w:rFonts w:cstheme="majorBidi"/>
+                <w:i/>
+                <w:iCs/>
+                <w:color w:val="333333"/>
+                <w:shd w:val="clear" w:color="auto" w:fill="FFFFFF"/>
+                <w:lang w:val="en-US"/>
+              </w:rPr>
+              <w:t xml:space="preserve">Ethics at work: employer’s guide </w:t>
+            </w:r>
+            <w:r>
+              <w:rPr>
+                <w:rFonts w:cstheme="majorBidi"/>
+                <w:i/>
+                <w:iCs/>
+                <w:color w:val="333333"/>
+                <w:shd w:val="clear" w:color="auto" w:fill="FFFFFF"/>
+                <w:lang w:val="en-US"/>
+              </w:rPr>
+              <w:t>(</w:t>
+            </w:r>
+            <w:r>
+              <w:rPr>
+                <w:rFonts w:cstheme="majorBidi"/>
+                <w:color w:val="333333"/>
+                <w:shd w:val="clear" w:color="auto" w:fill="FFFFFF"/>
+                <w:lang w:val="en-US"/>
+              </w:rPr>
+              <w:t>Report</w:t>
+            </w:r>
+            <w:r>
+              <w:rPr>
+                <w:rFonts w:cstheme="majorBidi"/>
+                <w:i/>
+                <w:iCs/>
+                <w:color w:val="333333"/>
+                <w:shd w:val="clear" w:color="auto" w:fill="FFFFFF"/>
+                <w:lang w:val="en-US"/>
+              </w:rPr>
+              <w:t xml:space="preserve">) </w:t>
+            </w:r>
+            <w:r>
+              <w:rPr>
+                <w:rFonts w:cstheme="majorBidi"/>
+                <w:color w:val="333333"/>
+                <w:shd w:val="clear" w:color="auto" w:fill="FFFFFF"/>
+                <w:lang w:val="en-US"/>
+              </w:rPr>
+              <w:t xml:space="preserve">Available at </w:t>
+            </w:r>
+            <w:hyperlink r:id="rId25" w:history="1">
+              <w:r>
+                <w:rPr>
+                  <w:rStyle w:val="Hyperlink"/>
+                  <w:rFonts w:cstheme="majorBidi"/>
+                  <w:shd w:val="clear" w:color="auto" w:fill="FFFFFF"/>
+                  <w:lang w:val="en-US"/>
+                </w:rPr>
+                <w:t>https://www.cipd.co.uk/Images/7919-ethics-guide_tcm18-66759.pdf</w:t>
+              </w:r>
+            </w:hyperlink>
+            <w:r>
+              <w:rPr>
+                <w:rFonts w:cstheme="majorBidi"/>
+                <w:color w:val="333333"/>
+                <w:shd w:val="clear" w:color="auto" w:fill="FFFFFF"/>
+                <w:lang w:val="en-US"/>
+              </w:rPr>
+              <w:t xml:space="preserve"> </w:t>
+            </w:r>
+            <w:r>
+              <w:rPr>
+                <w:rFonts w:cstheme="majorBidi"/>
+                <w:color w:val="333333"/>
+                <w:shd w:val="clear" w:color="auto" w:fill="FFFFFF"/>
+                <w:lang w:val="en-US"/>
+              </w:rPr>
+              <w:t xml:space="preserve">[Accessed </w:t>
+            </w:r>
+            <w:r>
+              <w:rPr>
+                <w:rFonts w:cstheme="majorBidi"/>
+                <w:color w:val="333333"/>
+                <w:shd w:val="clear" w:color="auto" w:fill="FFFFFF"/>
+                <w:lang w:val="en-US"/>
+              </w:rPr>
+              <w:t>13</w:t>
+            </w:r>
+            <w:r>
+              <w:rPr>
+                <w:rFonts w:cstheme="majorBidi"/>
+                <w:color w:val="333333"/>
+                <w:shd w:val="clear" w:color="auto" w:fill="FFFFFF"/>
+                <w:lang w:val="en-US"/>
+              </w:rPr>
+              <w:t xml:space="preserve"> </w:t>
+            </w:r>
+            <w:r>
+              <w:rPr>
+                <w:rFonts w:cstheme="majorBidi"/>
+                <w:color w:val="333333"/>
+                <w:shd w:val="clear" w:color="auto" w:fill="FFFFFF"/>
+                <w:lang w:val="en-US"/>
+              </w:rPr>
+              <w:t>August</w:t>
+            </w:r>
+            <w:r>
+              <w:rPr>
+                <w:rFonts w:cstheme="majorBidi"/>
+                <w:color w:val="333333"/>
+                <w:shd w:val="clear" w:color="auto" w:fill="FFFFFF"/>
+                <w:lang w:val="en-US"/>
+              </w:rPr>
+              <w:t xml:space="preserve"> 2023].</w:t>
+            </w:r>
+          </w:p>
+          <w:p>
+            <w:pPr>
+              <w:textAlignment w:val="baseline"/>
+              <w:rPr>
+                <w:rFonts w:cstheme="majorBidi"/>
+                <w:color w:val="333333"/>
+                <w:shd w:val="clear" w:color="auto" w:fill="FFFFFF"/>
+                <w:lang w:val="en-US"/>
+              </w:rPr>
+            </w:pPr>
+          </w:p>
+          <w:p>
+            <w:pPr>
+              <w:textAlignment w:val="baseline"/>
+              <w:rPr>
+                <w:rFonts w:cstheme="majorBidi"/>
+                <w:color w:val="333333"/>
+                <w:shd w:val="clear" w:color="auto" w:fill="FFFFFF"/>
+                <w:lang w:val="en-US"/>
+              </w:rPr>
+            </w:pPr>
+            <w:r>
+              <w:rPr>
+                <w:rFonts w:cstheme="majorBidi"/>
+                <w:color w:val="333333"/>
+                <w:shd w:val="clear" w:color="auto" w:fill="FFFFFF"/>
+                <w:lang w:val="en-US"/>
+              </w:rPr>
+              <w:t xml:space="preserve">Baker </w:t>
+            </w:r>
+            <w:r>
+              <w:rPr>
+                <w:rFonts w:cstheme="majorBidi"/>
+                <w:color w:val="333333"/>
+                <w:shd w:val="clear" w:color="auto" w:fill="FFFFFF"/>
+                <w:lang w:val="en-US"/>
+              </w:rPr>
+              <w:t xml:space="preserve">C., (2022) </w:t>
+            </w:r>
+            <w:r>
+              <w:rPr>
+                <w:rFonts w:cstheme="majorBidi"/>
+                <w:i/>
+                <w:iCs/>
+                <w:color w:val="333333"/>
+                <w:shd w:val="clear" w:color="auto" w:fill="FFFFFF"/>
+                <w:lang w:val="en-US"/>
+              </w:rPr>
+              <w:t>What Are Ethical Values in Business?</w:t>
+            </w:r>
+            <w:r>
+              <w:rPr>
+                <w:rFonts w:cstheme="majorBidi"/>
+                <w:color w:val="333333"/>
+                <w:shd w:val="clear" w:color="auto" w:fill="FFFFFF"/>
+                <w:lang w:val="en-US"/>
+              </w:rPr>
+              <w:t xml:space="preserve">  Available at </w:t>
+            </w:r>
+            <w:hyperlink r:id="rId26" w:history="1">
+              <w:r>
+                <w:rPr>
+                  <w:rStyle w:val="Hyperlink"/>
+                  <w:rFonts w:cstheme="majorBidi"/>
+                  <w:shd w:val="clear" w:color="auto" w:fill="FFFFFF"/>
+                  <w:lang w:val="en-US"/>
+                </w:rPr>
+                <w:t>https://leaders.com/articles/company-culture/ethical-values/</w:t>
+              </w:r>
+            </w:hyperlink>
+            <w:r>
+              <w:rPr>
+                <w:rStyle w:val="Hyperlink"/>
+                <w:rFonts w:cstheme="majorBidi"/>
+                <w:shd w:val="clear" w:color="auto" w:fill="FFFFFF"/>
+                <w:lang w:val="en-US"/>
+              </w:rPr>
+              <w:t xml:space="preserve"> </w:t>
+            </w:r>
+            <w:r>
+              <w:rPr>
+                <w:rFonts w:cstheme="majorBidi"/>
+                <w:color w:val="333333"/>
+                <w:shd w:val="clear" w:color="auto" w:fill="FFFFFF"/>
+                <w:lang w:val="en-US"/>
+              </w:rPr>
+              <w:t xml:space="preserve">[Accessed </w:t>
+            </w:r>
+            <w:r>
+              <w:rPr>
+                <w:rFonts w:cstheme="majorBidi"/>
+                <w:color w:val="333333"/>
+                <w:shd w:val="clear" w:color="auto" w:fill="FFFFFF"/>
+                <w:lang w:val="en-US"/>
+              </w:rPr>
+              <w:t>13</w:t>
+            </w:r>
+            <w:r>
+              <w:rPr>
+                <w:rFonts w:cstheme="majorBidi"/>
+                <w:color w:val="333333"/>
+                <w:shd w:val="clear" w:color="auto" w:fill="FFFFFF"/>
+                <w:lang w:val="en-US"/>
+              </w:rPr>
+              <w:t xml:space="preserve"> </w:t>
+            </w:r>
+            <w:r>
+              <w:rPr>
+                <w:rFonts w:cstheme="majorBidi"/>
+                <w:color w:val="333333"/>
+                <w:shd w:val="clear" w:color="auto" w:fill="FFFFFF"/>
+                <w:lang w:val="en-US"/>
+              </w:rPr>
+              <w:t>August</w:t>
+            </w:r>
+            <w:r>
+              <w:rPr>
+                <w:rFonts w:cstheme="majorBidi"/>
+                <w:color w:val="333333"/>
+                <w:shd w:val="clear" w:color="auto" w:fill="FFFFFF"/>
+                <w:lang w:val="en-US"/>
+              </w:rPr>
+              <w:t xml:space="preserve"> 2023].</w:t>
+            </w:r>
+          </w:p>
+          <w:p>
+            <w:pPr>
+              <w:textAlignment w:val="baseline"/>
+              <w:rPr>
+                <w:rFonts w:cstheme="majorBidi"/>
+                <w:color w:val="333333"/>
+                <w:shd w:val="clear" w:color="auto" w:fill="FFFFFF"/>
+                <w:lang w:val="en-US"/>
+              </w:rPr>
+            </w:pPr>
+          </w:p>
+          <w:p>
+            <w:pPr>
+              <w:textAlignment w:val="baseline"/>
+              <w:rPr>
+                <w:rFonts w:cstheme="majorBidi"/>
+                <w:color w:val="333333"/>
+                <w:shd w:val="clear" w:color="auto" w:fill="FFFFFF"/>
+                <w:lang w:val="en-US"/>
+              </w:rPr>
+            </w:pPr>
+            <w:r>
+              <w:rPr>
+                <w:rFonts w:cstheme="majorBidi"/>
+                <w:color w:val="333333"/>
+                <w:shd w:val="clear" w:color="auto" w:fill="FFFFFF"/>
+                <w:lang w:val="en-US"/>
+              </w:rPr>
+              <w:t xml:space="preserve">Perry E., (2022) </w:t>
+            </w:r>
+            <w:r>
+              <w:rPr>
+                <w:rFonts w:cstheme="majorBidi"/>
+                <w:i/>
+                <w:iCs/>
+                <w:color w:val="333333"/>
+                <w:shd w:val="clear" w:color="auto" w:fill="FFFFFF"/>
+                <w:lang w:val="en-US"/>
+              </w:rPr>
+              <w:t>What's integrity in the workplace and why is it important?</w:t>
+            </w:r>
+            <w:r>
+              <w:rPr>
+                <w:rFonts w:cstheme="majorBidi"/>
+                <w:color w:val="333333"/>
+                <w:shd w:val="clear" w:color="auto" w:fill="FFFFFF"/>
+                <w:lang w:val="en-US"/>
+              </w:rPr>
+              <w:t xml:space="preserve"> </w:t>
+            </w:r>
+            <w:r>
+              <w:rPr>
+                <w:rFonts w:cstheme="majorBidi"/>
+                <w:color w:val="333333"/>
+                <w:shd w:val="clear" w:color="auto" w:fill="FFFFFF"/>
+                <w:lang w:val="en-US"/>
+              </w:rPr>
+              <w:t xml:space="preserve">Available at </w:t>
+            </w:r>
+            <w:hyperlink r:id="rId27" w:history="1">
+              <w:r>
+                <w:rPr>
+                  <w:rStyle w:val="Hyperlink"/>
+                  <w:rFonts w:cstheme="majorBidi"/>
+                  <w:shd w:val="clear" w:color="auto" w:fill="FFFFFF"/>
+                  <w:lang w:val="en-US"/>
+                </w:rPr>
+                <w:t>https://www.betterup.com/blog/integrity-in-the-workplace</w:t>
+              </w:r>
+            </w:hyperlink>
+            <w:r>
+              <w:rPr>
+                <w:rFonts w:cstheme="majorBidi"/>
+                <w:color w:val="333333"/>
+                <w:shd w:val="clear" w:color="auto" w:fill="FFFFFF"/>
+                <w:lang w:val="en-US"/>
+              </w:rPr>
+              <w:t xml:space="preserve">  </w:t>
+            </w:r>
+            <w:r>
+              <w:rPr>
+                <w:rFonts w:cstheme="majorBidi"/>
+                <w:color w:val="333333"/>
+                <w:shd w:val="clear" w:color="auto" w:fill="FFFFFF"/>
+                <w:lang w:val="en-US"/>
+              </w:rPr>
+              <w:t xml:space="preserve">[Accessed </w:t>
+            </w:r>
+            <w:r>
+              <w:rPr>
+                <w:rFonts w:cstheme="majorBidi"/>
+                <w:color w:val="333333"/>
+                <w:shd w:val="clear" w:color="auto" w:fill="FFFFFF"/>
+                <w:lang w:val="en-US"/>
+              </w:rPr>
+              <w:t>13</w:t>
+            </w:r>
+            <w:r>
+              <w:rPr>
+                <w:rFonts w:cstheme="majorBidi"/>
+                <w:color w:val="333333"/>
+                <w:shd w:val="clear" w:color="auto" w:fill="FFFFFF"/>
+                <w:lang w:val="en-US"/>
+              </w:rPr>
+              <w:t xml:space="preserve"> </w:t>
+            </w:r>
+            <w:r>
+              <w:rPr>
+                <w:rFonts w:cstheme="majorBidi"/>
+                <w:color w:val="333333"/>
+                <w:shd w:val="clear" w:color="auto" w:fill="FFFFFF"/>
+                <w:lang w:val="en-US"/>
+              </w:rPr>
+              <w:t>August</w:t>
+            </w:r>
+            <w:r>
+              <w:rPr>
+                <w:rFonts w:cstheme="majorBidi"/>
+                <w:color w:val="333333"/>
+                <w:shd w:val="clear" w:color="auto" w:fill="FFFFFF"/>
+                <w:lang w:val="en-US"/>
+              </w:rPr>
+              <w:t xml:space="preserve"> 2023].</w:t>
+            </w:r>
+          </w:p>
         </w:tc>
       </w:tr>
     </w:tbl>
@@ -7686,6 +8220,7 @@
         <w:rPr>
           <w:rFonts w:ascii="Calibri" w:hAnsi="Calibri" w:cs="Calibri"/>
         </w:rPr>
+        <w:lastRenderedPageBreak/>
         <w:t>The task then shifts to a retrospective stance, where you are asked to reflect on the impact of development activities already undertaken, in the last 12 months.</w:t>
       </w:r>
       <w:r>
@@ -7911,15 +8446,7 @@
           <w:rFonts w:ascii="Calibri" w:hAnsi="Calibri" w:cs="Calibri"/>
           <w:color w:val="000000"/>
         </w:rPr>
-        <w:t xml:space="preserve"> your current strengths, weaknesses, and </w:t>
-      </w:r>
-      <w:r>
-        <w:rPr>
-          <w:rFonts w:ascii="Calibri" w:hAnsi="Calibri" w:cs="Calibri"/>
-          <w:color w:val="000000"/>
-        </w:rPr>
-        <w:lastRenderedPageBreak/>
-        <w:t xml:space="preserve">development needs. </w:t>
+        <w:t xml:space="preserve"> your current strengths, weaknesses, and development needs. </w:t>
       </w:r>
       <w:bookmarkStart w:id="6" w:name="_Hlk129787405"/>
       <w:r>
@@ -9421,6 +9948,7 @@
               <w:rPr>
                 <w:rFonts w:ascii="Calibri" w:hAnsi="Calibri" w:cs="Calibri"/>
               </w:rPr>
+              <w:lastRenderedPageBreak/>
               <w:t>Explore how the role of a people professional is evolving and the implications this has for continuing professional development.</w:t>
             </w:r>
             <w:r>
@@ -13237,7 +13765,7 @@
               </wp:anchor>
             </w:drawing>
           </mc:Choice>
-          <mc:Fallback xmlns:a="http://schemas.openxmlformats.org/drawingml/2006/main" xmlns:pic="http://schemas.openxmlformats.org/drawingml/2006/picture" xmlns:a14="http://schemas.microsoft.com/office/drawing/2010/main" xmlns:w16du="http://schemas.microsoft.com/office/word/2023/wordml/word16du">
+          <mc:Fallback xmlns:w16du="http://schemas.microsoft.com/office/word/2023/wordml/word16du" xmlns:a14="http://schemas.microsoft.com/office/drawing/2010/main" xmlns:pic="http://schemas.openxmlformats.org/drawingml/2006/picture" xmlns:a="http://schemas.openxmlformats.org/drawingml/2006/main">
             <w:pict w14:anchorId="56239201">
               <v:rect id="Rectangle 12" style="position:absolute;margin-left:0;margin-top:3.65pt;width:490.5pt;height:101.4pt;z-index:-251658229;visibility:visible;mso-wrap-style:square;mso-width-percent:0;mso-height-percent:0;mso-wrap-distance-left:9pt;mso-wrap-distance-top:0;mso-wrap-distance-right:9pt;mso-wrap-distance-bottom:0;mso-position-horizontal:left;mso-position-horizontal-relative:margin;mso-position-vertical:absolute;mso-position-vertical-relative:margin;mso-width-percent:0;mso-height-percent:0;mso-width-relative:margin;mso-height-relative:margin;v-text-anchor:middle" o:spid="_x0000_s1026" fillcolor="#8aca66 [1942]" stroked="f" strokeweight="1pt" w14:anchorId="134FCFEF" o:gfxdata="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">
                 <v:fill opacity="3341f"/>
@@ -13297,7 +13825,7 @@
                     </pic:cNvPicPr>
                   </pic:nvPicPr>
                   <pic:blipFill>
-                    <a:blip r:embed="rId24" cstate="print">
+                    <a:blip r:embed="rId28" cstate="print">
                       <a:duotone>
                         <a:schemeClr val="accent2">
                           <a:shade val="45000"/>
@@ -14817,7 +15345,7 @@
       </w:pPr>
     </w:p>
     <w:sectPr>
-      <w:headerReference w:type="default" r:id="rId25"/>
+      <w:headerReference w:type="default" r:id="rId29"/>
       <w:pgSz w:w="11900" w:h="16840"/>
       <w:pgMar w:top="1077" w:right="964" w:bottom="1077" w:left="1134" w:header="720" w:footer="720" w:gutter="0"/>
       <w:cols w:space="720"/>
@@ -22508,19 +23036,6 @@
 </file>
 
 <file path=customXml/item2.xml><?xml version="1.0" encoding="utf-8"?>
-<b:Sources xmlns:b="http://schemas.openxmlformats.org/officeDocument/2006/bibliography" xmlns="http://schemas.openxmlformats.org/officeDocument/2006/bibliography" SelectedStyle="\APASixthEditionOfficeOnline.xsl" StyleName="APA" Version="6"/>
-</file>
-
-<file path=customXml/item3.xml><?xml version="1.0" encoding="utf-8"?>
-<?mso-contentType ?>
-<FormTemplates xmlns="http://schemas.microsoft.com/sharepoint/v3/contenttype/forms">
-  <Display>DocumentLibraryForm</Display>
-  <Edit>DocumentLibraryForm</Edit>
-  <New>DocumentLibraryForm</New>
-</FormTemplates>
-</file>
-
-<file path=customXml/item4.xml><?xml version="1.0" encoding="utf-8"?>
 <ct:contentTypeSchema xmlns:ct="http://schemas.microsoft.com/office/2006/metadata/contentType" xmlns:ma="http://schemas.microsoft.com/office/2006/metadata/properties/metaAttributes" ct:_="" ma:_="" ma:contentTypeName="Document" ma:contentTypeID="0x0101004FF9B2CC3C6EFC4BA29F04797AE2D659" ma:contentTypeVersion="7" ma:contentTypeDescription="Create a new document." ma:contentTypeScope="" ma:versionID="36345b7e56bfc20c04d8b8825deccc8d">
   <xsd:schema xmlns:xsd="http://www.w3.org/2001/XMLSchema" xmlns:xs="http://www.w3.org/2001/XMLSchema" xmlns:p="http://schemas.microsoft.com/office/2006/metadata/properties" xmlns:ns2="4b7035d1-0183-4e96-850b-ae8050a6be9b" xmlns:ns3="f00f8fd7-2b7a-4356-89dd-dbb083ac8aaa" targetNamespace="http://schemas.microsoft.com/office/2006/metadata/properties" ma:root="true" ma:fieldsID="6b91f91363def218d6a193745341fd9f" ns2:_="" ns3:_="">
     <xsd:import namespace="4b7035d1-0183-4e96-850b-ae8050a6be9b"/>
@@ -22703,6 +23218,19 @@
 </ct:contentTypeSchema>
 </file>
 
+<file path=customXml/item3.xml><?xml version="1.0" encoding="utf-8"?>
+<?mso-contentType ?>
+<FormTemplates xmlns="http://schemas.microsoft.com/sharepoint/v3/contenttype/forms">
+  <Display>DocumentLibraryForm</Display>
+  <Edit>DocumentLibraryForm</Edit>
+  <New>DocumentLibraryForm</New>
+</FormTemplates>
+</file>
+
+<file path=customXml/item4.xml><?xml version="1.0" encoding="utf-8"?>
+<b:Sources xmlns:b="http://schemas.openxmlformats.org/officeDocument/2006/bibliography" xmlns="http://schemas.openxmlformats.org/officeDocument/2006/bibliography" SelectedStyle="\APASixthEditionOfficeOnline.xsl" StyleName="APA" Version="6"/>
+</file>
+
 <file path=customXml/itemProps1.xml><?xml version="1.0" encoding="utf-8"?>
 <ds:datastoreItem xmlns:ds="http://schemas.openxmlformats.org/officeDocument/2006/customXml" ds:itemID="{0FF16A4F-D94D-4B65-9BAE-153D7E4C5FD9}">
   <ds:schemaRefs>
@@ -22713,22 +23241,6 @@
 </file>
 
 <file path=customXml/itemProps2.xml><?xml version="1.0" encoding="utf-8"?>
-<ds:datastoreItem xmlns:ds="http://schemas.openxmlformats.org/officeDocument/2006/customXml" ds:itemID="{E30AF029-46AD-47ED-B283-78FA2A1003CF}">
-  <ds:schemaRefs>
-    <ds:schemaRef ds:uri="http://schemas.openxmlformats.org/officeDocument/2006/bibliography"/>
-  </ds:schemaRefs>
-</ds:datastoreItem>
-</file>
-
-<file path=customXml/itemProps3.xml><?xml version="1.0" encoding="utf-8"?>
-<ds:datastoreItem xmlns:ds="http://schemas.openxmlformats.org/officeDocument/2006/customXml" ds:itemID="{A6411DCC-916F-481D-9758-D8A67415E20A}">
-  <ds:schemaRefs>
-    <ds:schemaRef ds:uri="http://schemas.microsoft.com/sharepoint/v3/contenttype/forms"/>
-  </ds:schemaRefs>
-</ds:datastoreItem>
-</file>
-
-<file path=customXml/itemProps4.xml><?xml version="1.0" encoding="utf-8"?>
 <ds:datastoreItem xmlns:ds="http://schemas.openxmlformats.org/officeDocument/2006/customXml" ds:itemID="{884DD26D-88F2-45D3-8F17-0D62D8F6646C}">
   <ds:schemaRefs>
     <ds:schemaRef ds:uri="http://schemas.microsoft.com/office/2006/metadata/contentType"/>
@@ -22745,4 +23257,20 @@
     <ds:schemaRef ds:uri="http://schemas.microsoft.com/internal/obd"/>
   </ds:schemaRefs>
 </ds:datastoreItem>
+</file>
+
+<file path=customXml/itemProps3.xml><?xml version="1.0" encoding="utf-8"?>
+<ds:datastoreItem xmlns:ds="http://schemas.openxmlformats.org/officeDocument/2006/customXml" ds:itemID="{A6411DCC-916F-481D-9758-D8A67415E20A}">
+  <ds:schemaRefs>
+    <ds:schemaRef ds:uri="http://schemas.microsoft.com/sharepoint/v3/contenttype/forms"/>
+  </ds:schemaRefs>
+</ds:datastoreItem>
+</file>
+
+<file path=customXml/itemProps4.xml><?xml version="1.0" encoding="utf-8"?>
+<ds:datastoreItem xmlns:ds="http://schemas.openxmlformats.org/officeDocument/2006/customXml" ds:itemID="{E30AF029-46AD-47ED-B283-78FA2A1003CF}">
+  <ds:schemaRefs>
+    <ds:schemaRef ds:uri="http://schemas.openxmlformats.org/officeDocument/2006/bibliography"/>
+  </ds:schemaRefs>
+</ds:datastoreItem>
 </file>
</xml_diff>

<commit_message>
yaaaaaaaay I am done
</commit_message>
<xml_diff>
--- a/5CO03/muneera/5CO03 Professional behaviours and valuing people - June 2024 (2).docx
+++ b/5CO03/muneera/5CO03 Professional behaviours and valuing people - June 2024 (2).docx
@@ -1,6 +1,6 @@
 
 <file path=word/document.xml><?xml version="1.0" encoding="utf-8"?>
-<w:document xmlns:wpc="http://schemas.microsoft.com/office/word/2010/wordprocessingCanvas" xmlns:cx="http://schemas.microsoft.com/office/drawing/2014/chartex" xmlns:mc="http://schemas.openxmlformats.org/markup-compatibility/2006" xmlns:o="urn:schemas-microsoft-com:office:office" xmlns:r="http://schemas.openxmlformats.org/officeDocument/2006/relationships" xmlns:m="http://schemas.openxmlformats.org/officeDocument/2006/math" xmlns:v="urn:schemas-microsoft-com:vml" xmlns:wp14="http://schemas.microsoft.com/office/word/2010/wordprocessingDrawing" xmlns:wp="http://schemas.openxmlformats.org/drawingml/2006/wordprocessingDrawing" xmlns:w10="urn:schemas-microsoft-com:office:word" xmlns:w="http://schemas.openxmlformats.org/wordprocessingml/2006/main" xmlns:w14="http://schemas.microsoft.com/office/word/2010/wordml" xmlns:w15="http://schemas.microsoft.com/office/word/2012/wordml" xmlns:w16se="http://schemas.microsoft.com/office/word/2015/wordml/symex" xmlns:wpg="http://schemas.microsoft.com/office/word/2010/wordprocessingGroup" xmlns:wpi="http://schemas.microsoft.com/office/word/2010/wordprocessingInk" xmlns:wne="http://schemas.microsoft.com/office/word/2006/wordml" xmlns:wps="http://schemas.microsoft.com/office/word/2010/wordprocessingShape" mc:Ignorable="w14 w15 w16se wp14">
+<w:document xmlns:wpc="http://schemas.microsoft.com/office/word/2010/wordprocessingCanvas" xmlns:cx="http://schemas.microsoft.com/office/drawing/2014/chartex" xmlns:cx1="http://schemas.microsoft.com/office/drawing/2015/9/8/chartex" xmlns:cx2="http://schemas.microsoft.com/office/drawing/2015/10/21/chartex" xmlns:cx3="http://schemas.microsoft.com/office/drawing/2016/5/9/chartex" xmlns:cx4="http://schemas.microsoft.com/office/drawing/2016/5/10/chartex" xmlns:cx5="http://schemas.microsoft.com/office/drawing/2016/5/11/chartex" xmlns:cx6="http://schemas.microsoft.com/office/drawing/2016/5/12/chartex" xmlns:cx7="http://schemas.microsoft.com/office/drawing/2016/5/13/chartex" xmlns:cx8="http://schemas.microsoft.com/office/drawing/2016/5/14/chartex" xmlns:mc="http://schemas.openxmlformats.org/markup-compatibility/2006" xmlns:aink="http://schemas.microsoft.com/office/drawing/2016/ink" xmlns:am3d="http://schemas.microsoft.com/office/drawing/2017/model3d" xmlns:o="urn:schemas-microsoft-com:office:office" xmlns:oel="http://schemas.microsoft.com/office/2019/extlst" xmlns:r="http://schemas.openxmlformats.org/officeDocument/2006/relationships" xmlns:m="http://schemas.openxmlformats.org/officeDocument/2006/math" xmlns:v="urn:schemas-microsoft-com:vml" xmlns:wp14="http://schemas.microsoft.com/office/word/2010/wordprocessingDrawing" xmlns:wp="http://schemas.openxmlformats.org/drawingml/2006/wordprocessingDrawing" xmlns:w10="urn:schemas-microsoft-com:office:word" xmlns:w="http://schemas.openxmlformats.org/wordprocessingml/2006/main" xmlns:w14="http://schemas.microsoft.com/office/word/2010/wordml" xmlns:w15="http://schemas.microsoft.com/office/word/2012/wordml" xmlns:w16cex="http://schemas.microsoft.com/office/word/2018/wordml/cex" xmlns:w16cid="http://schemas.microsoft.com/office/word/2016/wordml/cid" xmlns:w16="http://schemas.microsoft.com/office/word/2018/wordml" xmlns:w16sdtdh="http://schemas.microsoft.com/office/word/2020/wordml/sdtdatahash" xmlns:w16se="http://schemas.microsoft.com/office/word/2015/wordml/symex" xmlns:wpg="http://schemas.microsoft.com/office/word/2010/wordprocessingGroup" xmlns:wpi="http://schemas.microsoft.com/office/word/2010/wordprocessingInk" xmlns:wne="http://schemas.microsoft.com/office/word/2006/wordml" xmlns:wps="http://schemas.microsoft.com/office/word/2010/wordprocessingShape" mc:Ignorable="w14 w15 w16se w16cid w16 w16cex w16sdtdh wp14">
   <w:body>
     <w:tbl>
       <w:tblPr>
@@ -299,7 +299,7 @@
                 <v:stroke joinstyle="miter"/>
                 <v:path gradientshapeok="t" o:connecttype="rect"/>
               </v:shapetype>
-              <v:shape id="Text Box 1" o:spid="_x0000_s1026" type="#_x0000_t202" style="position:absolute;margin-left:-104.85pt;margin-top:-180.7pt;width:657.75pt;height:967.95pt;z-index:-251650037;visibility:visible;mso-wrap-style:square;mso-width-percent:0;mso-height-percent:0;mso-wrap-distance-left:9pt;mso-wrap-distance-top:0;mso-wrap-distance-right:9pt;mso-wrap-distance-bottom:0;mso-position-horizontal:absolute;mso-position-horizontal-relative:text;mso-position-vertical:absolute;mso-position-vertical-relative:text;mso-width-percent:0;mso-height-percent:0;mso-width-relative:margin;mso-height-relative:margin;v-text-anchor:top" o:gfxdata="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" fillcolor="#fce4d4 [665]" strokeweight=".5pt">
+              <v:shape id="Text Box 1" o:spid="_x0000_s1026" type="#_x0000_t202" style="position:absolute;margin-left:-104.85pt;margin-top:-180.7pt;width:657.75pt;height:967.95pt;z-index:-251650037;visibility:visible;mso-wrap-style:square;mso-width-percent:0;mso-height-percent:0;mso-wrap-distance-left:9pt;mso-wrap-distance-top:0;mso-wrap-distance-right:9pt;mso-wrap-distance-bottom:0;mso-position-horizontal:absolute;mso-position-horizontal-relative:text;mso-position-vertical:absolute;mso-position-vertical-relative:text;mso-width-percent:0;mso-height-percent:0;mso-width-relative:margin;mso-height-relative:margin;v-text-anchor:top" o:gfxdata="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" fillcolor="#fce4d4 [665]" strokeweight=".5pt">
                 <v:textbox>
                   <w:txbxContent>
                     <w:p/>
@@ -1424,27 +1424,7 @@
                 <w:bCs/>
                 <w:highlight w:val="yellow"/>
               </w:rPr>
-              <w:t xml:space="preserve">(You MUST provide your </w:t>
-            </w:r>
-            <w:proofErr w:type="spellStart"/>
-            <w:r>
-              <w:rPr>
-                <w:rFonts w:ascii="Calibri" w:eastAsia="Arial" w:hAnsi="Calibri" w:cs="Calibri"/>
-                <w:b/>
-                <w:bCs/>
-                <w:highlight w:val="yellow"/>
-              </w:rPr>
-              <w:t>wordcount</w:t>
-            </w:r>
-            <w:proofErr w:type="spellEnd"/>
-            <w:r>
-              <w:rPr>
-                <w:rFonts w:ascii="Calibri" w:eastAsia="Arial" w:hAnsi="Calibri" w:cs="Calibri"/>
-                <w:b/>
-                <w:bCs/>
-                <w:highlight w:val="yellow"/>
-              </w:rPr>
-              <w:t xml:space="preserve"> for each submission)</w:t>
+              <w:t>(You MUST provide your wordcount for each submission)</w:t>
             </w:r>
           </w:p>
         </w:tc>
@@ -2717,7 +2697,7 @@
               </wp:anchor>
             </w:drawing>
           </mc:Choice>
-          <mc:Fallback xmlns:cx1="http://schemas.microsoft.com/office/drawing/2015/9/8/chartex" xmlns:cx2="http://schemas.microsoft.com/office/drawing/2015/10/21/chartex" xmlns:cx3="http://schemas.microsoft.com/office/drawing/2016/5/9/chartex" xmlns:cx4="http://schemas.microsoft.com/office/drawing/2016/5/10/chartex" xmlns:cx5="http://schemas.microsoft.com/office/drawing/2016/5/11/chartex" xmlns:cx6="http://schemas.microsoft.com/office/drawing/2016/5/12/chartex" xmlns:cx7="http://schemas.microsoft.com/office/drawing/2016/5/13/chartex" xmlns:cx8="http://schemas.microsoft.com/office/drawing/2016/5/14/chartex" xmlns:aink="http://schemas.microsoft.com/office/drawing/2016/ink" xmlns:am3d="http://schemas.microsoft.com/office/drawing/2017/model3d" xmlns:oel="http://schemas.microsoft.com/office/2019/extlst" xmlns:w16cex="http://schemas.microsoft.com/office/word/2018/wordml/cex" xmlns:w16cid="http://schemas.microsoft.com/office/word/2016/wordml/cid" xmlns:w16="http://schemas.microsoft.com/office/word/2018/wordml" xmlns:w16sdtdh="http://schemas.microsoft.com/office/word/2020/wordml/sdtdatahash" xmlns:w16du="http://schemas.microsoft.com/office/word/2023/wordml/word16du" xmlns:a14="http://schemas.microsoft.com/office/drawing/2010/main" xmlns:pic="http://schemas.openxmlformats.org/drawingml/2006/picture" xmlns:a="http://schemas.openxmlformats.org/drawingml/2006/main">
+          <mc:Fallback xmlns:w16du="http://schemas.microsoft.com/office/word/2023/wordml/word16du" xmlns:a14="http://schemas.microsoft.com/office/drawing/2010/main" xmlns:pic="http://schemas.openxmlformats.org/drawingml/2006/picture" xmlns:a="http://schemas.openxmlformats.org/drawingml/2006/main">
             <w:pict w14:anchorId="48092449">
               <v:rect id="Rectangle 5" style="position:absolute;margin-left:438.8pt;margin-top:.65pt;width:490pt;height:94pt;z-index:-251658238;visibility:visible;mso-wrap-style:square;mso-width-percent:0;mso-height-percent:0;mso-wrap-distance-left:9pt;mso-wrap-distance-top:0;mso-wrap-distance-right:9pt;mso-wrap-distance-bottom:0;mso-position-horizontal:right;mso-position-horizontal-relative:margin;mso-position-vertical:absolute;mso-position-vertical-relative:margin;mso-width-percent:0;mso-height-percent:0;mso-width-relative:margin;mso-height-relative:margin;v-text-anchor:middle" o:spid="_x0000_s1026" fillcolor="#8aca66 [1942]" stroked="f" strokeweight="1pt" w14:anchorId="0A97018C" o:gfxdata="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">
                 <v:fill opacity="3341f"/>
@@ -3012,7 +2992,7 @@
               </wp:anchor>
             </w:drawing>
           </mc:Choice>
-          <mc:Fallback xmlns:cx1="http://schemas.microsoft.com/office/drawing/2015/9/8/chartex" xmlns:cx2="http://schemas.microsoft.com/office/drawing/2015/10/21/chartex" xmlns:cx3="http://schemas.microsoft.com/office/drawing/2016/5/9/chartex" xmlns:cx4="http://schemas.microsoft.com/office/drawing/2016/5/10/chartex" xmlns:cx5="http://schemas.microsoft.com/office/drawing/2016/5/11/chartex" xmlns:cx6="http://schemas.microsoft.com/office/drawing/2016/5/12/chartex" xmlns:cx7="http://schemas.microsoft.com/office/drawing/2016/5/13/chartex" xmlns:cx8="http://schemas.microsoft.com/office/drawing/2016/5/14/chartex" xmlns:aink="http://schemas.microsoft.com/office/drawing/2016/ink" xmlns:am3d="http://schemas.microsoft.com/office/drawing/2017/model3d" xmlns:oel="http://schemas.microsoft.com/office/2019/extlst" xmlns:w16cex="http://schemas.microsoft.com/office/word/2018/wordml/cex" xmlns:w16cid="http://schemas.microsoft.com/office/word/2016/wordml/cid" xmlns:w16="http://schemas.microsoft.com/office/word/2018/wordml" xmlns:w16sdtdh="http://schemas.microsoft.com/office/word/2020/wordml/sdtdatahash" xmlns:w16du="http://schemas.microsoft.com/office/word/2023/wordml/word16du" xmlns:a14="http://schemas.microsoft.com/office/drawing/2010/main" xmlns:pic="http://schemas.openxmlformats.org/drawingml/2006/picture" xmlns:a="http://schemas.openxmlformats.org/drawingml/2006/main">
+          <mc:Fallback xmlns:w16du="http://schemas.microsoft.com/office/word/2023/wordml/word16du" xmlns:a14="http://schemas.microsoft.com/office/drawing/2010/main" xmlns:pic="http://schemas.openxmlformats.org/drawingml/2006/picture" xmlns:a="http://schemas.openxmlformats.org/drawingml/2006/main">
             <w:pict w14:anchorId="173710D2">
               <v:rect id="Rectangle 3" style="position:absolute;margin-left:-.3pt;margin-top:183.15pt;width:490.5pt;height:505.8pt;z-index:-251658237;visibility:visible;mso-wrap-style:square;mso-width-percent:0;mso-height-percent:0;mso-wrap-distance-left:9pt;mso-wrap-distance-top:0;mso-wrap-distance-right:9pt;mso-wrap-distance-bottom:0;mso-position-horizontal:absolute;mso-position-horizontal-relative:margin;mso-position-vertical:absolute;mso-position-vertical-relative:margin;mso-width-percent:0;mso-height-percent:0;mso-width-relative:margin;mso-height-relative:margin;v-text-anchor:middle" o:spid="_x0000_s1026" fillcolor="#8aca66 [1942]" stroked="f" strokeweight="1pt" w14:anchorId="6A4FCD57" o:gfxdata="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">
                 <v:fill opacity="3341f"/>
@@ -3410,7 +3390,7 @@
               </wp:anchor>
             </w:drawing>
           </mc:Choice>
-          <mc:Fallback xmlns:cx1="http://schemas.microsoft.com/office/drawing/2015/9/8/chartex" xmlns:cx2="http://schemas.microsoft.com/office/drawing/2015/10/21/chartex" xmlns:cx3="http://schemas.microsoft.com/office/drawing/2016/5/9/chartex" xmlns:cx4="http://schemas.microsoft.com/office/drawing/2016/5/10/chartex" xmlns:cx5="http://schemas.microsoft.com/office/drawing/2016/5/11/chartex" xmlns:cx6="http://schemas.microsoft.com/office/drawing/2016/5/12/chartex" xmlns:cx7="http://schemas.microsoft.com/office/drawing/2016/5/13/chartex" xmlns:cx8="http://schemas.microsoft.com/office/drawing/2016/5/14/chartex" xmlns:aink="http://schemas.microsoft.com/office/drawing/2016/ink" xmlns:am3d="http://schemas.microsoft.com/office/drawing/2017/model3d" xmlns:oel="http://schemas.microsoft.com/office/2019/extlst" xmlns:w16cex="http://schemas.microsoft.com/office/word/2018/wordml/cex" xmlns:w16cid="http://schemas.microsoft.com/office/word/2016/wordml/cid" xmlns:w16="http://schemas.microsoft.com/office/word/2018/wordml" xmlns:w16sdtdh="http://schemas.microsoft.com/office/word/2020/wordml/sdtdatahash" xmlns:w16du="http://schemas.microsoft.com/office/word/2023/wordml/word16du" xmlns:a14="http://schemas.microsoft.com/office/drawing/2010/main" xmlns:pic="http://schemas.openxmlformats.org/drawingml/2006/picture" xmlns:a="http://schemas.openxmlformats.org/drawingml/2006/main">
+          <mc:Fallback xmlns:w16du="http://schemas.microsoft.com/office/word/2023/wordml/word16du" xmlns:a14="http://schemas.microsoft.com/office/drawing/2010/main" xmlns:pic="http://schemas.openxmlformats.org/drawingml/2006/picture" xmlns:a="http://schemas.openxmlformats.org/drawingml/2006/main">
             <w:pict w14:anchorId="0C7857E9">
               <v:rect id="Rectangle 2064194059" style="position:absolute;margin-left:-.3pt;margin-top:.15pt;width:490.5pt;height:270pt;z-index:-251656181;visibility:visible;mso-wrap-style:square;mso-width-percent:0;mso-height-percent:0;mso-wrap-distance-left:9pt;mso-wrap-distance-top:0;mso-wrap-distance-right:9pt;mso-wrap-distance-bottom:0;mso-position-horizontal:absolute;mso-position-horizontal-relative:margin;mso-position-vertical:absolute;mso-position-vertical-relative:margin;mso-width-percent:0;mso-height-percent:0;mso-width-relative:margin;mso-height-relative:margin;v-text-anchor:middle" o:spid="_x0000_s1026" fillcolor="#8aca66 [1942]" stroked="f" strokeweight="1pt" w14:anchorId="7E823BDE" o:gfxdata="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">
                 <v:fill opacity="3341f"/>
@@ -3749,7 +3729,7 @@
               </wp:anchor>
             </w:drawing>
           </mc:Choice>
-          <mc:Fallback xmlns:cx1="http://schemas.microsoft.com/office/drawing/2015/9/8/chartex" xmlns:cx2="http://schemas.microsoft.com/office/drawing/2015/10/21/chartex" xmlns:cx3="http://schemas.microsoft.com/office/drawing/2016/5/9/chartex" xmlns:cx4="http://schemas.microsoft.com/office/drawing/2016/5/10/chartex" xmlns:cx5="http://schemas.microsoft.com/office/drawing/2016/5/11/chartex" xmlns:cx6="http://schemas.microsoft.com/office/drawing/2016/5/12/chartex" xmlns:cx7="http://schemas.microsoft.com/office/drawing/2016/5/13/chartex" xmlns:cx8="http://schemas.microsoft.com/office/drawing/2016/5/14/chartex" xmlns:aink="http://schemas.microsoft.com/office/drawing/2016/ink" xmlns:am3d="http://schemas.microsoft.com/office/drawing/2017/model3d" xmlns:oel="http://schemas.microsoft.com/office/2019/extlst" xmlns:w16cex="http://schemas.microsoft.com/office/word/2018/wordml/cex" xmlns:w16cid="http://schemas.microsoft.com/office/word/2016/wordml/cid" xmlns:w16="http://schemas.microsoft.com/office/word/2018/wordml" xmlns:w16sdtdh="http://schemas.microsoft.com/office/word/2020/wordml/sdtdatahash" xmlns:w16du="http://schemas.microsoft.com/office/word/2023/wordml/word16du" xmlns:a14="http://schemas.microsoft.com/office/drawing/2010/main" xmlns:pic="http://schemas.openxmlformats.org/drawingml/2006/picture" xmlns:a="http://schemas.openxmlformats.org/drawingml/2006/main">
+          <mc:Fallback xmlns:w16du="http://schemas.microsoft.com/office/word/2023/wordml/word16du" xmlns:a14="http://schemas.microsoft.com/office/drawing/2010/main" xmlns:pic="http://schemas.openxmlformats.org/drawingml/2006/picture" xmlns:a="http://schemas.openxmlformats.org/drawingml/2006/main">
             <w:pict w14:anchorId="15B6E07B">
               <v:rect id="Rectangle 7" style="position:absolute;margin-left:0;margin-top:-1.85pt;width:488.5pt;height:288.5pt;z-index:-251658236;visibility:visible;mso-wrap-style:square;mso-width-percent:0;mso-height-percent:0;mso-wrap-distance-left:9pt;mso-wrap-distance-top:0;mso-wrap-distance-right:9pt;mso-wrap-distance-bottom:0;mso-position-horizontal:left;mso-position-horizontal-relative:margin;mso-position-vertical:absolute;mso-position-vertical-relative:margin;mso-width-percent:0;mso-height-percent:0;mso-width-relative:margin;mso-height-relative:margin;v-text-anchor:middle" o:spid="_x0000_s1026" fillcolor="#8aca66 [1942]" stroked="f" strokeweight="1pt" w14:anchorId="39C928DF" o:gfxdata="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">
                 <v:fill opacity="3341f"/>
@@ -4715,7 +4695,7 @@
               </wp:anchor>
             </w:drawing>
           </mc:Choice>
-          <mc:Fallback xmlns:cx1="http://schemas.microsoft.com/office/drawing/2015/9/8/chartex" xmlns:cx2="http://schemas.microsoft.com/office/drawing/2015/10/21/chartex" xmlns:cx3="http://schemas.microsoft.com/office/drawing/2016/5/9/chartex" xmlns:cx4="http://schemas.microsoft.com/office/drawing/2016/5/10/chartex" xmlns:cx5="http://schemas.microsoft.com/office/drawing/2016/5/11/chartex" xmlns:cx6="http://schemas.microsoft.com/office/drawing/2016/5/12/chartex" xmlns:cx7="http://schemas.microsoft.com/office/drawing/2016/5/13/chartex" xmlns:cx8="http://schemas.microsoft.com/office/drawing/2016/5/14/chartex" xmlns:aink="http://schemas.microsoft.com/office/drawing/2016/ink" xmlns:am3d="http://schemas.microsoft.com/office/drawing/2017/model3d" xmlns:oel="http://schemas.microsoft.com/office/2019/extlst" xmlns:w16cex="http://schemas.microsoft.com/office/word/2018/wordml/cex" xmlns:w16cid="http://schemas.microsoft.com/office/word/2016/wordml/cid" xmlns:w16="http://schemas.microsoft.com/office/word/2018/wordml" xmlns:w16sdtdh="http://schemas.microsoft.com/office/word/2020/wordml/sdtdatahash" xmlns:w16du="http://schemas.microsoft.com/office/word/2023/wordml/word16du" xmlns:a14="http://schemas.microsoft.com/office/drawing/2010/main" xmlns:pic="http://schemas.openxmlformats.org/drawingml/2006/picture" xmlns:a="http://schemas.openxmlformats.org/drawingml/2006/main">
+          <mc:Fallback xmlns:w16du="http://schemas.microsoft.com/office/word/2023/wordml/word16du" xmlns:a14="http://schemas.microsoft.com/office/drawing/2010/main" xmlns:pic="http://schemas.openxmlformats.org/drawingml/2006/picture" xmlns:a="http://schemas.openxmlformats.org/drawingml/2006/main">
             <w:pict w14:anchorId="053E21B5">
               <v:rect id="Rectangle 6" style="position:absolute;margin-left:-.3pt;margin-top:.45pt;width:490.5pt;height:162pt;z-index:-251658235;visibility:visible;mso-wrap-style:square;mso-width-percent:0;mso-height-percent:0;mso-wrap-distance-left:9pt;mso-wrap-distance-top:0;mso-wrap-distance-right:9pt;mso-wrap-distance-bottom:0;mso-position-horizontal:absolute;mso-position-horizontal-relative:margin;mso-position-vertical:absolute;mso-position-vertical-relative:text;mso-width-percent:0;mso-height-percent:0;mso-width-relative:margin;mso-height-relative:margin;v-text-anchor:middle" o:spid="_x0000_s1026" fillcolor="#8aca66 [1942]" stroked="f" strokeweight="1pt" w14:anchorId="192E6702" o:gfxdata="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">
                 <v:fill opacity="3341f"/>
@@ -5342,39 +5322,7 @@
                 <w:rFonts w:ascii="Calibri" w:hAnsi="Calibri" w:cs="Calibri"/>
                 <w:color w:val="243E15" w:themeColor="accent3" w:themeShade="80"/>
               </w:rPr>
-              <w:t xml:space="preserve">abide by. For </w:t>
-            </w:r>
-            <w:proofErr w:type="gramStart"/>
-            <w:r>
-              <w:rPr>
-                <w:rFonts w:ascii="Calibri" w:hAnsi="Calibri" w:cs="Calibri"/>
-                <w:color w:val="243E15" w:themeColor="accent3" w:themeShade="80"/>
-              </w:rPr>
-              <w:t>example</w:t>
-            </w:r>
-            <w:proofErr w:type="gramEnd"/>
-            <w:r>
-              <w:rPr>
-                <w:rFonts w:ascii="Calibri" w:hAnsi="Calibri" w:cs="Calibri"/>
-                <w:color w:val="243E15" w:themeColor="accent3" w:themeShade="80"/>
-              </w:rPr>
-              <w:t xml:space="preserve">. In people profession, CIPD is the governing body that provides their fellows with the knowledge they should have, skills they should acquire, values and behaviours they should possess. CIPD, through its profession map, introduces to people professionals core behaviours so that people professional live and work principle-led, outcome-driven, evidence-based working lives (CIPD, </w:t>
-            </w:r>
-            <w:proofErr w:type="spellStart"/>
-            <w:r>
-              <w:rPr>
-                <w:rFonts w:ascii="Calibri" w:hAnsi="Calibri" w:cs="Calibri"/>
-                <w:color w:val="243E15" w:themeColor="accent3" w:themeShade="80"/>
-              </w:rPr>
-              <w:t>n.d.</w:t>
-            </w:r>
-            <w:proofErr w:type="spellEnd"/>
-            <w:r>
-              <w:rPr>
-                <w:rFonts w:ascii="Calibri" w:hAnsi="Calibri" w:cs="Calibri"/>
-                <w:color w:val="243E15" w:themeColor="accent3" w:themeShade="80"/>
-              </w:rPr>
-              <w:t>)</w:t>
+              <w:t>abide by. For example. In people profession, CIPD is the governing body that provides their fellows with the knowledge they should have, skills they should acquire, values and behaviours they should possess. CIPD, through its profession map, introduces to people professionals core behaviours so that people professional live and work principle-led, outcome-driven, evidence-based working lives (CIPD, n.d.)</w:t>
             </w:r>
             <w:r>
               <w:rPr>
@@ -6224,23 +6172,7 @@
                 <w:rFonts w:ascii="Calibri" w:hAnsi="Calibri" w:cs="Calibri"/>
                 <w:color w:val="243E15" w:themeColor="accent3" w:themeShade="80"/>
               </w:rPr>
-              <w:t xml:space="preserve">Influencing others is one of the key behaviours that should be espoused by a people professional according to CIPD profession map (CIPD, </w:t>
-            </w:r>
-            <w:proofErr w:type="spellStart"/>
-            <w:r>
-              <w:rPr>
-                <w:rFonts w:ascii="Calibri" w:hAnsi="Calibri" w:cs="Calibri"/>
-                <w:color w:val="243E15" w:themeColor="accent3" w:themeShade="80"/>
-              </w:rPr>
-              <w:t>n.d.</w:t>
-            </w:r>
-            <w:proofErr w:type="spellEnd"/>
-            <w:r>
-              <w:rPr>
-                <w:rFonts w:ascii="Calibri" w:hAnsi="Calibri" w:cs="Calibri"/>
-                <w:color w:val="243E15" w:themeColor="accent3" w:themeShade="80"/>
-              </w:rPr>
-              <w:t>). To be able to influence other people and build a strong business case, people professional should have certain skill sets to do that effectively</w:t>
+              <w:t>Influencing others is one of the key behaviours that should be espoused by a people professional according to CIPD profession map (CIPD, n.d.). To be able to influence other people and build a strong business case, people professional should have certain skill sets to do that effectively</w:t>
             </w:r>
             <w:r>
               <w:rPr>
@@ -6371,23 +6303,7 @@
                 <w:rFonts w:ascii="Calibri" w:hAnsi="Calibri" w:cs="Calibri"/>
                 <w:color w:val="243E15" w:themeColor="accent3" w:themeShade="80"/>
               </w:rPr>
-              <w:t xml:space="preserve">PD profession map (CIPD, </w:t>
-            </w:r>
-            <w:proofErr w:type="spellStart"/>
-            <w:r>
-              <w:rPr>
-                <w:rFonts w:ascii="Calibri" w:hAnsi="Calibri" w:cs="Calibri"/>
-                <w:color w:val="243E15" w:themeColor="accent3" w:themeShade="80"/>
-              </w:rPr>
-              <w:t>n.d.</w:t>
-            </w:r>
-            <w:proofErr w:type="spellEnd"/>
-            <w:r>
-              <w:rPr>
-                <w:rFonts w:ascii="Calibri" w:hAnsi="Calibri" w:cs="Calibri"/>
-                <w:color w:val="243E15" w:themeColor="accent3" w:themeShade="80"/>
-              </w:rPr>
-              <w:t xml:space="preserve">), evidence-based practice </w:t>
+              <w:t xml:space="preserve">PD profession map (CIPD, n.d.), evidence-based practice </w:t>
             </w:r>
             <w:r>
               <w:rPr>
@@ -6401,23 +6317,7 @@
                 <w:rFonts w:ascii="Calibri" w:hAnsi="Calibri" w:cs="Calibri"/>
                 <w:color w:val="243E15" w:themeColor="accent3" w:themeShade="80"/>
               </w:rPr>
-              <w:t xml:space="preserve">decisions and arguments must not be based on viewpoints and opinions; it should be based on solid evidence that back up the argument. According to French and Raven’s power forms, the power of knowledge and information based on evidence are the source of power that people professionals can utilize (mind tools, </w:t>
-            </w:r>
-            <w:proofErr w:type="spellStart"/>
-            <w:r>
-              <w:rPr>
-                <w:rFonts w:ascii="Calibri" w:hAnsi="Calibri" w:cs="Calibri"/>
-                <w:color w:val="243E15" w:themeColor="accent3" w:themeShade="80"/>
-              </w:rPr>
-              <w:t>n.d.</w:t>
-            </w:r>
-            <w:proofErr w:type="spellEnd"/>
-            <w:r>
-              <w:rPr>
-                <w:rFonts w:ascii="Calibri" w:hAnsi="Calibri" w:cs="Calibri"/>
-                <w:color w:val="243E15" w:themeColor="accent3" w:themeShade="80"/>
-              </w:rPr>
-              <w:t>). Therefore, when leading a discussion to inform others, to amend recruitment policy and procedures for example, relevant data should be collected and analysed to have informed discussion.</w:t>
+              <w:t>decisions and arguments must not be based on viewpoints and opinions; it should be based on solid evidence that back up the argument. According to French and Raven’s power forms, the power of knowledge and information based on evidence are the source of power that people professionals can utilize (mind tools, n.d.). Therefore, when leading a discussion to inform others, to amend recruitment policy and procedures for example, relevant data should be collected and analysed to have informed discussion.</w:t>
             </w:r>
           </w:p>
           <w:p>
@@ -6492,7 +6392,6 @@
               </w:rPr>
               <w:t>When people professionals are engaged in a discussion, they should make sure that others grasp their points clearly. One approach to do that is repeating the same ideas but in different language; in other words, paraphrasing what they said. Repeating ideas with different language helps audience to pick up the idea if they missed it before clarification. In addition, jargon and technical language should be avoided to ensure better understanding (</w:t>
             </w:r>
-            <w:proofErr w:type="spellStart"/>
             <w:r>
               <w:rPr>
                 <w:rFonts w:ascii="Calibri" w:hAnsi="Calibri" w:cs="Calibri"/>
@@ -6500,7 +6399,6 @@
               </w:rPr>
               <w:t>Pascual</w:t>
             </w:r>
-            <w:proofErr w:type="spellEnd"/>
             <w:r>
               <w:rPr>
                 <w:rFonts w:ascii="Calibri" w:hAnsi="Calibri" w:cs="Calibri"/>
@@ -6739,7 +6637,6 @@
                 <w:color w:val="243E15" w:themeColor="accent3" w:themeShade="80"/>
               </w:rPr>
             </w:pPr>
-            <w:bookmarkStart w:id="5" w:name="_GoBack"/>
             <w:r>
               <w:rPr>
                 <w:rFonts w:ascii="Calibri" w:hAnsi="Calibri" w:cs="Calibri"/>
@@ -7131,23 +7028,7 @@
                 <w:rFonts w:ascii="Calibri" w:hAnsi="Calibri" w:cs="Calibri"/>
                 <w:color w:val="243E15" w:themeColor="accent3" w:themeShade="80"/>
               </w:rPr>
-              <w:t xml:space="preserve"> (gov.uk, </w:t>
-            </w:r>
-            <w:proofErr w:type="spellStart"/>
-            <w:r>
-              <w:rPr>
-                <w:rFonts w:ascii="Calibri" w:hAnsi="Calibri" w:cs="Calibri"/>
-                <w:color w:val="243E15" w:themeColor="accent3" w:themeShade="80"/>
-              </w:rPr>
-              <w:t>n.d.</w:t>
-            </w:r>
-            <w:proofErr w:type="spellEnd"/>
-            <w:r>
-              <w:rPr>
-                <w:rFonts w:ascii="Calibri" w:hAnsi="Calibri" w:cs="Calibri"/>
-                <w:color w:val="243E15" w:themeColor="accent3" w:themeShade="80"/>
-              </w:rPr>
-              <w:t xml:space="preserve">). </w:t>
+              <w:t xml:space="preserve"> (gov.uk, n.d.). </w:t>
             </w:r>
             <w:r>
               <w:rPr>
@@ -7156,7 +7037,6 @@
               </w:rPr>
               <w:t xml:space="preserve"> Once the request from the line manager to extended the working hours for their subordinates, an official reply to them declining that request by email referencing the working time regulations.</w:t>
             </w:r>
-            <w:bookmarkEnd w:id="5"/>
           </w:p>
         </w:tc>
       </w:tr>
@@ -8124,23 +8004,7 @@
                 <w:rFonts w:ascii="Calibri" w:hAnsi="Calibri" w:cs="Calibri"/>
                 <w:color w:val="243E15" w:themeColor="accent3" w:themeShade="80"/>
               </w:rPr>
-              <w:t xml:space="preserve">Employee satisfaction survey and lots of comments from leavers showed that employees are not satisfied with learning and development activities that support career progression. Having a problem of employee satisfaction that causes </w:t>
-            </w:r>
-            <w:proofErr w:type="spellStart"/>
-            <w:r>
-              <w:rPr>
-                <w:rFonts w:ascii="Calibri" w:hAnsi="Calibri" w:cs="Calibri"/>
-                <w:color w:val="243E15" w:themeColor="accent3" w:themeShade="80"/>
-              </w:rPr>
-              <w:t>hight</w:t>
-            </w:r>
-            <w:proofErr w:type="spellEnd"/>
-            <w:r>
-              <w:rPr>
-                <w:rFonts w:ascii="Calibri" w:hAnsi="Calibri" w:cs="Calibri"/>
-                <w:color w:val="243E15" w:themeColor="accent3" w:themeShade="80"/>
-              </w:rPr>
-              <w:t xml:space="preserve"> turnover rate indicates the necessity for introducing a fair learning and development policy </w:t>
+              <w:t xml:space="preserve">Employee satisfaction survey and lots of comments from leavers showed that employees are not satisfied with learning and development activities that support career progression. Having a problem of employee satisfaction that causes hight turnover rate indicates the necessity for introducing a fair learning and development policy </w:t>
             </w:r>
             <w:r>
               <w:rPr>
@@ -8646,27 +8510,7 @@
                 <w:shd w:val="clear" w:color="auto" w:fill="FFFFFF"/>
                 <w:lang w:val="en-US"/>
               </w:rPr>
-              <w:t>CIPD (</w:t>
-            </w:r>
-            <w:proofErr w:type="spellStart"/>
-            <w:r>
-              <w:rPr>
-                <w:rFonts w:cstheme="majorBidi"/>
-                <w:color w:val="333333"/>
-                <w:shd w:val="clear" w:color="auto" w:fill="FFFFFF"/>
-                <w:lang w:val="en-US"/>
-              </w:rPr>
-              <w:t>n.d.</w:t>
-            </w:r>
-            <w:proofErr w:type="spellEnd"/>
-            <w:r>
-              <w:rPr>
-                <w:rFonts w:cstheme="majorBidi"/>
-                <w:color w:val="333333"/>
-                <w:shd w:val="clear" w:color="auto" w:fill="FFFFFF"/>
-                <w:lang w:val="en-US"/>
-              </w:rPr>
-              <w:t xml:space="preserve">) Explore the profession map Available at </w:t>
+              <w:t xml:space="preserve">CIPD (n.d.) Explore the profession map Available at </w:t>
             </w:r>
             <w:hyperlink r:id="rId23" w:history="1">
               <w:r>
@@ -9431,27 +9275,7 @@
                 <w:shd w:val="clear" w:color="auto" w:fill="FFFFFF"/>
                 <w:lang w:val="en-US"/>
               </w:rPr>
-              <w:t>Mind tools (</w:t>
-            </w:r>
-            <w:proofErr w:type="spellStart"/>
-            <w:r>
-              <w:rPr>
-                <w:rFonts w:cstheme="majorBidi"/>
-                <w:color w:val="333333"/>
-                <w:shd w:val="clear" w:color="auto" w:fill="FFFFFF"/>
-                <w:lang w:val="en-US"/>
-              </w:rPr>
-              <w:t>n.d.</w:t>
-            </w:r>
-            <w:proofErr w:type="spellEnd"/>
-            <w:r>
-              <w:rPr>
-                <w:rFonts w:cstheme="majorBidi"/>
-                <w:color w:val="333333"/>
-                <w:shd w:val="clear" w:color="auto" w:fill="FFFFFF"/>
-                <w:lang w:val="en-US"/>
-              </w:rPr>
-              <w:t xml:space="preserve">) </w:t>
+              <w:t xml:space="preserve">Mind tools (n.d.) </w:t>
             </w:r>
             <w:r>
               <w:rPr>
@@ -9557,7 +9381,6 @@
                 <w:lang w:val="en-US"/>
               </w:rPr>
             </w:pPr>
-            <w:proofErr w:type="spellStart"/>
             <w:r>
               <w:rPr>
                 <w:rFonts w:cstheme="majorBidi"/>
@@ -9567,7 +9390,6 @@
               </w:rPr>
               <w:t>Pascual</w:t>
             </w:r>
-            <w:proofErr w:type="spellEnd"/>
             <w:r>
               <w:rPr>
                 <w:rFonts w:cstheme="majorBidi"/>
@@ -10971,27 +10793,7 @@
                 <w:shd w:val="clear" w:color="auto" w:fill="FFFFFF"/>
                 <w:lang w:val="en-US"/>
               </w:rPr>
-              <w:t>Gov.uk (</w:t>
-            </w:r>
-            <w:proofErr w:type="spellStart"/>
-            <w:r>
-              <w:rPr>
-                <w:rFonts w:cstheme="majorBidi"/>
-                <w:color w:val="333333"/>
-                <w:shd w:val="clear" w:color="auto" w:fill="FFFFFF"/>
-                <w:lang w:val="en-US"/>
-              </w:rPr>
-              <w:t>n.d.</w:t>
-            </w:r>
-            <w:proofErr w:type="spellEnd"/>
-            <w:r>
-              <w:rPr>
-                <w:rFonts w:cstheme="majorBidi"/>
-                <w:color w:val="333333"/>
-                <w:shd w:val="clear" w:color="auto" w:fill="FFFFFF"/>
-                <w:lang w:val="en-US"/>
-              </w:rPr>
-              <w:t xml:space="preserve">) </w:t>
+              <w:t xml:space="preserve">Gov.uk (n.d.) </w:t>
             </w:r>
             <w:r>
               <w:rPr>
@@ -11060,7 +10862,7 @@
                 <w:shd w:val="clear" w:color="auto" w:fill="FFFFFF"/>
                 <w:lang w:val="en-US"/>
               </w:rPr>
-              <w:t>1</w:t>
+              <w:t>16</w:t>
             </w:r>
             <w:r>
               <w:rPr>
@@ -11069,7 +10871,7 @@
                 <w:shd w:val="clear" w:color="auto" w:fill="FFFFFF"/>
                 <w:lang w:val="en-US"/>
               </w:rPr>
-              <w:t>6</w:t>
+              <w:t xml:space="preserve"> </w:t>
             </w:r>
             <w:r>
               <w:rPr>
@@ -11078,15 +10880,6 @@
                 <w:shd w:val="clear" w:color="auto" w:fill="FFFFFF"/>
                 <w:lang w:val="en-US"/>
               </w:rPr>
-              <w:t xml:space="preserve"> </w:t>
-            </w:r>
-            <w:r>
-              <w:rPr>
-                <w:rFonts w:cstheme="majorBidi"/>
-                <w:color w:val="333333"/>
-                <w:shd w:val="clear" w:color="auto" w:fill="FFFFFF"/>
-                <w:lang w:val="en-US"/>
-              </w:rPr>
               <w:t>August 2023].</w:t>
             </w:r>
           </w:p>
@@ -11142,7 +10935,7 @@
           <w:rFonts w:ascii="Calibri" w:hAnsi="Calibri" w:cs="Calibri"/>
         </w:rPr>
       </w:pPr>
-      <w:bookmarkStart w:id="6" w:name="_Hlk129615981"/>
+      <w:bookmarkStart w:id="5" w:name="_Hlk129615981"/>
       <w:r>
         <w:rPr>
           <w:rFonts w:ascii="Calibri" w:hAnsi="Calibri" w:cs="Calibri"/>
@@ -11171,7 +10964,7 @@
         </w:rPr>
         <w:t xml:space="preserve">To complete the task, you are asked to undertake some reflection, self-assessment, and consideration of other’s feedback, leading to an identification of your strengths, weaknesses, and development areas.  Following this identification, you will formulate a range of formal and/or informal activities to address your development needs and support your continuous development.  </w:t>
       </w:r>
-      <w:bookmarkEnd w:id="6"/>
+      <w:bookmarkEnd w:id="5"/>
     </w:p>
     <w:p>
       <w:pPr>
@@ -11419,7 +11212,7 @@
         </w:rPr>
         <w:t xml:space="preserve"> your current strengths, weaknesses, and development needs. </w:t>
       </w:r>
-      <w:bookmarkStart w:id="7" w:name="_Hlk129787405"/>
+      <w:bookmarkStart w:id="6" w:name="_Hlk129787405"/>
       <w:r>
         <w:rPr>
           <w:rFonts w:ascii="Calibri" w:hAnsi="Calibri" w:cs="Calibri"/>
@@ -11472,7 +11265,7 @@
         </w:rPr>
       </w:pPr>
     </w:p>
-    <w:bookmarkEnd w:id="7"/>
+    <w:bookmarkEnd w:id="6"/>
     <w:p>
       <w:pPr>
         <w:pStyle w:val="ListParagraph"/>
@@ -11551,7 +11344,7 @@
         </w:rPr>
         <w:t xml:space="preserve"> </w:t>
       </w:r>
-      <w:bookmarkStart w:id="8" w:name="_Hlk129704849"/>
+      <w:bookmarkStart w:id="7" w:name="_Hlk129704849"/>
       <w:r>
         <w:rPr>
           <w:rFonts w:ascii="Calibri" w:hAnsi="Calibri" w:cs="Calibri"/>
@@ -11580,7 +11373,7 @@
         <w:t xml:space="preserve"> to your word count.)</w:t>
       </w:r>
     </w:p>
-    <w:bookmarkEnd w:id="8"/>
+    <w:bookmarkEnd w:id="7"/>
     <w:p>
       <w:pPr>
         <w:rPr>
@@ -11720,7 +11513,7 @@
           <w:color w:val="000000" w:themeColor="text1"/>
         </w:rPr>
       </w:pPr>
-      <w:bookmarkStart w:id="9" w:name="_Hlk129789080"/>
+      <w:bookmarkStart w:id="8" w:name="_Hlk129789080"/>
       <w:r>
         <w:rPr>
           <w:rFonts w:ascii="Calibri" w:hAnsi="Calibri" w:cs="Calibri"/>
@@ -11806,56 +11599,7 @@
         </w:rPr>
         <w:t xml:space="preserve"> tool. </w:t>
       </w:r>
-      <w:bookmarkEnd w:id="9"/>
-    </w:p>
-    <w:p>
-      <w:pPr>
-        <w:rPr>
-          <w:rFonts w:ascii="Calibri" w:hAnsi="Calibri" w:cs="Calibri"/>
-          <w:color w:val="000000" w:themeColor="text1"/>
-        </w:rPr>
-      </w:pPr>
-    </w:p>
-    <w:p>
-      <w:pPr>
-        <w:rPr>
-          <w:rFonts w:ascii="Calibri" w:hAnsi="Calibri" w:cs="Calibri"/>
-          <w:color w:val="000000" w:themeColor="text1"/>
-        </w:rPr>
-      </w:pPr>
-    </w:p>
-    <w:p>
-      <w:pPr>
-        <w:rPr>
-          <w:rFonts w:ascii="Calibri" w:hAnsi="Calibri" w:cs="Calibri"/>
-          <w:color w:val="000000" w:themeColor="text1"/>
-        </w:rPr>
-      </w:pPr>
-    </w:p>
-    <w:p>
-      <w:pPr>
-        <w:pStyle w:val="Listparag"/>
-        <w:numPr>
-          <w:ilvl w:val="0"/>
-          <w:numId w:val="0"/>
-        </w:numPr>
-        <w:spacing w:after="0" w:line="240" w:lineRule="auto"/>
-        <w:rPr>
-          <w:rFonts w:ascii="Calibri" w:hAnsi="Calibri" w:cs="Calibri"/>
-          <w:color w:val="000000" w:themeColor="text1"/>
-        </w:rPr>
-      </w:pPr>
-    </w:p>
-    <w:p>
-      <w:pPr>
-        <w:spacing w:line="240" w:lineRule="auto"/>
-        <w:rPr>
-          <w:rFonts w:ascii="Calibri" w:eastAsia="Arial" w:hAnsi="Calibri" w:cs="Calibri"/>
-          <w:b/>
-          <w:color w:val="000000" w:themeColor="text1"/>
-          <w:sz w:val="32"/>
-        </w:rPr>
-      </w:pPr>
+      <w:bookmarkEnd w:id="8"/>
     </w:p>
     <w:p>
       <w:pPr>
@@ -12142,7 +11886,7 @@
           </mc:Choice>
           <mc:Fallback>
             <w:pict>
-              <v:rect w14:anchorId="0206F46F" id="Rectangle 4" o:spid="_x0000_s1027" style="position:absolute;margin-left:-6.7pt;margin-top:16.4pt;width:490pt;height:198pt;z-index:-251658233;visibility:visible;mso-wrap-style:square;mso-width-percent:0;mso-height-percent:0;mso-wrap-distance-left:9pt;mso-wrap-distance-top:0;mso-wrap-distance-right:9pt;mso-wrap-distance-bottom:0;mso-position-horizontal:absolute;mso-position-horizontal-relative:margin;mso-position-vertical:absolute;mso-position-vertical-relative:text;mso-width-percent:0;mso-height-percent:0;mso-width-relative:margin;mso-height-relative:margin;v-text-anchor:middle" o:gfxdata="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" fillcolor="#8aca66 [1942]" stroked="f" strokeweight="1pt">
+              <v:rect w14:anchorId="0206F46F" id="Rectangle 4" o:spid="_x0000_s1027" style="position:absolute;margin-left:-6.7pt;margin-top:16.4pt;width:490pt;height:198pt;z-index:-251658233;visibility:visible;mso-wrap-style:square;mso-width-percent:0;mso-height-percent:0;mso-wrap-distance-left:9pt;mso-wrap-distance-top:0;mso-wrap-distance-right:9pt;mso-wrap-distance-bottom:0;mso-position-horizontal:absolute;mso-position-horizontal-relative:margin;mso-position-vertical:absolute;mso-position-vertical-relative:text;mso-width-percent:0;mso-height-percent:0;mso-width-relative:margin;mso-height-relative:margin;v-text-anchor:middle" o:gfxdata="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" fillcolor="#8aca66 [1942]" stroked="f" strokeweight="1pt">
                 <v:fill opacity="3341f"/>
                 <v:textbox>
                   <w:txbxContent>
@@ -12442,6 +12186,28 @@
     </w:p>
     <w:p>
       <w:pPr>
+        <w:spacing w:line="240" w:lineRule="auto"/>
+        <w:rPr>
+          <w:rFonts w:ascii="Calibri" w:hAnsi="Calibri" w:cs="Calibri"/>
+          <w:i/>
+          <w:iCs/>
+          <w:color w:val="243E15" w:themeColor="accent3" w:themeShade="80"/>
+          <w:sz w:val="40"/>
+          <w:szCs w:val="40"/>
+        </w:rPr>
+      </w:pPr>
+      <w:r>
+        <w:rPr>
+          <w:rFonts w:ascii="Calibri" w:hAnsi="Calibri" w:cs="Calibri"/>
+          <w:color w:val="243E15" w:themeColor="accent3" w:themeShade="80"/>
+          <w:sz w:val="40"/>
+          <w:szCs w:val="40"/>
+        </w:rPr>
+        <w:br w:type="page"/>
+      </w:r>
+    </w:p>
+    <w:p>
+      <w:pPr>
         <w:pStyle w:val="Heading1"/>
         <w:spacing w:after="0"/>
         <w:rPr>
@@ -12609,19 +12375,15 @@
               <w:jc w:val="both"/>
               <w:rPr>
                 <w:rFonts w:ascii="Calibri" w:hAnsi="Calibri" w:cs="Calibri"/>
-                <w:i/>
-                <w:iCs/>
-                <w:color w:val="243E15" w:themeColor="accent3" w:themeShade="80"/>
-              </w:rPr>
-            </w:pPr>
-            <w:r>
-              <w:rPr>
-                <w:rFonts w:ascii="Calibri" w:hAnsi="Calibri" w:cs="Calibri"/>
-                <w:i/>
-                <w:iCs/>
-                <w:color w:val="243E15" w:themeColor="accent3" w:themeShade="80"/>
-              </w:rPr>
-              <w:t>Type here…</w:t>
+                <w:color w:val="243E15" w:themeColor="accent3" w:themeShade="80"/>
+              </w:rPr>
+            </w:pPr>
+            <w:r>
+              <w:rPr>
+                <w:rFonts w:ascii="Calibri" w:hAnsi="Calibri" w:cs="Calibri"/>
+                <w:color w:val="243E15" w:themeColor="accent3" w:themeShade="80"/>
+              </w:rPr>
+              <w:t>The organization I work for does not have a software to handle recruitment and selection. We used to receive applicants CVs and collect them as hard copies and filling the information manually in an excel sheet. That task is a tedious one and consume our effort and time and needs automation to save time to be more productive. I thought about creating a simple form in which applicant fill up their own details and upload their own CVs so that filtering and selection process would be easier.</w:t>
             </w:r>
           </w:p>
           <w:p>
@@ -12629,12 +12391,82 @@
               <w:jc w:val="both"/>
               <w:rPr>
                 <w:rFonts w:ascii="Calibri" w:hAnsi="Calibri" w:cs="Calibri"/>
-                <w:b/>
-                <w:bCs/>
-                <w:sz w:val="20"/>
-                <w:szCs w:val="20"/>
-              </w:rPr>
-            </w:pPr>
+                <w:color w:val="243E15" w:themeColor="accent3" w:themeShade="80"/>
+              </w:rPr>
+            </w:pPr>
+          </w:p>
+          <w:p>
+            <w:pPr>
+              <w:jc w:val="both"/>
+              <w:rPr>
+                <w:rFonts w:ascii="Calibri" w:hAnsi="Calibri" w:cs="Calibri"/>
+                <w:color w:val="243E15" w:themeColor="accent3" w:themeShade="80"/>
+              </w:rPr>
+            </w:pPr>
+            <w:r>
+              <w:rPr>
+                <w:rFonts w:ascii="Calibri" w:hAnsi="Calibri" w:cs="Calibri"/>
+                <w:color w:val="243E15" w:themeColor="accent3" w:themeShade="80"/>
+              </w:rPr>
+              <w:t>To work inclusively with colleagues and to build a positive relationship with them, I reached out to my peers as well as my line manager to give me feedback about the idea and collect more insights to be consolidated with mine to come up with creative solution. In addition, I created a simple survey for employees to reflect on their own experience about applying for the organization and from an applicant perspective, how would they feel if they were asked to fill up a form for employment rather than submitting a hardcopy CV.</w:t>
+            </w:r>
+          </w:p>
+          <w:p>
+            <w:pPr>
+              <w:jc w:val="both"/>
+              <w:rPr>
+                <w:rFonts w:ascii="Calibri" w:hAnsi="Calibri" w:cs="Calibri"/>
+                <w:color w:val="243E15" w:themeColor="accent3" w:themeShade="80"/>
+              </w:rPr>
+            </w:pPr>
+          </w:p>
+          <w:p>
+            <w:pPr>
+              <w:jc w:val="both"/>
+              <w:rPr>
+                <w:rFonts w:ascii="Calibri" w:hAnsi="Calibri" w:cs="Calibri"/>
+                <w:color w:val="243E15" w:themeColor="accent3" w:themeShade="80"/>
+              </w:rPr>
+            </w:pPr>
+            <w:r>
+              <w:rPr>
+                <w:rFonts w:ascii="Calibri" w:hAnsi="Calibri" w:cs="Calibri"/>
+                <w:color w:val="243E15" w:themeColor="accent3" w:themeShade="80"/>
+              </w:rPr>
+              <w:t>The skills needed for such</w:t>
+            </w:r>
+            <w:r>
+              <w:rPr>
+                <w:rFonts w:ascii="Calibri" w:hAnsi="Calibri" w:cs="Calibri"/>
+                <w:color w:val="243E15" w:themeColor="accent3" w:themeShade="80"/>
+              </w:rPr>
+              <w:t xml:space="preserve"> scenario is mainly active listening, persuasion skills. Additionally, I needed critical thinking skills to be able to ask the right questions to get the best answers.</w:t>
+            </w:r>
+          </w:p>
+          <w:p>
+            <w:pPr>
+              <w:jc w:val="both"/>
+              <w:rPr>
+                <w:rFonts w:ascii="Calibri" w:hAnsi="Calibri" w:cs="Calibri"/>
+                <w:color w:val="243E15" w:themeColor="accent3" w:themeShade="80"/>
+              </w:rPr>
+            </w:pPr>
+          </w:p>
+          <w:p>
+            <w:pPr>
+              <w:jc w:val="both"/>
+              <w:rPr>
+                <w:rFonts w:ascii="Calibri" w:hAnsi="Calibri" w:cs="Calibri"/>
+                <w:color w:val="243E15" w:themeColor="accent3" w:themeShade="80"/>
+              </w:rPr>
+            </w:pPr>
+            <w:r>
+              <w:rPr>
+                <w:rFonts w:ascii="Calibri" w:hAnsi="Calibri" w:cs="Calibri"/>
+                <w:color w:val="243E15" w:themeColor="accent3" w:themeShade="80"/>
+              </w:rPr>
+              <w:t>I received great insights from my peers and support from my line manager to implement the idea. However, the survey was not as effective as it was anticipated. The response rate was not that good. I should have interviewed sample employees to collect some insights; it would have been better than questionnaire.</w:t>
+            </w:r>
           </w:p>
         </w:tc>
       </w:tr>
@@ -12793,19 +12625,15 @@
               <w:jc w:val="both"/>
               <w:rPr>
                 <w:rFonts w:ascii="Calibri" w:hAnsi="Calibri" w:cs="Calibri"/>
-                <w:i/>
-                <w:iCs/>
-                <w:color w:val="243E15" w:themeColor="accent3" w:themeShade="80"/>
-              </w:rPr>
-            </w:pPr>
-            <w:r>
-              <w:rPr>
-                <w:rFonts w:ascii="Calibri" w:hAnsi="Calibri" w:cs="Calibri"/>
-                <w:i/>
-                <w:iCs/>
-                <w:color w:val="243E15" w:themeColor="accent3" w:themeShade="80"/>
-              </w:rPr>
-              <w:t>Type here…</w:t>
+                <w:color w:val="243E15" w:themeColor="accent3" w:themeShade="80"/>
+              </w:rPr>
+            </w:pPr>
+            <w:r>
+              <w:rPr>
+                <w:rFonts w:ascii="Calibri" w:hAnsi="Calibri" w:cs="Calibri"/>
+                <w:color w:val="243E15" w:themeColor="accent3" w:themeShade="80"/>
+              </w:rPr>
+              <w:t>Years ago, the role of people professional had nothing to do with what we people professional we know nowadays. They had a transactional role primarily responsible for keeping records, ensuring law compliance, and process payroll. Thanks to technology advancements that has been taking care of transactional role and freed up people professional to more transformational role.</w:t>
             </w:r>
           </w:p>
           <w:p>
@@ -12813,12 +12641,240 @@
               <w:jc w:val="both"/>
               <w:rPr>
                 <w:rFonts w:ascii="Calibri" w:hAnsi="Calibri" w:cs="Calibri"/>
-                <w:b/>
-                <w:bCs/>
-                <w:sz w:val="20"/>
-                <w:szCs w:val="20"/>
-              </w:rPr>
-            </w:pPr>
+                <w:color w:val="243E15" w:themeColor="accent3" w:themeShade="80"/>
+              </w:rPr>
+            </w:pPr>
+          </w:p>
+          <w:p>
+            <w:pPr>
+              <w:jc w:val="both"/>
+              <w:rPr>
+                <w:rFonts w:ascii="Calibri" w:hAnsi="Calibri" w:cs="Calibri"/>
+                <w:color w:val="243E15" w:themeColor="accent3" w:themeShade="80"/>
+              </w:rPr>
+            </w:pPr>
+            <w:r>
+              <w:rPr>
+                <w:rFonts w:ascii="Calibri" w:hAnsi="Calibri" w:cs="Calibri"/>
+                <w:color w:val="243E15" w:themeColor="accent3" w:themeShade="80"/>
+              </w:rPr>
+              <w:t>For example, the new CIPD profession map has recently introduced new principles and knowledge areas like evidence-based practice and business acumen respectively</w:t>
+            </w:r>
+            <w:r>
+              <w:rPr>
+                <w:rFonts w:ascii="Calibri" w:hAnsi="Calibri" w:cs="Calibri"/>
+                <w:color w:val="243E15" w:themeColor="accent3" w:themeShade="80"/>
+              </w:rPr>
+              <w:t xml:space="preserve"> </w:t>
+            </w:r>
+            <w:r>
+              <w:rPr>
+                <w:rFonts w:ascii="Calibri" w:hAnsi="Calibri" w:cs="Calibri"/>
+                <w:color w:val="243E15" w:themeColor="accent3" w:themeShade="80"/>
+              </w:rPr>
+              <w:t>(</w:t>
+            </w:r>
+            <w:proofErr w:type="spellStart"/>
+            <w:proofErr w:type="gramStart"/>
+            <w:r>
+              <w:rPr>
+                <w:rFonts w:ascii="Calibri" w:hAnsi="Calibri" w:cs="Calibri"/>
+                <w:color w:val="243E15" w:themeColor="accent3" w:themeShade="80"/>
+              </w:rPr>
+              <w:t>peopleprofession.cipd</w:t>
+            </w:r>
+            <w:proofErr w:type="spellEnd"/>
+            <w:proofErr w:type="gramEnd"/>
+            <w:r>
+              <w:rPr>
+                <w:rFonts w:ascii="Calibri" w:hAnsi="Calibri" w:cs="Calibri"/>
+                <w:color w:val="243E15" w:themeColor="accent3" w:themeShade="80"/>
+              </w:rPr>
+              <w:t xml:space="preserve">, </w:t>
+            </w:r>
+            <w:proofErr w:type="spellStart"/>
+            <w:r>
+              <w:rPr>
+                <w:rFonts w:ascii="Calibri" w:hAnsi="Calibri" w:cs="Calibri"/>
+                <w:color w:val="243E15" w:themeColor="accent3" w:themeShade="80"/>
+              </w:rPr>
+              <w:t>n.d</w:t>
+            </w:r>
+            <w:proofErr w:type="spellEnd"/>
+            <w:r>
+              <w:rPr>
+                <w:rFonts w:ascii="Calibri" w:hAnsi="Calibri" w:cs="Calibri"/>
+                <w:color w:val="243E15" w:themeColor="accent3" w:themeShade="80"/>
+              </w:rPr>
+              <w:t>)</w:t>
+            </w:r>
+            <w:r>
+              <w:rPr>
+                <w:rFonts w:ascii="Calibri" w:hAnsi="Calibri" w:cs="Calibri"/>
+                <w:color w:val="243E15" w:themeColor="accent3" w:themeShade="80"/>
+              </w:rPr>
+              <w:t>.</w:t>
+            </w:r>
+            <w:r>
+              <w:rPr>
+                <w:rFonts w:ascii="Calibri" w:hAnsi="Calibri" w:cs="Calibri"/>
+                <w:color w:val="243E15" w:themeColor="accent3" w:themeShade="80"/>
+              </w:rPr>
+              <w:t xml:space="preserve"> These newly introduced knowledge areas have a tremendous impact on people professionals’ continuous professional development (CPD). People professionals need to widen the knowledge area they are learning in addition to honing their current skills and knowledge.</w:t>
+            </w:r>
+          </w:p>
+          <w:p>
+            <w:pPr>
+              <w:jc w:val="both"/>
+              <w:rPr>
+                <w:rFonts w:ascii="Calibri" w:hAnsi="Calibri" w:cs="Calibri"/>
+                <w:color w:val="243E15" w:themeColor="accent3" w:themeShade="80"/>
+              </w:rPr>
+            </w:pPr>
+          </w:p>
+          <w:p>
+            <w:pPr>
+              <w:jc w:val="both"/>
+              <w:rPr>
+                <w:rFonts w:ascii="Calibri" w:hAnsi="Calibri" w:cs="Calibri"/>
+                <w:color w:val="243E15" w:themeColor="accent3" w:themeShade="80"/>
+              </w:rPr>
+            </w:pPr>
+            <w:r>
+              <w:rPr>
+                <w:rFonts w:ascii="Calibri" w:hAnsi="Calibri" w:cs="Calibri"/>
+                <w:color w:val="243E15" w:themeColor="accent3" w:themeShade="80"/>
+              </w:rPr>
+              <w:t xml:space="preserve">For instance, people professionals should be now commercially driven and understand </w:t>
+            </w:r>
+            <w:r>
+              <w:rPr>
+                <w:rFonts w:ascii="Calibri" w:hAnsi="Calibri" w:cs="Calibri"/>
+                <w:color w:val="243E15" w:themeColor="accent3" w:themeShade="80"/>
+              </w:rPr>
+              <w:t xml:space="preserve">the business context and environment where the organization operates. In other words, people professional should </w:t>
+            </w:r>
+            <w:r>
+              <w:rPr>
+                <w:rFonts w:ascii="Calibri" w:hAnsi="Calibri" w:cs="Calibri"/>
+                <w:color w:val="243E15" w:themeColor="accent3" w:themeShade="80"/>
+              </w:rPr>
+              <w:lastRenderedPageBreak/>
+              <w:t>think in an outside-in manner (Ulrich, 2019). It means that known about the business and how it operates is not a nice to have knowledge anymore; it as a must.</w:t>
+            </w:r>
+          </w:p>
+          <w:p>
+            <w:pPr>
+              <w:jc w:val="both"/>
+              <w:rPr>
+                <w:rFonts w:ascii="Calibri" w:hAnsi="Calibri" w:cs="Calibri"/>
+                <w:color w:val="243E15" w:themeColor="accent3" w:themeShade="80"/>
+              </w:rPr>
+            </w:pPr>
+            <w:r>
+              <w:rPr>
+                <w:rFonts w:ascii="Calibri" w:hAnsi="Calibri" w:cs="Calibri"/>
+                <w:color w:val="243E15" w:themeColor="accent3" w:themeShade="80"/>
+              </w:rPr>
+              <w:t xml:space="preserve"> </w:t>
+            </w:r>
+            <w:r>
+              <w:rPr>
+                <w:rFonts w:ascii="Calibri" w:hAnsi="Calibri" w:cs="Calibri"/>
+                <w:color w:val="243E15" w:themeColor="accent3" w:themeShade="80"/>
+              </w:rPr>
+              <w:t xml:space="preserve">  </w:t>
+            </w:r>
+          </w:p>
+          <w:p>
+            <w:pPr>
+              <w:jc w:val="both"/>
+              <w:rPr>
+                <w:rFonts w:ascii="Calibri" w:hAnsi="Calibri" w:cs="Calibri"/>
+                <w:color w:val="243E15" w:themeColor="accent3" w:themeShade="80"/>
+              </w:rPr>
+            </w:pPr>
+            <w:r>
+              <w:rPr>
+                <w:rFonts w:ascii="Calibri" w:hAnsi="Calibri" w:cs="Calibri"/>
+                <w:color w:val="243E15" w:themeColor="accent3" w:themeShade="80"/>
+              </w:rPr>
+              <w:t>Additionally, in a world that is driven by data, and with the evidence-based practice, people professional should consider how important data analytics is and how it can impact decision making and evidence-based practice.</w:t>
+            </w:r>
+          </w:p>
+          <w:p>
+            <w:pPr>
+              <w:jc w:val="both"/>
+              <w:rPr>
+                <w:rFonts w:ascii="Calibri" w:hAnsi="Calibri" w:cs="Calibri"/>
+                <w:color w:val="243E15" w:themeColor="accent3" w:themeShade="80"/>
+              </w:rPr>
+            </w:pPr>
+          </w:p>
+          <w:p>
+            <w:pPr>
+              <w:jc w:val="both"/>
+              <w:rPr>
+                <w:rFonts w:ascii="Calibri" w:hAnsi="Calibri" w:cs="Calibri"/>
+                <w:color w:val="243E15" w:themeColor="accent3" w:themeShade="80"/>
+              </w:rPr>
+            </w:pPr>
+            <w:r>
+              <w:rPr>
+                <w:rFonts w:ascii="Calibri" w:hAnsi="Calibri" w:cs="Calibri"/>
+                <w:color w:val="243E15" w:themeColor="accent3" w:themeShade="80"/>
+              </w:rPr>
+              <w:t>Therefore, my own CPD has been updated to match the newly required skills and knowledge in two different ways:</w:t>
+            </w:r>
+          </w:p>
+          <w:p>
+            <w:pPr>
+              <w:pStyle w:val="ListParagraph"/>
+              <w:numPr>
+                <w:ilvl w:val="0"/>
+                <w:numId w:val="49"/>
+              </w:numPr>
+              <w:jc w:val="both"/>
+              <w:rPr>
+                <w:rFonts w:ascii="Calibri" w:hAnsi="Calibri" w:cs="Calibri"/>
+                <w:color w:val="243E15" w:themeColor="accent3" w:themeShade="80"/>
+              </w:rPr>
+            </w:pPr>
+            <w:r>
+              <w:rPr>
+                <w:rFonts w:ascii="Calibri" w:hAnsi="Calibri" w:cs="Calibri"/>
+                <w:color w:val="243E15" w:themeColor="accent3" w:themeShade="80"/>
+              </w:rPr>
+              <w:t xml:space="preserve">Understanding the business environment and context is a crucial knowledge area where I am now keen to learn. Knowledge areas like finance terminology and its impact on business, marketing the business and that can be utilized to enhance employer branding, and </w:t>
+            </w:r>
+            <w:r>
+              <w:rPr>
+                <w:rFonts w:ascii="Calibri" w:hAnsi="Calibri" w:cs="Calibri"/>
+                <w:color w:val="243E15" w:themeColor="accent3" w:themeShade="80"/>
+              </w:rPr>
+              <w:t>strategic planning and its impact on people professional function.</w:t>
+            </w:r>
+          </w:p>
+          <w:p>
+            <w:pPr>
+              <w:pStyle w:val="ListParagraph"/>
+              <w:numPr>
+                <w:ilvl w:val="0"/>
+                <w:numId w:val="49"/>
+              </w:numPr>
+              <w:jc w:val="both"/>
+              <w:rPr>
+                <w:rFonts w:ascii="Calibri" w:hAnsi="Calibri" w:cs="Calibri"/>
+                <w:color w:val="243E15" w:themeColor="accent3" w:themeShade="80"/>
+              </w:rPr>
+            </w:pPr>
+            <w:r>
+              <w:rPr>
+                <w:rFonts w:ascii="Calibri" w:hAnsi="Calibri" w:cs="Calibri"/>
+                <w:color w:val="243E15" w:themeColor="accent3" w:themeShade="80"/>
+              </w:rPr>
+              <w:t>The business is now speaking with the data to inform decision-making. Therefore, a new item has been added to my CPD which is data and people analytics. I should have analytical eye and learn how the data is analysed and visualized to inform decision-making.</w:t>
+            </w:r>
           </w:p>
         </w:tc>
       </w:tr>
@@ -13008,19 +13064,15 @@
               <w:jc w:val="both"/>
               <w:rPr>
                 <w:rFonts w:ascii="Calibri" w:hAnsi="Calibri" w:cs="Calibri"/>
-                <w:i/>
-                <w:iCs/>
-                <w:color w:val="243E15" w:themeColor="accent3" w:themeShade="80"/>
-              </w:rPr>
-            </w:pPr>
-            <w:r>
-              <w:rPr>
-                <w:rFonts w:ascii="Calibri" w:hAnsi="Calibri" w:cs="Calibri"/>
-                <w:i/>
-                <w:iCs/>
-                <w:color w:val="243E15" w:themeColor="accent3" w:themeShade="80"/>
-              </w:rPr>
-              <w:t>Type here…</w:t>
+                <w:color w:val="243E15" w:themeColor="accent3" w:themeShade="80"/>
+              </w:rPr>
+            </w:pPr>
+            <w:r>
+              <w:rPr>
+                <w:rFonts w:ascii="Calibri" w:hAnsi="Calibri" w:cs="Calibri"/>
+                <w:color w:val="243E15" w:themeColor="accent3" w:themeShade="80"/>
+              </w:rPr>
+              <w:t>I have received feedback from two colleagues I work with; it is summarized as follows:</w:t>
             </w:r>
           </w:p>
           <w:p>
@@ -13028,12 +13080,256 @@
               <w:jc w:val="both"/>
               <w:rPr>
                 <w:rFonts w:ascii="Calibri" w:hAnsi="Calibri" w:cs="Calibri"/>
-                <w:b/>
-                <w:bCs/>
-                <w:sz w:val="20"/>
-                <w:szCs w:val="20"/>
-              </w:rPr>
-            </w:pPr>
+                <w:color w:val="243E15" w:themeColor="accent3" w:themeShade="80"/>
+                <w:u w:val="single"/>
+              </w:rPr>
+            </w:pPr>
+            <w:r>
+              <w:rPr>
+                <w:rFonts w:ascii="Calibri" w:hAnsi="Calibri" w:cs="Calibri"/>
+                <w:color w:val="243E15" w:themeColor="accent3" w:themeShade="80"/>
+                <w:u w:val="single"/>
+              </w:rPr>
+              <w:t>A colleague</w:t>
+            </w:r>
+            <w:r>
+              <w:rPr>
+                <w:rFonts w:ascii="Calibri" w:hAnsi="Calibri" w:cs="Calibri"/>
+                <w:color w:val="243E15" w:themeColor="accent3" w:themeShade="80"/>
+                <w:u w:val="single"/>
+              </w:rPr>
+              <w:t xml:space="preserve"> (PMO office)</w:t>
+            </w:r>
+            <w:r>
+              <w:rPr>
+                <w:rFonts w:ascii="Calibri" w:hAnsi="Calibri" w:cs="Calibri"/>
+                <w:color w:val="243E15" w:themeColor="accent3" w:themeShade="80"/>
+                <w:u w:val="single"/>
+              </w:rPr>
+              <w:t>:</w:t>
+            </w:r>
+          </w:p>
+          <w:p>
+            <w:pPr>
+              <w:jc w:val="both"/>
+              <w:rPr>
+                <w:rFonts w:ascii="Calibri" w:hAnsi="Calibri" w:cs="Calibri"/>
+                <w:color w:val="243E15" w:themeColor="accent3" w:themeShade="80"/>
+              </w:rPr>
+            </w:pPr>
+            <w:r>
+              <w:rPr>
+                <w:rFonts w:ascii="Calibri" w:hAnsi="Calibri" w:cs="Calibri"/>
+                <w:color w:val="243E15" w:themeColor="accent3" w:themeShade="80"/>
+              </w:rPr>
+              <w:t>I am always there for helping my colleagues should anybody needs help, and I always respect everybody regardless of their tier. I tend to value people and deal with them professionally so that I gained trust from those I worked with. However, I lack delegation skill or simply saying no when I cannot do something. Lack of delegation was a clear weakness area. My colleague advised me to read about Covey’s matrix and stakeholder management to prioritize my work and be more effective.</w:t>
+            </w:r>
+          </w:p>
+          <w:p>
+            <w:pPr>
+              <w:jc w:val="both"/>
+              <w:rPr>
+                <w:rFonts w:ascii="Calibri" w:hAnsi="Calibri" w:cs="Calibri"/>
+                <w:color w:val="243E15" w:themeColor="accent3" w:themeShade="80"/>
+                <w:u w:val="single"/>
+              </w:rPr>
+            </w:pPr>
+            <w:r>
+              <w:rPr>
+                <w:rFonts w:ascii="Calibri" w:hAnsi="Calibri" w:cs="Calibri"/>
+                <w:color w:val="243E15" w:themeColor="accent3" w:themeShade="80"/>
+                <w:u w:val="single"/>
+              </w:rPr>
+              <w:t>A Colleague (HR)</w:t>
+            </w:r>
+            <w:r>
+              <w:rPr>
+                <w:rFonts w:ascii="Calibri" w:hAnsi="Calibri" w:cs="Calibri"/>
+                <w:color w:val="243E15" w:themeColor="accent3" w:themeShade="80"/>
+                <w:u w:val="single"/>
+              </w:rPr>
+              <w:t>:</w:t>
+            </w:r>
+          </w:p>
+          <w:p>
+            <w:pPr>
+              <w:jc w:val="both"/>
+              <w:rPr>
+                <w:rFonts w:ascii="Calibri" w:hAnsi="Calibri" w:cs="Calibri"/>
+                <w:color w:val="243E15" w:themeColor="accent3" w:themeShade="80"/>
+              </w:rPr>
+            </w:pPr>
+            <w:r>
+              <w:rPr>
+                <w:rFonts w:ascii="Calibri" w:hAnsi="Calibri" w:cs="Calibri"/>
+                <w:color w:val="243E15" w:themeColor="accent3" w:themeShade="80"/>
+              </w:rPr>
+              <w:t xml:space="preserve">My second colleague is admired by my passion for learning and continuous development. He also sees my courage to admit mistakes is a great plus. According to him, my weakness area is about expressing my ideas and having a professional courage to influence others. </w:t>
+            </w:r>
+            <w:r>
+              <w:rPr>
+                <w:rFonts w:ascii="Calibri" w:hAnsi="Calibri" w:cs="Calibri"/>
+                <w:color w:val="243E15" w:themeColor="accent3" w:themeShade="80"/>
+              </w:rPr>
+              <w:t>He also advised me to work on conflict resolution skill as I tend to have avoidance approach.</w:t>
+            </w:r>
+          </w:p>
+          <w:p>
+            <w:pPr>
+              <w:jc w:val="both"/>
+              <w:rPr>
+                <w:rFonts w:ascii="Calibri" w:hAnsi="Calibri" w:cs="Calibri"/>
+                <w:color w:val="243E15" w:themeColor="accent3" w:themeShade="80"/>
+              </w:rPr>
+            </w:pPr>
+          </w:p>
+          <w:p>
+            <w:pPr>
+              <w:jc w:val="both"/>
+              <w:rPr>
+                <w:rFonts w:ascii="Calibri" w:hAnsi="Calibri" w:cs="Calibri"/>
+                <w:color w:val="243E15" w:themeColor="accent3" w:themeShade="80"/>
+              </w:rPr>
+            </w:pPr>
+            <w:r>
+              <w:rPr>
+                <w:rFonts w:ascii="Calibri" w:hAnsi="Calibri" w:cs="Calibri"/>
+                <w:color w:val="243E15" w:themeColor="accent3" w:themeShade="80"/>
+              </w:rPr>
+              <w:t xml:space="preserve">As for my self-assessment, I believe my own strengths, weakness, and areas of development are as follows: </w:t>
+            </w:r>
+          </w:p>
+          <w:p>
+            <w:pPr>
+              <w:jc w:val="both"/>
+              <w:rPr>
+                <w:rFonts w:ascii="Calibri" w:hAnsi="Calibri" w:cs="Calibri"/>
+                <w:color w:val="243E15" w:themeColor="accent3" w:themeShade="80"/>
+              </w:rPr>
+            </w:pPr>
+          </w:p>
+          <w:p>
+            <w:pPr>
+              <w:jc w:val="both"/>
+              <w:rPr>
+                <w:rFonts w:ascii="Calibri" w:hAnsi="Calibri" w:cs="Calibri"/>
+                <w:color w:val="243E15" w:themeColor="accent3" w:themeShade="80"/>
+                <w:u w:val="single"/>
+              </w:rPr>
+            </w:pPr>
+            <w:r>
+              <w:rPr>
+                <w:rFonts w:ascii="Calibri" w:hAnsi="Calibri" w:cs="Calibri"/>
+                <w:color w:val="243E15" w:themeColor="accent3" w:themeShade="80"/>
+                <w:u w:val="single"/>
+              </w:rPr>
+              <w:t xml:space="preserve">Strength: </w:t>
+            </w:r>
+          </w:p>
+          <w:p>
+            <w:pPr>
+              <w:jc w:val="both"/>
+              <w:rPr>
+                <w:rFonts w:ascii="Calibri" w:hAnsi="Calibri" w:cs="Calibri"/>
+                <w:color w:val="243E15" w:themeColor="accent3" w:themeShade="80"/>
+              </w:rPr>
+            </w:pPr>
+            <w:r>
+              <w:rPr>
+                <w:rFonts w:ascii="Calibri" w:hAnsi="Calibri" w:cs="Calibri"/>
+                <w:color w:val="243E15" w:themeColor="accent3" w:themeShade="80"/>
+              </w:rPr>
+              <w:t xml:space="preserve">I work inclusively with all people and respect them regardless of their age, gender, seniority </w:t>
+            </w:r>
+            <w:r>
+              <w:rPr>
+                <w:rFonts w:ascii="Calibri" w:hAnsi="Calibri" w:cs="Calibri"/>
+                <w:color w:val="243E15" w:themeColor="accent3" w:themeShade="80"/>
+              </w:rPr>
+              <w:t>level.</w:t>
+            </w:r>
+            <w:r>
+              <w:rPr>
+                <w:rFonts w:ascii="Calibri" w:hAnsi="Calibri" w:cs="Calibri"/>
+                <w:color w:val="243E15" w:themeColor="accent3" w:themeShade="80"/>
+              </w:rPr>
+              <w:t xml:space="preserve"> </w:t>
+            </w:r>
+            <w:r>
+              <w:rPr>
+                <w:rFonts w:ascii="Calibri" w:hAnsi="Calibri" w:cs="Calibri"/>
+                <w:color w:val="243E15" w:themeColor="accent3" w:themeShade="80"/>
+              </w:rPr>
+              <w:t>I reached out to several employees in an inclusive way.</w:t>
+            </w:r>
+          </w:p>
+          <w:p>
+            <w:pPr>
+              <w:jc w:val="both"/>
+              <w:rPr>
+                <w:rFonts w:ascii="Calibri" w:hAnsi="Calibri" w:cs="Calibri"/>
+                <w:color w:val="243E15" w:themeColor="accent3" w:themeShade="80"/>
+                <w:u w:val="single"/>
+              </w:rPr>
+            </w:pPr>
+            <w:r>
+              <w:rPr>
+                <w:rFonts w:ascii="Calibri" w:hAnsi="Calibri" w:cs="Calibri"/>
+                <w:color w:val="243E15" w:themeColor="accent3" w:themeShade="80"/>
+                <w:u w:val="single"/>
+              </w:rPr>
+              <w:t>Weakness:</w:t>
+            </w:r>
+          </w:p>
+          <w:p>
+            <w:pPr>
+              <w:jc w:val="both"/>
+              <w:rPr>
+                <w:rFonts w:ascii="Calibri" w:hAnsi="Calibri" w:cs="Calibri"/>
+                <w:color w:val="243E15" w:themeColor="accent3" w:themeShade="80"/>
+              </w:rPr>
+            </w:pPr>
+            <w:r>
+              <w:rPr>
+                <w:rFonts w:ascii="Calibri" w:hAnsi="Calibri" w:cs="Calibri"/>
+                <w:color w:val="243E15" w:themeColor="accent3" w:themeShade="80"/>
+              </w:rPr>
+              <w:t>One of my weakness areas is financial literacy. I have limited to no knowledge about finance and financial reporting. It is a clear knowledge area that I should be aware of, at least the basics.</w:t>
+            </w:r>
+          </w:p>
+          <w:p>
+            <w:pPr>
+              <w:jc w:val="both"/>
+              <w:rPr>
+                <w:rFonts w:ascii="Calibri" w:hAnsi="Calibri" w:cs="Calibri"/>
+                <w:color w:val="243E15" w:themeColor="accent3" w:themeShade="80"/>
+                <w:u w:val="single"/>
+              </w:rPr>
+            </w:pPr>
+            <w:r>
+              <w:rPr>
+                <w:rFonts w:ascii="Calibri" w:hAnsi="Calibri" w:cs="Calibri"/>
+                <w:color w:val="243E15" w:themeColor="accent3" w:themeShade="80"/>
+                <w:u w:val="single"/>
+              </w:rPr>
+              <w:t>Area for development:</w:t>
+            </w:r>
+          </w:p>
+          <w:p>
+            <w:pPr>
+              <w:jc w:val="both"/>
+              <w:rPr>
+                <w:rFonts w:ascii="Calibri" w:hAnsi="Calibri" w:cs="Calibri"/>
+                <w:color w:val="243E15" w:themeColor="accent3" w:themeShade="80"/>
+              </w:rPr>
+            </w:pPr>
+            <w:r>
+              <w:rPr>
+                <w:rFonts w:ascii="Calibri" w:hAnsi="Calibri" w:cs="Calibri"/>
+                <w:color w:val="243E15" w:themeColor="accent3" w:themeShade="80"/>
+              </w:rPr>
+              <w:t xml:space="preserve">Because of the new trends of data analysis and people analytics, I should be able to learn how to deal with data and analyse it to deduce information out of it. </w:t>
+            </w:r>
           </w:p>
         </w:tc>
       </w:tr>
@@ -13077,6 +13373,7 @@
                 <w:rFonts w:ascii="Calibri" w:hAnsi="Calibri" w:cs="Calibri"/>
                 <w:color w:val="000000"/>
               </w:rPr>
+              <w:lastRenderedPageBreak/>
               <w:t>Formulate a range of formal and/or informal continuing professional development (CPD) activities to support your learning journey</w:t>
             </w:r>
             <w:r>
@@ -13210,36 +13507,550 @@
               <w:jc w:val="both"/>
               <w:rPr>
                 <w:rFonts w:ascii="Calibri" w:hAnsi="Calibri" w:cs="Calibri"/>
-                <w:i/>
-                <w:iCs/>
-                <w:color w:val="243E15" w:themeColor="accent3" w:themeShade="80"/>
-              </w:rPr>
-            </w:pPr>
-            <w:r>
-              <w:rPr>
-                <w:rFonts w:ascii="Calibri" w:hAnsi="Calibri" w:cs="Calibri"/>
-                <w:i/>
-                <w:iCs/>
-                <w:color w:val="243E15" w:themeColor="accent3" w:themeShade="80"/>
-              </w:rPr>
-              <w:t>Type here…</w:t>
-            </w:r>
-          </w:p>
+                <w:color w:val="243E15" w:themeColor="accent3" w:themeShade="80"/>
+              </w:rPr>
+            </w:pPr>
+          </w:p>
+          <w:tbl>
+            <w:tblPr>
+              <w:tblStyle w:val="TableGrid"/>
+              <w:tblW w:w="0" w:type="auto"/>
+              <w:tblLook w:val="04A0" w:firstRow="1" w:lastRow="0" w:firstColumn="1" w:lastColumn="0" w:noHBand="0" w:noVBand="1"/>
+            </w:tblPr>
+            <w:tblGrid>
+              <w:gridCol w:w="1879"/>
+              <w:gridCol w:w="1879"/>
+              <w:gridCol w:w="1879"/>
+              <w:gridCol w:w="1880"/>
+              <w:gridCol w:w="1880"/>
+            </w:tblGrid>
+            <w:tr>
+              <w:tc>
+                <w:tcPr>
+                  <w:tcW w:w="1879" w:type="dxa"/>
+                </w:tcPr>
+                <w:p>
+                  <w:pPr>
+                    <w:jc w:val="both"/>
+                    <w:rPr>
+                      <w:rFonts w:ascii="Calibri" w:hAnsi="Calibri" w:cs="Calibri"/>
+                      <w:color w:val="243E15" w:themeColor="accent3" w:themeShade="80"/>
+                    </w:rPr>
+                  </w:pPr>
+                  <w:r>
+                    <w:rPr>
+                      <w:rFonts w:ascii="Calibri" w:hAnsi="Calibri" w:cs="Calibri"/>
+                      <w:color w:val="243E15" w:themeColor="accent3" w:themeShade="80"/>
+                    </w:rPr>
+                    <w:t xml:space="preserve">Development need </w:t>
+                  </w:r>
+                </w:p>
+              </w:tc>
+              <w:tc>
+                <w:tcPr>
+                  <w:tcW w:w="1879" w:type="dxa"/>
+                </w:tcPr>
+                <w:p>
+                  <w:pPr>
+                    <w:jc w:val="both"/>
+                    <w:rPr>
+                      <w:rFonts w:ascii="Calibri" w:hAnsi="Calibri" w:cs="Calibri"/>
+                      <w:color w:val="243E15" w:themeColor="accent3" w:themeShade="80"/>
+                    </w:rPr>
+                  </w:pPr>
+                  <w:r>
+                    <w:rPr>
+                      <w:rFonts w:ascii="Calibri" w:hAnsi="Calibri" w:cs="Calibri"/>
+                      <w:color w:val="243E15" w:themeColor="accent3" w:themeShade="80"/>
+                    </w:rPr>
+                    <w:t>Development activity</w:t>
+                  </w:r>
+                </w:p>
+              </w:tc>
+              <w:tc>
+                <w:tcPr>
+                  <w:tcW w:w="1879" w:type="dxa"/>
+                </w:tcPr>
+                <w:p>
+                  <w:pPr>
+                    <w:jc w:val="both"/>
+                    <w:rPr>
+                      <w:rFonts w:ascii="Calibri" w:hAnsi="Calibri" w:cs="Calibri"/>
+                      <w:color w:val="243E15" w:themeColor="accent3" w:themeShade="80"/>
+                    </w:rPr>
+                  </w:pPr>
+                  <w:r>
+                    <w:rPr>
+                      <w:rFonts w:ascii="Calibri" w:hAnsi="Calibri" w:cs="Calibri"/>
+                      <w:color w:val="243E15" w:themeColor="accent3" w:themeShade="80"/>
+                    </w:rPr>
+                    <w:t xml:space="preserve">Why this activity? </w:t>
+                  </w:r>
+                </w:p>
+              </w:tc>
+              <w:tc>
+                <w:tcPr>
+                  <w:tcW w:w="1880" w:type="dxa"/>
+                </w:tcPr>
+                <w:p>
+                  <w:pPr>
+                    <w:jc w:val="both"/>
+                    <w:rPr>
+                      <w:rFonts w:ascii="Calibri" w:hAnsi="Calibri" w:cs="Calibri"/>
+                      <w:color w:val="243E15" w:themeColor="accent3" w:themeShade="80"/>
+                    </w:rPr>
+                  </w:pPr>
+                  <w:r>
+                    <w:rPr>
+                      <w:rFonts w:ascii="Calibri" w:hAnsi="Calibri" w:cs="Calibri"/>
+                      <w:color w:val="243E15" w:themeColor="accent3" w:themeShade="80"/>
+                    </w:rPr>
+                    <w:t>Resources</w:t>
+                  </w:r>
+                </w:p>
+              </w:tc>
+              <w:tc>
+                <w:tcPr>
+                  <w:tcW w:w="1880" w:type="dxa"/>
+                </w:tcPr>
+                <w:p>
+                  <w:pPr>
+                    <w:jc w:val="both"/>
+                    <w:rPr>
+                      <w:rFonts w:ascii="Calibri" w:hAnsi="Calibri" w:cs="Calibri"/>
+                      <w:color w:val="243E15" w:themeColor="accent3" w:themeShade="80"/>
+                    </w:rPr>
+                  </w:pPr>
+                  <w:r>
+                    <w:rPr>
+                      <w:rFonts w:ascii="Calibri" w:hAnsi="Calibri" w:cs="Calibri"/>
+                      <w:color w:val="243E15" w:themeColor="accent3" w:themeShade="80"/>
+                    </w:rPr>
+                    <w:t>Target date</w:t>
+                  </w:r>
+                </w:p>
+              </w:tc>
+            </w:tr>
+            <w:tr>
+              <w:tc>
+                <w:tcPr>
+                  <w:tcW w:w="1879" w:type="dxa"/>
+                </w:tcPr>
+                <w:p>
+                  <w:pPr>
+                    <w:jc w:val="both"/>
+                    <w:rPr>
+                      <w:rFonts w:ascii="Calibri" w:hAnsi="Calibri" w:cs="Calibri"/>
+                      <w:color w:val="243E15" w:themeColor="accent3" w:themeShade="80"/>
+                    </w:rPr>
+                  </w:pPr>
+                  <w:r>
+                    <w:rPr>
+                      <w:rFonts w:ascii="Calibri" w:hAnsi="Calibri" w:cs="Calibri"/>
+                      <w:color w:val="243E15" w:themeColor="accent3" w:themeShade="80"/>
+                    </w:rPr>
+                    <w:t xml:space="preserve">Managing conflicts effectively </w:t>
+                  </w:r>
+                </w:p>
+              </w:tc>
+              <w:tc>
+                <w:tcPr>
+                  <w:tcW w:w="1879" w:type="dxa"/>
+                </w:tcPr>
+                <w:p>
+                  <w:pPr>
+                    <w:pStyle w:val="ListParagraph"/>
+                    <w:numPr>
+                      <w:ilvl w:val="0"/>
+                      <w:numId w:val="48"/>
+                    </w:numPr>
+                    <w:ind w:left="165" w:hanging="141"/>
+                    <w:rPr>
+                      <w:rFonts w:ascii="Calibri" w:hAnsi="Calibri" w:cs="Calibri"/>
+                      <w:color w:val="243E15" w:themeColor="accent3" w:themeShade="80"/>
+                    </w:rPr>
+                  </w:pPr>
+                  <w:r>
+                    <w:rPr>
+                      <w:rFonts w:ascii="Calibri" w:hAnsi="Calibri" w:cs="Calibri"/>
+                      <w:color w:val="243E15" w:themeColor="accent3" w:themeShade="80"/>
+                    </w:rPr>
+                    <w:t xml:space="preserve"> Acquire theoretical knowledge for conflict management available on CIPD website.</w:t>
+                  </w:r>
+                </w:p>
+                <w:p>
+                  <w:pPr>
+                    <w:pStyle w:val="ListParagraph"/>
+                    <w:numPr>
+                      <w:ilvl w:val="0"/>
+                      <w:numId w:val="48"/>
+                    </w:numPr>
+                    <w:ind w:left="165" w:hanging="141"/>
+                    <w:jc w:val="both"/>
+                    <w:rPr>
+                      <w:rFonts w:ascii="Calibri" w:hAnsi="Calibri" w:cs="Calibri"/>
+                      <w:color w:val="243E15" w:themeColor="accent3" w:themeShade="80"/>
+                    </w:rPr>
+                  </w:pPr>
+                  <w:r>
+                    <w:rPr>
+                      <w:rFonts w:ascii="Calibri" w:hAnsi="Calibri" w:cs="Calibri"/>
+                      <w:color w:val="243E15" w:themeColor="accent3" w:themeShade="80"/>
+                    </w:rPr>
+                    <w:t>Shadowing my line manager when managing conflict.</w:t>
+                  </w:r>
+                </w:p>
+              </w:tc>
+              <w:tc>
+                <w:tcPr>
+                  <w:tcW w:w="1879" w:type="dxa"/>
+                </w:tcPr>
+                <w:p>
+                  <w:pPr>
+                    <w:jc w:val="both"/>
+                    <w:rPr>
+                      <w:rFonts w:ascii="Calibri" w:hAnsi="Calibri" w:cs="Calibri"/>
+                      <w:color w:val="243E15" w:themeColor="accent3" w:themeShade="80"/>
+                    </w:rPr>
+                  </w:pPr>
+                  <w:r>
+                    <w:rPr>
+                      <w:rFonts w:ascii="Calibri" w:hAnsi="Calibri" w:cs="Calibri"/>
+                      <w:color w:val="243E15" w:themeColor="accent3" w:themeShade="80"/>
+                    </w:rPr>
+                    <w:t>CIPD website is a peer reviewed and trusted source of information that can give me theoretical background. Additionally, shadowing gives a picture on how to apply knowledge on the ground.</w:t>
+                  </w:r>
+                </w:p>
+              </w:tc>
+              <w:tc>
+                <w:tcPr>
+                  <w:tcW w:w="1880" w:type="dxa"/>
+                </w:tcPr>
+                <w:p>
+                  <w:pPr>
+                    <w:jc w:val="both"/>
+                    <w:rPr>
+                      <w:rFonts w:ascii="Calibri" w:hAnsi="Calibri" w:cs="Calibri"/>
+                      <w:color w:val="243E15" w:themeColor="accent3" w:themeShade="80"/>
+                    </w:rPr>
+                  </w:pPr>
+                  <w:r>
+                    <w:rPr>
+                      <w:rFonts w:ascii="Calibri" w:hAnsi="Calibri" w:cs="Calibri"/>
+                      <w:color w:val="243E15" w:themeColor="accent3" w:themeShade="80"/>
+                    </w:rPr>
+                    <w:t>The needed resources are CIPD membership and the support of my line manager.</w:t>
+                  </w:r>
+                </w:p>
+              </w:tc>
+              <w:tc>
+                <w:tcPr>
+                  <w:tcW w:w="1880" w:type="dxa"/>
+                </w:tcPr>
+                <w:p>
+                  <w:pPr>
+                    <w:rPr>
+                      <w:rFonts w:ascii="Calibri" w:hAnsi="Calibri" w:cs="Calibri"/>
+                      <w:color w:val="243E15" w:themeColor="accent3" w:themeShade="80"/>
+                    </w:rPr>
+                  </w:pPr>
+                  <w:r>
+                    <w:rPr>
+                      <w:rFonts w:ascii="Calibri" w:hAnsi="Calibri" w:cs="Calibri"/>
+                      <w:color w:val="243E15" w:themeColor="accent3" w:themeShade="80"/>
+                    </w:rPr>
+                    <w:t>2 weeks of reading for theoretical knowledge, and the practical training would be arranged with my line manager. The target date to finish by the end of 2023.</w:t>
+                  </w:r>
+                </w:p>
+              </w:tc>
+            </w:tr>
+            <w:tr>
+              <w:tc>
+                <w:tcPr>
+                  <w:tcW w:w="1879" w:type="dxa"/>
+                </w:tcPr>
+                <w:p>
+                  <w:pPr>
+                    <w:jc w:val="both"/>
+                    <w:rPr>
+                      <w:rFonts w:ascii="Calibri" w:hAnsi="Calibri" w:cs="Calibri"/>
+                      <w:color w:val="243E15" w:themeColor="accent3" w:themeShade="80"/>
+                    </w:rPr>
+                  </w:pPr>
+                  <w:r>
+                    <w:rPr>
+                      <w:rFonts w:ascii="Calibri" w:hAnsi="Calibri" w:cs="Calibri"/>
+                      <w:color w:val="243E15" w:themeColor="accent3" w:themeShade="80"/>
+                    </w:rPr>
+                    <w:t>Data analysis</w:t>
+                  </w:r>
+                </w:p>
+              </w:tc>
+              <w:tc>
+                <w:tcPr>
+                  <w:tcW w:w="1879" w:type="dxa"/>
+                </w:tcPr>
+                <w:p>
+                  <w:pPr>
+                    <w:jc w:val="both"/>
+                    <w:rPr>
+                      <w:rFonts w:ascii="Calibri" w:hAnsi="Calibri" w:cs="Calibri"/>
+                      <w:color w:val="243E15" w:themeColor="accent3" w:themeShade="80"/>
+                    </w:rPr>
+                  </w:pPr>
+                  <w:r>
+                    <w:rPr>
+                      <w:rFonts w:ascii="Calibri" w:hAnsi="Calibri" w:cs="Calibri"/>
+                      <w:color w:val="243E15" w:themeColor="accent3" w:themeShade="80"/>
+                    </w:rPr>
+                    <w:t xml:space="preserve">Attending Google data analytics professional certificate online with </w:t>
+                  </w:r>
+                  <w:proofErr w:type="spellStart"/>
+                  <w:r>
+                    <w:rPr>
+                      <w:rFonts w:ascii="Calibri" w:hAnsi="Calibri" w:cs="Calibri"/>
+                      <w:color w:val="243E15" w:themeColor="accent3" w:themeShade="80"/>
+                    </w:rPr>
+                    <w:t>coursera</w:t>
+                  </w:r>
+                  <w:proofErr w:type="spellEnd"/>
+                  <w:r>
+                    <w:rPr>
+                      <w:rFonts w:ascii="Calibri" w:hAnsi="Calibri" w:cs="Calibri"/>
+                      <w:color w:val="243E15" w:themeColor="accent3" w:themeShade="80"/>
+                    </w:rPr>
+                    <w:t xml:space="preserve">. </w:t>
+                  </w:r>
+                </w:p>
+              </w:tc>
+              <w:tc>
+                <w:tcPr>
+                  <w:tcW w:w="1879" w:type="dxa"/>
+                </w:tcPr>
+                <w:p>
+                  <w:pPr>
+                    <w:rPr>
+                      <w:rFonts w:ascii="Calibri" w:hAnsi="Calibri" w:cs="Calibri"/>
+                      <w:color w:val="243E15" w:themeColor="accent3" w:themeShade="80"/>
+                    </w:rPr>
+                  </w:pPr>
+                  <w:r>
+                    <w:rPr>
+                      <w:rFonts w:ascii="Calibri" w:hAnsi="Calibri" w:cs="Calibri"/>
+                      <w:color w:val="243E15" w:themeColor="accent3" w:themeShade="80"/>
+                    </w:rPr>
+                    <w:t xml:space="preserve">Coursera is an online platform that I can use according to my pace. It enables me to learn something else in parallel.  </w:t>
+                  </w:r>
+                </w:p>
+              </w:tc>
+              <w:tc>
+                <w:tcPr>
+                  <w:tcW w:w="1880" w:type="dxa"/>
+                </w:tcPr>
+                <w:p>
+                  <w:pPr>
+                    <w:rPr>
+                      <w:rFonts w:ascii="Calibri" w:hAnsi="Calibri" w:cs="Calibri"/>
+                      <w:color w:val="243E15" w:themeColor="accent3" w:themeShade="80"/>
+                    </w:rPr>
+                  </w:pPr>
+                  <w:r>
+                    <w:rPr>
+                      <w:rFonts w:ascii="Calibri" w:hAnsi="Calibri" w:cs="Calibri"/>
+                      <w:color w:val="243E15" w:themeColor="accent3" w:themeShade="80"/>
+                    </w:rPr>
+                    <w:t>An online course which is available anytime and anywhere.</w:t>
+                  </w:r>
+                </w:p>
+              </w:tc>
+              <w:tc>
+                <w:tcPr>
+                  <w:tcW w:w="1880" w:type="dxa"/>
+                </w:tcPr>
+                <w:p>
+                  <w:pPr>
+                    <w:jc w:val="both"/>
+                    <w:rPr>
+                      <w:rFonts w:ascii="Calibri" w:hAnsi="Calibri" w:cs="Calibri"/>
+                      <w:color w:val="243E15" w:themeColor="accent3" w:themeShade="80"/>
+                    </w:rPr>
+                  </w:pPr>
+                  <w:r>
+                    <w:rPr>
+                      <w:rFonts w:ascii="Calibri" w:hAnsi="Calibri" w:cs="Calibri"/>
+                      <w:color w:val="243E15" w:themeColor="accent3" w:themeShade="80"/>
+                    </w:rPr>
+                    <w:t>It takes up to 6 months. I would finish it by end of June 2024.</w:t>
+                  </w:r>
+                </w:p>
+              </w:tc>
+            </w:tr>
+            <w:tr>
+              <w:tc>
+                <w:tcPr>
+                  <w:tcW w:w="1879" w:type="dxa"/>
+                </w:tcPr>
+                <w:p>
+                  <w:pPr>
+                    <w:jc w:val="both"/>
+                    <w:rPr>
+                      <w:rFonts w:ascii="Calibri" w:hAnsi="Calibri" w:cs="Calibri"/>
+                      <w:color w:val="243E15" w:themeColor="accent3" w:themeShade="80"/>
+                    </w:rPr>
+                  </w:pPr>
+                  <w:r>
+                    <w:rPr>
+                      <w:rFonts w:ascii="Calibri" w:hAnsi="Calibri" w:cs="Calibri"/>
+                      <w:color w:val="243E15" w:themeColor="accent3" w:themeShade="80"/>
+                    </w:rPr>
+                    <w:t xml:space="preserve">Financial Literacy </w:t>
+                  </w:r>
+                </w:p>
+              </w:tc>
+              <w:tc>
+                <w:tcPr>
+                  <w:tcW w:w="1879" w:type="dxa"/>
+                </w:tcPr>
+                <w:p>
+                  <w:pPr>
+                    <w:jc w:val="both"/>
+                    <w:rPr>
+                      <w:rFonts w:ascii="Calibri" w:hAnsi="Calibri" w:cs="Calibri"/>
+                      <w:color w:val="243E15" w:themeColor="accent3" w:themeShade="80"/>
+                    </w:rPr>
+                  </w:pPr>
+                  <w:r>
+                    <w:rPr>
+                      <w:rFonts w:ascii="Calibri" w:hAnsi="Calibri" w:cs="Calibri"/>
+                      <w:color w:val="243E15" w:themeColor="accent3" w:themeShade="80"/>
+                    </w:rPr>
+                    <w:t>Formal physical course nearby.</w:t>
+                  </w:r>
+                </w:p>
+              </w:tc>
+              <w:tc>
+                <w:tcPr>
+                  <w:tcW w:w="1879" w:type="dxa"/>
+                </w:tcPr>
+                <w:p>
+                  <w:pPr>
+                    <w:jc w:val="both"/>
+                    <w:rPr>
+                      <w:rFonts w:ascii="Calibri" w:hAnsi="Calibri" w:cs="Calibri"/>
+                      <w:color w:val="243E15" w:themeColor="accent3" w:themeShade="80"/>
+                    </w:rPr>
+                  </w:pPr>
+                  <w:r>
+                    <w:rPr>
+                      <w:rFonts w:ascii="Calibri" w:hAnsi="Calibri" w:cs="Calibri"/>
+                      <w:color w:val="243E15" w:themeColor="accent3" w:themeShade="80"/>
+                    </w:rPr>
+                    <w:t>Due to absence of any financial knowledge, I need some guidance from a tutor.</w:t>
+                  </w:r>
+                </w:p>
+              </w:tc>
+              <w:tc>
+                <w:tcPr>
+                  <w:tcW w:w="1880" w:type="dxa"/>
+                </w:tcPr>
+                <w:p>
+                  <w:pPr>
+                    <w:jc w:val="both"/>
+                    <w:rPr>
+                      <w:rFonts w:ascii="Calibri" w:hAnsi="Calibri" w:cs="Calibri"/>
+                      <w:color w:val="243E15" w:themeColor="accent3" w:themeShade="80"/>
+                    </w:rPr>
+                  </w:pPr>
+                  <w:r>
+                    <w:rPr>
+                      <w:rFonts w:ascii="Calibri" w:hAnsi="Calibri" w:cs="Calibri"/>
+                      <w:color w:val="243E15" w:themeColor="accent3" w:themeShade="80"/>
+                    </w:rPr>
+                    <w:t>The tuition fees, and time to study.</w:t>
+                  </w:r>
+                </w:p>
+              </w:tc>
+              <w:tc>
+                <w:tcPr>
+                  <w:tcW w:w="1880" w:type="dxa"/>
+                </w:tcPr>
+                <w:p>
+                  <w:pPr>
+                    <w:jc w:val="both"/>
+                    <w:rPr>
+                      <w:rFonts w:ascii="Calibri" w:hAnsi="Calibri" w:cs="Calibri"/>
+                      <w:color w:val="243E15" w:themeColor="accent3" w:themeShade="80"/>
+                    </w:rPr>
+                  </w:pPr>
+                  <w:r>
+                    <w:rPr>
+                      <w:rFonts w:ascii="Calibri" w:hAnsi="Calibri" w:cs="Calibri"/>
+                      <w:color w:val="243E15" w:themeColor="accent3" w:themeShade="80"/>
+                    </w:rPr>
+                    <w:t>By the end of September 2024, I would have finished the course.</w:t>
+                  </w:r>
+                </w:p>
+              </w:tc>
+            </w:tr>
+          </w:tbl>
           <w:p>
             <w:pPr>
               <w:jc w:val="both"/>
               <w:rPr>
                 <w:rFonts w:ascii="Calibri" w:hAnsi="Calibri" w:cs="Calibri"/>
-                <w:b/>
-                <w:bCs/>
-                <w:sz w:val="20"/>
-                <w:szCs w:val="20"/>
+                <w:color w:val="243E15" w:themeColor="accent3" w:themeShade="80"/>
+              </w:rPr>
+            </w:pPr>
+          </w:p>
+          <w:p>
+            <w:pPr>
+              <w:jc w:val="both"/>
+              <w:rPr>
+                <w:rFonts w:ascii="Calibri" w:hAnsi="Calibri" w:cs="Calibri"/>
+                <w:color w:val="243E15" w:themeColor="accent3" w:themeShade="80"/>
+              </w:rPr>
+            </w:pPr>
+          </w:p>
+          <w:p>
+            <w:pPr>
+              <w:jc w:val="both"/>
+              <w:rPr>
+                <w:rFonts w:ascii="Calibri" w:hAnsi="Calibri" w:cs="Calibri"/>
+                <w:color w:val="243E15" w:themeColor="accent3" w:themeShade="80"/>
               </w:rPr>
             </w:pPr>
           </w:p>
         </w:tc>
       </w:tr>
     </w:tbl>
+    <w:p>
+      <w:pPr>
+        <w:spacing w:line="240" w:lineRule="auto"/>
+        <w:rPr>
+          <w:rFonts w:ascii="Calibri" w:eastAsia="Arial" w:hAnsi="Calibri" w:cs="Calibri"/>
+          <w:color w:val="004146"/>
+          <w:sz w:val="32"/>
+        </w:rPr>
+      </w:pPr>
+    </w:p>
+    <w:p>
+      <w:pPr>
+        <w:spacing w:line="240" w:lineRule="auto"/>
+        <w:rPr>
+          <w:rFonts w:ascii="Calibri" w:eastAsia="Arial" w:hAnsi="Calibri" w:cs="Calibri"/>
+          <w:color w:val="004146"/>
+          <w:sz w:val="32"/>
+        </w:rPr>
+      </w:pPr>
+      <w:r>
+        <w:rPr>
+          <w:rFonts w:ascii="Calibri" w:eastAsia="Arial" w:hAnsi="Calibri" w:cs="Calibri"/>
+          <w:color w:val="004146"/>
+          <w:sz w:val="32"/>
+        </w:rPr>
+        <w:br w:type="page"/>
+      </w:r>
+    </w:p>
     <w:p>
       <w:pPr>
         <w:spacing w:line="240" w:lineRule="auto"/>
@@ -13402,32 +14213,1062 @@
               <w:jc w:val="both"/>
               <w:rPr>
                 <w:rFonts w:ascii="Calibri" w:hAnsi="Calibri" w:cs="Calibri"/>
+                <w:color w:val="243E15" w:themeColor="accent3" w:themeShade="80"/>
+              </w:rPr>
+            </w:pPr>
+          </w:p>
+          <w:p>
+            <w:pPr>
+              <w:jc w:val="both"/>
+              <w:rPr>
+                <w:rFonts w:ascii="Calibri" w:hAnsi="Calibri" w:cs="Calibri"/>
+                <w:color w:val="243E15" w:themeColor="accent3" w:themeShade="80"/>
+              </w:rPr>
+            </w:pPr>
+          </w:p>
+          <w:tbl>
+            <w:tblPr>
+              <w:tblStyle w:val="TableGrid"/>
+              <w:tblW w:w="0" w:type="auto"/>
+              <w:tblLook w:val="04A0" w:firstRow="1" w:lastRow="0" w:firstColumn="1" w:lastColumn="0" w:noHBand="0" w:noVBand="1"/>
+            </w:tblPr>
+            <w:tblGrid>
+              <w:gridCol w:w="1659"/>
+              <w:gridCol w:w="1799"/>
+              <w:gridCol w:w="1725"/>
+              <w:gridCol w:w="2421"/>
+              <w:gridCol w:w="1793"/>
+            </w:tblGrid>
+            <w:tr>
+              <w:tc>
+                <w:tcPr>
+                  <w:tcW w:w="1879" w:type="dxa"/>
+                </w:tcPr>
+                <w:p>
+                  <w:pPr>
+                    <w:rPr>
+                      <w:rFonts w:ascii="Calibri" w:hAnsi="Calibri" w:cs="Calibri"/>
+                      <w:b/>
+                      <w:bCs/>
+                      <w:color w:val="243E15" w:themeColor="accent3" w:themeShade="80"/>
+                    </w:rPr>
+                  </w:pPr>
+                  <w:r>
+                    <w:rPr>
+                      <w:rFonts w:ascii="Calibri" w:hAnsi="Calibri" w:cs="Calibri"/>
+                      <w:b/>
+                      <w:bCs/>
+                      <w:color w:val="243E15" w:themeColor="accent3" w:themeShade="80"/>
+                    </w:rPr>
+                    <w:t>Date</w:t>
+                  </w:r>
+                </w:p>
+              </w:tc>
+              <w:tc>
+                <w:tcPr>
+                  <w:tcW w:w="1879" w:type="dxa"/>
+                </w:tcPr>
+                <w:p>
+                  <w:pPr>
+                    <w:rPr>
+                      <w:rFonts w:ascii="Calibri" w:hAnsi="Calibri" w:cs="Calibri"/>
+                      <w:b/>
+                      <w:bCs/>
+                      <w:color w:val="243E15" w:themeColor="accent3" w:themeShade="80"/>
+                    </w:rPr>
+                  </w:pPr>
+                  <w:r>
+                    <w:rPr>
+                      <w:rFonts w:ascii="Calibri" w:hAnsi="Calibri" w:cs="Calibri"/>
+                      <w:b/>
+                      <w:bCs/>
+                      <w:color w:val="243E15" w:themeColor="accent3" w:themeShade="80"/>
+                    </w:rPr>
+                    <w:t>CPD Activity (what did you do?)</w:t>
+                  </w:r>
+                </w:p>
+              </w:tc>
+              <w:tc>
+                <w:tcPr>
+                  <w:tcW w:w="1879" w:type="dxa"/>
+                </w:tcPr>
+                <w:p>
+                  <w:pPr>
+                    <w:rPr>
+                      <w:rFonts w:ascii="Calibri" w:hAnsi="Calibri" w:cs="Calibri"/>
+                      <w:b/>
+                      <w:bCs/>
+                      <w:color w:val="243E15" w:themeColor="accent3" w:themeShade="80"/>
+                    </w:rPr>
+                  </w:pPr>
+                  <w:r>
+                    <w:rPr>
+                      <w:rFonts w:ascii="Calibri" w:hAnsi="Calibri" w:cs="Calibri"/>
+                      <w:b/>
+                      <w:bCs/>
+                      <w:color w:val="243E15" w:themeColor="accent3" w:themeShade="80"/>
+                    </w:rPr>
+                    <w:t>Why I have chosen this activity</w:t>
+                  </w:r>
+                </w:p>
+              </w:tc>
+              <w:tc>
+                <w:tcPr>
+                  <w:tcW w:w="1880" w:type="dxa"/>
+                </w:tcPr>
+                <w:p>
+                  <w:pPr>
+                    <w:rPr>
+                      <w:rFonts w:ascii="Calibri" w:hAnsi="Calibri" w:cs="Calibri"/>
+                      <w:b/>
+                      <w:bCs/>
+                      <w:color w:val="243E15" w:themeColor="accent3" w:themeShade="80"/>
+                      <w:szCs w:val="22"/>
+                    </w:rPr>
+                  </w:pPr>
+                  <w:r>
+                    <w:rPr>
+                      <w:rFonts w:ascii="Calibri" w:hAnsi="Calibri" w:cs="Calibri"/>
+                      <w:b/>
+                      <w:bCs/>
+                      <w:color w:val="243E15" w:themeColor="accent3" w:themeShade="80"/>
+                      <w:szCs w:val="22"/>
+                    </w:rPr>
+                    <w:t>Impacts of this CPD on my behaviour/performance</w:t>
+                  </w:r>
+                </w:p>
+                <w:p>
+                  <w:pPr>
+                    <w:rPr>
+                      <w:rFonts w:ascii="Calibri" w:hAnsi="Calibri" w:cs="Calibri"/>
+                      <w:b/>
+                      <w:bCs/>
+                      <w:color w:val="243E15" w:themeColor="accent3" w:themeShade="80"/>
+                    </w:rPr>
+                  </w:pPr>
+                  <w:r>
+                    <w:rPr>
+                      <w:rFonts w:ascii="Calibri" w:hAnsi="Calibri" w:cs="Calibri"/>
+                      <w:b/>
+                      <w:bCs/>
+                      <w:color w:val="243E15" w:themeColor="accent3" w:themeShade="80"/>
+                    </w:rPr>
+                    <w:t>How will this impact the way I will approach situations in the future?</w:t>
+                  </w:r>
+                </w:p>
+              </w:tc>
+              <w:tc>
+                <w:tcPr>
+                  <w:tcW w:w="1880" w:type="dxa"/>
+                </w:tcPr>
+                <w:p>
+                  <w:pPr>
+                    <w:rPr>
+                      <w:rFonts w:ascii="Calibri" w:hAnsi="Calibri" w:cs="Calibri"/>
+                      <w:b/>
+                      <w:bCs/>
+                      <w:color w:val="243E15" w:themeColor="accent3" w:themeShade="80"/>
+                    </w:rPr>
+                  </w:pPr>
+                  <w:r>
+                    <w:rPr>
+                      <w:rFonts w:ascii="Calibri" w:hAnsi="Calibri" w:cs="Calibri"/>
+                      <w:b/>
+                      <w:bCs/>
+                      <w:color w:val="243E15" w:themeColor="accent3" w:themeShade="80"/>
+                    </w:rPr>
+                    <w:t>Any further action? What do I need to do for this learning to have a wider positive impact? (</w:t>
+                  </w:r>
+                  <w:proofErr w:type="spellStart"/>
+                  <w:proofErr w:type="gramStart"/>
+                  <w:r>
+                    <w:rPr>
+                      <w:rFonts w:ascii="Calibri" w:hAnsi="Calibri" w:cs="Calibri"/>
+                      <w:b/>
+                      <w:bCs/>
+                      <w:color w:val="243E15" w:themeColor="accent3" w:themeShade="80"/>
+                    </w:rPr>
+                    <w:t>eg</w:t>
+                  </w:r>
+                  <w:proofErr w:type="spellEnd"/>
+                  <w:proofErr w:type="gramEnd"/>
+                  <w:r>
+                    <w:rPr>
+                      <w:rFonts w:ascii="Calibri" w:hAnsi="Calibri" w:cs="Calibri"/>
+                      <w:b/>
+                      <w:bCs/>
+                      <w:color w:val="243E15" w:themeColor="accent3" w:themeShade="80"/>
+                    </w:rPr>
+                    <w:t xml:space="preserve"> others/my organisation)</w:t>
+                  </w:r>
+                </w:p>
+              </w:tc>
+            </w:tr>
+            <w:tr>
+              <w:tc>
+                <w:tcPr>
+                  <w:tcW w:w="1879" w:type="dxa"/>
+                </w:tcPr>
+                <w:p>
+                  <w:pPr>
+                    <w:jc w:val="both"/>
+                    <w:rPr>
+                      <w:rFonts w:ascii="Calibri" w:hAnsi="Calibri" w:cs="Calibri"/>
+                      <w:color w:val="243E15" w:themeColor="accent3" w:themeShade="80"/>
+                    </w:rPr>
+                  </w:pPr>
+                  <w:r>
+                    <w:rPr>
+                      <w:rFonts w:ascii="Calibri" w:hAnsi="Calibri" w:cs="Calibri"/>
+                      <w:color w:val="243E15" w:themeColor="accent3" w:themeShade="80"/>
+                    </w:rPr>
+                    <w:t>September 2022</w:t>
+                  </w:r>
+                </w:p>
+              </w:tc>
+              <w:tc>
+                <w:tcPr>
+                  <w:tcW w:w="1879" w:type="dxa"/>
+                </w:tcPr>
+                <w:p>
+                  <w:pPr>
+                    <w:jc w:val="both"/>
+                    <w:rPr>
+                      <w:rFonts w:ascii="Calibri" w:hAnsi="Calibri" w:cs="Calibri"/>
+                      <w:color w:val="243E15" w:themeColor="accent3" w:themeShade="80"/>
+                    </w:rPr>
+                  </w:pPr>
+                  <w:r>
+                    <w:rPr>
+                      <w:rFonts w:ascii="Calibri" w:hAnsi="Calibri" w:cs="Calibri"/>
+                      <w:color w:val="243E15" w:themeColor="accent3" w:themeShade="80"/>
+                    </w:rPr>
+                    <w:t>Informal learning activities about performance management system that included reading two chapters of two different books (</w:t>
+                  </w:r>
+                  <w:r>
+                    <w:rPr>
+                      <w:lang w:val="en-US"/>
+                    </w:rPr>
+                    <w:t xml:space="preserve">“Introduction to Human management Practice” by </w:t>
+                  </w:r>
+                  <w:r>
+                    <w:rPr>
+                      <w:lang w:val="en-US"/>
+                    </w:rPr>
+                    <w:t>Leatherbarrow</w:t>
+                  </w:r>
+                  <w:r>
+                    <w:rPr>
+                      <w:lang w:val="en-US"/>
+                    </w:rPr>
+                    <w:t xml:space="preserve"> and Fletcher</w:t>
+                  </w:r>
+                  <w:r>
+                    <w:rPr>
+                      <w:lang w:val="en-US"/>
+                    </w:rPr>
+                    <w:t xml:space="preserve"> and </w:t>
+                  </w:r>
+                  <w:r>
+                    <w:rPr>
+                      <w:lang w:val="en-US"/>
+                    </w:rPr>
+                    <w:t>“</w:t>
+                  </w:r>
+                  <w:r>
+                    <w:rPr>
+                      <w:lang w:val="en-US"/>
+                    </w:rPr>
+                    <w:t>Human Resource Management</w:t>
+                  </w:r>
+                  <w:r>
+                    <w:rPr>
+                      <w:lang w:val="en-US"/>
+                    </w:rPr>
+                    <w:t xml:space="preserve">” by </w:t>
+                  </w:r>
+                  <w:proofErr w:type="spellStart"/>
+                  <w:r>
+                    <w:rPr>
+                      <w:lang w:val="en-US"/>
+                    </w:rPr>
+                    <w:t>Dessler</w:t>
+                  </w:r>
+                  <w:proofErr w:type="spellEnd"/>
+                  <w:r>
+                    <w:rPr>
+                      <w:rFonts w:ascii="Calibri" w:hAnsi="Calibri" w:cs="Calibri"/>
+                      <w:color w:val="243E15" w:themeColor="accent3" w:themeShade="80"/>
+                    </w:rPr>
+                    <w:t>) and some articles on the web as well as CIPD website.</w:t>
+                  </w:r>
+                </w:p>
+              </w:tc>
+              <w:tc>
+                <w:tcPr>
+                  <w:tcW w:w="1879" w:type="dxa"/>
+                </w:tcPr>
+                <w:p>
+                  <w:pPr>
+                    <w:rPr>
+                      <w:rFonts w:ascii="Calibri" w:hAnsi="Calibri" w:cs="Calibri"/>
+                      <w:color w:val="243E15" w:themeColor="accent3" w:themeShade="80"/>
+                    </w:rPr>
+                  </w:pPr>
+                  <w:r>
+                    <w:rPr>
+                      <w:rFonts w:ascii="Calibri" w:hAnsi="Calibri" w:cs="Calibri"/>
+                      <w:color w:val="243E15" w:themeColor="accent3" w:themeShade="80"/>
+                    </w:rPr>
+                    <w:t xml:space="preserve">I was asked to give a lecture about performance management system as a wholistic approach the new HR manager. That lecture </w:t>
+                  </w:r>
+                  <w:r>
+                    <w:rPr>
+                      <w:rFonts w:ascii="Calibri" w:hAnsi="Calibri" w:cs="Calibri"/>
+                      <w:color w:val="243E15" w:themeColor="accent3" w:themeShade="80"/>
+                    </w:rPr>
+                    <w:t xml:space="preserve">was given to my colleagues to get a </w:t>
+                  </w:r>
+                  <w:r>
+                    <w:rPr>
+                      <w:rFonts w:ascii="Calibri" w:hAnsi="Calibri" w:cs="Calibri"/>
+                      <w:color w:val="243E15" w:themeColor="accent3" w:themeShade="80"/>
+                    </w:rPr>
+                    <w:t>better idea</w:t>
+                  </w:r>
+                  <w:r>
+                    <w:rPr>
+                      <w:rFonts w:ascii="Calibri" w:hAnsi="Calibri" w:cs="Calibri"/>
+                      <w:color w:val="243E15" w:themeColor="accent3" w:themeShade="80"/>
+                    </w:rPr>
+                    <w:t xml:space="preserve"> about PMS.</w:t>
+                  </w:r>
+                  <w:r>
+                    <w:rPr>
+                      <w:rFonts w:ascii="Calibri" w:hAnsi="Calibri" w:cs="Calibri"/>
+                      <w:color w:val="243E15" w:themeColor="accent3" w:themeShade="80"/>
+                    </w:rPr>
+                    <w:t xml:space="preserve"> </w:t>
+                  </w:r>
+                  <w:r>
+                    <w:rPr>
+                      <w:rFonts w:ascii="Calibri" w:hAnsi="Calibri" w:cs="Calibri"/>
+                      <w:color w:val="243E15" w:themeColor="accent3" w:themeShade="80"/>
+                    </w:rPr>
+                    <w:t>The line manager chose me due to my passion for learning.</w:t>
+                  </w:r>
+                </w:p>
+              </w:tc>
+              <w:tc>
+                <w:tcPr>
+                  <w:tcW w:w="1880" w:type="dxa"/>
+                </w:tcPr>
+                <w:p>
+                  <w:pPr>
+                    <w:rPr>
+                      <w:rFonts w:ascii="Calibri" w:hAnsi="Calibri" w:cs="Calibri"/>
+                      <w:color w:val="243E15" w:themeColor="accent3" w:themeShade="80"/>
+                    </w:rPr>
+                  </w:pPr>
+                  <w:r>
+                    <w:rPr>
+                      <w:rFonts w:ascii="Calibri" w:hAnsi="Calibri" w:cs="Calibri"/>
+                      <w:color w:val="243E15" w:themeColor="accent3" w:themeShade="80"/>
+                    </w:rPr>
+                    <w:t xml:space="preserve">After conducting the lecture, the team is better informed about the process of performance management, and we were ready for implementing the new policy for </w:t>
+                  </w:r>
+                  <w:r>
+                    <w:rPr>
+                      <w:rFonts w:ascii="Calibri" w:hAnsi="Calibri" w:cs="Calibri"/>
+                      <w:color w:val="243E15" w:themeColor="accent3" w:themeShade="80"/>
+                    </w:rPr>
+                    <w:t>managing</w:t>
+                  </w:r>
+                  <w:r>
+                    <w:rPr>
+                      <w:rFonts w:ascii="Calibri" w:hAnsi="Calibri" w:cs="Calibri"/>
+                      <w:color w:val="243E15" w:themeColor="accent3" w:themeShade="80"/>
+                    </w:rPr>
+                    <w:t xml:space="preserve"> performance in our organization.</w:t>
+                  </w:r>
+                </w:p>
+              </w:tc>
+              <w:tc>
+                <w:tcPr>
+                  <w:tcW w:w="1880" w:type="dxa"/>
+                </w:tcPr>
+                <w:p>
+                  <w:pPr>
+                    <w:rPr>
+                      <w:rFonts w:ascii="Calibri" w:hAnsi="Calibri" w:cs="Calibri"/>
+                      <w:color w:val="243E15" w:themeColor="accent3" w:themeShade="80"/>
+                    </w:rPr>
+                  </w:pPr>
+                  <w:r>
+                    <w:rPr>
+                      <w:rFonts w:ascii="Calibri" w:hAnsi="Calibri" w:cs="Calibri"/>
+                      <w:color w:val="243E15" w:themeColor="accent3" w:themeShade="80"/>
+                    </w:rPr>
+                    <w:t xml:space="preserve">Performance management is a wide knowledge area and needs a lot of reading. Therefore, after the new system had been implemented, several feedback from different stakeholder about its effectiveness. Based on feedback, further improvement to the system has been introduced which required more research and development. </w:t>
+                  </w:r>
+                </w:p>
+              </w:tc>
+            </w:tr>
+            <w:tr>
+              <w:tc>
+                <w:tcPr>
+                  <w:tcW w:w="1879" w:type="dxa"/>
+                </w:tcPr>
+                <w:p>
+                  <w:pPr>
+                    <w:jc w:val="both"/>
+                    <w:rPr>
+                      <w:rFonts w:ascii="Calibri" w:hAnsi="Calibri" w:cs="Calibri"/>
+                      <w:color w:val="243E15" w:themeColor="accent3" w:themeShade="80"/>
+                    </w:rPr>
+                  </w:pPr>
+                  <w:r>
+                    <w:rPr>
+                      <w:rFonts w:ascii="Calibri" w:hAnsi="Calibri" w:cs="Calibri"/>
+                      <w:color w:val="243E15" w:themeColor="accent3" w:themeShade="80"/>
+                    </w:rPr>
+                    <w:t>November 2022</w:t>
+                  </w:r>
+                </w:p>
+              </w:tc>
+              <w:tc>
+                <w:tcPr>
+                  <w:tcW w:w="1879" w:type="dxa"/>
+                </w:tcPr>
+                <w:p>
+                  <w:pPr>
+                    <w:rPr>
+                      <w:rFonts w:ascii="Calibri" w:hAnsi="Calibri" w:cs="Calibri"/>
+                      <w:color w:val="243E15" w:themeColor="accent3" w:themeShade="80"/>
+                    </w:rPr>
+                  </w:pPr>
+                  <w:r>
+                    <w:rPr>
+                      <w:rFonts w:ascii="Calibri" w:hAnsi="Calibri" w:cs="Calibri"/>
+                      <w:color w:val="243E15" w:themeColor="accent3" w:themeShade="80"/>
+                    </w:rPr>
+                    <w:t xml:space="preserve">To develop my interviewing skills, I had an informal learning through reading online articles and shadowing my line manager </w:t>
+                  </w:r>
+                  <w:r>
+                    <w:rPr>
+                      <w:rFonts w:ascii="Calibri" w:hAnsi="Calibri" w:cs="Calibri"/>
+                      <w:color w:val="243E15" w:themeColor="accent3" w:themeShade="80"/>
+                    </w:rPr>
+                    <w:lastRenderedPageBreak/>
+                    <w:t>when he conducts interviews.</w:t>
+                  </w:r>
+                </w:p>
+              </w:tc>
+              <w:tc>
+                <w:tcPr>
+                  <w:tcW w:w="1879" w:type="dxa"/>
+                </w:tcPr>
+                <w:p>
+                  <w:pPr>
+                    <w:rPr>
+                      <w:rFonts w:ascii="Calibri" w:hAnsi="Calibri" w:cs="Calibri"/>
+                      <w:color w:val="243E15" w:themeColor="accent3" w:themeShade="80"/>
+                    </w:rPr>
+                  </w:pPr>
+                  <w:r>
+                    <w:rPr>
+                      <w:rFonts w:ascii="Calibri" w:hAnsi="Calibri" w:cs="Calibri"/>
+                      <w:color w:val="243E15" w:themeColor="accent3" w:themeShade="80"/>
+                    </w:rPr>
+                    <w:lastRenderedPageBreak/>
+                    <w:t xml:space="preserve">In November 2022, my line manager was on leave, and I had to interview candidates for urgent position in the </w:t>
+                  </w:r>
+                  <w:r>
+                    <w:rPr>
+                      <w:rFonts w:ascii="Calibri" w:hAnsi="Calibri" w:cs="Calibri"/>
+                      <w:color w:val="243E15" w:themeColor="accent3" w:themeShade="80"/>
+                    </w:rPr>
+                    <w:lastRenderedPageBreak/>
+                    <w:t>organization. I conducted the interview and upon reflection, I felt that I needed a refresher on interviewing skills. My manager, after his leave, and I agreed upon PDP in which I had to read some articles and then I shadow him when he conducts interviews.</w:t>
+                  </w:r>
+                </w:p>
+              </w:tc>
+              <w:tc>
+                <w:tcPr>
+                  <w:tcW w:w="1880" w:type="dxa"/>
+                </w:tcPr>
+                <w:p>
+                  <w:pPr>
+                    <w:rPr>
+                      <w:rFonts w:ascii="Calibri" w:hAnsi="Calibri" w:cs="Calibri"/>
+                      <w:color w:val="243E15" w:themeColor="accent3" w:themeShade="80"/>
+                    </w:rPr>
+                  </w:pPr>
+                  <w:r>
+                    <w:rPr>
+                      <w:rFonts w:ascii="Calibri" w:hAnsi="Calibri" w:cs="Calibri"/>
+                      <w:color w:val="243E15" w:themeColor="accent3" w:themeShade="80"/>
+                    </w:rPr>
+                    <w:lastRenderedPageBreak/>
+                    <w:t xml:space="preserve">My interviewing skills has been improving since then, and the feedback from my manager is great about my progress. Since the beginning of 2023, I gained the trust of my </w:t>
+                  </w:r>
+                  <w:r>
+                    <w:rPr>
+                      <w:rFonts w:ascii="Calibri" w:hAnsi="Calibri" w:cs="Calibri"/>
+                      <w:color w:val="243E15" w:themeColor="accent3" w:themeShade="80"/>
+                    </w:rPr>
+                    <w:lastRenderedPageBreak/>
+                    <w:t>manager and the team, and he started to delegate selecting candidates for the organization.</w:t>
+                  </w:r>
+                </w:p>
+              </w:tc>
+              <w:tc>
+                <w:tcPr>
+                  <w:tcW w:w="1880" w:type="dxa"/>
+                </w:tcPr>
+                <w:p>
+                  <w:pPr>
+                    <w:rPr>
+                      <w:rFonts w:ascii="Calibri" w:hAnsi="Calibri" w:cs="Calibri"/>
+                      <w:color w:val="243E15" w:themeColor="accent3" w:themeShade="80"/>
+                    </w:rPr>
+                  </w:pPr>
+                  <w:r>
+                    <w:rPr>
+                      <w:rFonts w:ascii="Calibri" w:hAnsi="Calibri" w:cs="Calibri"/>
+                      <w:color w:val="243E15" w:themeColor="accent3" w:themeShade="80"/>
+                    </w:rPr>
+                    <w:lastRenderedPageBreak/>
+                    <w:t xml:space="preserve">For wider knowledge, I can keep reading about interviewing techniques; I also may </w:t>
+                  </w:r>
+                  <w:proofErr w:type="spellStart"/>
+                  <w:r>
+                    <w:rPr>
+                      <w:rFonts w:ascii="Calibri" w:hAnsi="Calibri" w:cs="Calibri"/>
+                      <w:color w:val="243E15" w:themeColor="accent3" w:themeShade="80"/>
+                    </w:rPr>
+                    <w:t>enroll</w:t>
+                  </w:r>
+                  <w:proofErr w:type="spellEnd"/>
+                  <w:r>
+                    <w:rPr>
+                      <w:rFonts w:ascii="Calibri" w:hAnsi="Calibri" w:cs="Calibri"/>
+                      <w:color w:val="243E15" w:themeColor="accent3" w:themeShade="80"/>
+                    </w:rPr>
+                    <w:t xml:space="preserve"> in communication </w:t>
+                  </w:r>
+                  <w:r>
+                    <w:rPr>
+                      <w:rFonts w:ascii="Calibri" w:hAnsi="Calibri" w:cs="Calibri"/>
+                      <w:color w:val="243E15" w:themeColor="accent3" w:themeShade="80"/>
+                    </w:rPr>
+                    <w:lastRenderedPageBreak/>
+                    <w:t>skills course to strengthen those skills.</w:t>
+                  </w:r>
+                </w:p>
+              </w:tc>
+            </w:tr>
+            <w:tr>
+              <w:tc>
+                <w:tcPr>
+                  <w:tcW w:w="1879" w:type="dxa"/>
+                </w:tcPr>
+                <w:p>
+                  <w:pPr>
+                    <w:jc w:val="both"/>
+                    <w:rPr>
+                      <w:rFonts w:ascii="Calibri" w:hAnsi="Calibri" w:cs="Calibri"/>
+                      <w:color w:val="243E15" w:themeColor="accent3" w:themeShade="80"/>
+                    </w:rPr>
+                  </w:pPr>
+                  <w:r>
+                    <w:rPr>
+                      <w:rFonts w:ascii="Calibri" w:hAnsi="Calibri" w:cs="Calibri"/>
+                      <w:color w:val="243E15" w:themeColor="accent3" w:themeShade="80"/>
+                    </w:rPr>
+                    <w:t>April 2023</w:t>
+                  </w:r>
+                </w:p>
+              </w:tc>
+              <w:tc>
+                <w:tcPr>
+                  <w:tcW w:w="1879" w:type="dxa"/>
+                </w:tcPr>
+                <w:p>
+                  <w:pPr>
+                    <w:jc w:val="both"/>
+                    <w:rPr>
+                      <w:rFonts w:ascii="Calibri" w:hAnsi="Calibri" w:cs="Calibri"/>
+                      <w:color w:val="243E15" w:themeColor="accent3" w:themeShade="80"/>
+                    </w:rPr>
+                  </w:pPr>
+                  <w:r>
+                    <w:rPr>
+                      <w:rFonts w:ascii="Calibri" w:hAnsi="Calibri" w:cs="Calibri"/>
+                      <w:color w:val="243E15" w:themeColor="accent3" w:themeShade="80"/>
+                    </w:rPr>
+                    <w:t>I started an informal learning about the HRBP through browsing for articles and videos</w:t>
+                  </w:r>
+                </w:p>
+              </w:tc>
+              <w:tc>
+                <w:tcPr>
+                  <w:tcW w:w="1879" w:type="dxa"/>
+                </w:tcPr>
+                <w:p>
+                  <w:pPr>
+                    <w:rPr>
+                      <w:rFonts w:ascii="Calibri" w:hAnsi="Calibri" w:cs="Calibri"/>
+                      <w:color w:val="243E15" w:themeColor="accent3" w:themeShade="80"/>
+                    </w:rPr>
+                  </w:pPr>
+                  <w:r>
+                    <w:rPr>
+                      <w:rFonts w:ascii="Calibri" w:hAnsi="Calibri" w:cs="Calibri"/>
+                      <w:color w:val="243E15" w:themeColor="accent3" w:themeShade="80"/>
+                    </w:rPr>
+                    <w:t xml:space="preserve">I chose this activity because it feels ambiguous for me, and I have a special interest and curiosity to learn about it  </w:t>
+                  </w:r>
+                </w:p>
+              </w:tc>
+              <w:tc>
+                <w:tcPr>
+                  <w:tcW w:w="1880" w:type="dxa"/>
+                </w:tcPr>
+                <w:p>
+                  <w:pPr>
+                    <w:rPr>
+                      <w:rFonts w:ascii="Calibri" w:hAnsi="Calibri" w:cs="Calibri"/>
+                      <w:color w:val="243E15" w:themeColor="accent3" w:themeShade="80"/>
+                    </w:rPr>
+                  </w:pPr>
+                  <w:r>
+                    <w:rPr>
+                      <w:rFonts w:ascii="Calibri" w:hAnsi="Calibri" w:cs="Calibri"/>
+                      <w:color w:val="243E15" w:themeColor="accent3" w:themeShade="80"/>
+                    </w:rPr>
+                    <w:t xml:space="preserve">I have a better understanding of strategic planning and strategic thinking and how the organizations are managed. However, there is a lot of information and clarification need to be discovered </w:t>
+                  </w:r>
+                </w:p>
+              </w:tc>
+              <w:tc>
+                <w:tcPr>
+                  <w:tcW w:w="1880" w:type="dxa"/>
+                </w:tcPr>
+                <w:p>
+                  <w:pPr>
+                    <w:rPr>
+                      <w:rFonts w:ascii="Calibri" w:hAnsi="Calibri" w:cs="Calibri"/>
+                      <w:color w:val="243E15" w:themeColor="accent3" w:themeShade="80"/>
+                    </w:rPr>
+                  </w:pPr>
+                  <w:r>
+                    <w:rPr>
+                      <w:rFonts w:ascii="Calibri" w:hAnsi="Calibri" w:cs="Calibri"/>
+                      <w:color w:val="243E15" w:themeColor="accent3" w:themeShade="80"/>
+                    </w:rPr>
+                    <w:t>I believe I should enrol in a formal course that clarifies the concepts for better as my learning process has been unstructured and I need some guidance.</w:t>
+                  </w:r>
+                </w:p>
+              </w:tc>
+            </w:tr>
+          </w:tbl>
+          <w:p>
+            <w:pPr>
+              <w:jc w:val="both"/>
+              <w:rPr>
+                <w:rFonts w:ascii="Calibri" w:hAnsi="Calibri" w:cs="Calibri"/>
+                <w:color w:val="243E15" w:themeColor="accent3" w:themeShade="80"/>
+              </w:rPr>
+            </w:pPr>
+          </w:p>
+          <w:p>
+            <w:pPr>
+              <w:jc w:val="both"/>
+              <w:rPr>
+                <w:rFonts w:ascii="Calibri" w:hAnsi="Calibri" w:cs="Calibri"/>
+                <w:color w:val="243E15" w:themeColor="accent3" w:themeShade="80"/>
+              </w:rPr>
+            </w:pPr>
+          </w:p>
+          <w:p>
+            <w:pPr>
+              <w:jc w:val="both"/>
+              <w:rPr>
+                <w:rFonts w:ascii="Calibri" w:hAnsi="Calibri" w:cs="Calibri"/>
+                <w:color w:val="243E15" w:themeColor="accent3" w:themeShade="80"/>
+              </w:rPr>
+            </w:pPr>
+          </w:p>
+          <w:p>
+            <w:pPr>
+              <w:jc w:val="both"/>
+              <w:rPr>
+                <w:rFonts w:ascii="Calibri" w:hAnsi="Calibri" w:cs="Calibri"/>
+                <w:color w:val="243E15" w:themeColor="accent3" w:themeShade="80"/>
+              </w:rPr>
+            </w:pPr>
+          </w:p>
+          <w:p>
+            <w:pPr>
+              <w:jc w:val="both"/>
+              <w:rPr>
+                <w:rFonts w:ascii="Calibri" w:hAnsi="Calibri" w:cs="Calibri"/>
+                <w:color w:val="243E15" w:themeColor="accent3" w:themeShade="80"/>
+              </w:rPr>
+            </w:pPr>
+          </w:p>
+          <w:p>
+            <w:pPr>
+              <w:jc w:val="both"/>
+              <w:rPr>
+                <w:rFonts w:ascii="Calibri" w:hAnsi="Calibri" w:cs="Calibri"/>
+                <w:color w:val="243E15" w:themeColor="accent3" w:themeShade="80"/>
+              </w:rPr>
+            </w:pPr>
+          </w:p>
+          <w:p>
+            <w:pPr>
+              <w:jc w:val="both"/>
+              <w:rPr>
+                <w:rFonts w:ascii="Calibri" w:hAnsi="Calibri" w:cs="Calibri"/>
+                <w:color w:val="243E15" w:themeColor="accent3" w:themeShade="80"/>
+              </w:rPr>
+            </w:pPr>
+          </w:p>
+        </w:tc>
+      </w:tr>
+    </w:tbl>
+    <w:p>
+      <w:pPr>
+        <w:spacing w:line="240" w:lineRule="auto"/>
+        <w:rPr>
+          <w:rFonts w:ascii="Calibri" w:eastAsia="Arial" w:hAnsi="Calibri" w:cs="Calibri"/>
+          <w:color w:val="004146"/>
+          <w:sz w:val="32"/>
+        </w:rPr>
+      </w:pPr>
+    </w:p>
+    <w:p>
+      <w:pPr>
+        <w:rPr>
+          <w:rFonts w:ascii="Calibri" w:eastAsia="Times New Roman" w:hAnsi="Calibri" w:cs="Calibri"/>
+          <w:b/>
+          <w:bCs/>
+          <w:color w:val="243E15" w:themeColor="accent3" w:themeShade="80"/>
+          <w:sz w:val="32"/>
+          <w:szCs w:val="32"/>
+          <w:lang w:eastAsia="en-GB"/>
+        </w:rPr>
+      </w:pPr>
+    </w:p>
+    <w:p>
+      <w:pPr>
+        <w:spacing w:line="240" w:lineRule="auto"/>
+        <w:rPr>
+          <w:rFonts w:ascii="Calibri" w:eastAsia="Times New Roman" w:hAnsi="Calibri" w:cs="Calibri"/>
+          <w:b/>
+          <w:bCs/>
+          <w:color w:val="243E15" w:themeColor="accent3" w:themeShade="80"/>
+          <w:sz w:val="32"/>
+          <w:szCs w:val="32"/>
+          <w:lang w:eastAsia="en-GB"/>
+        </w:rPr>
+      </w:pPr>
+      <w:r>
+        <w:rPr>
+          <w:rFonts w:ascii="Calibri" w:eastAsia="Times New Roman" w:hAnsi="Calibri" w:cs="Calibri"/>
+          <w:b/>
+          <w:bCs/>
+          <w:color w:val="243E15" w:themeColor="accent3" w:themeShade="80"/>
+          <w:sz w:val="32"/>
+          <w:szCs w:val="32"/>
+          <w:lang w:eastAsia="en-GB"/>
+        </w:rPr>
+        <w:br w:type="page"/>
+      </w:r>
+    </w:p>
+    <w:p>
+      <w:pPr>
+        <w:rPr>
+          <w:rFonts w:ascii="Calibri" w:eastAsia="Times New Roman" w:hAnsi="Calibri" w:cs="Calibri"/>
+          <w:b/>
+          <w:bCs/>
+          <w:color w:val="243E15" w:themeColor="accent3" w:themeShade="80"/>
+          <w:sz w:val="32"/>
+          <w:szCs w:val="32"/>
+          <w:lang w:eastAsia="en-GB"/>
+        </w:rPr>
+      </w:pPr>
+      <w:r>
+        <w:rPr>
+          <w:rFonts w:ascii="Calibri" w:eastAsia="Times New Roman" w:hAnsi="Calibri" w:cs="Calibri"/>
+          <w:b/>
+          <w:bCs/>
+          <w:color w:val="243E15" w:themeColor="accent3" w:themeShade="80"/>
+          <w:sz w:val="32"/>
+          <w:szCs w:val="32"/>
+          <w:lang w:eastAsia="en-GB"/>
+        </w:rPr>
+        <w:lastRenderedPageBreak/>
+        <w:t>References</w:t>
+      </w:r>
+    </w:p>
+    <w:p>
+      <w:pPr>
+        <w:spacing w:line="240" w:lineRule="auto"/>
+        <w:rPr>
+          <w:rFonts w:ascii="Calibri" w:eastAsia="Arial" w:hAnsi="Calibri" w:cs="Calibri"/>
+          <w:color w:val="004146"/>
+          <w:sz w:val="32"/>
+        </w:rPr>
+      </w:pPr>
+    </w:p>
+    <w:tbl>
+      <w:tblPr>
+        <w:tblW w:w="0" w:type="dxa"/>
+        <w:tblBorders>
+          <w:top w:val="outset" w:sz="6" w:space="0" w:color="auto"/>
+          <w:left w:val="outset" w:sz="6" w:space="0" w:color="auto"/>
+          <w:bottom w:val="outset" w:sz="6" w:space="0" w:color="auto"/>
+          <w:right w:val="outset" w:sz="6" w:space="0" w:color="auto"/>
+        </w:tblBorders>
+        <w:tblCellMar>
+          <w:left w:w="0" w:type="dxa"/>
+          <w:right w:w="0" w:type="dxa"/>
+        </w:tblCellMar>
+        <w:tblLook w:val="04A0" w:firstRow="1" w:lastRow="0" w:firstColumn="1" w:lastColumn="0" w:noHBand="0" w:noVBand="1"/>
+      </w:tblPr>
+      <w:tblGrid>
+        <w:gridCol w:w="9615"/>
+      </w:tblGrid>
+      <w:tr>
+        <w:trPr>
+          <w:trHeight w:val="855"/>
+        </w:trPr>
+        <w:tc>
+          <w:tcPr>
+            <w:tcW w:w="9615" w:type="dxa"/>
+            <w:tcBorders>
+              <w:top w:val="single" w:sz="6" w:space="0" w:color="auto"/>
+              <w:left w:val="single" w:sz="6" w:space="0" w:color="auto"/>
+              <w:bottom w:val="single" w:sz="6" w:space="0" w:color="auto"/>
+              <w:right w:val="single" w:sz="6" w:space="0" w:color="auto"/>
+            </w:tcBorders>
+            <w:shd w:val="clear" w:color="auto" w:fill="D0E2D8"/>
+            <w:hideMark/>
+          </w:tcPr>
+          <w:p>
+            <w:pPr>
+              <w:textAlignment w:val="baseline"/>
+              <w:rPr>
+                <w:rFonts w:ascii="Calibri" w:eastAsia="Times New Roman" w:hAnsi="Calibri" w:cs="Calibri"/>
+                <w:b/>
+                <w:bCs/>
+                <w:color w:val="243E15" w:themeColor="accent3" w:themeShade="80"/>
+                <w:sz w:val="24"/>
+                <w:lang w:eastAsia="en-GB"/>
+              </w:rPr>
+            </w:pPr>
+            <w:r>
+              <w:rPr>
+                <w:rFonts w:ascii="Calibri" w:eastAsia="Times New Roman" w:hAnsi="Calibri" w:cs="Calibri"/>
+                <w:b/>
+                <w:bCs/>
+                <w:color w:val="243E15" w:themeColor="accent3" w:themeShade="80"/>
+                <w:lang w:eastAsia="en-GB"/>
+              </w:rPr>
+              <w:t>Please provide your full long reference list here. The Harvard method is preferable. Please refer to the guidance on the Learner HUB.</w:t>
+            </w:r>
+          </w:p>
+        </w:tc>
+      </w:tr>
+      <w:tr>
+        <w:trPr>
+          <w:trHeight w:val="1290"/>
+        </w:trPr>
+        <w:tc>
+          <w:tcPr>
+            <w:tcW w:w="9615" w:type="dxa"/>
+            <w:tcBorders>
+              <w:top w:val="single" w:sz="6" w:space="0" w:color="auto"/>
+              <w:left w:val="single" w:sz="6" w:space="0" w:color="auto"/>
+              <w:bottom w:val="single" w:sz="6" w:space="0" w:color="auto"/>
+              <w:right w:val="single" w:sz="6" w:space="0" w:color="auto"/>
+            </w:tcBorders>
+            <w:shd w:val="clear" w:color="auto" w:fill="auto"/>
+            <w:hideMark/>
+          </w:tcPr>
+          <w:p>
+            <w:pPr>
+              <w:textAlignment w:val="baseline"/>
+              <w:rPr>
+                <w:rFonts w:ascii="Calibri" w:eastAsia="Times New Roman" w:hAnsi="Calibri" w:cs="Calibri"/>
+                <w:sz w:val="24"/>
+                <w:lang w:eastAsia="en-GB"/>
+              </w:rPr>
+            </w:pPr>
+            <w:r>
+              <w:rPr>
+                <w:rFonts w:ascii="Calibri" w:eastAsia="Times New Roman" w:hAnsi="Calibri" w:cs="Calibri"/>
+                <w:sz w:val="24"/>
+                <w:lang w:eastAsia="en-GB"/>
+              </w:rPr>
+              <w:t xml:space="preserve">CIPD (n.d.) Explore the profession map Available at </w:t>
+            </w:r>
+            <w:hyperlink r:id="rId42" w:history="1">
+              <w:r>
+                <w:rPr>
+                  <w:rStyle w:val="Hyperlink"/>
+                  <w:rFonts w:ascii="Calibri" w:eastAsia="Times New Roman" w:hAnsi="Calibri" w:cs="Calibri"/>
+                  <w:sz w:val="24"/>
+                  <w:lang w:eastAsia="en-GB"/>
+                </w:rPr>
+                <w:t>https://peopleprofession.cipd.org/profession-map</w:t>
+              </w:r>
+            </w:hyperlink>
+            <w:r>
+              <w:rPr>
+                <w:rFonts w:ascii="Calibri" w:eastAsia="Times New Roman" w:hAnsi="Calibri" w:cs="Calibri"/>
+                <w:sz w:val="24"/>
+                <w:lang w:eastAsia="en-GB"/>
+              </w:rPr>
+              <w:t xml:space="preserve"> </w:t>
+            </w:r>
+            <w:r>
+              <w:rPr>
+                <w:rFonts w:ascii="Calibri" w:eastAsia="Times New Roman" w:hAnsi="Calibri" w:cs="Calibri"/>
+                <w:sz w:val="24"/>
+                <w:lang w:eastAsia="en-GB"/>
+              </w:rPr>
+              <w:t xml:space="preserve">[Accessed </w:t>
+            </w:r>
+            <w:r>
+              <w:rPr>
+                <w:rFonts w:ascii="Calibri" w:eastAsia="Times New Roman" w:hAnsi="Calibri" w:cs="Calibri"/>
+                <w:sz w:val="24"/>
+                <w:lang w:eastAsia="en-GB"/>
+              </w:rPr>
+              <w:t>8 September</w:t>
+            </w:r>
+            <w:r>
+              <w:rPr>
+                <w:rFonts w:ascii="Calibri" w:eastAsia="Times New Roman" w:hAnsi="Calibri" w:cs="Calibri"/>
+                <w:sz w:val="24"/>
+                <w:lang w:eastAsia="en-GB"/>
+              </w:rPr>
+              <w:t xml:space="preserve"> 2023].</w:t>
+            </w:r>
+          </w:p>
+          <w:p>
+            <w:pPr>
+              <w:textAlignment w:val="baseline"/>
+              <w:rPr>
+                <w:rFonts w:ascii="Calibri" w:eastAsia="Times New Roman" w:hAnsi="Calibri" w:cs="Calibri"/>
+                <w:sz w:val="24"/>
+                <w:lang w:eastAsia="en-GB"/>
+              </w:rPr>
+            </w:pPr>
+          </w:p>
+          <w:p>
+            <w:pPr>
+              <w:rPr>
+                <w:rFonts w:cstheme="majorBidi"/>
+                <w:color w:val="333333"/>
+                <w:shd w:val="clear" w:color="auto" w:fill="FFFFFF"/>
+              </w:rPr>
+            </w:pPr>
+            <w:r>
+              <w:rPr>
+                <w:rFonts w:cstheme="majorBidi"/>
+                <w:color w:val="333333"/>
+                <w:shd w:val="clear" w:color="auto" w:fill="FFFFFF"/>
+                <w:lang w:val="en-US"/>
+              </w:rPr>
+              <w:t xml:space="preserve">Ulrich D., (2019) </w:t>
+            </w:r>
+            <w:r>
+              <w:rPr>
+                <w:rFonts w:cstheme="majorBidi"/>
                 <w:i/>
                 <w:iCs/>
-                <w:color w:val="243E15" w:themeColor="accent3" w:themeShade="80"/>
-              </w:rPr>
-            </w:pPr>
-            <w:r>
-              <w:rPr>
-                <w:rFonts w:ascii="Calibri" w:hAnsi="Calibri" w:cs="Calibri"/>
-                <w:i/>
-                <w:iCs/>
-                <w:color w:val="243E15" w:themeColor="accent3" w:themeShade="80"/>
-              </w:rPr>
-              <w:t>Type here…</w:t>
-            </w:r>
-          </w:p>
-          <w:p>
-            <w:pPr>
-              <w:jc w:val="both"/>
-              <w:rPr>
-                <w:rFonts w:ascii="Calibri" w:hAnsi="Calibri" w:cs="Calibri"/>
-                <w:b/>
-                <w:bCs/>
-                <w:sz w:val="20"/>
-                <w:szCs w:val="20"/>
-              </w:rPr>
-            </w:pPr>
+                <w:color w:val="333333"/>
+                <w:shd w:val="clear" w:color="auto" w:fill="FFFFFF"/>
+                <w:lang w:val="en-US"/>
+              </w:rPr>
+              <w:t>HR from the Outside-In</w:t>
+            </w:r>
+            <w:r>
+              <w:rPr>
+                <w:rFonts w:cstheme="majorBidi"/>
+                <w:color w:val="333333"/>
+                <w:shd w:val="clear" w:color="auto" w:fill="FFFFFF"/>
+                <w:lang w:val="en-US"/>
+              </w:rPr>
+              <w:t xml:space="preserve"> Available at </w:t>
+            </w:r>
+            <w:hyperlink r:id="rId43" w:history="1">
+              <w:r>
+                <w:rPr>
+                  <w:rStyle w:val="Hyperlink"/>
+                  <w:rFonts w:cstheme="majorBidi"/>
+                  <w:shd w:val="clear" w:color="auto" w:fill="FFFFFF"/>
+                  <w:lang w:val="en-US"/>
+                </w:rPr>
+                <w:t>https://www.rbl.net/insights/videos/hr-from-the-outside-in</w:t>
+              </w:r>
+            </w:hyperlink>
+            <w:r>
+              <w:rPr>
+                <w:rFonts w:cstheme="majorBidi"/>
+                <w:color w:val="333333"/>
+                <w:shd w:val="clear" w:color="auto" w:fill="FFFFFF"/>
+                <w:lang w:val="en-US"/>
+              </w:rPr>
+              <w:t xml:space="preserve"> </w:t>
+            </w:r>
+            <w:r>
+              <w:rPr>
+                <w:rFonts w:cstheme="majorBidi"/>
+                <w:color w:val="333333"/>
+                <w:shd w:val="clear" w:color="auto" w:fill="FFFFFF"/>
+                <w:lang w:val="en-US"/>
+              </w:rPr>
+              <w:t>[</w:t>
+            </w:r>
+            <w:r>
+              <w:rPr>
+                <w:rFonts w:ascii="Calibri" w:eastAsia="Times New Roman" w:hAnsi="Calibri" w:cs="Calibri"/>
+                <w:sz w:val="24"/>
+                <w:lang w:eastAsia="en-GB"/>
+              </w:rPr>
+              <w:t xml:space="preserve">Accessed </w:t>
+            </w:r>
+            <w:r>
+              <w:rPr>
+                <w:rFonts w:ascii="Calibri" w:eastAsia="Times New Roman" w:hAnsi="Calibri" w:cs="Calibri"/>
+                <w:sz w:val="24"/>
+                <w:lang w:eastAsia="en-GB"/>
+              </w:rPr>
+              <w:t>8 September</w:t>
+            </w:r>
+            <w:r>
+              <w:rPr>
+                <w:rFonts w:ascii="Calibri" w:eastAsia="Times New Roman" w:hAnsi="Calibri" w:cs="Calibri"/>
+                <w:sz w:val="24"/>
+                <w:lang w:eastAsia="en-GB"/>
+              </w:rPr>
+              <w:t xml:space="preserve"> 2023</w:t>
+            </w:r>
+            <w:r>
+              <w:rPr>
+                <w:rFonts w:cstheme="majorBidi"/>
+                <w:color w:val="333333"/>
+                <w:shd w:val="clear" w:color="auto" w:fill="FFFFFF"/>
+                <w:lang w:val="en-US"/>
+              </w:rPr>
+              <w:t>].</w:t>
+            </w:r>
           </w:p>
         </w:tc>
       </w:tr>
@@ -15533,7 +17374,7 @@
           </mc:Choice>
           <mc:Fallback>
             <w:pict>
-              <v:shape w14:anchorId="1A5E33EC" id="Text Box 657492952" o:spid="_x0000_s1028" type="#_x0000_t202" style="position:absolute;margin-left:-2.1pt;margin-top:12.65pt;width:481.8pt;height:307.2pt;z-index:-251654133;visibility:visible;mso-wrap-style:square;mso-width-percent:0;mso-height-percent:0;mso-wrap-distance-left:9pt;mso-wrap-distance-top:0;mso-wrap-distance-right:9pt;mso-wrap-distance-bottom:0;mso-position-horizontal:absolute;mso-position-horizontal-relative:text;mso-position-vertical:absolute;mso-position-vertical-relative:text;mso-width-percent:0;mso-height-percent:0;mso-width-relative:margin;mso-height-relative:margin;v-text-anchor:top" o:gfxdata="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" fillcolor="white [3201]" strokeweight=".5pt">
+              <v:shape w14:anchorId="1A5E33EC" id="Text Box 657492952" o:spid="_x0000_s1028" type="#_x0000_t202" style="position:absolute;margin-left:-2.1pt;margin-top:12.65pt;width:481.8pt;height:307.2pt;z-index:-251654133;visibility:visible;mso-wrap-style:square;mso-width-percent:0;mso-height-percent:0;mso-wrap-distance-left:9pt;mso-wrap-distance-top:0;mso-wrap-distance-right:9pt;mso-wrap-distance-bottom:0;mso-position-horizontal:absolute;mso-position-horizontal-relative:text;mso-position-vertical:absolute;mso-position-vertical-relative:text;mso-width-percent:0;mso-height-percent:0;mso-width-relative:margin;mso-height-relative:margin;v-text-anchor:top" o:gfxdata="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" fillcolor="white [3201]" strokeweight=".5pt">
                 <v:textbox>
                   <w:txbxContent>
                     <w:p/>
@@ -15544,7 +17385,7 @@
           </mc:Fallback>
         </mc:AlternateContent>
       </w:r>
-      <w:bookmarkStart w:id="10" w:name="_Hlk127871539"/>
+      <w:bookmarkStart w:id="9" w:name="_Hlk127871539"/>
       <w:r>
         <w:rPr>
           <w:rFonts w:ascii="Calibri" w:hAnsi="Calibri" w:cs="Calibri"/>
@@ -16364,7 +18205,7 @@
         </w:tc>
       </w:tr>
     </w:tbl>
-    <w:bookmarkEnd w:id="10"/>
+    <w:bookmarkEnd w:id="9"/>
     <w:p>
       <w:pPr>
         <w:pStyle w:val="Nornal"/>
@@ -16463,7 +18304,7 @@
               </wp:anchor>
             </w:drawing>
           </mc:Choice>
-          <mc:Fallback xmlns:cx1="http://schemas.microsoft.com/office/drawing/2015/9/8/chartex" xmlns:cx2="http://schemas.microsoft.com/office/drawing/2015/10/21/chartex" xmlns:cx3="http://schemas.microsoft.com/office/drawing/2016/5/9/chartex" xmlns:cx4="http://schemas.microsoft.com/office/drawing/2016/5/10/chartex" xmlns:cx5="http://schemas.microsoft.com/office/drawing/2016/5/11/chartex" xmlns:cx6="http://schemas.microsoft.com/office/drawing/2016/5/12/chartex" xmlns:cx7="http://schemas.microsoft.com/office/drawing/2016/5/13/chartex" xmlns:cx8="http://schemas.microsoft.com/office/drawing/2016/5/14/chartex" xmlns:aink="http://schemas.microsoft.com/office/drawing/2016/ink" xmlns:am3d="http://schemas.microsoft.com/office/drawing/2017/model3d" xmlns:oel="http://schemas.microsoft.com/office/2019/extlst" xmlns:w16cex="http://schemas.microsoft.com/office/word/2018/wordml/cex" xmlns:w16cid="http://schemas.microsoft.com/office/word/2016/wordml/cid" xmlns:w16="http://schemas.microsoft.com/office/word/2018/wordml" xmlns:w16sdtdh="http://schemas.microsoft.com/office/word/2020/wordml/sdtdatahash" xmlns:w16du="http://schemas.microsoft.com/office/word/2023/wordml/word16du" xmlns:a14="http://schemas.microsoft.com/office/drawing/2010/main" xmlns:pic="http://schemas.openxmlformats.org/drawingml/2006/picture" xmlns:a="http://schemas.openxmlformats.org/drawingml/2006/main">
+          <mc:Fallback xmlns:w16du="http://schemas.microsoft.com/office/word/2023/wordml/word16du" xmlns:a14="http://schemas.microsoft.com/office/drawing/2010/main" xmlns:pic="http://schemas.openxmlformats.org/drawingml/2006/picture" xmlns:a="http://schemas.openxmlformats.org/drawingml/2006/main">
             <w:pict w14:anchorId="56239201">
               <v:rect id="Rectangle 12" style="position:absolute;margin-left:0;margin-top:3.65pt;width:490.5pt;height:101.4pt;z-index:-251658229;visibility:visible;mso-wrap-style:square;mso-width-percent:0;mso-height-percent:0;mso-wrap-distance-left:9pt;mso-wrap-distance-top:0;mso-wrap-distance-right:9pt;mso-wrap-distance-bottom:0;mso-position-horizontal:left;mso-position-horizontal-relative:margin;mso-position-vertical:absolute;mso-position-vertical-relative:margin;mso-width-percent:0;mso-height-percent:0;mso-width-relative:margin;mso-height-relative:margin;v-text-anchor:middle" o:spid="_x0000_s1026" fillcolor="#8aca66 [1942]" stroked="f" strokeweight="1pt" w14:anchorId="134FCFEF" o:gfxdata="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">
                 <v:fill opacity="3341f"/>
@@ -16524,7 +18365,7 @@
                     </pic:cNvPicPr>
                   </pic:nvPicPr>
                   <pic:blipFill>
-                    <a:blip r:embed="rId42" cstate="print">
+                    <a:blip r:embed="rId44" cstate="print">
                       <a:duotone>
                         <a:schemeClr val="accent2">
                           <a:shade val="45000"/>
@@ -18028,7 +19869,7 @@
       </w:pPr>
     </w:p>
     <w:sectPr>
-      <w:headerReference w:type="default" r:id="rId43"/>
+      <w:headerReference w:type="default" r:id="rId45"/>
       <w:pgSz w:w="11900" w:h="16840"/>
       <w:pgMar w:top="1077" w:right="964" w:bottom="1077" w:left="1134" w:header="720" w:footer="720" w:gutter="0"/>
       <w:cols w:space="720"/>
@@ -18039,7 +19880,7 @@
 </file>
 
 <file path=word/endnotes.xml><?xml version="1.0" encoding="utf-8"?>
-<w:endnotes xmlns:wpc="http://schemas.microsoft.com/office/word/2010/wordprocessingCanvas" xmlns:cx="http://schemas.microsoft.com/office/drawing/2014/chartex" xmlns:mc="http://schemas.openxmlformats.org/markup-compatibility/2006" xmlns:o="urn:schemas-microsoft-com:office:office" xmlns:r="http://schemas.openxmlformats.org/officeDocument/2006/relationships" xmlns:m="http://schemas.openxmlformats.org/officeDocument/2006/math" xmlns:v="urn:schemas-microsoft-com:vml" xmlns:wp14="http://schemas.microsoft.com/office/word/2010/wordprocessingDrawing" xmlns:wp="http://schemas.openxmlformats.org/drawingml/2006/wordprocessingDrawing" xmlns:w10="urn:schemas-microsoft-com:office:word" xmlns:w="http://schemas.openxmlformats.org/wordprocessingml/2006/main" xmlns:w14="http://schemas.microsoft.com/office/word/2010/wordml" xmlns:w15="http://schemas.microsoft.com/office/word/2012/wordml" xmlns:w16se="http://schemas.microsoft.com/office/word/2015/wordml/symex" xmlns:wpg="http://schemas.microsoft.com/office/word/2010/wordprocessingGroup" xmlns:wpi="http://schemas.microsoft.com/office/word/2010/wordprocessingInk" xmlns:wne="http://schemas.microsoft.com/office/word/2006/wordml" xmlns:wps="http://schemas.microsoft.com/office/word/2010/wordprocessingShape" mc:Ignorable="w14 w15 w16se wp14">
+<w:endnotes xmlns:wpc="http://schemas.microsoft.com/office/word/2010/wordprocessingCanvas" xmlns:cx="http://schemas.microsoft.com/office/drawing/2014/chartex" xmlns:cx1="http://schemas.microsoft.com/office/drawing/2015/9/8/chartex" xmlns:cx2="http://schemas.microsoft.com/office/drawing/2015/10/21/chartex" xmlns:cx3="http://schemas.microsoft.com/office/drawing/2016/5/9/chartex" xmlns:cx4="http://schemas.microsoft.com/office/drawing/2016/5/10/chartex" xmlns:cx5="http://schemas.microsoft.com/office/drawing/2016/5/11/chartex" xmlns:cx6="http://schemas.microsoft.com/office/drawing/2016/5/12/chartex" xmlns:cx7="http://schemas.microsoft.com/office/drawing/2016/5/13/chartex" xmlns:cx8="http://schemas.microsoft.com/office/drawing/2016/5/14/chartex" xmlns:mc="http://schemas.openxmlformats.org/markup-compatibility/2006" xmlns:aink="http://schemas.microsoft.com/office/drawing/2016/ink" xmlns:am3d="http://schemas.microsoft.com/office/drawing/2017/model3d" xmlns:o="urn:schemas-microsoft-com:office:office" xmlns:oel="http://schemas.microsoft.com/office/2019/extlst" xmlns:r="http://schemas.openxmlformats.org/officeDocument/2006/relationships" xmlns:m="http://schemas.openxmlformats.org/officeDocument/2006/math" xmlns:v="urn:schemas-microsoft-com:vml" xmlns:wp14="http://schemas.microsoft.com/office/word/2010/wordprocessingDrawing" xmlns:wp="http://schemas.openxmlformats.org/drawingml/2006/wordprocessingDrawing" xmlns:w10="urn:schemas-microsoft-com:office:word" xmlns:w="http://schemas.openxmlformats.org/wordprocessingml/2006/main" xmlns:w14="http://schemas.microsoft.com/office/word/2010/wordml" xmlns:w15="http://schemas.microsoft.com/office/word/2012/wordml" xmlns:w16cex="http://schemas.microsoft.com/office/word/2018/wordml/cex" xmlns:w16cid="http://schemas.microsoft.com/office/word/2016/wordml/cid" xmlns:w16="http://schemas.microsoft.com/office/word/2018/wordml" xmlns:w16sdtdh="http://schemas.microsoft.com/office/word/2020/wordml/sdtdatahash" xmlns:w16se="http://schemas.microsoft.com/office/word/2015/wordml/symex" xmlns:wpg="http://schemas.microsoft.com/office/word/2010/wordprocessingGroup" xmlns:wpi="http://schemas.microsoft.com/office/word/2010/wordprocessingInk" xmlns:wne="http://schemas.microsoft.com/office/word/2006/wordml" xmlns:wps="http://schemas.microsoft.com/office/word/2010/wordprocessingShape" mc:Ignorable="w14 w15 w16se w16cid w16 w16cex w16sdtdh wp14">
   <w:endnote w:type="separator" w:id="-1">
     <w:p>
       <w:pPr>
@@ -18071,7 +19912,7 @@
 </file>
 
 <file path=word/footer1.xml><?xml version="1.0" encoding="utf-8"?>
-<w:ftr xmlns:wpc="http://schemas.microsoft.com/office/word/2010/wordprocessingCanvas" xmlns:cx="http://schemas.microsoft.com/office/drawing/2014/chartex" xmlns:mc="http://schemas.openxmlformats.org/markup-compatibility/2006" xmlns:o="urn:schemas-microsoft-com:office:office" xmlns:r="http://schemas.openxmlformats.org/officeDocument/2006/relationships" xmlns:m="http://schemas.openxmlformats.org/officeDocument/2006/math" xmlns:v="urn:schemas-microsoft-com:vml" xmlns:wp14="http://schemas.microsoft.com/office/word/2010/wordprocessingDrawing" xmlns:wp="http://schemas.openxmlformats.org/drawingml/2006/wordprocessingDrawing" xmlns:w10="urn:schemas-microsoft-com:office:word" xmlns:w="http://schemas.openxmlformats.org/wordprocessingml/2006/main" xmlns:w14="http://schemas.microsoft.com/office/word/2010/wordml" xmlns:w15="http://schemas.microsoft.com/office/word/2012/wordml" xmlns:w16se="http://schemas.microsoft.com/office/word/2015/wordml/symex" xmlns:wpg="http://schemas.microsoft.com/office/word/2010/wordprocessingGroup" xmlns:wpi="http://schemas.microsoft.com/office/word/2010/wordprocessingInk" xmlns:wne="http://schemas.microsoft.com/office/word/2006/wordml" xmlns:wps="http://schemas.microsoft.com/office/word/2010/wordprocessingShape" mc:Ignorable="w14 w15 w16se wp14">
+<w:ftr xmlns:wpc="http://schemas.microsoft.com/office/word/2010/wordprocessingCanvas" xmlns:cx="http://schemas.microsoft.com/office/drawing/2014/chartex" xmlns:cx1="http://schemas.microsoft.com/office/drawing/2015/9/8/chartex" xmlns:cx2="http://schemas.microsoft.com/office/drawing/2015/10/21/chartex" xmlns:cx3="http://schemas.microsoft.com/office/drawing/2016/5/9/chartex" xmlns:cx4="http://schemas.microsoft.com/office/drawing/2016/5/10/chartex" xmlns:cx5="http://schemas.microsoft.com/office/drawing/2016/5/11/chartex" xmlns:cx6="http://schemas.microsoft.com/office/drawing/2016/5/12/chartex" xmlns:cx7="http://schemas.microsoft.com/office/drawing/2016/5/13/chartex" xmlns:cx8="http://schemas.microsoft.com/office/drawing/2016/5/14/chartex" xmlns:mc="http://schemas.openxmlformats.org/markup-compatibility/2006" xmlns:aink="http://schemas.microsoft.com/office/drawing/2016/ink" xmlns:am3d="http://schemas.microsoft.com/office/drawing/2017/model3d" xmlns:o="urn:schemas-microsoft-com:office:office" xmlns:oel="http://schemas.microsoft.com/office/2019/extlst" xmlns:r="http://schemas.openxmlformats.org/officeDocument/2006/relationships" xmlns:m="http://schemas.openxmlformats.org/officeDocument/2006/math" xmlns:v="urn:schemas-microsoft-com:vml" xmlns:wp14="http://schemas.microsoft.com/office/word/2010/wordprocessingDrawing" xmlns:wp="http://schemas.openxmlformats.org/drawingml/2006/wordprocessingDrawing" xmlns:w10="urn:schemas-microsoft-com:office:word" xmlns:w="http://schemas.openxmlformats.org/wordprocessingml/2006/main" xmlns:w14="http://schemas.microsoft.com/office/word/2010/wordml" xmlns:w15="http://schemas.microsoft.com/office/word/2012/wordml" xmlns:w16cex="http://schemas.microsoft.com/office/word/2018/wordml/cex" xmlns:w16cid="http://schemas.microsoft.com/office/word/2016/wordml/cid" xmlns:w16="http://schemas.microsoft.com/office/word/2018/wordml" xmlns:w16sdtdh="http://schemas.microsoft.com/office/word/2020/wordml/sdtdatahash" xmlns:w16se="http://schemas.microsoft.com/office/word/2015/wordml/symex" xmlns:wpg="http://schemas.microsoft.com/office/word/2010/wordprocessingGroup" xmlns:wpi="http://schemas.microsoft.com/office/word/2010/wordprocessingInk" xmlns:wne="http://schemas.microsoft.com/office/word/2006/wordml" xmlns:wps="http://schemas.microsoft.com/office/word/2010/wordprocessingShape" mc:Ignorable="w14 w15 w16se w16cid w16 w16cex w16sdtdh wp14">
   <w:p>
     <w:r>
       <w:rPr>
@@ -18225,7 +20066,7 @@
 </file>
 
 <file path=word/footnotes.xml><?xml version="1.0" encoding="utf-8"?>
-<w:footnotes xmlns:wpc="http://schemas.microsoft.com/office/word/2010/wordprocessingCanvas" xmlns:cx="http://schemas.microsoft.com/office/drawing/2014/chartex" xmlns:mc="http://schemas.openxmlformats.org/markup-compatibility/2006" xmlns:o="urn:schemas-microsoft-com:office:office" xmlns:r="http://schemas.openxmlformats.org/officeDocument/2006/relationships" xmlns:m="http://schemas.openxmlformats.org/officeDocument/2006/math" xmlns:v="urn:schemas-microsoft-com:vml" xmlns:wp14="http://schemas.microsoft.com/office/word/2010/wordprocessingDrawing" xmlns:wp="http://schemas.openxmlformats.org/drawingml/2006/wordprocessingDrawing" xmlns:w10="urn:schemas-microsoft-com:office:word" xmlns:w="http://schemas.openxmlformats.org/wordprocessingml/2006/main" xmlns:w14="http://schemas.microsoft.com/office/word/2010/wordml" xmlns:w15="http://schemas.microsoft.com/office/word/2012/wordml" xmlns:w16se="http://schemas.microsoft.com/office/word/2015/wordml/symex" xmlns:wpg="http://schemas.microsoft.com/office/word/2010/wordprocessingGroup" xmlns:wpi="http://schemas.microsoft.com/office/word/2010/wordprocessingInk" xmlns:wne="http://schemas.microsoft.com/office/word/2006/wordml" xmlns:wps="http://schemas.microsoft.com/office/word/2010/wordprocessingShape" mc:Ignorable="w14 w15 w16se wp14">
+<w:footnotes xmlns:wpc="http://schemas.microsoft.com/office/word/2010/wordprocessingCanvas" xmlns:cx="http://schemas.microsoft.com/office/drawing/2014/chartex" xmlns:cx1="http://schemas.microsoft.com/office/drawing/2015/9/8/chartex" xmlns:cx2="http://schemas.microsoft.com/office/drawing/2015/10/21/chartex" xmlns:cx3="http://schemas.microsoft.com/office/drawing/2016/5/9/chartex" xmlns:cx4="http://schemas.microsoft.com/office/drawing/2016/5/10/chartex" xmlns:cx5="http://schemas.microsoft.com/office/drawing/2016/5/11/chartex" xmlns:cx6="http://schemas.microsoft.com/office/drawing/2016/5/12/chartex" xmlns:cx7="http://schemas.microsoft.com/office/drawing/2016/5/13/chartex" xmlns:cx8="http://schemas.microsoft.com/office/drawing/2016/5/14/chartex" xmlns:mc="http://schemas.openxmlformats.org/markup-compatibility/2006" xmlns:aink="http://schemas.microsoft.com/office/drawing/2016/ink" xmlns:am3d="http://schemas.microsoft.com/office/drawing/2017/model3d" xmlns:o="urn:schemas-microsoft-com:office:office" xmlns:oel="http://schemas.microsoft.com/office/2019/extlst" xmlns:r="http://schemas.openxmlformats.org/officeDocument/2006/relationships" xmlns:m="http://schemas.openxmlformats.org/officeDocument/2006/math" xmlns:v="urn:schemas-microsoft-com:vml" xmlns:wp14="http://schemas.microsoft.com/office/word/2010/wordprocessingDrawing" xmlns:wp="http://schemas.openxmlformats.org/drawingml/2006/wordprocessingDrawing" xmlns:w10="urn:schemas-microsoft-com:office:word" xmlns:w="http://schemas.openxmlformats.org/wordprocessingml/2006/main" xmlns:w14="http://schemas.microsoft.com/office/word/2010/wordml" xmlns:w15="http://schemas.microsoft.com/office/word/2012/wordml" xmlns:w16cex="http://schemas.microsoft.com/office/word/2018/wordml/cex" xmlns:w16cid="http://schemas.microsoft.com/office/word/2016/wordml/cid" xmlns:w16="http://schemas.microsoft.com/office/word/2018/wordml" xmlns:w16sdtdh="http://schemas.microsoft.com/office/word/2020/wordml/sdtdatahash" xmlns:w16se="http://schemas.microsoft.com/office/word/2015/wordml/symex" xmlns:wpg="http://schemas.microsoft.com/office/word/2010/wordprocessingGroup" xmlns:wpi="http://schemas.microsoft.com/office/word/2010/wordprocessingInk" xmlns:wne="http://schemas.microsoft.com/office/word/2006/wordml" xmlns:wps="http://schemas.microsoft.com/office/word/2010/wordprocessingShape" mc:Ignorable="w14 w15 w16se w16cid w16 w16cex w16sdtdh wp14">
   <w:footnote w:type="separator" w:id="-1">
     <w:p>
       <w:pPr>
@@ -18259,7 +20100,7 @@
 </file>
 
 <file path=word/header1.xml><?xml version="1.0" encoding="utf-8"?>
-<w:hdr xmlns:wpc="http://schemas.microsoft.com/office/word/2010/wordprocessingCanvas" xmlns:cx="http://schemas.microsoft.com/office/drawing/2014/chartex" xmlns:mc="http://schemas.openxmlformats.org/markup-compatibility/2006" xmlns:o="urn:schemas-microsoft-com:office:office" xmlns:r="http://schemas.openxmlformats.org/officeDocument/2006/relationships" xmlns:m="http://schemas.openxmlformats.org/officeDocument/2006/math" xmlns:v="urn:schemas-microsoft-com:vml" xmlns:wp14="http://schemas.microsoft.com/office/word/2010/wordprocessingDrawing" xmlns:wp="http://schemas.openxmlformats.org/drawingml/2006/wordprocessingDrawing" xmlns:w10="urn:schemas-microsoft-com:office:word" xmlns:w="http://schemas.openxmlformats.org/wordprocessingml/2006/main" xmlns:w14="http://schemas.microsoft.com/office/word/2010/wordml" xmlns:w15="http://schemas.microsoft.com/office/word/2012/wordml" xmlns:w16se="http://schemas.microsoft.com/office/word/2015/wordml/symex" xmlns:wpg="http://schemas.microsoft.com/office/word/2010/wordprocessingGroup" xmlns:wpi="http://schemas.microsoft.com/office/word/2010/wordprocessingInk" xmlns:wne="http://schemas.microsoft.com/office/word/2006/wordml" xmlns:wps="http://schemas.microsoft.com/office/word/2010/wordprocessingShape" mc:Ignorable="w14 w15 w16se wp14">
+<w:hdr xmlns:wpc="http://schemas.microsoft.com/office/word/2010/wordprocessingCanvas" xmlns:cx="http://schemas.microsoft.com/office/drawing/2014/chartex" xmlns:cx1="http://schemas.microsoft.com/office/drawing/2015/9/8/chartex" xmlns:cx2="http://schemas.microsoft.com/office/drawing/2015/10/21/chartex" xmlns:cx3="http://schemas.microsoft.com/office/drawing/2016/5/9/chartex" xmlns:cx4="http://schemas.microsoft.com/office/drawing/2016/5/10/chartex" xmlns:cx5="http://schemas.microsoft.com/office/drawing/2016/5/11/chartex" xmlns:cx6="http://schemas.microsoft.com/office/drawing/2016/5/12/chartex" xmlns:cx7="http://schemas.microsoft.com/office/drawing/2016/5/13/chartex" xmlns:cx8="http://schemas.microsoft.com/office/drawing/2016/5/14/chartex" xmlns:mc="http://schemas.openxmlformats.org/markup-compatibility/2006" xmlns:aink="http://schemas.microsoft.com/office/drawing/2016/ink" xmlns:am3d="http://schemas.microsoft.com/office/drawing/2017/model3d" xmlns:o="urn:schemas-microsoft-com:office:office" xmlns:oel="http://schemas.microsoft.com/office/2019/extlst" xmlns:r="http://schemas.openxmlformats.org/officeDocument/2006/relationships" xmlns:m="http://schemas.openxmlformats.org/officeDocument/2006/math" xmlns:v="urn:schemas-microsoft-com:vml" xmlns:wp14="http://schemas.microsoft.com/office/word/2010/wordprocessingDrawing" xmlns:wp="http://schemas.openxmlformats.org/drawingml/2006/wordprocessingDrawing" xmlns:w10="urn:schemas-microsoft-com:office:word" xmlns:w="http://schemas.openxmlformats.org/wordprocessingml/2006/main" xmlns:w14="http://schemas.microsoft.com/office/word/2010/wordml" xmlns:w15="http://schemas.microsoft.com/office/word/2012/wordml" xmlns:w16cex="http://schemas.microsoft.com/office/word/2018/wordml/cex" xmlns:w16cid="http://schemas.microsoft.com/office/word/2016/wordml/cid" xmlns:w16="http://schemas.microsoft.com/office/word/2018/wordml" xmlns:w16sdtdh="http://schemas.microsoft.com/office/word/2020/wordml/sdtdatahash" xmlns:w16se="http://schemas.microsoft.com/office/word/2015/wordml/symex" xmlns:wpg="http://schemas.microsoft.com/office/word/2010/wordprocessingGroup" xmlns:wpi="http://schemas.microsoft.com/office/word/2010/wordprocessingInk" xmlns:wne="http://schemas.microsoft.com/office/word/2006/wordml" xmlns:wps="http://schemas.microsoft.com/office/word/2010/wordprocessingShape" mc:Ignorable="w14 w15 w16se w16cid w16 w16cex w16sdtdh wp14">
   <w:p>
     <w:pPr>
       <w:pStyle w:val="Header"/>
@@ -18342,7 +20183,7 @@
 </file>
 
 <file path=word/header2.xml><?xml version="1.0" encoding="utf-8"?>
-<w:hdr xmlns:wpc="http://schemas.microsoft.com/office/word/2010/wordprocessingCanvas" xmlns:cx="http://schemas.microsoft.com/office/drawing/2014/chartex" xmlns:mc="http://schemas.openxmlformats.org/markup-compatibility/2006" xmlns:o="urn:schemas-microsoft-com:office:office" xmlns:r="http://schemas.openxmlformats.org/officeDocument/2006/relationships" xmlns:m="http://schemas.openxmlformats.org/officeDocument/2006/math" xmlns:v="urn:schemas-microsoft-com:vml" xmlns:wp14="http://schemas.microsoft.com/office/word/2010/wordprocessingDrawing" xmlns:wp="http://schemas.openxmlformats.org/drawingml/2006/wordprocessingDrawing" xmlns:w10="urn:schemas-microsoft-com:office:word" xmlns:w="http://schemas.openxmlformats.org/wordprocessingml/2006/main" xmlns:w14="http://schemas.microsoft.com/office/word/2010/wordml" xmlns:w15="http://schemas.microsoft.com/office/word/2012/wordml" xmlns:w16se="http://schemas.microsoft.com/office/word/2015/wordml/symex" xmlns:wpg="http://schemas.microsoft.com/office/word/2010/wordprocessingGroup" xmlns:wpi="http://schemas.microsoft.com/office/word/2010/wordprocessingInk" xmlns:wne="http://schemas.microsoft.com/office/word/2006/wordml" xmlns:wps="http://schemas.microsoft.com/office/word/2010/wordprocessingShape" mc:Ignorable="w14 w15 w16se wp14">
+<w:hdr xmlns:wpc="http://schemas.microsoft.com/office/word/2010/wordprocessingCanvas" xmlns:cx="http://schemas.microsoft.com/office/drawing/2014/chartex" xmlns:cx1="http://schemas.microsoft.com/office/drawing/2015/9/8/chartex" xmlns:cx2="http://schemas.microsoft.com/office/drawing/2015/10/21/chartex" xmlns:cx3="http://schemas.microsoft.com/office/drawing/2016/5/9/chartex" xmlns:cx4="http://schemas.microsoft.com/office/drawing/2016/5/10/chartex" xmlns:cx5="http://schemas.microsoft.com/office/drawing/2016/5/11/chartex" xmlns:cx6="http://schemas.microsoft.com/office/drawing/2016/5/12/chartex" xmlns:cx7="http://schemas.microsoft.com/office/drawing/2016/5/13/chartex" xmlns:cx8="http://schemas.microsoft.com/office/drawing/2016/5/14/chartex" xmlns:mc="http://schemas.openxmlformats.org/markup-compatibility/2006" xmlns:aink="http://schemas.microsoft.com/office/drawing/2016/ink" xmlns:am3d="http://schemas.microsoft.com/office/drawing/2017/model3d" xmlns:o="urn:schemas-microsoft-com:office:office" xmlns:oel="http://schemas.microsoft.com/office/2019/extlst" xmlns:r="http://schemas.openxmlformats.org/officeDocument/2006/relationships" xmlns:m="http://schemas.openxmlformats.org/officeDocument/2006/math" xmlns:v="urn:schemas-microsoft-com:vml" xmlns:wp14="http://schemas.microsoft.com/office/word/2010/wordprocessingDrawing" xmlns:wp="http://schemas.openxmlformats.org/drawingml/2006/wordprocessingDrawing" xmlns:w10="urn:schemas-microsoft-com:office:word" xmlns:w="http://schemas.openxmlformats.org/wordprocessingml/2006/main" xmlns:w14="http://schemas.microsoft.com/office/word/2010/wordml" xmlns:w15="http://schemas.microsoft.com/office/word/2012/wordml" xmlns:w16cex="http://schemas.microsoft.com/office/word/2018/wordml/cex" xmlns:w16cid="http://schemas.microsoft.com/office/word/2016/wordml/cid" xmlns:w16="http://schemas.microsoft.com/office/word/2018/wordml" xmlns:w16sdtdh="http://schemas.microsoft.com/office/word/2020/wordml/sdtdatahash" xmlns:w16se="http://schemas.microsoft.com/office/word/2015/wordml/symex" xmlns:wpg="http://schemas.microsoft.com/office/word/2010/wordprocessingGroup" xmlns:wpi="http://schemas.microsoft.com/office/word/2010/wordprocessingInk" xmlns:wne="http://schemas.microsoft.com/office/word/2006/wordml" xmlns:wps="http://schemas.microsoft.com/office/word/2010/wordprocessingShape" mc:Ignorable="w14 w15 w16se w16cid w16 w16cex w16sdtdh wp14">
   <w:p>
     <w:pPr>
       <w:pStyle w:val="Header"/>
@@ -18391,7 +20232,7 @@
 </file>
 
 <file path=word/numbering.xml><?xml version="1.0" encoding="utf-8"?>
-<w:numbering xmlns:wpc="http://schemas.microsoft.com/office/word/2010/wordprocessingCanvas" xmlns:cx="http://schemas.microsoft.com/office/drawing/2014/chartex" xmlns:mc="http://schemas.openxmlformats.org/markup-compatibility/2006" xmlns:o="urn:schemas-microsoft-com:office:office" xmlns:r="http://schemas.openxmlformats.org/officeDocument/2006/relationships" xmlns:m="http://schemas.openxmlformats.org/officeDocument/2006/math" xmlns:v="urn:schemas-microsoft-com:vml" xmlns:wp14="http://schemas.microsoft.com/office/word/2010/wordprocessingDrawing" xmlns:wp="http://schemas.openxmlformats.org/drawingml/2006/wordprocessingDrawing" xmlns:w10="urn:schemas-microsoft-com:office:word" xmlns:w="http://schemas.openxmlformats.org/wordprocessingml/2006/main" xmlns:w14="http://schemas.microsoft.com/office/word/2010/wordml" xmlns:w15="http://schemas.microsoft.com/office/word/2012/wordml" xmlns:w16se="http://schemas.microsoft.com/office/word/2015/wordml/symex" xmlns:wpg="http://schemas.microsoft.com/office/word/2010/wordprocessingGroup" xmlns:wpi="http://schemas.microsoft.com/office/word/2010/wordprocessingInk" xmlns:wne="http://schemas.microsoft.com/office/word/2006/wordml" xmlns:wps="http://schemas.microsoft.com/office/word/2010/wordprocessingShape" mc:Ignorable="w14 w15 w16se wp14">
+<w:numbering xmlns:wpc="http://schemas.microsoft.com/office/word/2010/wordprocessingCanvas" xmlns:cx="http://schemas.microsoft.com/office/drawing/2014/chartex" xmlns:cx1="http://schemas.microsoft.com/office/drawing/2015/9/8/chartex" xmlns:cx2="http://schemas.microsoft.com/office/drawing/2015/10/21/chartex" xmlns:cx3="http://schemas.microsoft.com/office/drawing/2016/5/9/chartex" xmlns:cx4="http://schemas.microsoft.com/office/drawing/2016/5/10/chartex" xmlns:cx5="http://schemas.microsoft.com/office/drawing/2016/5/11/chartex" xmlns:cx6="http://schemas.microsoft.com/office/drawing/2016/5/12/chartex" xmlns:cx7="http://schemas.microsoft.com/office/drawing/2016/5/13/chartex" xmlns:cx8="http://schemas.microsoft.com/office/drawing/2016/5/14/chartex" xmlns:mc="http://schemas.openxmlformats.org/markup-compatibility/2006" xmlns:aink="http://schemas.microsoft.com/office/drawing/2016/ink" xmlns:am3d="http://schemas.microsoft.com/office/drawing/2017/model3d" xmlns:o="urn:schemas-microsoft-com:office:office" xmlns:oel="http://schemas.microsoft.com/office/2019/extlst" xmlns:r="http://schemas.openxmlformats.org/officeDocument/2006/relationships" xmlns:m="http://schemas.openxmlformats.org/officeDocument/2006/math" xmlns:v="urn:schemas-microsoft-com:vml" xmlns:wp14="http://schemas.microsoft.com/office/word/2010/wordprocessingDrawing" xmlns:wp="http://schemas.openxmlformats.org/drawingml/2006/wordprocessingDrawing" xmlns:w10="urn:schemas-microsoft-com:office:word" xmlns:w="http://schemas.openxmlformats.org/wordprocessingml/2006/main" xmlns:w14="http://schemas.microsoft.com/office/word/2010/wordml" xmlns:w15="http://schemas.microsoft.com/office/word/2012/wordml" xmlns:w16cex="http://schemas.microsoft.com/office/word/2018/wordml/cex" xmlns:w16cid="http://schemas.microsoft.com/office/word/2016/wordml/cid" xmlns:w16="http://schemas.microsoft.com/office/word/2018/wordml" xmlns:w16sdtdh="http://schemas.microsoft.com/office/word/2020/wordml/sdtdatahash" xmlns:w16se="http://schemas.microsoft.com/office/word/2015/wordml/symex" xmlns:wpg="http://schemas.microsoft.com/office/word/2010/wordprocessingGroup" xmlns:wpi="http://schemas.microsoft.com/office/word/2010/wordprocessingInk" xmlns:wne="http://schemas.microsoft.com/office/word/2006/wordml" xmlns:wps="http://schemas.microsoft.com/office/word/2010/wordprocessingShape" mc:Ignorable="w14 w15 w16se w16cid w16 w16cex w16sdtdh wp14">
   <w:abstractNum w:abstractNumId="0" w15:restartNumberingAfterBreak="0">
     <w:nsid w:val="0BC408A4"/>
     <w:multiLevelType w:val="hybridMultilevel"/>
@@ -18739,7 +20580,7 @@
   <w:abstractNum w:abstractNumId="3" w15:restartNumberingAfterBreak="0">
     <w:nsid w:val="0EE63FFD"/>
     <w:multiLevelType w:val="hybridMultilevel"/>
-    <w:tmpl w:val="5B04406E"/>
+    <w:tmpl w:val="9CF63A9E"/>
     <w:lvl w:ilvl="0" w:tplc="04090001">
       <w:start w:val="1"/>
       <w:numFmt w:val="bullet"/>
@@ -19078,6 +20919,119 @@
     </w:lvl>
   </w:abstractNum>
   <w:abstractNum w:abstractNumId="6" w15:restartNumberingAfterBreak="0">
+    <w:nsid w:val="101A6B60"/>
+    <w:multiLevelType w:val="hybridMultilevel"/>
+    <w:tmpl w:val="A4E4416E"/>
+    <w:lvl w:ilvl="0" w:tplc="04090001">
+      <w:start w:val="1"/>
+      <w:numFmt w:val="bullet"/>
+      <w:lvlText w:val=""/>
+      <w:lvlJc w:val="left"/>
+      <w:pPr>
+        <w:ind w:left="720" w:hanging="360"/>
+      </w:pPr>
+      <w:rPr>
+        <w:rFonts w:ascii="Symbol" w:hAnsi="Symbol" w:hint="default"/>
+      </w:rPr>
+    </w:lvl>
+    <w:lvl w:ilvl="1" w:tplc="04090003" w:tentative="1">
+      <w:start w:val="1"/>
+      <w:numFmt w:val="bullet"/>
+      <w:lvlText w:val="o"/>
+      <w:lvlJc w:val="left"/>
+      <w:pPr>
+        <w:ind w:left="1440" w:hanging="360"/>
+      </w:pPr>
+      <w:rPr>
+        <w:rFonts w:ascii="Courier New" w:hAnsi="Courier New" w:cs="Courier New" w:hint="default"/>
+      </w:rPr>
+    </w:lvl>
+    <w:lvl w:ilvl="2" w:tplc="04090005" w:tentative="1">
+      <w:start w:val="1"/>
+      <w:numFmt w:val="bullet"/>
+      <w:lvlText w:val=""/>
+      <w:lvlJc w:val="left"/>
+      <w:pPr>
+        <w:ind w:left="2160" w:hanging="360"/>
+      </w:pPr>
+      <w:rPr>
+        <w:rFonts w:ascii="Wingdings" w:hAnsi="Wingdings" w:hint="default"/>
+      </w:rPr>
+    </w:lvl>
+    <w:lvl w:ilvl="3" w:tplc="04090001" w:tentative="1">
+      <w:start w:val="1"/>
+      <w:numFmt w:val="bullet"/>
+      <w:lvlText w:val=""/>
+      <w:lvlJc w:val="left"/>
+      <w:pPr>
+        <w:ind w:left="2880" w:hanging="360"/>
+      </w:pPr>
+      <w:rPr>
+        <w:rFonts w:ascii="Symbol" w:hAnsi="Symbol" w:hint="default"/>
+      </w:rPr>
+    </w:lvl>
+    <w:lvl w:ilvl="4" w:tplc="04090003" w:tentative="1">
+      <w:start w:val="1"/>
+      <w:numFmt w:val="bullet"/>
+      <w:lvlText w:val="o"/>
+      <w:lvlJc w:val="left"/>
+      <w:pPr>
+        <w:ind w:left="3600" w:hanging="360"/>
+      </w:pPr>
+      <w:rPr>
+        <w:rFonts w:ascii="Courier New" w:hAnsi="Courier New" w:cs="Courier New" w:hint="default"/>
+      </w:rPr>
+    </w:lvl>
+    <w:lvl w:ilvl="5" w:tplc="04090005" w:tentative="1">
+      <w:start w:val="1"/>
+      <w:numFmt w:val="bullet"/>
+      <w:lvlText w:val=""/>
+      <w:lvlJc w:val="left"/>
+      <w:pPr>
+        <w:ind w:left="4320" w:hanging="360"/>
+      </w:pPr>
+      <w:rPr>
+        <w:rFonts w:ascii="Wingdings" w:hAnsi="Wingdings" w:hint="default"/>
+      </w:rPr>
+    </w:lvl>
+    <w:lvl w:ilvl="6" w:tplc="04090001" w:tentative="1">
+      <w:start w:val="1"/>
+      <w:numFmt w:val="bullet"/>
+      <w:lvlText w:val=""/>
+      <w:lvlJc w:val="left"/>
+      <w:pPr>
+        <w:ind w:left="5040" w:hanging="360"/>
+      </w:pPr>
+      <w:rPr>
+        <w:rFonts w:ascii="Symbol" w:hAnsi="Symbol" w:hint="default"/>
+      </w:rPr>
+    </w:lvl>
+    <w:lvl w:ilvl="7" w:tplc="04090003" w:tentative="1">
+      <w:start w:val="1"/>
+      <w:numFmt w:val="bullet"/>
+      <w:lvlText w:val="o"/>
+      <w:lvlJc w:val="left"/>
+      <w:pPr>
+        <w:ind w:left="5760" w:hanging="360"/>
+      </w:pPr>
+      <w:rPr>
+        <w:rFonts w:ascii="Courier New" w:hAnsi="Courier New" w:cs="Courier New" w:hint="default"/>
+      </w:rPr>
+    </w:lvl>
+    <w:lvl w:ilvl="8" w:tplc="04090005" w:tentative="1">
+      <w:start w:val="1"/>
+      <w:numFmt w:val="bullet"/>
+      <w:lvlText w:val=""/>
+      <w:lvlJc w:val="left"/>
+      <w:pPr>
+        <w:ind w:left="6480" w:hanging="360"/>
+      </w:pPr>
+      <w:rPr>
+        <w:rFonts w:ascii="Wingdings" w:hAnsi="Wingdings" w:hint="default"/>
+      </w:rPr>
+    </w:lvl>
+  </w:abstractNum>
+  <w:abstractNum w:abstractNumId="7" w15:restartNumberingAfterBreak="0">
     <w:nsid w:val="112E55E4"/>
     <w:multiLevelType w:val="hybridMultilevel"/>
     <w:tmpl w:val="9E1E4ED0"/>
@@ -19190,7 +21144,7 @@
       </w:rPr>
     </w:lvl>
   </w:abstractNum>
-  <w:abstractNum w:abstractNumId="7" w15:restartNumberingAfterBreak="0">
+  <w:abstractNum w:abstractNumId="8" w15:restartNumberingAfterBreak="0">
     <w:nsid w:val="130A24B6"/>
     <w:multiLevelType w:val="hybridMultilevel"/>
     <w:tmpl w:val="3F005906"/>
@@ -19303,7 +21257,7 @@
       </w:rPr>
     </w:lvl>
   </w:abstractNum>
-  <w:abstractNum w:abstractNumId="8" w15:restartNumberingAfterBreak="0">
+  <w:abstractNum w:abstractNumId="9" w15:restartNumberingAfterBreak="0">
     <w:nsid w:val="160021CB"/>
     <w:multiLevelType w:val="hybridMultilevel"/>
     <w:tmpl w:val="497A4E78"/>
@@ -19452,7 +21406,7 @@
       </w:rPr>
     </w:lvl>
   </w:abstractNum>
-  <w:abstractNum w:abstractNumId="9" w15:restartNumberingAfterBreak="0">
+  <w:abstractNum w:abstractNumId="10" w15:restartNumberingAfterBreak="0">
     <w:nsid w:val="16AD12A5"/>
     <w:multiLevelType w:val="hybridMultilevel"/>
     <w:tmpl w:val="F6944EC8"/>
@@ -19565,7 +21519,7 @@
       </w:rPr>
     </w:lvl>
   </w:abstractNum>
-  <w:abstractNum w:abstractNumId="10" w15:restartNumberingAfterBreak="0">
+  <w:abstractNum w:abstractNumId="11" w15:restartNumberingAfterBreak="0">
     <w:nsid w:val="16D17753"/>
     <w:multiLevelType w:val="hybridMultilevel"/>
     <w:tmpl w:val="F830EE28"/>
@@ -19679,7 +21633,7 @@
       </w:rPr>
     </w:lvl>
   </w:abstractNum>
-  <w:abstractNum w:abstractNumId="11" w15:restartNumberingAfterBreak="0">
+  <w:abstractNum w:abstractNumId="12" w15:restartNumberingAfterBreak="0">
     <w:nsid w:val="17E3098F"/>
     <w:multiLevelType w:val="hybridMultilevel"/>
     <w:tmpl w:val="A71A177E"/>
@@ -19828,7 +21782,7 @@
       </w:rPr>
     </w:lvl>
   </w:abstractNum>
-  <w:abstractNum w:abstractNumId="12" w15:restartNumberingAfterBreak="0">
+  <w:abstractNum w:abstractNumId="13" w15:restartNumberingAfterBreak="0">
     <w:nsid w:val="199D405C"/>
     <w:multiLevelType w:val="hybridMultilevel"/>
     <w:tmpl w:val="172A0FDC"/>
@@ -19945,7 +21899,7 @@
       </w:rPr>
     </w:lvl>
   </w:abstractNum>
-  <w:abstractNum w:abstractNumId="13" w15:restartNumberingAfterBreak="0">
+  <w:abstractNum w:abstractNumId="14" w15:restartNumberingAfterBreak="0">
     <w:nsid w:val="1BBB095D"/>
     <w:multiLevelType w:val="hybridMultilevel"/>
     <w:tmpl w:val="B300B10C"/>
@@ -20058,7 +22012,7 @@
       </w:rPr>
     </w:lvl>
   </w:abstractNum>
-  <w:abstractNum w:abstractNumId="14" w15:restartNumberingAfterBreak="0">
+  <w:abstractNum w:abstractNumId="15" w15:restartNumberingAfterBreak="0">
     <w:nsid w:val="1CB63AF7"/>
     <w:multiLevelType w:val="hybridMultilevel"/>
     <w:tmpl w:val="19F2BD66"/>
@@ -20172,7 +22126,7 @@
       </w:rPr>
     </w:lvl>
   </w:abstractNum>
-  <w:abstractNum w:abstractNumId="15" w15:restartNumberingAfterBreak="0">
+  <w:abstractNum w:abstractNumId="16" w15:restartNumberingAfterBreak="0">
     <w:nsid w:val="1DA570CB"/>
     <w:multiLevelType w:val="multilevel"/>
     <w:tmpl w:val="CA7EDE2E"/>
@@ -20313,7 +22267,7 @@
       </w:rPr>
     </w:lvl>
   </w:abstractNum>
-  <w:abstractNum w:abstractNumId="16" w15:restartNumberingAfterBreak="0">
+  <w:abstractNum w:abstractNumId="17" w15:restartNumberingAfterBreak="0">
     <w:nsid w:val="1F5D6068"/>
     <w:multiLevelType w:val="hybridMultilevel"/>
     <w:tmpl w:val="BBAAF100"/>
@@ -20430,7 +22384,7 @@
       </w:rPr>
     </w:lvl>
   </w:abstractNum>
-  <w:abstractNum w:abstractNumId="17" w15:restartNumberingAfterBreak="0">
+  <w:abstractNum w:abstractNumId="18" w15:restartNumberingAfterBreak="0">
     <w:nsid w:val="21EE56C5"/>
     <w:multiLevelType w:val="hybridMultilevel"/>
     <w:tmpl w:val="148CAF6A"/>
@@ -20579,7 +22533,7 @@
       </w:rPr>
     </w:lvl>
   </w:abstractNum>
-  <w:abstractNum w:abstractNumId="18" w15:restartNumberingAfterBreak="0">
+  <w:abstractNum w:abstractNumId="19" w15:restartNumberingAfterBreak="0">
     <w:nsid w:val="2400C3B9"/>
     <w:multiLevelType w:val="hybridMultilevel"/>
     <w:tmpl w:val="FD00A6DE"/>
@@ -20692,7 +22646,7 @@
       </w:rPr>
     </w:lvl>
   </w:abstractNum>
-  <w:abstractNum w:abstractNumId="19" w15:restartNumberingAfterBreak="0">
+  <w:abstractNum w:abstractNumId="20" w15:restartNumberingAfterBreak="0">
     <w:nsid w:val="28B3159A"/>
     <w:multiLevelType w:val="hybridMultilevel"/>
     <w:tmpl w:val="9F44954A"/>
@@ -20782,7 +22736,7 @@
       </w:pPr>
     </w:lvl>
   </w:abstractNum>
-  <w:abstractNum w:abstractNumId="20" w15:restartNumberingAfterBreak="0">
+  <w:abstractNum w:abstractNumId="21" w15:restartNumberingAfterBreak="0">
     <w:nsid w:val="2A746CE3"/>
     <w:multiLevelType w:val="hybridMultilevel"/>
     <w:tmpl w:val="132E0C60"/>
@@ -20894,7 +22848,7 @@
       </w:rPr>
     </w:lvl>
   </w:abstractNum>
-  <w:abstractNum w:abstractNumId="21" w15:restartNumberingAfterBreak="0">
+  <w:abstractNum w:abstractNumId="22" w15:restartNumberingAfterBreak="0">
     <w:nsid w:val="2AC16668"/>
     <w:multiLevelType w:val="hybridMultilevel"/>
     <w:tmpl w:val="D842DD4A"/>
@@ -21007,7 +22961,93 @@
       </w:rPr>
     </w:lvl>
   </w:abstractNum>
-  <w:abstractNum w:abstractNumId="22" w15:restartNumberingAfterBreak="0">
+  <w:abstractNum w:abstractNumId="23" w15:restartNumberingAfterBreak="0">
+    <w:nsid w:val="2F911071"/>
+    <w:multiLevelType w:val="hybridMultilevel"/>
+    <w:tmpl w:val="FC528C16"/>
+    <w:lvl w:ilvl="0" w:tplc="0409000F">
+      <w:start w:val="1"/>
+      <w:numFmt w:val="decimal"/>
+      <w:lvlText w:val="%1."/>
+      <w:lvlJc w:val="left"/>
+      <w:pPr>
+        <w:ind w:left="720" w:hanging="360"/>
+      </w:pPr>
+    </w:lvl>
+    <w:lvl w:ilvl="1" w:tplc="04090019" w:tentative="1">
+      <w:start w:val="1"/>
+      <w:numFmt w:val="lowerLetter"/>
+      <w:lvlText w:val="%2."/>
+      <w:lvlJc w:val="left"/>
+      <w:pPr>
+        <w:ind w:left="1440" w:hanging="360"/>
+      </w:pPr>
+    </w:lvl>
+    <w:lvl w:ilvl="2" w:tplc="0409001B" w:tentative="1">
+      <w:start w:val="1"/>
+      <w:numFmt w:val="lowerRoman"/>
+      <w:lvlText w:val="%3."/>
+      <w:lvlJc w:val="right"/>
+      <w:pPr>
+        <w:ind w:left="2160" w:hanging="180"/>
+      </w:pPr>
+    </w:lvl>
+    <w:lvl w:ilvl="3" w:tplc="0409000F" w:tentative="1">
+      <w:start w:val="1"/>
+      <w:numFmt w:val="decimal"/>
+      <w:lvlText w:val="%4."/>
+      <w:lvlJc w:val="left"/>
+      <w:pPr>
+        <w:ind w:left="2880" w:hanging="360"/>
+      </w:pPr>
+    </w:lvl>
+    <w:lvl w:ilvl="4" w:tplc="04090019" w:tentative="1">
+      <w:start w:val="1"/>
+      <w:numFmt w:val="lowerLetter"/>
+      <w:lvlText w:val="%5."/>
+      <w:lvlJc w:val="left"/>
+      <w:pPr>
+        <w:ind w:left="3600" w:hanging="360"/>
+      </w:pPr>
+    </w:lvl>
+    <w:lvl w:ilvl="5" w:tplc="0409001B" w:tentative="1">
+      <w:start w:val="1"/>
+      <w:numFmt w:val="lowerRoman"/>
+      <w:lvlText w:val="%6."/>
+      <w:lvlJc w:val="right"/>
+      <w:pPr>
+        <w:ind w:left="4320" w:hanging="180"/>
+      </w:pPr>
+    </w:lvl>
+    <w:lvl w:ilvl="6" w:tplc="0409000F" w:tentative="1">
+      <w:start w:val="1"/>
+      <w:numFmt w:val="decimal"/>
+      <w:lvlText w:val="%7."/>
+      <w:lvlJc w:val="left"/>
+      <w:pPr>
+        <w:ind w:left="5040" w:hanging="360"/>
+      </w:pPr>
+    </w:lvl>
+    <w:lvl w:ilvl="7" w:tplc="04090019" w:tentative="1">
+      <w:start w:val="1"/>
+      <w:numFmt w:val="lowerLetter"/>
+      <w:lvlText w:val="%8."/>
+      <w:lvlJc w:val="left"/>
+      <w:pPr>
+        <w:ind w:left="5760" w:hanging="360"/>
+      </w:pPr>
+    </w:lvl>
+    <w:lvl w:ilvl="8" w:tplc="0409001B" w:tentative="1">
+      <w:start w:val="1"/>
+      <w:numFmt w:val="lowerRoman"/>
+      <w:lvlText w:val="%9."/>
+      <w:lvlJc w:val="right"/>
+      <w:pPr>
+        <w:ind w:left="6480" w:hanging="180"/>
+      </w:pPr>
+    </w:lvl>
+  </w:abstractNum>
+  <w:abstractNum w:abstractNumId="24" w15:restartNumberingAfterBreak="0">
     <w:nsid w:val="315969B0"/>
     <w:multiLevelType w:val="hybridMultilevel"/>
     <w:tmpl w:val="97205134"/>
@@ -21093,7 +23133,7 @@
       </w:pPr>
     </w:lvl>
   </w:abstractNum>
-  <w:abstractNum w:abstractNumId="23" w15:restartNumberingAfterBreak="0">
+  <w:abstractNum w:abstractNumId="25" w15:restartNumberingAfterBreak="0">
     <w:nsid w:val="368B38CC"/>
     <w:multiLevelType w:val="hybridMultilevel"/>
     <w:tmpl w:val="79F081BC"/>
@@ -21207,7 +23247,7 @@
       </w:rPr>
     </w:lvl>
   </w:abstractNum>
-  <w:abstractNum w:abstractNumId="24" w15:restartNumberingAfterBreak="0">
+  <w:abstractNum w:abstractNumId="26" w15:restartNumberingAfterBreak="0">
     <w:nsid w:val="37AA2111"/>
     <w:multiLevelType w:val="hybridMultilevel"/>
     <w:tmpl w:val="94BC9F2E"/>
@@ -21321,7 +23361,7 @@
       </w:rPr>
     </w:lvl>
   </w:abstractNum>
-  <w:abstractNum w:abstractNumId="25" w15:restartNumberingAfterBreak="0">
+  <w:abstractNum w:abstractNumId="27" w15:restartNumberingAfterBreak="0">
     <w:nsid w:val="3F072EF5"/>
     <w:multiLevelType w:val="hybridMultilevel"/>
     <w:tmpl w:val="5830BBAA"/>
@@ -21470,7 +23510,7 @@
       </w:rPr>
     </w:lvl>
   </w:abstractNum>
-  <w:abstractNum w:abstractNumId="26" w15:restartNumberingAfterBreak="0">
+  <w:abstractNum w:abstractNumId="28" w15:restartNumberingAfterBreak="0">
     <w:nsid w:val="3F49046E"/>
     <w:multiLevelType w:val="hybridMultilevel"/>
     <w:tmpl w:val="2F7C2A80"/>
@@ -21583,7 +23623,7 @@
       </w:rPr>
     </w:lvl>
   </w:abstractNum>
-  <w:abstractNum w:abstractNumId="27" w15:restartNumberingAfterBreak="0">
+  <w:abstractNum w:abstractNumId="29" w15:restartNumberingAfterBreak="0">
     <w:nsid w:val="3FD35591"/>
     <w:multiLevelType w:val="hybridMultilevel"/>
     <w:tmpl w:val="C1322AA6"/>
@@ -21697,7 +23737,7 @@
       </w:rPr>
     </w:lvl>
   </w:abstractNum>
-  <w:abstractNum w:abstractNumId="28" w15:restartNumberingAfterBreak="0">
+  <w:abstractNum w:abstractNumId="30" w15:restartNumberingAfterBreak="0">
     <w:nsid w:val="411B6B6A"/>
     <w:multiLevelType w:val="hybridMultilevel"/>
     <w:tmpl w:val="431A90BE"/>
@@ -21814,7 +23854,7 @@
       </w:rPr>
     </w:lvl>
   </w:abstractNum>
-  <w:abstractNum w:abstractNumId="29" w15:restartNumberingAfterBreak="0">
+  <w:abstractNum w:abstractNumId="31" w15:restartNumberingAfterBreak="0">
     <w:nsid w:val="420E589B"/>
     <w:multiLevelType w:val="hybridMultilevel"/>
     <w:tmpl w:val="018483A8"/>
@@ -21928,7 +23968,7 @@
       </w:rPr>
     </w:lvl>
   </w:abstractNum>
-  <w:abstractNum w:abstractNumId="30" w15:restartNumberingAfterBreak="0">
+  <w:abstractNum w:abstractNumId="32" w15:restartNumberingAfterBreak="0">
     <w:nsid w:val="437348DA"/>
     <w:multiLevelType w:val="hybridMultilevel"/>
     <w:tmpl w:val="FD78A82A"/>
@@ -22020,7 +24060,7 @@
       </w:pPr>
     </w:lvl>
   </w:abstractNum>
-  <w:abstractNum w:abstractNumId="31" w15:restartNumberingAfterBreak="0">
+  <w:abstractNum w:abstractNumId="33" w15:restartNumberingAfterBreak="0">
     <w:nsid w:val="4F0D6EE7"/>
     <w:multiLevelType w:val="hybridMultilevel"/>
     <w:tmpl w:val="9A482EA8"/>
@@ -22134,7 +24174,7 @@
       </w:rPr>
     </w:lvl>
   </w:abstractNum>
-  <w:abstractNum w:abstractNumId="32" w15:restartNumberingAfterBreak="0">
+  <w:abstractNum w:abstractNumId="34" w15:restartNumberingAfterBreak="0">
     <w:nsid w:val="531F0DC1"/>
     <w:multiLevelType w:val="hybridMultilevel"/>
     <w:tmpl w:val="0C3A5D70"/>
@@ -22247,7 +24287,7 @@
       </w:rPr>
     </w:lvl>
   </w:abstractNum>
-  <w:abstractNum w:abstractNumId="33" w15:restartNumberingAfterBreak="0">
+  <w:abstractNum w:abstractNumId="35" w15:restartNumberingAfterBreak="0">
     <w:nsid w:val="548F2707"/>
     <w:multiLevelType w:val="hybridMultilevel"/>
     <w:tmpl w:val="885EE12A"/>
@@ -22336,7 +24376,7 @@
       </w:pPr>
     </w:lvl>
   </w:abstractNum>
-  <w:abstractNum w:abstractNumId="34" w15:restartNumberingAfterBreak="0">
+  <w:abstractNum w:abstractNumId="36" w15:restartNumberingAfterBreak="0">
     <w:nsid w:val="5537646B"/>
     <w:multiLevelType w:val="hybridMultilevel"/>
     <w:tmpl w:val="C41024D6"/>
@@ -22449,7 +24489,7 @@
       </w:rPr>
     </w:lvl>
   </w:abstractNum>
-  <w:abstractNum w:abstractNumId="35" w15:restartNumberingAfterBreak="0">
+  <w:abstractNum w:abstractNumId="37" w15:restartNumberingAfterBreak="0">
     <w:nsid w:val="5CFC69DB"/>
     <w:multiLevelType w:val="hybridMultilevel"/>
     <w:tmpl w:val="7D76813C"/>
@@ -22562,7 +24602,7 @@
       </w:rPr>
     </w:lvl>
   </w:abstractNum>
-  <w:abstractNum w:abstractNumId="36" w15:restartNumberingAfterBreak="0">
+  <w:abstractNum w:abstractNumId="38" w15:restartNumberingAfterBreak="0">
     <w:nsid w:val="5F601F5B"/>
     <w:multiLevelType w:val="hybridMultilevel"/>
     <w:tmpl w:val="60202E32"/>
@@ -22675,7 +24715,7 @@
       </w:rPr>
     </w:lvl>
   </w:abstractNum>
-  <w:abstractNum w:abstractNumId="37" w15:restartNumberingAfterBreak="0">
+  <w:abstractNum w:abstractNumId="39" w15:restartNumberingAfterBreak="0">
     <w:nsid w:val="5FEB0525"/>
     <w:multiLevelType w:val="hybridMultilevel"/>
     <w:tmpl w:val="44E45C3E"/>
@@ -22790,7 +24830,120 @@
       </w:rPr>
     </w:lvl>
   </w:abstractNum>
-  <w:abstractNum w:abstractNumId="38" w15:restartNumberingAfterBreak="0">
+  <w:abstractNum w:abstractNumId="40" w15:restartNumberingAfterBreak="0">
+    <w:nsid w:val="640013E8"/>
+    <w:multiLevelType w:val="hybridMultilevel"/>
+    <w:tmpl w:val="93FCAB30"/>
+    <w:lvl w:ilvl="0" w:tplc="04090001">
+      <w:start w:val="1"/>
+      <w:numFmt w:val="bullet"/>
+      <w:lvlText w:val=""/>
+      <w:lvlJc w:val="left"/>
+      <w:pPr>
+        <w:ind w:left="720" w:hanging="360"/>
+      </w:pPr>
+      <w:rPr>
+        <w:rFonts w:ascii="Symbol" w:hAnsi="Symbol" w:hint="default"/>
+      </w:rPr>
+    </w:lvl>
+    <w:lvl w:ilvl="1" w:tplc="04090003" w:tentative="1">
+      <w:start w:val="1"/>
+      <w:numFmt w:val="bullet"/>
+      <w:lvlText w:val="o"/>
+      <w:lvlJc w:val="left"/>
+      <w:pPr>
+        <w:ind w:left="1440" w:hanging="360"/>
+      </w:pPr>
+      <w:rPr>
+        <w:rFonts w:ascii="Courier New" w:hAnsi="Courier New" w:cs="Courier New" w:hint="default"/>
+      </w:rPr>
+    </w:lvl>
+    <w:lvl w:ilvl="2" w:tplc="04090005" w:tentative="1">
+      <w:start w:val="1"/>
+      <w:numFmt w:val="bullet"/>
+      <w:lvlText w:val=""/>
+      <w:lvlJc w:val="left"/>
+      <w:pPr>
+        <w:ind w:left="2160" w:hanging="360"/>
+      </w:pPr>
+      <w:rPr>
+        <w:rFonts w:ascii="Wingdings" w:hAnsi="Wingdings" w:hint="default"/>
+      </w:rPr>
+    </w:lvl>
+    <w:lvl w:ilvl="3" w:tplc="04090001" w:tentative="1">
+      <w:start w:val="1"/>
+      <w:numFmt w:val="bullet"/>
+      <w:lvlText w:val=""/>
+      <w:lvlJc w:val="left"/>
+      <w:pPr>
+        <w:ind w:left="2880" w:hanging="360"/>
+      </w:pPr>
+      <w:rPr>
+        <w:rFonts w:ascii="Symbol" w:hAnsi="Symbol" w:hint="default"/>
+      </w:rPr>
+    </w:lvl>
+    <w:lvl w:ilvl="4" w:tplc="04090003" w:tentative="1">
+      <w:start w:val="1"/>
+      <w:numFmt w:val="bullet"/>
+      <w:lvlText w:val="o"/>
+      <w:lvlJc w:val="left"/>
+      <w:pPr>
+        <w:ind w:left="3600" w:hanging="360"/>
+      </w:pPr>
+      <w:rPr>
+        <w:rFonts w:ascii="Courier New" w:hAnsi="Courier New" w:cs="Courier New" w:hint="default"/>
+      </w:rPr>
+    </w:lvl>
+    <w:lvl w:ilvl="5" w:tplc="04090005" w:tentative="1">
+      <w:start w:val="1"/>
+      <w:numFmt w:val="bullet"/>
+      <w:lvlText w:val=""/>
+      <w:lvlJc w:val="left"/>
+      <w:pPr>
+        <w:ind w:left="4320" w:hanging="360"/>
+      </w:pPr>
+      <w:rPr>
+        <w:rFonts w:ascii="Wingdings" w:hAnsi="Wingdings" w:hint="default"/>
+      </w:rPr>
+    </w:lvl>
+    <w:lvl w:ilvl="6" w:tplc="04090001" w:tentative="1">
+      <w:start w:val="1"/>
+      <w:numFmt w:val="bullet"/>
+      <w:lvlText w:val=""/>
+      <w:lvlJc w:val="left"/>
+      <w:pPr>
+        <w:ind w:left="5040" w:hanging="360"/>
+      </w:pPr>
+      <w:rPr>
+        <w:rFonts w:ascii="Symbol" w:hAnsi="Symbol" w:hint="default"/>
+      </w:rPr>
+    </w:lvl>
+    <w:lvl w:ilvl="7" w:tplc="04090003" w:tentative="1">
+      <w:start w:val="1"/>
+      <w:numFmt w:val="bullet"/>
+      <w:lvlText w:val="o"/>
+      <w:lvlJc w:val="left"/>
+      <w:pPr>
+        <w:ind w:left="5760" w:hanging="360"/>
+      </w:pPr>
+      <w:rPr>
+        <w:rFonts w:ascii="Courier New" w:hAnsi="Courier New" w:cs="Courier New" w:hint="default"/>
+      </w:rPr>
+    </w:lvl>
+    <w:lvl w:ilvl="8" w:tplc="04090005" w:tentative="1">
+      <w:start w:val="1"/>
+      <w:numFmt w:val="bullet"/>
+      <w:lvlText w:val=""/>
+      <w:lvlJc w:val="left"/>
+      <w:pPr>
+        <w:ind w:left="6480" w:hanging="360"/>
+      </w:pPr>
+      <w:rPr>
+        <w:rFonts w:ascii="Wingdings" w:hAnsi="Wingdings" w:hint="default"/>
+      </w:rPr>
+    </w:lvl>
+  </w:abstractNum>
+  <w:abstractNum w:abstractNumId="41" w15:restartNumberingAfterBreak="0">
     <w:nsid w:val="694C6675"/>
     <w:multiLevelType w:val="hybridMultilevel"/>
     <w:tmpl w:val="054A5434"/>
@@ -22905,7 +25058,7 @@
       </w:rPr>
     </w:lvl>
   </w:abstractNum>
-  <w:abstractNum w:abstractNumId="39" w15:restartNumberingAfterBreak="0">
+  <w:abstractNum w:abstractNumId="42" w15:restartNumberingAfterBreak="0">
     <w:nsid w:val="6C827752"/>
     <w:multiLevelType w:val="hybridMultilevel"/>
     <w:tmpl w:val="A2B8FAE0"/>
@@ -23054,7 +25207,7 @@
       </w:rPr>
     </w:lvl>
   </w:abstractNum>
-  <w:abstractNum w:abstractNumId="40" w15:restartNumberingAfterBreak="0">
+  <w:abstractNum w:abstractNumId="43" w15:restartNumberingAfterBreak="0">
     <w:nsid w:val="71471181"/>
     <w:multiLevelType w:val="hybridMultilevel"/>
     <w:tmpl w:val="4EF8F676"/>
@@ -23167,7 +25320,7 @@
       </w:rPr>
     </w:lvl>
   </w:abstractNum>
-  <w:abstractNum w:abstractNumId="41" w15:restartNumberingAfterBreak="0">
+  <w:abstractNum w:abstractNumId="44" w15:restartNumberingAfterBreak="0">
     <w:nsid w:val="74A83204"/>
     <w:multiLevelType w:val="hybridMultilevel"/>
     <w:tmpl w:val="F6525712"/>
@@ -23280,7 +25433,7 @@
       </w:rPr>
     </w:lvl>
   </w:abstractNum>
-  <w:abstractNum w:abstractNumId="42" w15:restartNumberingAfterBreak="0">
+  <w:abstractNum w:abstractNumId="45" w15:restartNumberingAfterBreak="0">
     <w:nsid w:val="75685AEC"/>
     <w:multiLevelType w:val="multilevel"/>
     <w:tmpl w:val="C00040D6"/>
@@ -23393,7 +25546,7 @@
       </w:rPr>
     </w:lvl>
   </w:abstractNum>
-  <w:abstractNum w:abstractNumId="43" w15:restartNumberingAfterBreak="0">
+  <w:abstractNum w:abstractNumId="46" w15:restartNumberingAfterBreak="0">
     <w:nsid w:val="77B22CA4"/>
     <w:multiLevelType w:val="hybridMultilevel"/>
     <w:tmpl w:val="38D84956"/>
@@ -23510,7 +25663,7 @@
       </w:rPr>
     </w:lvl>
   </w:abstractNum>
-  <w:abstractNum w:abstractNumId="44" w15:restartNumberingAfterBreak="0">
+  <w:abstractNum w:abstractNumId="47" w15:restartNumberingAfterBreak="0">
     <w:nsid w:val="79772B8B"/>
     <w:multiLevelType w:val="hybridMultilevel"/>
     <w:tmpl w:val="4C9C8496"/>
@@ -23623,7 +25776,7 @@
       </w:rPr>
     </w:lvl>
   </w:abstractNum>
-  <w:abstractNum w:abstractNumId="45" w15:restartNumberingAfterBreak="0">
+  <w:abstractNum w:abstractNumId="48" w15:restartNumberingAfterBreak="0">
     <w:nsid w:val="7E415CD6"/>
     <w:multiLevelType w:val="hybridMultilevel"/>
     <w:tmpl w:val="7F78B7FC"/>
@@ -23736,7 +25889,7 @@
       </w:rPr>
     </w:lvl>
   </w:abstractNum>
-  <w:abstractNum w:abstractNumId="46" w15:restartNumberingAfterBreak="0">
+  <w:abstractNum w:abstractNumId="49" w15:restartNumberingAfterBreak="0">
     <w:nsid w:val="7ED0348C"/>
     <w:multiLevelType w:val="hybridMultilevel"/>
     <w:tmpl w:val="4768D0FC"/>
@@ -23850,7 +26003,7 @@
       </w:rPr>
     </w:lvl>
   </w:abstractNum>
-  <w:abstractNum w:abstractNumId="47" w15:restartNumberingAfterBreak="0">
+  <w:abstractNum w:abstractNumId="50" w15:restartNumberingAfterBreak="0">
     <w:nsid w:val="7F647DC0"/>
     <w:multiLevelType w:val="hybridMultilevel"/>
     <w:tmpl w:val="133C2492"/>
@@ -23936,156 +26089,165 @@
       </w:pPr>
     </w:lvl>
   </w:abstractNum>
-  <w:num w:numId="1">
+  <w:num w:numId="1" w16cid:durableId="142357190">
     <w:abstractNumId w:val="5"/>
   </w:num>
-  <w:num w:numId="2">
+  <w:num w:numId="2" w16cid:durableId="800076532">
+    <w:abstractNumId w:val="30"/>
+  </w:num>
+  <w:num w:numId="3" w16cid:durableId="1561087271">
+    <w:abstractNumId w:val="49"/>
+  </w:num>
+  <w:num w:numId="4" w16cid:durableId="1823740909">
+    <w:abstractNumId w:val="41"/>
+  </w:num>
+  <w:num w:numId="5" w16cid:durableId="1930890415">
+    <w:abstractNumId w:val="27"/>
+  </w:num>
+  <w:num w:numId="6" w16cid:durableId="1186946890">
+    <w:abstractNumId w:val="9"/>
+  </w:num>
+  <w:num w:numId="7" w16cid:durableId="738330532">
+    <w:abstractNumId w:val="42"/>
+  </w:num>
+  <w:num w:numId="8" w16cid:durableId="978537450">
+    <w:abstractNumId w:val="12"/>
+  </w:num>
+  <w:num w:numId="9" w16cid:durableId="378358693">
+    <w:abstractNumId w:val="18"/>
+  </w:num>
+  <w:num w:numId="10" w16cid:durableId="2132741083">
+    <w:abstractNumId w:val="31"/>
+  </w:num>
+  <w:num w:numId="11" w16cid:durableId="1410417988">
+    <w:abstractNumId w:val="11"/>
+  </w:num>
+  <w:num w:numId="12" w16cid:durableId="1832988210">
+    <w:abstractNumId w:val="26"/>
+  </w:num>
+  <w:num w:numId="13" w16cid:durableId="545873077">
+    <w:abstractNumId w:val="50"/>
+  </w:num>
+  <w:num w:numId="14" w16cid:durableId="340132460">
+    <w:abstractNumId w:val="24"/>
+  </w:num>
+  <w:num w:numId="15" w16cid:durableId="1615866005">
+    <w:abstractNumId w:val="35"/>
+  </w:num>
+  <w:num w:numId="16" w16cid:durableId="1515875656">
+    <w:abstractNumId w:val="48"/>
+  </w:num>
+  <w:num w:numId="17" w16cid:durableId="1114329149">
+    <w:abstractNumId w:val="47"/>
+  </w:num>
+  <w:num w:numId="18" w16cid:durableId="14232500">
+    <w:abstractNumId w:val="37"/>
+  </w:num>
+  <w:num w:numId="19" w16cid:durableId="534998382">
+    <w:abstractNumId w:val="32"/>
+  </w:num>
+  <w:num w:numId="20" w16cid:durableId="1371225212">
+    <w:abstractNumId w:val="13"/>
+  </w:num>
+  <w:num w:numId="21" w16cid:durableId="276252861">
+    <w:abstractNumId w:val="29"/>
+  </w:num>
+  <w:num w:numId="22" w16cid:durableId="1709840304">
+    <w:abstractNumId w:val="33"/>
+  </w:num>
+  <w:num w:numId="23" w16cid:durableId="1898971704">
+    <w:abstractNumId w:val="7"/>
+  </w:num>
+  <w:num w:numId="24" w16cid:durableId="1216162031">
+    <w:abstractNumId w:val="0"/>
+  </w:num>
+  <w:num w:numId="25" w16cid:durableId="107968904">
+    <w:abstractNumId w:val="8"/>
+  </w:num>
+  <w:num w:numId="26" w16cid:durableId="32124793">
+    <w:abstractNumId w:val="10"/>
+  </w:num>
+  <w:num w:numId="27" w16cid:durableId="1939025266">
+    <w:abstractNumId w:val="43"/>
+  </w:num>
+  <w:num w:numId="28" w16cid:durableId="1744717621">
+    <w:abstractNumId w:val="36"/>
+  </w:num>
+  <w:num w:numId="29" w16cid:durableId="1441876118">
+    <w:abstractNumId w:val="38"/>
+  </w:num>
+  <w:num w:numId="30" w16cid:durableId="1842549764">
+    <w:abstractNumId w:val="34"/>
+  </w:num>
+  <w:num w:numId="31" w16cid:durableId="757362522">
+    <w:abstractNumId w:val="22"/>
+  </w:num>
+  <w:num w:numId="32" w16cid:durableId="548952514">
+    <w:abstractNumId w:val="4"/>
+  </w:num>
+  <w:num w:numId="33" w16cid:durableId="1385788284">
+    <w:abstractNumId w:val="25"/>
+  </w:num>
+  <w:num w:numId="34" w16cid:durableId="486559250">
+    <w:abstractNumId w:val="46"/>
+  </w:num>
+  <w:num w:numId="35" w16cid:durableId="1823890953">
+    <w:abstractNumId w:val="17"/>
+  </w:num>
+  <w:num w:numId="36" w16cid:durableId="693844845">
+    <w:abstractNumId w:val="16"/>
+  </w:num>
+  <w:num w:numId="37" w16cid:durableId="1499495897">
+    <w:abstractNumId w:val="44"/>
+  </w:num>
+  <w:num w:numId="38" w16cid:durableId="247739774">
+    <w:abstractNumId w:val="2"/>
+  </w:num>
+  <w:num w:numId="39" w16cid:durableId="417481515">
+    <w:abstractNumId w:val="20"/>
+  </w:num>
+  <w:num w:numId="40" w16cid:durableId="1087462978">
+    <w:abstractNumId w:val="15"/>
+  </w:num>
+  <w:num w:numId="41" w16cid:durableId="551618952">
+    <w:abstractNumId w:val="1"/>
+  </w:num>
+  <w:num w:numId="42" w16cid:durableId="1087575491">
+    <w:abstractNumId w:val="21"/>
+  </w:num>
+  <w:num w:numId="43" w16cid:durableId="1008942809">
+    <w:abstractNumId w:val="45"/>
+  </w:num>
+  <w:num w:numId="44" w16cid:durableId="843015307">
+    <w:abstractNumId w:val="14"/>
+  </w:num>
+  <w:num w:numId="45" w16cid:durableId="1082797322">
+    <w:abstractNumId w:val="19"/>
+  </w:num>
+  <w:num w:numId="46" w16cid:durableId="533882907">
     <w:abstractNumId w:val="28"/>
   </w:num>
-  <w:num w:numId="3">
-    <w:abstractNumId w:val="46"/>
-  </w:num>
-  <w:num w:numId="4">
-    <w:abstractNumId w:val="38"/>
-  </w:num>
-  <w:num w:numId="5">
-    <w:abstractNumId w:val="25"/>
-  </w:num>
-  <w:num w:numId="6">
-    <w:abstractNumId w:val="8"/>
-  </w:num>
-  <w:num w:numId="7">
+  <w:num w:numId="47" w16cid:durableId="1207989586">
     <w:abstractNumId w:val="39"/>
   </w:num>
-  <w:num w:numId="8">
-    <w:abstractNumId w:val="11"/>
+  <w:num w:numId="48" w16cid:durableId="5522106">
+    <w:abstractNumId w:val="3"/>
   </w:num>
-  <w:num w:numId="9">
-    <w:abstractNumId w:val="17"/>
+  <w:num w:numId="49" w16cid:durableId="573131164">
+    <w:abstractNumId w:val="23"/>
   </w:num>
-  <w:num w:numId="10">
-    <w:abstractNumId w:val="29"/>
-  </w:num>
-  <w:num w:numId="11">
-    <w:abstractNumId w:val="10"/>
-  </w:num>
-  <w:num w:numId="12">
-    <w:abstractNumId w:val="24"/>
-  </w:num>
-  <w:num w:numId="13">
-    <w:abstractNumId w:val="47"/>
-  </w:num>
-  <w:num w:numId="14">
-    <w:abstractNumId w:val="22"/>
-  </w:num>
-  <w:num w:numId="15">
-    <w:abstractNumId w:val="33"/>
-  </w:num>
-  <w:num w:numId="16">
-    <w:abstractNumId w:val="45"/>
-  </w:num>
-  <w:num w:numId="17">
-    <w:abstractNumId w:val="44"/>
-  </w:num>
-  <w:num w:numId="18">
-    <w:abstractNumId w:val="35"/>
-  </w:num>
-  <w:num w:numId="19">
-    <w:abstractNumId w:val="30"/>
-  </w:num>
-  <w:num w:numId="20">
-    <w:abstractNumId w:val="12"/>
-  </w:num>
-  <w:num w:numId="21">
-    <w:abstractNumId w:val="27"/>
-  </w:num>
-  <w:num w:numId="22">
-    <w:abstractNumId w:val="31"/>
-  </w:num>
-  <w:num w:numId="23">
+  <w:num w:numId="50" w16cid:durableId="1685016043">
     <w:abstractNumId w:val="6"/>
   </w:num>
-  <w:num w:numId="24">
-    <w:abstractNumId w:val="0"/>
-  </w:num>
-  <w:num w:numId="25">
-    <w:abstractNumId w:val="7"/>
-  </w:num>
-  <w:num w:numId="26">
-    <w:abstractNumId w:val="9"/>
-  </w:num>
-  <w:num w:numId="27">
+  <w:num w:numId="51" w16cid:durableId="2132555429">
     <w:abstractNumId w:val="40"/>
-  </w:num>
-  <w:num w:numId="28">
-    <w:abstractNumId w:val="34"/>
-  </w:num>
-  <w:num w:numId="29">
-    <w:abstractNumId w:val="36"/>
-  </w:num>
-  <w:num w:numId="30">
-    <w:abstractNumId w:val="32"/>
-  </w:num>
-  <w:num w:numId="31">
-    <w:abstractNumId w:val="21"/>
-  </w:num>
-  <w:num w:numId="32">
-    <w:abstractNumId w:val="4"/>
-  </w:num>
-  <w:num w:numId="33">
-    <w:abstractNumId w:val="23"/>
-  </w:num>
-  <w:num w:numId="34">
-    <w:abstractNumId w:val="43"/>
-  </w:num>
-  <w:num w:numId="35">
-    <w:abstractNumId w:val="16"/>
-  </w:num>
-  <w:num w:numId="36">
-    <w:abstractNumId w:val="15"/>
-  </w:num>
-  <w:num w:numId="37">
-    <w:abstractNumId w:val="41"/>
-  </w:num>
-  <w:num w:numId="38">
-    <w:abstractNumId w:val="2"/>
-  </w:num>
-  <w:num w:numId="39">
-    <w:abstractNumId w:val="19"/>
-  </w:num>
-  <w:num w:numId="40">
-    <w:abstractNumId w:val="14"/>
-  </w:num>
-  <w:num w:numId="41">
-    <w:abstractNumId w:val="1"/>
-  </w:num>
-  <w:num w:numId="42">
-    <w:abstractNumId w:val="20"/>
-  </w:num>
-  <w:num w:numId="43">
-    <w:abstractNumId w:val="42"/>
-  </w:num>
-  <w:num w:numId="44">
-    <w:abstractNumId w:val="13"/>
-  </w:num>
-  <w:num w:numId="45">
-    <w:abstractNumId w:val="18"/>
-  </w:num>
-  <w:num w:numId="46">
-    <w:abstractNumId w:val="26"/>
-  </w:num>
-  <w:num w:numId="47">
-    <w:abstractNumId w:val="37"/>
-  </w:num>
-  <w:num w:numId="48">
-    <w:abstractNumId w:val="3"/>
   </w:num>
   <w:numIdMacAtCleanup w:val="11"/>
 </w:numbering>
 </file>
 
 <file path=word/styles.xml><?xml version="1.0" encoding="utf-8"?>
-<w:styles xmlns:mc="http://schemas.openxmlformats.org/markup-compatibility/2006" xmlns:r="http://schemas.openxmlformats.org/officeDocument/2006/relationships" xmlns:w="http://schemas.openxmlformats.org/wordprocessingml/2006/main" xmlns:w14="http://schemas.microsoft.com/office/word/2010/wordml" xmlns:w15="http://schemas.microsoft.com/office/word/2012/wordml" xmlns:w16se="http://schemas.microsoft.com/office/word/2015/wordml/symex" mc:Ignorable="w14 w15 w16se">
+<w:styles xmlns:mc="http://schemas.openxmlformats.org/markup-compatibility/2006" xmlns:r="http://schemas.openxmlformats.org/officeDocument/2006/relationships" xmlns:w="http://schemas.openxmlformats.org/wordprocessingml/2006/main" xmlns:w14="http://schemas.microsoft.com/office/word/2010/wordml" xmlns:w15="http://schemas.microsoft.com/office/word/2012/wordml" xmlns:w16cex="http://schemas.microsoft.com/office/word/2018/wordml/cex" xmlns:w16cid="http://schemas.microsoft.com/office/word/2016/wordml/cid" xmlns:w16="http://schemas.microsoft.com/office/word/2018/wordml" xmlns:w16sdtdh="http://schemas.microsoft.com/office/word/2020/wordml/sdtdatahash" xmlns:w16se="http://schemas.microsoft.com/office/word/2015/wordml/symex" mc:Ignorable="w14 w15 w16se w16cid w16 w16cex w16sdtdh">
   <w:docDefaults>
     <w:rPrDefault>
       <w:rPr>
@@ -24097,7 +26259,7 @@
     </w:rPrDefault>
     <w:pPrDefault/>
   </w:docDefaults>
-  <w:latentStyles w:defLockedState="0" w:defUIPriority="99" w:defSemiHidden="0" w:defUnhideWhenUsed="0" w:defQFormat="0" w:count="371">
+  <w:latentStyles w:defLockedState="0" w:defUIPriority="99" w:defSemiHidden="0" w:defUnhideWhenUsed="0" w:defQFormat="0" w:count="376">
     <w:lsdException w:name="Normal" w:uiPriority="0"/>
     <w:lsdException w:name="heading 1" w:uiPriority="9" w:qFormat="1"/>
     <w:lsdException w:name="heading 2" w:semiHidden="1" w:uiPriority="9" w:unhideWhenUsed="1" w:qFormat="1"/>
@@ -24469,6 +26631,11 @@
     <w:lsdException w:name="List Table 5 Dark Accent 6" w:uiPriority="50"/>
     <w:lsdException w:name="List Table 6 Colorful Accent 6" w:uiPriority="51"/>
     <w:lsdException w:name="List Table 7 Colorful Accent 6" w:uiPriority="52"/>
+    <w:lsdException w:name="Mention" w:semiHidden="1" w:unhideWhenUsed="1"/>
+    <w:lsdException w:name="Smart Hyperlink" w:semiHidden="1" w:unhideWhenUsed="1"/>
+    <w:lsdException w:name="Hashtag" w:semiHidden="1" w:unhideWhenUsed="1"/>
+    <w:lsdException w:name="Unresolved Mention" w:semiHidden="1" w:unhideWhenUsed="1"/>
+    <w:lsdException w:name="Smart Link" w:semiHidden="1" w:unhideWhenUsed="1"/>
   </w:latentStyles>
   <w:style w:type="paragraph" w:default="1" w:styleId="Normal">
     <w:name w:val="Normal"/>
@@ -24614,7 +26781,6 @@
   <w:style w:type="character" w:default="1" w:styleId="DefaultParagraphFont">
     <w:name w:val="Default Paragraph Font"/>
     <w:uiPriority w:val="1"/>
-    <w:semiHidden/>
     <w:unhideWhenUsed/>
   </w:style>
   <w:style w:type="table" w:default="1" w:styleId="TableNormal">
@@ -25443,13 +27609,25 @@
       <w:shd w:val="clear" w:color="auto" w:fill="FFFF00"/>
     </w:rPr>
   </w:style>
-  <w:style w:type="character" w:customStyle="1" w:styleId="UnresolvedMention">
+  <w:style w:type="character" w:customStyle="1" w:styleId="UnresolvedMention6">
+    <w:name w:val="Unresolved Mention6"/>
+    <w:basedOn w:val="DefaultParagraphFont"/>
+    <w:uiPriority w:val="99"/>
+    <w:semiHidden/>
+    <w:unhideWhenUsed/>
+    <w:rsid w:val="002F4F0F"/>
+    <w:rPr>
+      <w:color w:val="605E5C"/>
+      <w:shd w:val="clear" w:color="auto" w:fill="E1DFDD"/>
+    </w:rPr>
+  </w:style>
+  <w:style w:type="character" w:styleId="UnresolvedMention">
     <w:name w:val="Unresolved Mention"/>
     <w:basedOn w:val="DefaultParagraphFont"/>
     <w:uiPriority w:val="99"/>
     <w:semiHidden/>
     <w:unhideWhenUsed/>
-    <w:rsid w:val="002F4F0F"/>
+    <w:rsid w:val="00E81C0A"/>
     <w:rPr>
       <w:color w:val="605E5C"/>
       <w:shd w:val="clear" w:color="auto" w:fill="E1DFDD"/>
@@ -25720,21 +27898,12 @@
 </file>
 
 <file path=customXml/item1.xml><?xml version="1.0" encoding="utf-8"?>
-<?mso-contentType ?>
-<FormTemplates xmlns="http://schemas.microsoft.com/sharepoint/v3/contenttype/forms">
-  <Display>DocumentLibraryForm</Display>
-  <Edit>DocumentLibraryForm</Edit>
-  <New>DocumentLibraryForm</New>
-</FormTemplates>
-</file>
-
-<file path=customXml/item2.xml><?xml version="1.0" encoding="utf-8"?>
 <p:properties xmlns:p="http://schemas.microsoft.com/office/2006/metadata/properties" xmlns:xsi="http://www.w3.org/2001/XMLSchema-instance" xmlns:pc="http://schemas.microsoft.com/office/infopath/2007/PartnerControls">
   <documentManagement/>
 </p:properties>
 </file>
 
-<file path=customXml/item3.xml><?xml version="1.0" encoding="utf-8"?>
+<file path=customXml/item2.xml><?xml version="1.0" encoding="utf-8"?>
 <ct:contentTypeSchema xmlns:ct="http://schemas.microsoft.com/office/2006/metadata/contentType" xmlns:ma="http://schemas.microsoft.com/office/2006/metadata/properties/metaAttributes" ct:_="" ma:_="" ma:contentTypeName="Document" ma:contentTypeID="0x0101004FF9B2CC3C6EFC4BA29F04797AE2D659" ma:contentTypeVersion="7" ma:contentTypeDescription="Create a new document." ma:contentTypeScope="" ma:versionID="36345b7e56bfc20c04d8b8825deccc8d">
   <xsd:schema xmlns:xsd="http://www.w3.org/2001/XMLSchema" xmlns:xs="http://www.w3.org/2001/XMLSchema" xmlns:p="http://schemas.microsoft.com/office/2006/metadata/properties" xmlns:ns2="4b7035d1-0183-4e96-850b-ae8050a6be9b" xmlns:ns3="f00f8fd7-2b7a-4356-89dd-dbb083ac8aaa" targetNamespace="http://schemas.microsoft.com/office/2006/metadata/properties" ma:root="true" ma:fieldsID="6b91f91363def218d6a193745341fd9f" ns2:_="" ns3:_="">
     <xsd:import namespace="4b7035d1-0183-4e96-850b-ae8050a6be9b"/>
@@ -25917,19 +28086,20 @@
 </ct:contentTypeSchema>
 </file>
 
-<file path=customXml/item4.xml><?xml version="1.0" encoding="utf-8"?>
+<file path=customXml/item3.xml><?xml version="1.0" encoding="utf-8"?>
 <b:Sources xmlns:b="http://schemas.openxmlformats.org/officeDocument/2006/bibliography" xmlns="http://schemas.openxmlformats.org/officeDocument/2006/bibliography" SelectedStyle="\APASixthEditionOfficeOnline.xsl" StyleName="APA" Version="6"/>
 </file>
 
-<file path=customXml/itemProps1.xml><?xml version="1.0" encoding="utf-8"?>
-<ds:datastoreItem xmlns:ds="http://schemas.openxmlformats.org/officeDocument/2006/customXml" ds:itemID="{A6411DCC-916F-481D-9758-D8A67415E20A}">
-  <ds:schemaRefs>
-    <ds:schemaRef ds:uri="http://schemas.microsoft.com/sharepoint/v3/contenttype/forms"/>
-  </ds:schemaRefs>
-</ds:datastoreItem>
+<file path=customXml/item4.xml><?xml version="1.0" encoding="utf-8"?>
+<?mso-contentType ?>
+<FormTemplates xmlns="http://schemas.microsoft.com/sharepoint/v3/contenttype/forms">
+  <Display>DocumentLibraryForm</Display>
+  <Edit>DocumentLibraryForm</Edit>
+  <New>DocumentLibraryForm</New>
+</FormTemplates>
 </file>
 
-<file path=customXml/itemProps2.xml><?xml version="1.0" encoding="utf-8"?>
+<file path=customXml/itemProps1.xml><?xml version="1.0" encoding="utf-8"?>
 <ds:datastoreItem xmlns:ds="http://schemas.openxmlformats.org/officeDocument/2006/customXml" ds:itemID="{0FF16A4F-D94D-4B65-9BAE-153D7E4C5FD9}">
   <ds:schemaRefs>
     <ds:schemaRef ds:uri="http://schemas.microsoft.com/office/2006/metadata/properties"/>
@@ -25938,7 +28108,7 @@
 </ds:datastoreItem>
 </file>
 
-<file path=customXml/itemProps3.xml><?xml version="1.0" encoding="utf-8"?>
+<file path=customXml/itemProps2.xml><?xml version="1.0" encoding="utf-8"?>
 <ds:datastoreItem xmlns:ds="http://schemas.openxmlformats.org/officeDocument/2006/customXml" ds:itemID="{884DD26D-88F2-45D3-8F17-0D62D8F6646C}">
   <ds:schemaRefs>
     <ds:schemaRef ds:uri="http://schemas.microsoft.com/office/2006/metadata/contentType"/>
@@ -25957,10 +28127,18 @@
 </ds:datastoreItem>
 </file>
 
-<file path=customXml/itemProps4.xml><?xml version="1.0" encoding="utf-8"?>
+<file path=customXml/itemProps3.xml><?xml version="1.0" encoding="utf-8"?>
 <ds:datastoreItem xmlns:ds="http://schemas.openxmlformats.org/officeDocument/2006/customXml" ds:itemID="{F3691B64-BC93-40E9-BD9C-F7BCE233E3AE}">
   <ds:schemaRefs>
     <ds:schemaRef ds:uri="http://schemas.openxmlformats.org/officeDocument/2006/bibliography"/>
   </ds:schemaRefs>
 </ds:datastoreItem>
+</file>
+
+<file path=customXml/itemProps4.xml><?xml version="1.0" encoding="utf-8"?>
+<ds:datastoreItem xmlns:ds="http://schemas.openxmlformats.org/officeDocument/2006/customXml" ds:itemID="{A6411DCC-916F-481D-9758-D8A67415E20A}">
+  <ds:schemaRefs>
+    <ds:schemaRef ds:uri="http://schemas.microsoft.com/sharepoint/v3/contenttype/forms"/>
+  </ds:schemaRefs>
+</ds:datastoreItem>
 </file>
</xml_diff>